<commit_message>
analysis of first bus app
added a new screenshot
</commit_message>
<xml_diff>
--- a/Assignment 1/Analysis/first bus app analysis.docx
+++ b/Assignment 1/Analysis/first bus app analysis.docx
@@ -8,9 +8,473 @@
           <w:noProof/>
         </w:rPr>
         <mc:AlternateContent>
+          <mc:Choice Requires="wpi">
+            <w:drawing>
+              <wp:anchor distT="0" distB="0" distL="114300" distR="114300" simplePos="0" relativeHeight="251683840" behindDoc="0" locked="0" layoutInCell="1" allowOverlap="1" wp14:anchorId="15527F77" wp14:editId="1D94F3A1">
+                <wp:simplePos x="0" y="0"/>
+                <wp:positionH relativeFrom="column">
+                  <wp:posOffset>776605</wp:posOffset>
+                </wp:positionH>
+                <wp:positionV relativeFrom="paragraph">
+                  <wp:posOffset>6552565</wp:posOffset>
+                </wp:positionV>
+                <wp:extent cx="642775" cy="476885"/>
+                <wp:effectExtent l="95250" t="76200" r="81280" b="94615"/>
+                <wp:wrapNone/>
+                <wp:docPr id="20" name="Ink 20"/>
+                <wp:cNvGraphicFramePr/>
+                <a:graphic xmlns:a="http://schemas.openxmlformats.org/drawingml/2006/main">
+                  <a:graphicData uri="http://schemas.microsoft.com/office/word/2010/wordprocessingInk">
+                    <w14:contentPart bwMode="auto" r:id="rId6">
+                      <w14:nvContentPartPr>
+                        <w14:cNvContentPartPr/>
+                      </w14:nvContentPartPr>
+                      <w14:xfrm>
+                        <a:off x="0" y="0"/>
+                        <a:ext cx="642775" cy="476885"/>
+                      </w14:xfrm>
+                    </w14:contentPart>
+                  </a:graphicData>
+                </a:graphic>
+              </wp:anchor>
+            </w:drawing>
+          </mc:Choice>
+          <mc:Fallback>
+            <w:pict>
+              <v:shapetype w14:anchorId="0E8B95CA" id="_x0000_t75" coordsize="21600,21600" o:spt="75" o:preferrelative="t" path="m@4@5l@4@11@9@11@9@5xe" filled="f" stroked="f">
+                <v:stroke joinstyle="miter"/>
+                <v:formulas>
+                  <v:f eqn="if lineDrawn pixelLineWidth 0"/>
+                  <v:f eqn="sum @0 1 0"/>
+                  <v:f eqn="sum 0 0 @1"/>
+                  <v:f eqn="prod @2 1 2"/>
+                  <v:f eqn="prod @3 21600 pixelWidth"/>
+                  <v:f eqn="prod @3 21600 pixelHeight"/>
+                  <v:f eqn="sum @0 0 1"/>
+                  <v:f eqn="prod @6 1 2"/>
+                  <v:f eqn="prod @7 21600 pixelWidth"/>
+                  <v:f eqn="sum @8 21600 0"/>
+                  <v:f eqn="prod @7 21600 pixelHeight"/>
+                  <v:f eqn="sum @10 21600 0"/>
+                </v:formulas>
+                <v:path o:extrusionok="f" gradientshapeok="t" o:connecttype="rect"/>
+                <o:lock v:ext="edit" aspectratio="t"/>
+              </v:shapetype>
+              <v:shape id="Ink 20" o:spid="_x0000_s1026" type="#_x0000_t75" style="position:absolute;margin-left:58.3pt;margin-top:513.1pt;width:56.25pt;height:43.2pt;z-index:251683840;visibility:visible;mso-wrap-style:square;mso-wrap-distance-left:9pt;mso-wrap-distance-top:0;mso-wrap-distance-right:9pt;mso-wrap-distance-bottom:0;mso-position-horizontal:absolute;mso-position-horizontal-relative:text;mso-position-vertical:absolute;mso-position-vertical-relative:text" o:gfxdata="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">
+                <v:imagedata r:id="rId7" o:title=""/>
+              </v:shape>
+            </w:pict>
+          </mc:Fallback>
+        </mc:AlternateContent>
+      </w:r>
+      <w:r>
+        <w:rPr>
+          <w:noProof/>
+        </w:rPr>
+        <mc:AlternateContent>
+          <mc:Choice Requires="wpi">
+            <w:drawing>
+              <wp:anchor distT="0" distB="0" distL="114300" distR="114300" simplePos="0" relativeHeight="251680768" behindDoc="0" locked="0" layoutInCell="1" allowOverlap="1" wp14:anchorId="05E436A3" wp14:editId="6A72EBE6">
+                <wp:simplePos x="0" y="0"/>
+                <wp:positionH relativeFrom="column">
+                  <wp:posOffset>3914865</wp:posOffset>
+                </wp:positionH>
+                <wp:positionV relativeFrom="paragraph">
+                  <wp:posOffset>3638580</wp:posOffset>
+                </wp:positionV>
+                <wp:extent cx="1530360" cy="808200"/>
+                <wp:effectExtent l="76200" t="76200" r="88900" b="106680"/>
+                <wp:wrapNone/>
+                <wp:docPr id="17" name="Ink 17"/>
+                <wp:cNvGraphicFramePr/>
+                <a:graphic xmlns:a="http://schemas.openxmlformats.org/drawingml/2006/main">
+                  <a:graphicData uri="http://schemas.microsoft.com/office/word/2010/wordprocessingInk">
+                    <w14:contentPart bwMode="auto" r:id="rId8">
+                      <w14:nvContentPartPr>
+                        <w14:cNvContentPartPr/>
+                      </w14:nvContentPartPr>
+                      <w14:xfrm>
+                        <a:off x="0" y="0"/>
+                        <a:ext cx="1530360" cy="808200"/>
+                      </w14:xfrm>
+                    </w14:contentPart>
+                  </a:graphicData>
+                </a:graphic>
+              </wp:anchor>
+            </w:drawing>
+          </mc:Choice>
+          <mc:Fallback>
+            <w:pict>
+              <v:shape w14:anchorId="6B9C7ECF" id="Ink 17" o:spid="_x0000_s1026" type="#_x0000_t75" style="position:absolute;margin-left:305.4pt;margin-top:283.65pt;width:126.15pt;height:69.35pt;z-index:251680768;visibility:visible;mso-wrap-style:square;mso-wrap-distance-left:9pt;mso-wrap-distance-top:0;mso-wrap-distance-right:9pt;mso-wrap-distance-bottom:0;mso-position-horizontal:absolute;mso-position-horizontal-relative:text;mso-position-vertical:absolute;mso-position-vertical-relative:text" o:gfxdata="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">
+                <v:imagedata r:id="rId9" o:title=""/>
+              </v:shape>
+            </w:pict>
+          </mc:Fallback>
+        </mc:AlternateContent>
+      </w:r>
+      <w:r>
+        <w:rPr>
+          <w:noProof/>
+        </w:rPr>
+        <mc:AlternateContent>
           <mc:Choice Requires="wps">
             <w:drawing>
-              <wp:anchor distT="0" distB="0" distL="114300" distR="114300" simplePos="0" relativeHeight="251669504" behindDoc="0" locked="0" layoutInCell="1" allowOverlap="1" wp14:anchorId="7AF00C5C" wp14:editId="6464D51D">
+              <wp:anchor distT="0" distB="0" distL="114300" distR="114300" simplePos="0" relativeHeight="251679744" behindDoc="0" locked="0" layoutInCell="1" allowOverlap="1" wp14:anchorId="277DEADE" wp14:editId="26339B07">
+                <wp:simplePos x="0" y="0"/>
+                <wp:positionH relativeFrom="page">
+                  <wp:align>right</wp:align>
+                </wp:positionH>
+                <wp:positionV relativeFrom="paragraph">
+                  <wp:posOffset>4533900</wp:posOffset>
+                </wp:positionV>
+                <wp:extent cx="1685925" cy="2181225"/>
+                <wp:effectExtent l="0" t="0" r="28575" b="28575"/>
+                <wp:wrapNone/>
+                <wp:docPr id="16" name="Text Box 16"/>
+                <wp:cNvGraphicFramePr/>
+                <a:graphic xmlns:a="http://schemas.openxmlformats.org/drawingml/2006/main">
+                  <a:graphicData uri="http://schemas.microsoft.com/office/word/2010/wordprocessingShape">
+                    <wps:wsp>
+                      <wps:cNvSpPr txBox="1"/>
+                      <wps:spPr>
+                        <a:xfrm>
+                          <a:off x="0" y="0"/>
+                          <a:ext cx="1685925" cy="2181225"/>
+                        </a:xfrm>
+                        <a:prstGeom prst="rect">
+                          <a:avLst/>
+                        </a:prstGeom>
+                        <a:solidFill>
+                          <a:schemeClr val="lt1"/>
+                        </a:solidFill>
+                        <a:ln w="6350">
+                          <a:solidFill>
+                            <a:prstClr val="black"/>
+                          </a:solidFill>
+                        </a:ln>
+                      </wps:spPr>
+                      <wps:txbx>
+                        <w:txbxContent>
+                          <w:p>
+                            <w:r>
+                              <w:t xml:space="preserve">Get the latest news of travel. If clicked this takes the user to a website stating all the changes. For a retired person or someone who may not be familiar with technology, suddenly changing screen could be quite daunting and they could easily lose track of where they were. </w:t>
+                            </w:r>
+                          </w:p>
+                        </w:txbxContent>
+                      </wps:txbx>
+                      <wps:bodyPr rot="0" spcFirstLastPara="0" vertOverflow="overflow" horzOverflow="overflow" vert="horz" wrap="square" lIns="91440" tIns="45720" rIns="91440" bIns="45720" numCol="1" spcCol="0" rtlCol="0" fromWordArt="0" anchor="t" anchorCtr="0" forceAA="0" compatLnSpc="1">
+                        <a:prstTxWarp prst="textNoShape">
+                          <a:avLst/>
+                        </a:prstTxWarp>
+                        <a:noAutofit/>
+                      </wps:bodyPr>
+                    </wps:wsp>
+                  </a:graphicData>
+                </a:graphic>
+                <wp14:sizeRelH relativeFrom="margin">
+                  <wp14:pctWidth>0</wp14:pctWidth>
+                </wp14:sizeRelH>
+                <wp14:sizeRelV relativeFrom="margin">
+                  <wp14:pctHeight>0</wp14:pctHeight>
+                </wp14:sizeRelV>
+              </wp:anchor>
+            </w:drawing>
+          </mc:Choice>
+          <mc:Fallback>
+            <w:pict>
+              <v:shapetype w14:anchorId="277DEADE" id="_x0000_t202" coordsize="21600,21600" o:spt="202" path="m,l,21600r21600,l21600,xe">
+                <v:stroke joinstyle="miter"/>
+                <v:path gradientshapeok="t" o:connecttype="rect"/>
+              </v:shapetype>
+              <v:shape id="Text Box 16" o:spid="_x0000_s1026" type="#_x0000_t202" style="position:absolute;margin-left:81.55pt;margin-top:357pt;width:132.75pt;height:171.75pt;z-index:251679744;visibility:visible;mso-wrap-style:square;mso-width-percent:0;mso-height-percent:0;mso-wrap-distance-left:9pt;mso-wrap-distance-top:0;mso-wrap-distance-right:9pt;mso-wrap-distance-bottom:0;mso-position-horizontal:right;mso-position-horizontal-relative:page;mso-position-vertical:absolute;mso-position-vertical-relative:text;mso-width-percent:0;mso-height-percent:0;mso-width-relative:margin;mso-height-relative:margin;v-text-anchor:top" o:gfxdata="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" fillcolor="white [3201]" strokeweight=".5pt">
+                <v:textbox>
+                  <w:txbxContent>
+                    <w:p>
+                      <w:r>
+                        <w:t xml:space="preserve">Get the latest news of travel. If clicked this takes the user to a website stating all the changes. For a retired person or someone who may not be familiar with technology, suddenly changing screen could be quite daunting and they could easily lose track of where they were. </w:t>
+                      </w:r>
+                    </w:p>
+                  </w:txbxContent>
+                </v:textbox>
+                <w10:wrap anchorx="page"/>
+              </v:shape>
+            </w:pict>
+          </mc:Fallback>
+        </mc:AlternateContent>
+      </w:r>
+      <w:r>
+        <w:rPr>
+          <w:noProof/>
+        </w:rPr>
+        <mc:AlternateContent>
+          <mc:Choice Requires="wps">
+            <w:drawing>
+              <wp:anchor distT="0" distB="0" distL="114300" distR="114300" simplePos="0" relativeHeight="251678720" behindDoc="0" locked="0" layoutInCell="1" allowOverlap="1" wp14:anchorId="65B0D9C5" wp14:editId="78185F63">
+                <wp:simplePos x="0" y="0"/>
+                <wp:positionH relativeFrom="column">
+                  <wp:posOffset>-904875</wp:posOffset>
+                </wp:positionH>
+                <wp:positionV relativeFrom="paragraph">
+                  <wp:posOffset>4552950</wp:posOffset>
+                </wp:positionV>
+                <wp:extent cx="1723390" cy="3162300"/>
+                <wp:effectExtent l="0" t="0" r="10160" b="19050"/>
+                <wp:wrapNone/>
+                <wp:docPr id="15" name="Text Box 15"/>
+                <wp:cNvGraphicFramePr/>
+                <a:graphic xmlns:a="http://schemas.openxmlformats.org/drawingml/2006/main">
+                  <a:graphicData uri="http://schemas.microsoft.com/office/word/2010/wordprocessingShape">
+                    <wps:wsp>
+                      <wps:cNvSpPr txBox="1"/>
+                      <wps:spPr>
+                        <a:xfrm>
+                          <a:off x="0" y="0"/>
+                          <a:ext cx="1723390" cy="3162300"/>
+                        </a:xfrm>
+                        <a:prstGeom prst="rect">
+                          <a:avLst/>
+                        </a:prstGeom>
+                        <a:solidFill>
+                          <a:schemeClr val="lt1"/>
+                        </a:solidFill>
+                        <a:ln w="6350">
+                          <a:solidFill>
+                            <a:prstClr val="black"/>
+                          </a:solidFill>
+                        </a:ln>
+                      </wps:spPr>
+                      <wps:txbx>
+                        <w:txbxContent>
+                          <w:p>
+                            <w:r>
+                              <w:t xml:space="preserve">Saved stops makes it easy for users who are frequent bus users pick their destination quickly. This can be effective for anyone any age as it enables people to quickly determine their destination without going through the destination bar </w:t>
+                            </w:r>
+                            <w:r>
+                              <w:t>every time.</w:t>
+                            </w:r>
+                          </w:p>
+                        </w:txbxContent>
+                      </wps:txbx>
+                      <wps:bodyPr rot="0" spcFirstLastPara="0" vertOverflow="overflow" horzOverflow="overflow" vert="horz" wrap="square" lIns="91440" tIns="45720" rIns="91440" bIns="45720" numCol="1" spcCol="0" rtlCol="0" fromWordArt="0" anchor="t" anchorCtr="0" forceAA="0" compatLnSpc="1">
+                        <a:prstTxWarp prst="textNoShape">
+                          <a:avLst/>
+                        </a:prstTxWarp>
+                        <a:noAutofit/>
+                      </wps:bodyPr>
+                    </wps:wsp>
+                  </a:graphicData>
+                </a:graphic>
+              </wp:anchor>
+            </w:drawing>
+          </mc:Choice>
+          <mc:Fallback>
+            <w:pict>
+              <v:shape w14:anchorId="65B0D9C5" id="Text Box 15" o:spid="_x0000_s1027" type="#_x0000_t202" style="position:absolute;margin-left:-71.25pt;margin-top:358.5pt;width:135.7pt;height:249pt;z-index:251678720;visibility:visible;mso-wrap-style:square;mso-wrap-distance-left:9pt;mso-wrap-distance-top:0;mso-wrap-distance-right:9pt;mso-wrap-distance-bottom:0;mso-position-horizontal:absolute;mso-position-horizontal-relative:text;mso-position-vertical:absolute;mso-position-vertical-relative:text;v-text-anchor:top" o:gfxdata="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" fillcolor="white [3201]" strokeweight=".5pt">
+                <v:textbox>
+                  <w:txbxContent>
+                    <w:p>
+                      <w:r>
+                        <w:t xml:space="preserve">Saved stops makes it easy for users who are frequent bus users pick their destination quickly. This can be effective for anyone any age as it enables people to quickly determine their destination without going through the destination bar </w:t>
+                      </w:r>
+                      <w:r>
+                        <w:t>every time.</w:t>
+                      </w:r>
+                    </w:p>
+                  </w:txbxContent>
+                </v:textbox>
+              </v:shape>
+            </w:pict>
+          </mc:Fallback>
+        </mc:AlternateContent>
+      </w:r>
+      <w:r>
+        <w:rPr>
+          <w:noProof/>
+        </w:rPr>
+        <mc:AlternateContent>
+          <mc:Choice Requires="wpi">
+            <w:drawing>
+              <wp:anchor distT="0" distB="0" distL="114300" distR="114300" simplePos="0" relativeHeight="251677696" behindDoc="0" locked="0" layoutInCell="1" allowOverlap="1" wp14:anchorId="6E4FB806" wp14:editId="4EA4C921">
+                <wp:simplePos x="0" y="0"/>
+                <wp:positionH relativeFrom="column">
+                  <wp:posOffset>4141305</wp:posOffset>
+                </wp:positionH>
+                <wp:positionV relativeFrom="paragraph">
+                  <wp:posOffset>2487540</wp:posOffset>
+                </wp:positionV>
+                <wp:extent cx="1288440" cy="294120"/>
+                <wp:effectExtent l="95250" t="95250" r="83185" b="106045"/>
+                <wp:wrapNone/>
+                <wp:docPr id="11" name="Ink 11"/>
+                <wp:cNvGraphicFramePr/>
+                <a:graphic xmlns:a="http://schemas.openxmlformats.org/drawingml/2006/main">
+                  <a:graphicData uri="http://schemas.microsoft.com/office/word/2010/wordprocessingInk">
+                    <w14:contentPart bwMode="auto" r:id="rId10">
+                      <w14:nvContentPartPr>
+                        <w14:cNvContentPartPr/>
+                      </w14:nvContentPartPr>
+                      <w14:xfrm>
+                        <a:off x="0" y="0"/>
+                        <a:ext cx="1288440" cy="294120"/>
+                      </w14:xfrm>
+                    </w14:contentPart>
+                  </a:graphicData>
+                </a:graphic>
+              </wp:anchor>
+            </w:drawing>
+          </mc:Choice>
+          <mc:Fallback>
+            <w:pict>
+              <v:shape w14:anchorId="07658A89" id="Ink 11" o:spid="_x0000_s1026" type="#_x0000_t75" style="position:absolute;margin-left:323.25pt;margin-top:193.05pt;width:107.1pt;height:28.8pt;z-index:251677696;visibility:visible;mso-wrap-style:square;mso-wrap-distance-left:9pt;mso-wrap-distance-top:0;mso-wrap-distance-right:9pt;mso-wrap-distance-bottom:0;mso-position-horizontal:absolute;mso-position-horizontal-relative:text;mso-position-vertical:absolute;mso-position-vertical-relative:text" o:gfxdata="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">
+                <v:imagedata r:id="rId11" o:title=""/>
+              </v:shape>
+            </w:pict>
+          </mc:Fallback>
+        </mc:AlternateContent>
+      </w:r>
+      <w:r>
+        <w:rPr>
+          <w:noProof/>
+        </w:rPr>
+        <mc:AlternateContent>
+          <mc:Choice Requires="wpi">
+            <w:drawing>
+              <wp:anchor distT="0" distB="0" distL="114300" distR="114300" simplePos="0" relativeHeight="251676672" behindDoc="0" locked="0" layoutInCell="1" allowOverlap="1" wp14:anchorId="0408B83D" wp14:editId="2A43223A">
+                <wp:simplePos x="0" y="0"/>
+                <wp:positionH relativeFrom="column">
+                  <wp:posOffset>3838545</wp:posOffset>
+                </wp:positionH>
+                <wp:positionV relativeFrom="paragraph">
+                  <wp:posOffset>588900</wp:posOffset>
+                </wp:positionV>
+                <wp:extent cx="1758600" cy="147240"/>
+                <wp:effectExtent l="76200" t="95250" r="108585" b="100965"/>
+                <wp:wrapNone/>
+                <wp:docPr id="10" name="Ink 10"/>
+                <wp:cNvGraphicFramePr/>
+                <a:graphic xmlns:a="http://schemas.openxmlformats.org/drawingml/2006/main">
+                  <a:graphicData uri="http://schemas.microsoft.com/office/word/2010/wordprocessingInk">
+                    <w14:contentPart bwMode="auto" r:id="rId12">
+                      <w14:nvContentPartPr>
+                        <w14:cNvContentPartPr/>
+                      </w14:nvContentPartPr>
+                      <w14:xfrm>
+                        <a:off x="0" y="0"/>
+                        <a:ext cx="1758600" cy="147240"/>
+                      </w14:xfrm>
+                    </w14:contentPart>
+                  </a:graphicData>
+                </a:graphic>
+              </wp:anchor>
+            </w:drawing>
+          </mc:Choice>
+          <mc:Fallback>
+            <w:pict>
+              <v:shape w14:anchorId="727DC32C" id="Ink 10" o:spid="_x0000_s1026" type="#_x0000_t75" style="position:absolute;margin-left:299.4pt;margin-top:43.55pt;width:144.1pt;height:17.3pt;z-index:251676672;visibility:visible;mso-wrap-style:square;mso-wrap-distance-left:9pt;mso-wrap-distance-top:0;mso-wrap-distance-right:9pt;mso-wrap-distance-bottom:0;mso-position-horizontal:absolute;mso-position-horizontal-relative:text;mso-position-vertical:absolute;mso-position-vertical-relative:text" o:gfxdata="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">
+                <v:imagedata r:id="rId13" o:title=""/>
+              </v:shape>
+            </w:pict>
+          </mc:Fallback>
+        </mc:AlternateContent>
+      </w:r>
+      <w:r>
+        <w:rPr>
+          <w:noProof/>
+        </w:rPr>
+        <mc:AlternateContent>
+          <mc:Choice Requires="wpi">
+            <w:drawing>
+              <wp:anchor distT="0" distB="0" distL="114300" distR="114300" simplePos="0" relativeHeight="251675648" behindDoc="0" locked="0" layoutInCell="1" allowOverlap="1" wp14:anchorId="64F7BCDC" wp14:editId="22504DAF">
+                <wp:simplePos x="0" y="0"/>
+                <wp:positionH relativeFrom="column">
+                  <wp:posOffset>-239175</wp:posOffset>
+                </wp:positionH>
+                <wp:positionV relativeFrom="paragraph">
+                  <wp:posOffset>1113420</wp:posOffset>
+                </wp:positionV>
+                <wp:extent cx="1411200" cy="582840"/>
+                <wp:effectExtent l="95250" t="76200" r="55880" b="103505"/>
+                <wp:wrapNone/>
+                <wp:docPr id="9" name="Ink 9"/>
+                <wp:cNvGraphicFramePr/>
+                <a:graphic xmlns:a="http://schemas.openxmlformats.org/drawingml/2006/main">
+                  <a:graphicData uri="http://schemas.microsoft.com/office/word/2010/wordprocessingInk">
+                    <w14:contentPart bwMode="auto" r:id="rId14">
+                      <w14:nvContentPartPr>
+                        <w14:cNvContentPartPr/>
+                      </w14:nvContentPartPr>
+                      <w14:xfrm>
+                        <a:off x="0" y="0"/>
+                        <a:ext cx="1411200" cy="582840"/>
+                      </w14:xfrm>
+                    </w14:contentPart>
+                  </a:graphicData>
+                </a:graphic>
+              </wp:anchor>
+            </w:drawing>
+          </mc:Choice>
+          <mc:Fallback>
+            <w:pict>
+              <v:shape w14:anchorId="73B63D63" id="Ink 9" o:spid="_x0000_s1026" type="#_x0000_t75" style="position:absolute;margin-left:-21.7pt;margin-top:84.8pt;width:116.75pt;height:51.6pt;z-index:251675648;visibility:visible;mso-wrap-style:square;mso-wrap-distance-left:9pt;mso-wrap-distance-top:0;mso-wrap-distance-right:9pt;mso-wrap-distance-bottom:0;mso-position-horizontal:absolute;mso-position-horizontal-relative:text;mso-position-vertical:absolute;mso-position-vertical-relative:text" o:gfxdata="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">
+                <v:imagedata r:id="rId15" o:title=""/>
+              </v:shape>
+            </w:pict>
+          </mc:Fallback>
+        </mc:AlternateContent>
+      </w:r>
+      <w:r>
+        <w:rPr>
+          <w:noProof/>
+        </w:rPr>
+        <mc:AlternateContent>
+          <mc:Choice Requires="wpi">
+            <w:drawing>
+              <wp:anchor distT="0" distB="0" distL="114300" distR="114300" simplePos="0" relativeHeight="251673600" behindDoc="0" locked="0" layoutInCell="1" allowOverlap="1" wp14:anchorId="05AA79C0" wp14:editId="78A056D1">
+                <wp:simplePos x="0" y="0"/>
+                <wp:positionH relativeFrom="column">
+                  <wp:posOffset>-2305215</wp:posOffset>
+                </wp:positionH>
+                <wp:positionV relativeFrom="paragraph">
+                  <wp:posOffset>3028875</wp:posOffset>
+                </wp:positionV>
+                <wp:extent cx="360" cy="360"/>
+                <wp:effectExtent l="76200" t="76200" r="95250" b="95250"/>
+                <wp:wrapNone/>
+                <wp:docPr id="4" name="Ink 4"/>
+                <wp:cNvGraphicFramePr/>
+                <a:graphic xmlns:a="http://schemas.openxmlformats.org/drawingml/2006/main">
+                  <a:graphicData uri="http://schemas.microsoft.com/office/word/2010/wordprocessingInk">
+                    <w14:contentPart bwMode="auto" r:id="rId16">
+                      <w14:nvContentPartPr>
+                        <w14:cNvContentPartPr/>
+                      </w14:nvContentPartPr>
+                      <w14:xfrm>
+                        <a:off x="0" y="0"/>
+                        <a:ext cx="360" cy="360"/>
+                      </w14:xfrm>
+                    </w14:contentPart>
+                  </a:graphicData>
+                </a:graphic>
+              </wp:anchor>
+            </w:drawing>
+          </mc:Choice>
+          <mc:Fallback>
+            <w:pict>
+              <v:shape w14:anchorId="02DD52C0" id="Ink 4" o:spid="_x0000_s1026" type="#_x0000_t75" style="position:absolute;margin-left:-184.35pt;margin-top:235.65pt;width:5.7pt;height:5.7pt;z-index:251673600;visibility:visible;mso-wrap-style:square;mso-wrap-distance-left:9pt;mso-wrap-distance-top:0;mso-wrap-distance-right:9pt;mso-wrap-distance-bottom:0;mso-position-horizontal:absolute;mso-position-horizontal-relative:text;mso-position-vertical:absolute;mso-position-vertical-relative:text" o:gfxdata="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">
+                <v:imagedata r:id="rId17" o:title=""/>
+              </v:shape>
+            </w:pict>
+          </mc:Fallback>
+        </mc:AlternateContent>
+      </w:r>
+      <w:r>
+        <w:rPr>
+          <w:noProof/>
+        </w:rPr>
+        <mc:AlternateContent>
+          <mc:Choice Requires="wps">
+            <w:drawing>
+              <wp:anchor distT="0" distB="0" distL="114300" distR="114300" simplePos="0" relativeHeight="251669504" behindDoc="0" locked="0" layoutInCell="1" allowOverlap="1" wp14:anchorId="7AF00C5C" wp14:editId="55CDE8C3">
                 <wp:simplePos x="0" y="0"/>
                 <wp:positionH relativeFrom="page">
                   <wp:align>left</wp:align>
@@ -18,8 +482,8 @@
                 <wp:positionV relativeFrom="paragraph">
                   <wp:posOffset>1719618</wp:posOffset>
                 </wp:positionV>
-                <wp:extent cx="1733266" cy="2988310"/>
-                <wp:effectExtent l="0" t="0" r="19685" b="21590"/>
+                <wp:extent cx="1732915" cy="1019175"/>
+                <wp:effectExtent l="0" t="0" r="19685" b="28575"/>
                 <wp:wrapNone/>
                 <wp:docPr id="14" name="Text Box 14"/>
                 <wp:cNvGraphicFramePr/>
@@ -30,7 +494,7 @@
                       <wps:spPr>
                         <a:xfrm>
                           <a:off x="0" y="0"/>
-                          <a:ext cx="1733266" cy="2988310"/>
+                          <a:ext cx="1732915" cy="1019175"/>
                         </a:xfrm>
                         <a:prstGeom prst="rect">
                           <a:avLst/>
@@ -77,16 +541,15 @@
                 <wp14:sizeRelH relativeFrom="margin">
                   <wp14:pctWidth>0</wp14:pctWidth>
                 </wp14:sizeRelH>
+                <wp14:sizeRelV relativeFrom="margin">
+                  <wp14:pctHeight>0</wp14:pctHeight>
+                </wp14:sizeRelV>
               </wp:anchor>
             </w:drawing>
           </mc:Choice>
           <mc:Fallback>
             <w:pict>
-              <v:shapetype w14:anchorId="7AF00C5C" id="_x0000_t202" coordsize="21600,21600" o:spt="202" path="m,l,21600r21600,l21600,xe">
-                <v:stroke joinstyle="miter"/>
-                <v:path gradientshapeok="t" o:connecttype="rect"/>
-              </v:shapetype>
-              <v:shape id="Text Box 14" o:spid="_x0000_s1026" type="#_x0000_t202" style="position:absolute;margin-left:0;margin-top:135.4pt;width:136.5pt;height:235.3pt;z-index:251669504;visibility:visible;mso-wrap-style:square;mso-width-percent:0;mso-wrap-distance-left:9pt;mso-wrap-distance-top:0;mso-wrap-distance-right:9pt;mso-wrap-distance-bottom:0;mso-position-horizontal:left;mso-position-horizontal-relative:page;mso-position-vertical:absolute;mso-position-vertical-relative:text;mso-width-percent:0;mso-width-relative:margin;v-text-anchor:top" o:gfxdata="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" fillcolor="white [3201]" strokeweight=".5pt">
+              <v:shape w14:anchorId="7AF00C5C" id="Text Box 14" o:spid="_x0000_s1028" type="#_x0000_t202" style="position:absolute;margin-left:0;margin-top:135.4pt;width:136.45pt;height:80.25pt;z-index:251669504;visibility:visible;mso-wrap-style:square;mso-width-percent:0;mso-height-percent:0;mso-wrap-distance-left:9pt;mso-wrap-distance-top:0;mso-wrap-distance-right:9pt;mso-wrap-distance-bottom:0;mso-position-horizontal:left;mso-position-horizontal-relative:page;mso-position-vertical:absolute;mso-position-vertical-relative:text;mso-width-percent:0;mso-height-percent:0;mso-width-relative:margin;mso-height-relative:margin;v-text-anchor:top" o:gfxdata="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" fillcolor="white [3201]" strokeweight=".5pt">
                 <v:textbox>
                   <w:txbxContent>
                     <w:p>
@@ -119,60 +582,79 @@
           <w:noProof/>
         </w:rPr>
         <mc:AlternateContent>
-          <mc:Choice Requires="wpi">
+          <mc:Choice Requires="wps">
             <w:drawing>
-              <wp:anchor distT="0" distB="0" distL="114300" distR="114300" simplePos="0" relativeHeight="251670528" behindDoc="0" locked="0" layoutInCell="1" allowOverlap="1" wp14:anchorId="5FD8E665" wp14:editId="2A624D2E">
+              <wp:anchor distT="0" distB="0" distL="114300" distR="114300" simplePos="0" relativeHeight="251672576" behindDoc="0" locked="0" layoutInCell="1" allowOverlap="1" wp14:anchorId="6DEB4EC8" wp14:editId="01FAD7FF">
                 <wp:simplePos x="0" y="0"/>
-                <wp:positionH relativeFrom="column">
-                  <wp:posOffset>29321</wp:posOffset>
+                <wp:positionH relativeFrom="page">
+                  <wp:align>right</wp:align>
                 </wp:positionH>
                 <wp:positionV relativeFrom="paragraph">
-                  <wp:posOffset>1172934</wp:posOffset>
+                  <wp:posOffset>809625</wp:posOffset>
                 </wp:positionV>
-                <wp:extent cx="1226520" cy="518040"/>
-                <wp:effectExtent l="57150" t="38100" r="31115" b="53975"/>
+                <wp:extent cx="1724025" cy="1476375"/>
+                <wp:effectExtent l="0" t="0" r="28575" b="28575"/>
                 <wp:wrapNone/>
-                <wp:docPr id="22" name="Ink 22"/>
+                <wp:docPr id="3" name="Text Box 3"/>
                 <wp:cNvGraphicFramePr/>
                 <a:graphic xmlns:a="http://schemas.openxmlformats.org/drawingml/2006/main">
-                  <a:graphicData uri="http://schemas.microsoft.com/office/word/2010/wordprocessingInk">
-                    <w14:contentPart bwMode="auto" r:id="rId6">
-                      <w14:nvContentPartPr>
-                        <w14:cNvContentPartPr/>
-                      </w14:nvContentPartPr>
-                      <w14:xfrm>
-                        <a:off x="0" y="0"/>
-                        <a:ext cx="1226520" cy="518040"/>
-                      </w14:xfrm>
-                    </w14:contentPart>
+                  <a:graphicData uri="http://schemas.microsoft.com/office/word/2010/wordprocessingShape">
+                    <wps:wsp>
+                      <wps:cNvSpPr txBox="1"/>
+                      <wps:spPr>
+                        <a:xfrm>
+                          <a:off x="0" y="0"/>
+                          <a:ext cx="1724025" cy="1476375"/>
+                        </a:xfrm>
+                        <a:prstGeom prst="rect">
+                          <a:avLst/>
+                        </a:prstGeom>
+                        <a:solidFill>
+                          <a:schemeClr val="lt1"/>
+                        </a:solidFill>
+                        <a:ln w="6350">
+                          <a:solidFill>
+                            <a:prstClr val="black"/>
+                          </a:solidFill>
+                        </a:ln>
+                      </wps:spPr>
+                      <wps:txbx>
+                        <w:txbxContent>
+                          <w:p>
+                            <w:r>
+                              <w:t xml:space="preserve">First bus logo is apparent on the front page. This makes the user aware of which company they are using. </w:t>
+                            </w:r>
+                          </w:p>
+                        </w:txbxContent>
+                      </wps:txbx>
+                      <wps:bodyPr rot="0" spcFirstLastPara="0" vertOverflow="overflow" horzOverflow="overflow" vert="horz" wrap="square" lIns="91440" tIns="45720" rIns="91440" bIns="45720" numCol="1" spcCol="0" rtlCol="0" fromWordArt="0" anchor="t" anchorCtr="0" forceAA="0" compatLnSpc="1">
+                        <a:prstTxWarp prst="textNoShape">
+                          <a:avLst/>
+                        </a:prstTxWarp>
+                        <a:noAutofit/>
+                      </wps:bodyPr>
+                    </wps:wsp>
                   </a:graphicData>
                 </a:graphic>
+                <wp14:sizeRelH relativeFrom="margin">
+                  <wp14:pctWidth>0</wp14:pctWidth>
+                </wp14:sizeRelH>
               </wp:anchor>
             </w:drawing>
           </mc:Choice>
           <mc:Fallback>
             <w:pict>
-              <v:shapetype w14:anchorId="7008651A" id="_x0000_t75" coordsize="21600,21600" o:spt="75" o:preferrelative="t" path="m@4@5l@4@11@9@11@9@5xe" filled="f" stroked="f">
-                <v:stroke joinstyle="miter"/>
-                <v:formulas>
-                  <v:f eqn="if lineDrawn pixelLineWidth 0"/>
-                  <v:f eqn="sum @0 1 0"/>
-                  <v:f eqn="sum 0 0 @1"/>
-                  <v:f eqn="prod @2 1 2"/>
-                  <v:f eqn="prod @3 21600 pixelWidth"/>
-                  <v:f eqn="prod @3 21600 pixelHeight"/>
-                  <v:f eqn="sum @0 0 1"/>
-                  <v:f eqn="prod @6 1 2"/>
-                  <v:f eqn="prod @7 21600 pixelWidth"/>
-                  <v:f eqn="sum @8 21600 0"/>
-                  <v:f eqn="prod @7 21600 pixelHeight"/>
-                  <v:f eqn="sum @10 21600 0"/>
-                </v:formulas>
-                <v:path o:extrusionok="f" gradientshapeok="t" o:connecttype="rect"/>
-                <o:lock v:ext="edit" aspectratio="t"/>
-              </v:shapetype>
-              <v:shape id="Ink 22" o:spid="_x0000_s1026" type="#_x0000_t75" style="position:absolute;margin-left:1.6pt;margin-top:91.65pt;width:98pt;height:42.25pt;z-index:251670528;visibility:visible;mso-wrap-style:square;mso-wrap-distance-left:9pt;mso-wrap-distance-top:0;mso-wrap-distance-right:9pt;mso-wrap-distance-bottom:0;mso-position-horizontal:absolute;mso-position-horizontal-relative:text;mso-position-vertical:absolute;mso-position-vertical-relative:text" o:gfxdata="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">
-                <v:imagedata r:id="rId7" o:title=""/>
+              <v:shape w14:anchorId="6DEB4EC8" id="Text Box 3" o:spid="_x0000_s1029" type="#_x0000_t202" style="position:absolute;margin-left:84.55pt;margin-top:63.75pt;width:135.75pt;height:116.25pt;z-index:251672576;visibility:visible;mso-wrap-style:square;mso-width-percent:0;mso-wrap-distance-left:9pt;mso-wrap-distance-top:0;mso-wrap-distance-right:9pt;mso-wrap-distance-bottom:0;mso-position-horizontal:right;mso-position-horizontal-relative:page;mso-position-vertical:absolute;mso-position-vertical-relative:text;mso-width-percent:0;mso-width-relative:margin;v-text-anchor:top" o:gfxdata="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" fillcolor="white [3201]" strokeweight=".5pt">
+                <v:textbox>
+                  <w:txbxContent>
+                    <w:p>
+                      <w:r>
+                        <w:t xml:space="preserve">First bus logo is apparent on the front page. This makes the user aware of which company they are using. </w:t>
+                      </w:r>
+                    </w:p>
+                  </w:txbxContent>
+                </v:textbox>
+                <w10:wrap anchorx="page"/>
               </v:shape>
             </w:pict>
           </mc:Fallback>
@@ -185,7 +667,7 @@
         <mc:AlternateContent>
           <mc:Choice Requires="wps">
             <w:drawing>
-              <wp:anchor distT="0" distB="0" distL="114300" distR="114300" simplePos="0" relativeHeight="251660288" behindDoc="0" locked="0" layoutInCell="1" allowOverlap="1" wp14:anchorId="19A7BDC6" wp14:editId="5DD1948F">
+              <wp:anchor distT="0" distB="0" distL="114300" distR="114300" simplePos="0" relativeHeight="251660288" behindDoc="0" locked="0" layoutInCell="1" allowOverlap="1" wp14:anchorId="19A7BDC6" wp14:editId="1EE4F947">
                 <wp:simplePos x="0" y="0"/>
                 <wp:positionH relativeFrom="page">
                   <wp:posOffset>5827594</wp:posOffset>
@@ -251,7 +733,7 @@
           </mc:Choice>
           <mc:Fallback>
             <w:pict>
-              <v:shape w14:anchorId="19A7BDC6" id="Text Box 5" o:spid="_x0000_s1027" type="#_x0000_t202" style="position:absolute;margin-left:458.85pt;margin-top:221.35pt;width:135.85pt;height:111.75pt;z-index:251660288;visibility:visible;mso-wrap-style:square;mso-width-percent:0;mso-height-percent:0;mso-wrap-distance-left:9pt;mso-wrap-distance-top:0;mso-wrap-distance-right:9pt;mso-wrap-distance-bottom:0;mso-position-horizontal:absolute;mso-position-horizontal-relative:page;mso-position-vertical:absolute;mso-position-vertical-relative:text;mso-width-percent:0;mso-height-percent:0;mso-width-relative:margin;mso-height-relative:margin;v-text-anchor:top" o:gfxdata="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" fillcolor="white [3201]" strokeweight=".5pt">
+              <v:shape w14:anchorId="19A7BDC6" id="Text Box 5" o:spid="_x0000_s1030" type="#_x0000_t202" style="position:absolute;margin-left:458.85pt;margin-top:221.35pt;width:135.85pt;height:111.75pt;z-index:251660288;visibility:visible;mso-wrap-style:square;mso-width-percent:0;mso-height-percent:0;mso-wrap-distance-left:9pt;mso-wrap-distance-top:0;mso-wrap-distance-right:9pt;mso-wrap-distance-bottom:0;mso-position-horizontal:absolute;mso-position-horizontal-relative:page;mso-position-vertical:absolute;mso-position-vertical-relative:text;mso-width-percent:0;mso-height-percent:0;mso-width-relative:margin;mso-height-relative:margin;v-text-anchor:top" o:gfxdata="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" fillcolor="white [3201]" strokeweight=".5pt">
                 <v:textbox>
                   <w:txbxContent>
                     <w:p>
@@ -292,7 +774,7 @@
                 <wp:cNvGraphicFramePr/>
                 <a:graphic xmlns:a="http://schemas.openxmlformats.org/drawingml/2006/main">
                   <a:graphicData uri="http://schemas.microsoft.com/office/word/2010/wordprocessingInk">
-                    <w14:contentPart bwMode="auto" r:id="rId8">
+                    <w14:contentPart bwMode="auto" r:id="rId18">
                       <w14:nvContentPartPr>
                         <w14:cNvContentPartPr/>
                       </w14:nvContentPartPr>
@@ -309,53 +791,7 @@
           <mc:Fallback>
             <w:pict>
               <v:shape w14:anchorId="23A5D9FF" id="Ink 12" o:spid="_x0000_s1026" type="#_x0000_t75" style="position:absolute;margin-left:472.1pt;margin-top:278.65pt;width:1.45pt;height:1.45pt;z-index:251667456;visibility:visible;mso-wrap-style:square;mso-wrap-distance-left:9pt;mso-wrap-distance-top:0;mso-wrap-distance-right:9pt;mso-wrap-distance-bottom:0;mso-position-horizontal:absolute;mso-position-horizontal-relative:text;mso-position-vertical:absolute;mso-position-vertical-relative:text" o:gfxdata="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">
-                <v:imagedata r:id="rId9" o:title=""/>
-              </v:shape>
-            </w:pict>
-          </mc:Fallback>
-        </mc:AlternateContent>
-      </w:r>
-      <w:r>
-        <w:rPr>
-          <w:noProof/>
-          <w:color w:val="FF0000"/>
-        </w:rPr>
-        <mc:AlternateContent>
-          <mc:Choice Requires="wpi">
-            <w:drawing>
-              <wp:anchor distT="0" distB="0" distL="114300" distR="114300" simplePos="0" relativeHeight="251661312" behindDoc="0" locked="0" layoutInCell="1" allowOverlap="1" wp14:anchorId="5377E570" wp14:editId="7A6E5F01">
-                <wp:simplePos x="0" y="0"/>
-                <wp:positionH relativeFrom="column">
-                  <wp:posOffset>3916961</wp:posOffset>
-                </wp:positionH>
-                <wp:positionV relativeFrom="paragraph">
-                  <wp:posOffset>2306214</wp:posOffset>
-                </wp:positionV>
-                <wp:extent cx="1890360" cy="487080"/>
-                <wp:effectExtent l="38100" t="38100" r="53340" b="46355"/>
-                <wp:wrapNone/>
-                <wp:docPr id="6" name="Ink 6"/>
-                <wp:cNvGraphicFramePr/>
-                <a:graphic xmlns:a="http://schemas.openxmlformats.org/drawingml/2006/main">
-                  <a:graphicData uri="http://schemas.microsoft.com/office/word/2010/wordprocessingInk">
-                    <w14:contentPart bwMode="auto" r:id="rId10">
-                      <w14:nvContentPartPr>
-                        <w14:cNvContentPartPr/>
-                      </w14:nvContentPartPr>
-                      <w14:xfrm>
-                        <a:off x="0" y="0"/>
-                        <a:ext cx="1890360" cy="487080"/>
-                      </w14:xfrm>
-                    </w14:contentPart>
-                  </a:graphicData>
-                </a:graphic>
-              </wp:anchor>
-            </w:drawing>
-          </mc:Choice>
-          <mc:Fallback>
-            <w:pict>
-              <v:shape w14:anchorId="62137A0C" id="Ink 6" o:spid="_x0000_s1026" type="#_x0000_t75" style="position:absolute;margin-left:307.7pt;margin-top:180.9pt;width:150.3pt;height:39.75pt;z-index:251661312;visibility:visible;mso-wrap-style:square;mso-wrap-distance-left:9pt;mso-wrap-distance-top:0;mso-wrap-distance-right:9pt;mso-wrap-distance-bottom:0;mso-position-horizontal:absolute;mso-position-horizontal-relative:text;mso-position-vertical:absolute;mso-position-vertical-relative:text" o:gfxdata="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">
-                <v:imagedata r:id="rId11" o:title=""/>
+                <v:imagedata r:id="rId19" o:title=""/>
               </v:shape>
             </w:pict>
           </mc:Fallback>
@@ -366,7 +802,7 @@
           <w:noProof/>
         </w:rPr>
         <w:drawing>
-          <wp:anchor distT="0" distB="0" distL="114300" distR="114300" simplePos="0" relativeHeight="251658240" behindDoc="0" locked="0" layoutInCell="1" allowOverlap="1" wp14:anchorId="724C871F" wp14:editId="1E4C32F8">
+          <wp:anchor distT="0" distB="0" distL="114300" distR="114300" simplePos="0" relativeHeight="251658240" behindDoc="0" locked="0" layoutInCell="1" allowOverlap="1" wp14:anchorId="724C871F" wp14:editId="31F1871C">
             <wp:simplePos x="0" y="0"/>
             <wp:positionH relativeFrom="margin">
               <wp:align>center</wp:align>
@@ -389,7 +825,7 @@
                     <pic:cNvPicPr/>
                   </pic:nvPicPr>
                   <pic:blipFill>
-                    <a:blip r:embed="rId12" cstate="print">
+                    <a:blip r:embed="rId20" cstate="print">
                       <a:extLst>
                         <a:ext uri="{28A0092B-C50C-407E-A947-70E740481C1C}">
                           <a14:useLocalDpi xmlns:a14="http://schemas.microsoft.com/office/drawing/2010/main" val="0"/>
@@ -416,8 +852,49 @@
         </w:drawing>
       </w:r>
     </w:p>
+    <w:p/>
+    <w:p/>
+    <w:p/>
+    <w:p/>
+    <w:p/>
+    <w:p/>
+    <w:p/>
+    <w:p/>
+    <w:p/>
+    <w:p/>
+    <w:p/>
+    <w:p/>
+    <w:p/>
+    <w:p/>
+    <w:p/>
+    <w:p/>
+    <w:p/>
+    <w:p/>
+    <w:p/>
+    <w:p/>
+    <w:p/>
+    <w:p/>
+    <w:p/>
+    <w:p/>
+    <w:p/>
+    <w:p/>
+    <w:p/>
+    <w:p/>
+    <w:p/>
+    <w:p/>
+    <w:p>
+      <w:r>
+        <w:lastRenderedPageBreak/>
+        <w:t>Navigation Bar:</w:t>
+      </w:r>
+    </w:p>
+    <w:p>
+      <w:r>
+        <w:t xml:space="preserve">The </w:t>
+      </w:r>
+    </w:p>
     <w:sectPr>
-      <w:headerReference w:type="default" r:id="rId13"/>
+      <w:headerReference w:type="default" r:id="rId21"/>
       <w:pgSz w:w="11906" w:h="16838"/>
       <w:pgMar w:top="1440" w:right="1440" w:bottom="1440" w:left="1440" w:header="708" w:footer="708" w:gutter="0"/>
       <w:cols w:space="708"/>
@@ -979,18 +1456,160 @@
           <inkml:channelProperty channel="F" name="resolution" value="0" units="1/dev"/>
         </inkml:channelProperties>
       </inkml:inkSource>
-      <inkml:timestamp xml:id="ts0" timeString="2021-12-01T14:26:32.631"/>
+      <inkml:timestamp xml:id="ts0" timeString="2021-12-10T23:15:26.309"/>
     </inkml:context>
     <inkml:brush xml:id="br0">
-      <inkml:brushProperty name="width" value="0.05" units="cm"/>
-      <inkml:brushProperty name="height" value="0.05" units="cm"/>
+      <inkml:brushProperty name="width" value="0.2" units="cm"/>
+      <inkml:brushProperty name="height" value="0.2" units="cm"/>
+      <inkml:brushProperty name="color" value="#FFC114"/>
     </inkml:brush>
   </inkml:definitions>
-  <inkml:trace contextRef="#ctx0" brushRef="#br0">3406 381 24575,'-1'-3'0,"0"1"0,0-1 0,0 0 0,0 1 0,0-1 0,0 1 0,-1 0 0,1-1 0,-1 1 0,0 0 0,0 0 0,0 0 0,0 0 0,0 0 0,-3-2 0,-40-27 0,41 28 0,-42-23 0,-60-26 0,12 7 0,51 25 0,0 1 0,-1 3 0,-50-12 0,-141-20 0,-52 2 0,235 42 0,0 1 0,1 3 0,-100 12 0,-150 44 0,285-52 0,-41 8 0,15-1 0,0-3 0,-60 5 0,84-13 0,-1 1 0,1 1 0,0 0 0,0 2 0,1 0 0,-1 1 0,1 1 0,0 0 0,0 2 0,1 0 0,0 0 0,0 2 0,1 0 0,0 0 0,-23 23 0,-47 39 0,63-55 0,0 1 0,1 1 0,1 0 0,-22 29 0,-6 12 0,35-45 0,0 1 0,0 0 0,2 1 0,0 0 0,-14 31 0,15-26 0,0 0 0,-2-1 0,0 0 0,-29 35 0,-70 66 0,33-38 0,-21 34 0,-91 97 0,170-198-151,0 0-1,-1-2 0,-1-1 0,0 0 1,-1-2-1,0 0 0,-1-2 1,-38 11-1,29-12-6674</inkml:trace>
+  <inkml:trace contextRef="#ctx0" brushRef="#br0">1150 1324 24575,'1'-48'0,"0"24"0,-1-1 0,-5-40 0,4 57 0,0 1 0,-1 0 0,0 0 0,-1-1 0,0 1 0,0 1 0,0-1 0,-1 0 0,0 1 0,0 0 0,-1 0 0,-10-11 0,-4-1 0,9 9 0,0-1 0,1 1 0,0-1 0,0-1 0,-12-21 0,6 11 0,0 0 0,-1 1 0,-1 0 0,0 1 0,-38-29 0,30 26 0,1 0 0,-40-50 0,56 61 0,0 0 0,-1 1 0,0 1 0,0-1 0,-1 1 0,0 1 0,-1 0 0,0 1 0,-14-8 0,12 6 0,-1 0 0,1-1 0,1 0 0,0-1 0,0-1 0,-18-23 0,-11-11 0,17 24 0,-2 1 0,0 1 0,-37-21 0,-43-33 0,67 44-273,-1 2 0,-2 1 0,0 2 0,-55-22 0</inkml:trace>
+  <inkml:trace contextRef="#ctx0" brushRef="#br0" timeOffset="1592.78">1784 0 24575,'0'3'0,"-1"0"0,1 0 0,-1 0 0,0 0 0,0 0 0,0-1 0,0 1 0,0 0 0,-1-1 0,1 1 0,-1-1 0,1 0 0,-1 1 0,0-1 0,0 0 0,0 0 0,-4 3 0,-48 31 0,26-18 0,15-11 0,1 0 0,-1 0 0,0-1 0,-1-1 0,1 0 0,-1-1 0,0 0 0,0-1 0,-18 1 0,-21 0 0,-58-2 0,99-2 0,-681-2 0,668 1 0,-1-1 0,-31-8 0,29 4 0,-47-2 0,-59 9 0,-60-2 0,172-3-1365</inkml:trace>
 </inkml:ink>
 </file>
 
 <file path=word/ink/ink2.xml><?xml version="1.0" encoding="utf-8"?>
+<inkml:ink xmlns:inkml="http://www.w3.org/2003/InkML">
+  <inkml:definitions>
+    <inkml:context xml:id="ctx0">
+      <inkml:inkSource xml:id="inkSrc0">
+        <inkml:traceFormat>
+          <inkml:channel name="X" type="integer" min="-2.14748E9" max="2.14748E9" units="cm"/>
+          <inkml:channel name="Y" type="integer" min="-2.14748E9" max="2.14748E9" units="cm"/>
+          <inkml:channel name="F" type="integer" max="32767" units="dev"/>
+        </inkml:traceFormat>
+        <inkml:channelProperties>
+          <inkml:channelProperty channel="X" name="resolution" value="1000" units="1/cm"/>
+          <inkml:channelProperty channel="Y" name="resolution" value="1000" units="1/cm"/>
+          <inkml:channelProperty channel="F" name="resolution" value="0" units="1/dev"/>
+        </inkml:channelProperties>
+      </inkml:inkSource>
+      <inkml:timestamp xml:id="ts0" timeString="2021-12-10T23:15:23.006"/>
+    </inkml:context>
+    <inkml:brush xml:id="br0">
+      <inkml:brushProperty name="width" value="0.2" units="cm"/>
+      <inkml:brushProperty name="height" value="0.2" units="cm"/>
+      <inkml:brushProperty name="color" value="#FFC114"/>
+    </inkml:brush>
+  </inkml:definitions>
+  <inkml:trace contextRef="#ctx0" brushRef="#br0">0 0 24575,'2'7'0,"-1"-1"0,1 0 0,1 1 0,-1-1 0,1-1 0,0 1 0,1 0 0,3 5 0,7 11 0,2 7 0,2-1 0,0 0 0,3-2 0,0 0 0,25 23 0,19 23 0,-28-26 0,42 44 0,-31-39 0,-37-37 0,1 0 0,1 0 0,0-2 0,1 1 0,1-2 0,0 0 0,0-1 0,1 0 0,19 8 0,-22-12 0,0 0 0,0 1 0,-1 0 0,-1 1 0,17 14 0,-17-13 0,0 0 0,1-1 0,0 0 0,1-1 0,15 7 0,43 11 0,-25-10 0,67 33 0,-83-30 0,0 1 0,37 31 0,-40-30 0,8 4 0,2-1 0,45 21 0,-15-9 0,-57-28 0,0-1 0,0 2 0,16 16 0,-18-17 0,-1 1 0,1-2 0,1 1 0,-1-1 0,1 0 0,10 5 0,57 21 0,-11-5 0,94 54 0,-107-37 0,-45-36 0,1-1 0,0 0 0,0 0 0,0-1 0,1 0 0,15 7 0,305 126 0,-281-115 0,17 8 0,139 25 0,-175-50 0,90 33 0,-81-25 0,58 14 0,-81-24 0,1 0 0,-1 0 0,18 11 0,38 13 0,256 49 0,-110-22 0,-200-51 0,0 0 0,0 2 0,0 0 0,-1 0 0,20 14 0,41 18 0,54 6 0,35 15 0,-9-7 0,-142-47-116,-5-3-134,-1 1 0,1 1 1,-1-1-1,16 12 0</inkml:trace>
+</inkml:ink>
+</file>
+
+<file path=word/ink/ink3.xml><?xml version="1.0" encoding="utf-8"?>
+<inkml:ink xmlns:inkml="http://www.w3.org/2003/InkML">
+  <inkml:definitions>
+    <inkml:context xml:id="ctx0">
+      <inkml:inkSource xml:id="inkSrc0">
+        <inkml:traceFormat>
+          <inkml:channel name="X" type="integer" min="-2.14748E9" max="2.14748E9" units="cm"/>
+          <inkml:channel name="Y" type="integer" min="-2.14748E9" max="2.14748E9" units="cm"/>
+          <inkml:channel name="F" type="integer" max="32767" units="dev"/>
+        </inkml:traceFormat>
+        <inkml:channelProperties>
+          <inkml:channelProperty channel="X" name="resolution" value="1000" units="1/cm"/>
+          <inkml:channelProperty channel="Y" name="resolution" value="1000" units="1/cm"/>
+          <inkml:channelProperty channel="F" name="resolution" value="0" units="1/dev"/>
+        </inkml:channelProperties>
+      </inkml:inkSource>
+      <inkml:timestamp xml:id="ts0" timeString="2021-12-10T23:09:23.453"/>
+    </inkml:context>
+    <inkml:brush xml:id="br0">
+      <inkml:brushProperty name="width" value="0.2" units="cm"/>
+      <inkml:brushProperty name="height" value="0.2" units="cm"/>
+      <inkml:brushProperty name="color" value="#FFC114"/>
+    </inkml:brush>
+  </inkml:definitions>
+  <inkml:trace contextRef="#ctx0" brushRef="#br0">3578 816 24575,'-1'-2'0,"1"-1"0,-1 1 0,0 0 0,0-1 0,0 1 0,0 0 0,-1 0 0,1 0 0,-1-1 0,1 1 0,-1 1 0,0-1 0,0 0 0,1 0 0,-1 1 0,-3-3 0,-40-26 0,37 25 0,-32-17 0,0 0 0,-2 3 0,-74-24 0,7 11 0,-53-20 0,-1-22 0,36 37 0,7 2 0,57 15 0,-69-11 0,95 23 0,2 2 0,0 2 0,-67 0 0,64 4 0,0-1 0,-52-9 0,43 2 0,32 6 0,0 0 0,0-1 0,0-1 0,-26-10 0,11 3 0,0 0 0,-1 2 0,-1 1 0,-47-6 0,34 9 0,-68-11 0,-42-10 0,-18-1 0,-99-6 0,222 28 0,-30-7 0,53 7 0,-49-3 0,42 7 0,20 2 0,1-1 0,-1 0 0,1-1 0,0-1 0,-1 0 0,1-1 0,0-1 0,-14-5 0,8 2 0,0 1 0,0 1 0,0 0 0,-1 2 0,0 0 0,0 1 0,-24 1 0,3-1 0,-109-21 0,62 9 63,46 6-1491</inkml:trace>
+</inkml:ink>
+</file>
+
+<file path=word/ink/ink4.xml><?xml version="1.0" encoding="utf-8"?>
+<inkml:ink xmlns:inkml="http://www.w3.org/2003/InkML">
+  <inkml:definitions>
+    <inkml:context xml:id="ctx0">
+      <inkml:inkSource xml:id="inkSrc0">
+        <inkml:traceFormat>
+          <inkml:channel name="X" type="integer" min="-2.14748E9" max="2.14748E9" units="cm"/>
+          <inkml:channel name="Y" type="integer" min="-2.14748E9" max="2.14748E9" units="cm"/>
+          <inkml:channel name="F" type="integer" max="32767" units="dev"/>
+        </inkml:traceFormat>
+        <inkml:channelProperties>
+          <inkml:channelProperty channel="X" name="resolution" value="1000" units="1/cm"/>
+          <inkml:channelProperty channel="Y" name="resolution" value="1000" units="1/cm"/>
+          <inkml:channelProperty channel="F" name="resolution" value="0" units="1/dev"/>
+        </inkml:channelProperties>
+      </inkml:inkSource>
+      <inkml:timestamp xml:id="ts0" timeString="2021-12-10T23:09:21.530"/>
+    </inkml:context>
+    <inkml:brush xml:id="br0">
+      <inkml:brushProperty name="width" value="0.2" units="cm"/>
+      <inkml:brushProperty name="height" value="0.2" units="cm"/>
+      <inkml:brushProperty name="color" value="#FFC114"/>
+    </inkml:brush>
+  </inkml:definitions>
+  <inkml:trace contextRef="#ctx0" brushRef="#br0">0 163 24575,'31'1'0,"-18"0"0,0-1 0,0 0 0,0 0 0,-1-2 0,1 1 0,0-2 0,-1 0 0,1 0 0,16-7 0,-8 2 0,1 1 0,-1 1 0,1 1 0,1 0 0,-1 2 0,1 1 0,-1 1 0,31 2 0,-20 0 0,0-2 0,0-2 0,33-6 0,-43 5 0,1 1 0,46 0 0,-48 3 0,0 0 0,0-2 0,37-8 0,-11 2 0,0 1 0,0 2 0,1 3 0,80 6 0,-15-2 0,-9 0 0,122-4 0,-145-11 0,-57 8 0,48-3 0,39 8 0,-48 1 0,-1-3 0,86-13 0,-76 6 0,2 4 0,129 6 0,-71 1 0,621-2 0,-716 2 0,59 10 0,-59-5 0,57 1 0,-48-8 0,-8-1 0,1 2 0,-1 1 0,45 10 0,116 16 0,-159-23 0,-28-4 0,0 1 0,0 0 0,0 1 0,-1 0 0,1 1 0,15 7 0,-8-2 0,2-1 0,-1-2 0,1 0 0,41 6 0,35 9 0,-89-17 0,0 0 0,0 0 0,-1 1 0,0-1 0,11 11 0,25 12 0,-31-19 0,-1 0 0,0 0 0,0 1 0,0 1 0,-1 0 0,16 20 0,-12-14 0,1 0 0,18 14 0,-28-27 7,0 1 0,0-1 1,1 0-1,-1-1 0,1 1 0,-1-1 0,1-1 0,0 1 0,13 0 0,21 6-1443</inkml:trace>
+</inkml:ink>
+</file>
+
+<file path=word/ink/ink5.xml><?xml version="1.0" encoding="utf-8"?>
+<inkml:ink xmlns:inkml="http://www.w3.org/2003/InkML">
+  <inkml:definitions>
+    <inkml:context xml:id="ctx0">
+      <inkml:inkSource xml:id="inkSrc0">
+        <inkml:traceFormat>
+          <inkml:channel name="X" type="integer" min="-2.14748E9" max="2.14748E9" units="cm"/>
+          <inkml:channel name="Y" type="integer" min="-2.14748E9" max="2.14748E9" units="cm"/>
+          <inkml:channel name="F" type="integer" max="32767" units="dev"/>
+        </inkml:traceFormat>
+        <inkml:channelProperties>
+          <inkml:channelProperty channel="X" name="resolution" value="1000" units="1/cm"/>
+          <inkml:channelProperty channel="Y" name="resolution" value="1000" units="1/cm"/>
+          <inkml:channelProperty channel="F" name="resolution" value="0" units="1/dev"/>
+        </inkml:channelProperties>
+      </inkml:inkSource>
+      <inkml:timestamp xml:id="ts0" timeString="2021-12-10T23:09:18.776"/>
+    </inkml:context>
+    <inkml:brush xml:id="br0">
+      <inkml:brushProperty name="width" value="0.2" units="cm"/>
+      <inkml:brushProperty name="height" value="0.2" units="cm"/>
+      <inkml:brushProperty name="color" value="#FFC114"/>
+    </inkml:brush>
+  </inkml:definitions>
+  <inkml:trace contextRef="#ctx0" brushRef="#br0">3919 29 24575,'-1146'0'0,"1106"-2"0,-58-10 0,56 6 0,-53-2 0,25 7 0,-131 4 0,167 3 0,0 1 0,0 1 0,1 2 0,0 2 0,-39 19 0,-31 10 0,85-33 0,0 1 0,0 0 0,-31 23 0,32-20 0,-1 0 0,0-2 0,-29 14 0,-14 2 0,-65 38 0,73-35 0,-24 16 0,50-28 0,-1 0 0,-56 23 0,2-7 0,-94 54 0,-69 28 0,215-105 0,0 1 0,1 2 0,0 1 0,1 1 0,0 1 0,-38 31 0,-20 18 0,70-56 0,0 2 0,1 0 0,0 1 0,1 0 0,0 2 0,1-1 0,1 2 0,-13 17 0,15-14 0,0-1 0,-1-1 0,0 0 0,-2 0 0,0-1 0,0 0 0,-2-2 0,-27 23 0,33-30 6,0 1-1,1 1 0,0-1 0,0 1 1,1 1-1,0 0 0,0 0 0,1 0 1,0 1-1,1-1 0,0 1 0,0 1 1,1-1-1,1 1 0,0-1 1,-3 19-1,0 13-196,2 0 1,2 1 0,4 43-1,-2-41-502</inkml:trace>
+</inkml:ink>
+</file>
+
+<file path=word/ink/ink6.xml><?xml version="1.0" encoding="utf-8"?>
+<inkml:ink xmlns:inkml="http://www.w3.org/2003/InkML">
+  <inkml:definitions>
+    <inkml:context xml:id="ctx0">
+      <inkml:inkSource xml:id="inkSrc0">
+        <inkml:traceFormat>
+          <inkml:channel name="X" type="integer" min="-2.14748E9" max="2.14748E9" units="cm"/>
+          <inkml:channel name="Y" type="integer" min="-2.14748E9" max="2.14748E9" units="cm"/>
+          <inkml:channel name="F" type="integer" max="32767" units="dev"/>
+        </inkml:traceFormat>
+        <inkml:channelProperties>
+          <inkml:channelProperty channel="X" name="resolution" value="1000" units="1/cm"/>
+          <inkml:channelProperty channel="Y" name="resolution" value="1000" units="1/cm"/>
+          <inkml:channelProperty channel="F" name="resolution" value="0" units="1/dev"/>
+        </inkml:channelProperties>
+      </inkml:inkSource>
+      <inkml:timestamp xml:id="ts0" timeString="2021-12-10T23:09:00.639"/>
+    </inkml:context>
+    <inkml:brush xml:id="br0">
+      <inkml:brushProperty name="width" value="0.2" units="cm"/>
+      <inkml:brushProperty name="height" value="0.2" units="cm"/>
+      <inkml:brushProperty name="color" value="#FFC114"/>
+    </inkml:brush>
+  </inkml:definitions>
+  <inkml:trace contextRef="#ctx0" brushRef="#br0">0 0 24575</inkml:trace>
+</inkml:ink>
+</file>
+
+<file path=word/ink/ink7.xml><?xml version="1.0" encoding="utf-8"?>
 <inkml:ink xmlns:inkml="http://www.w3.org/2003/InkML">
   <inkml:definitions>
     <inkml:context xml:id="ctx0">
@@ -1018,33 +1637,6 @@
   <inkml:trace contextRef="#ctx0" brushRef="#br0" timeOffset="861.7">1 1 24575,'-1'0'-8191</inkml:trace>
   <inkml:trace contextRef="#ctx0" brushRef="#br0" timeOffset="1217.31">1 1 24575,'-1'0'-8191</inkml:trace>
   <inkml:trace contextRef="#ctx0" brushRef="#br0" timeOffset="1567.08">1 1 24575,'-1'0'-8191</inkml:trace>
-</inkml:ink>
-</file>
-
-<file path=word/ink/ink3.xml><?xml version="1.0" encoding="utf-8"?>
-<inkml:ink xmlns:inkml="http://www.w3.org/2003/InkML">
-  <inkml:definitions>
-    <inkml:context xml:id="ctx0">
-      <inkml:inkSource xml:id="inkSrc0">
-        <inkml:traceFormat>
-          <inkml:channel name="X" type="integer" min="-2.14748E9" max="2.14748E9" units="cm"/>
-          <inkml:channel name="Y" type="integer" min="-2.14748E9" max="2.14748E9" units="cm"/>
-          <inkml:channel name="F" type="integer" max="32767" units="dev"/>
-        </inkml:traceFormat>
-        <inkml:channelProperties>
-          <inkml:channelProperty channel="X" name="resolution" value="1000" units="1/cm"/>
-          <inkml:channelProperty channel="Y" name="resolution" value="1000" units="1/cm"/>
-          <inkml:channelProperty channel="F" name="resolution" value="0" units="1/dev"/>
-        </inkml:channelProperties>
-      </inkml:inkSource>
-      <inkml:timestamp xml:id="ts0" timeString="2021-12-01T14:20:46.809"/>
-    </inkml:context>
-    <inkml:brush xml:id="br0">
-      <inkml:brushProperty name="width" value="0.05" units="cm"/>
-      <inkml:brushProperty name="height" value="0.05" units="cm"/>
-    </inkml:brush>
-  </inkml:definitions>
-  <inkml:trace contextRef="#ctx0" brushRef="#br0">0 1 24575,'210'0'0,"844"23"0,-86-7 0,-638-18 0,-95 22 0,-155-9 0,81-1 0,-26-12 0,-24-1 0,201 21 0,210 50 0,-421-55 0,-1 5 0,-1 3 0,-1 6 0,95 38 0,-171-57 0,-1 1 0,-1 1 0,0 1 0,28 20 0,-40-24 0,0 0 0,0 0 0,-1 1 0,0 0 0,0 0 0,-1 1 0,0 0 0,-1 0 0,0 0 0,0 1 0,-1-1 0,4 13 0,15 62 0,-15-50 0,1 0 0,25 56 0,-15-46 0,20 71 0,-28-77 0,1-1 0,3 0 0,24 46 0,-34-73 0,24 38 0,-2 2 0,24 63 0,-46-90-1365,-5-5-5461</inkml:trace>
 </inkml:ink>
 </file>
 

</xml_diff>

<commit_message>
discussion on navigation bar
mentioned colour scheme
</commit_message>
<xml_diff>
--- a/Assignment 1/Analysis/first bus app analysis.docx
+++ b/Assignment 1/Analysis/first bus app analysis.docx
@@ -245,7 +245,7 @@
           </mc:Choice>
           <mc:Fallback>
             <w:pict>
-              <v:shapetype w14:anchorId="4FBA4549" id="_x0000_t75" coordsize="21600,21600" o:spt="75" o:preferrelative="t" path="m@4@5l@4@11@9@11@9@5xe" filled="f" stroked="f">
+              <v:shapetype w14:anchorId="7106CCA9" id="_x0000_t75" coordsize="21600,21600" o:spt="75" o:preferrelative="t" path="m@4@5l@4@11@9@11@9@5xe" filled="f" stroked="f">
                 <v:stroke joinstyle="miter"/>
                 <v:formulas>
                   <v:f eqn="if lineDrawn pixelLineWidth 0"/>
@@ -309,7 +309,7 @@
           </mc:Choice>
           <mc:Fallback>
             <w:pict>
-              <v:shape w14:anchorId="27EA8121" id="Ink 40" o:spid="_x0000_s1026" type="#_x0000_t75" style="position:absolute;margin-left:117.9pt;margin-top:197.45pt;width:189.5pt;height:67.3pt;z-index:251696128;visibility:visible;mso-wrap-style:square;mso-wrap-distance-left:9pt;mso-wrap-distance-top:0;mso-wrap-distance-right:9pt;mso-wrap-distance-bottom:0;mso-position-horizontal:absolute;mso-position-horizontal-relative:text;mso-position-vertical:absolute;mso-position-vertical-relative:text" o:gfxdata="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">
+              <v:shape w14:anchorId="32285416" id="Ink 40" o:spid="_x0000_s1026" type="#_x0000_t75" style="position:absolute;margin-left:117.9pt;margin-top:197.45pt;width:189.5pt;height:67.3pt;z-index:251696128;visibility:visible;mso-wrap-style:square;mso-wrap-distance-left:9pt;mso-wrap-distance-top:0;mso-wrap-distance-right:9pt;mso-wrap-distance-bottom:0;mso-position-horizontal:absolute;mso-position-horizontal-relative:text;mso-position-vertical:absolute;mso-position-vertical-relative:text" o:gfxdata="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">
                 <v:imagedata r:id="rId10" o:title=""/>
               </v:shape>
             </w:pict>
@@ -354,7 +354,7 @@
           </mc:Choice>
           <mc:Fallback>
             <w:pict>
-              <v:shape w14:anchorId="6415DF92" id="Ink 37" o:spid="_x0000_s1026" type="#_x0000_t75" style="position:absolute;margin-left:213.4pt;margin-top:359.35pt;width:171.1pt;height:93.6pt;z-index:251695104;visibility:visible;mso-wrap-style:square;mso-wrap-distance-left:9pt;mso-wrap-distance-top:0;mso-wrap-distance-right:9pt;mso-wrap-distance-bottom:0;mso-position-horizontal:absolute;mso-position-horizontal-relative:text;mso-position-vertical:absolute;mso-position-vertical-relative:text" o:gfxdata="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">
+              <v:shape w14:anchorId="220B8392" id="Ink 37" o:spid="_x0000_s1026" type="#_x0000_t75" style="position:absolute;margin-left:213.4pt;margin-top:359.35pt;width:171.1pt;height:93.6pt;z-index:251695104;visibility:visible;mso-wrap-style:square;mso-wrap-distance-left:9pt;mso-wrap-distance-top:0;mso-wrap-distance-right:9pt;mso-wrap-distance-bottom:0;mso-position-horizontal:absolute;mso-position-horizontal-relative:text;mso-position-vertical:absolute;mso-position-vertical-relative:text" o:gfxdata="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">
                 <v:imagedata r:id="rId12" o:title=""/>
               </v:shape>
             </w:pict>
@@ -679,7 +679,7 @@
           </mc:Choice>
           <mc:Fallback>
             <w:pict>
-              <v:shape w14:anchorId="5938F6F2" id="Ink 30" o:spid="_x0000_s1026" type="#_x0000_t75" style="position:absolute;margin-left:-2.8pt;margin-top:225.85pt;width:130.15pt;height:79.3pt;z-index:251691008;visibility:visible;mso-wrap-style:square;mso-wrap-distance-left:9pt;mso-wrap-distance-top:0;mso-wrap-distance-right:9pt;mso-wrap-distance-bottom:0;mso-position-horizontal:absolute;mso-position-horizontal-relative:text;mso-position-vertical:absolute;mso-position-vertical-relative:text" o:gfxdata="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">
+              <v:shape w14:anchorId="5348C41E" id="Ink 30" o:spid="_x0000_s1026" type="#_x0000_t75" style="position:absolute;margin-left:-2.8pt;margin-top:225.85pt;width:130.15pt;height:79.3pt;z-index:251691008;visibility:visible;mso-wrap-style:square;mso-wrap-distance-left:9pt;mso-wrap-distance-top:0;mso-wrap-distance-right:9pt;mso-wrap-distance-bottom:0;mso-position-horizontal:absolute;mso-position-horizontal-relative:text;mso-position-vertical:absolute;mso-position-vertical-relative:text" o:gfxdata="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">
                 <v:imagedata r:id="rId14" o:title=""/>
               </v:shape>
             </w:pict>
@@ -724,7 +724,7 @@
           </mc:Choice>
           <mc:Fallback>
             <w:pict>
-              <v:shape w14:anchorId="01AB3AEF" id="Ink 26" o:spid="_x0000_s1026" type="#_x0000_t75" style="position:absolute;margin-left:318.9pt;margin-top:151.4pt;width:66.15pt;height:40.45pt;z-index:251686912;visibility:visible;mso-wrap-style:square;mso-wrap-distance-left:9pt;mso-wrap-distance-top:0;mso-wrap-distance-right:9pt;mso-wrap-distance-bottom:0;mso-position-horizontal:absolute;mso-position-horizontal-relative:text;mso-position-vertical:absolute;mso-position-vertical-relative:text" o:gfxdata="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">
+              <v:shape w14:anchorId="5DC053DE" id="Ink 26" o:spid="_x0000_s1026" type="#_x0000_t75" style="position:absolute;margin-left:318.9pt;margin-top:151.4pt;width:66.15pt;height:40.45pt;z-index:251686912;visibility:visible;mso-wrap-style:square;mso-wrap-distance-left:9pt;mso-wrap-distance-top:0;mso-wrap-distance-right:9pt;mso-wrap-distance-bottom:0;mso-position-horizontal:absolute;mso-position-horizontal-relative:text;mso-position-vertical:absolute;mso-position-vertical-relative:text" o:gfxdata="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">
                 <v:imagedata r:id="rId16" o:title=""/>
               </v:shape>
             </w:pict>
@@ -744,7 +744,7 @@
         <mc:AlternateContent>
           <mc:Choice Requires="wps">
             <w:drawing>
-              <wp:anchor distT="0" distB="0" distL="114300" distR="114300" simplePos="0" relativeHeight="251721728" behindDoc="0" locked="0" layoutInCell="1" allowOverlap="1" wp14:anchorId="3492E30C" wp14:editId="7CA32CFC">
+              <wp:anchor distT="0" distB="0" distL="114300" distR="114300" simplePos="0" relativeHeight="251721728" behindDoc="0" locked="0" layoutInCell="1" allowOverlap="1" wp14:anchorId="3492E30C" wp14:editId="49C8A898">
                 <wp:simplePos x="0" y="0"/>
                 <wp:positionH relativeFrom="margin">
                   <wp:align>center</wp:align>
@@ -752,7 +752,7 @@
                 <wp:positionV relativeFrom="paragraph">
                   <wp:posOffset>9525</wp:posOffset>
                 </wp:positionV>
-                <wp:extent cx="1104900" cy="381000"/>
+                <wp:extent cx="1038225" cy="381000"/>
                 <wp:effectExtent l="0" t="0" r="0" b="0"/>
                 <wp:wrapSquare wrapText="bothSides"/>
                 <wp:docPr id="75" name="Text Box 75"/>
@@ -764,7 +764,7 @@
                       <wps:spPr>
                         <a:xfrm>
                           <a:off x="0" y="0"/>
-                          <a:ext cx="1104900" cy="381000"/>
+                          <a:ext cx="1038225" cy="381000"/>
                         </a:xfrm>
                         <a:prstGeom prst="rect">
                           <a:avLst/>
@@ -810,7 +810,7 @@
                                 <w:szCs w:val="32"/>
                                 <w:u w:val="single"/>
                               </w:rPr>
-                              <w:t>F</w:t>
+                              <w:t>Plan</w:t>
                             </w:r>
                             <w:r>
                               <w:rPr>
@@ -821,7 +821,7 @@
                                 <w:szCs w:val="32"/>
                                 <w:u w:val="single"/>
                               </w:rPr>
-                              <w:t>ront page</w:t>
+                              <w:t xml:space="preserve"> page</w:t>
                             </w:r>
                           </w:p>
                           <w:p/>
@@ -847,7 +847,7 @@
           </mc:Choice>
           <mc:Fallback>
             <w:pict>
-              <v:shape w14:anchorId="3492E30C" id="Text Box 75" o:spid="_x0000_s1030" type="#_x0000_t202" style="position:absolute;margin-left:0;margin-top:.75pt;width:87pt;height:30pt;z-index:251721728;visibility:visible;mso-wrap-style:square;mso-width-percent:0;mso-height-percent:0;mso-wrap-distance-left:9pt;mso-wrap-distance-top:0;mso-wrap-distance-right:9pt;mso-wrap-distance-bottom:0;mso-position-horizontal:center;mso-position-horizontal-relative:margin;mso-position-vertical:absolute;mso-position-vertical-relative:text;mso-width-percent:0;mso-height-percent:0;mso-width-relative:margin;mso-height-relative:margin;v-text-anchor:top" o:gfxdata="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" filled="f" stroked="f">
+              <v:shape w14:anchorId="3492E30C" id="Text Box 75" o:spid="_x0000_s1030" type="#_x0000_t202" style="position:absolute;margin-left:0;margin-top:.75pt;width:81.75pt;height:30pt;z-index:251721728;visibility:visible;mso-wrap-style:square;mso-width-percent:0;mso-height-percent:0;mso-wrap-distance-left:9pt;mso-wrap-distance-top:0;mso-wrap-distance-right:9pt;mso-wrap-distance-bottom:0;mso-position-horizontal:center;mso-position-horizontal-relative:margin;mso-position-vertical:absolute;mso-position-vertical-relative:text;mso-width-percent:0;mso-height-percent:0;mso-width-relative:margin;mso-height-relative:margin;v-text-anchor:top" o:gfxdata="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" filled="f" stroked="f">
                 <v:textbox>
                   <w:txbxContent>
                     <w:p>
@@ -870,7 +870,7 @@
                           <w:szCs w:val="32"/>
                           <w:u w:val="single"/>
                         </w:rPr>
-                        <w:t>F</w:t>
+                        <w:t>Plan</w:t>
                       </w:r>
                       <w:r>
                         <w:rPr>
@@ -881,7 +881,7 @@
                           <w:szCs w:val="32"/>
                           <w:u w:val="single"/>
                         </w:rPr>
-                        <w:t>ront page</w:t>
+                        <w:t xml:space="preserve"> page</w:t>
                       </w:r>
                     </w:p>
                     <w:p/>
@@ -1017,7 +1017,7 @@
           </mc:Choice>
           <mc:Fallback>
             <w:pict>
-              <v:shape w14:anchorId="384E4C04" id="Ink 11" o:spid="_x0000_s1026" type="#_x0000_t75" style="position:absolute;margin-left:323.25pt;margin-top:193.05pt;width:107.1pt;height:28.8pt;z-index:251677696;visibility:visible;mso-wrap-style:square;mso-wrap-distance-left:9pt;mso-wrap-distance-top:0;mso-wrap-distance-right:9pt;mso-wrap-distance-bottom:0;mso-position-horizontal:absolute;mso-position-horizontal-relative:text;mso-position-vertical:absolute;mso-position-vertical-relative:text" o:gfxdata="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">
+              <v:shape w14:anchorId="16877B5E" id="Ink 11" o:spid="_x0000_s1026" type="#_x0000_t75" style="position:absolute;margin-left:323.25pt;margin-top:193.05pt;width:107.1pt;height:28.8pt;z-index:251677696;visibility:visible;mso-wrap-style:square;mso-wrap-distance-left:9pt;mso-wrap-distance-top:0;mso-wrap-distance-right:9pt;mso-wrap-distance-bottom:0;mso-position-horizontal:absolute;mso-position-horizontal-relative:text;mso-position-vertical:absolute;mso-position-vertical-relative:text" o:gfxdata="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">
                 <v:imagedata r:id="rId18" o:title=""/>
               </v:shape>
             </w:pict>
@@ -1062,7 +1062,7 @@
           </mc:Choice>
           <mc:Fallback>
             <w:pict>
-              <v:shape w14:anchorId="5E42746D" id="Ink 4" o:spid="_x0000_s1026" type="#_x0000_t75" style="position:absolute;margin-left:-184.35pt;margin-top:235.65pt;width:5.7pt;height:5.7pt;z-index:251673600;visibility:visible;mso-wrap-style:square;mso-wrap-distance-left:9pt;mso-wrap-distance-top:0;mso-wrap-distance-right:9pt;mso-wrap-distance-bottom:0;mso-position-horizontal:absolute;mso-position-horizontal-relative:text;mso-position-vertical:absolute;mso-position-vertical-relative:text" o:gfxdata="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">
+              <v:shape w14:anchorId="5C80254D" id="Ink 4" o:spid="_x0000_s1026" type="#_x0000_t75" style="position:absolute;margin-left:-184.35pt;margin-top:235.65pt;width:5.7pt;height:5.7pt;z-index:251673600;visibility:visible;mso-wrap-style:square;mso-wrap-distance-left:9pt;mso-wrap-distance-top:0;mso-wrap-distance-right:9pt;mso-wrap-distance-bottom:0;mso-position-horizontal:absolute;mso-position-horizontal-relative:text;mso-position-vertical:absolute;mso-position-vertical-relative:text" o:gfxdata="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">
                 <v:imagedata r:id="rId20" o:title=""/>
               </v:shape>
             </w:pict>
@@ -1076,117 +1076,7 @@
         <mc:AlternateContent>
           <mc:Choice Requires="wps">
             <w:drawing>
-              <wp:anchor distT="0" distB="0" distL="114300" distR="114300" simplePos="0" relativeHeight="251669504" behindDoc="0" locked="0" layoutInCell="1" allowOverlap="1" wp14:anchorId="7AF00C5C" wp14:editId="55CDE8C3">
-                <wp:simplePos x="0" y="0"/>
-                <wp:positionH relativeFrom="page">
-                  <wp:align>left</wp:align>
-                </wp:positionH>
-                <wp:positionV relativeFrom="paragraph">
-                  <wp:posOffset>1719618</wp:posOffset>
-                </wp:positionV>
-                <wp:extent cx="1732915" cy="1019175"/>
-                <wp:effectExtent l="0" t="0" r="19685" b="28575"/>
-                <wp:wrapNone/>
-                <wp:docPr id="14" name="Text Box 14"/>
-                <wp:cNvGraphicFramePr/>
-                <a:graphic xmlns:a="http://schemas.openxmlformats.org/drawingml/2006/main">
-                  <a:graphicData uri="http://schemas.microsoft.com/office/word/2010/wordprocessingShape">
-                    <wps:wsp>
-                      <wps:cNvSpPr txBox="1"/>
-                      <wps:spPr>
-                        <a:xfrm>
-                          <a:off x="0" y="0"/>
-                          <a:ext cx="1732915" cy="1019175"/>
-                        </a:xfrm>
-                        <a:prstGeom prst="rect">
-                          <a:avLst/>
-                        </a:prstGeom>
-                        <a:solidFill>
-                          <a:schemeClr val="lt1"/>
-                        </a:solidFill>
-                        <a:ln w="6350">
-                          <a:solidFill>
-                            <a:prstClr val="black"/>
-                          </a:solidFill>
-                        </a:ln>
-                      </wps:spPr>
-                      <wps:txbx>
-                        <w:txbxContent>
-                          <w:p>
-                            <w:r>
-                              <w:t xml:space="preserve">This is clear for most </w:t>
-                            </w:r>
-                            <w:r>
-                              <w:t>people;</w:t>
-                            </w:r>
-                            <w:r>
-                              <w:t xml:space="preserve"> it can get confusing when location is not turned on </w:t>
-                            </w:r>
-                            <w:r>
-                              <w:t>as it will show multiple results</w:t>
-                            </w:r>
-                            <w:r>
-                              <w:t xml:space="preserve">. </w:t>
-                            </w:r>
-                          </w:p>
-                        </w:txbxContent>
-                      </wps:txbx>
-                      <wps:bodyPr rot="0" spcFirstLastPara="0" vertOverflow="overflow" horzOverflow="overflow" vert="horz" wrap="square" lIns="91440" tIns="45720" rIns="91440" bIns="45720" numCol="1" spcCol="0" rtlCol="0" fromWordArt="0" anchor="t" anchorCtr="0" forceAA="0" compatLnSpc="1">
-                        <a:prstTxWarp prst="textNoShape">
-                          <a:avLst/>
-                        </a:prstTxWarp>
-                        <a:noAutofit/>
-                      </wps:bodyPr>
-                    </wps:wsp>
-                  </a:graphicData>
-                </a:graphic>
-                <wp14:sizeRelH relativeFrom="margin">
-                  <wp14:pctWidth>0</wp14:pctWidth>
-                </wp14:sizeRelH>
-                <wp14:sizeRelV relativeFrom="margin">
-                  <wp14:pctHeight>0</wp14:pctHeight>
-                </wp14:sizeRelV>
-              </wp:anchor>
-            </w:drawing>
-          </mc:Choice>
-          <mc:Fallback>
-            <w:pict>
-              <v:shape w14:anchorId="7AF00C5C" id="Text Box 14" o:spid="_x0000_s1032" type="#_x0000_t202" style="position:absolute;margin-left:0;margin-top:135.4pt;width:136.45pt;height:80.25pt;z-index:251669504;visibility:visible;mso-wrap-style:square;mso-width-percent:0;mso-height-percent:0;mso-wrap-distance-left:9pt;mso-wrap-distance-top:0;mso-wrap-distance-right:9pt;mso-wrap-distance-bottom:0;mso-position-horizontal:left;mso-position-horizontal-relative:page;mso-position-vertical:absolute;mso-position-vertical-relative:text;mso-width-percent:0;mso-height-percent:0;mso-width-relative:margin;mso-height-relative:margin;v-text-anchor:top" o:gfxdata="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" fillcolor="white [3201]" strokeweight=".5pt">
-                <v:textbox>
-                  <w:txbxContent>
-                    <w:p>
-                      <w:r>
-                        <w:t xml:space="preserve">This is clear for most </w:t>
-                      </w:r>
-                      <w:r>
-                        <w:t>people;</w:t>
-                      </w:r>
-                      <w:r>
-                        <w:t xml:space="preserve"> it can get confusing when location is not turned on </w:t>
-                      </w:r>
-                      <w:r>
-                        <w:t>as it will show multiple results</w:t>
-                      </w:r>
-                      <w:r>
-                        <w:t xml:space="preserve">. </w:t>
-                      </w:r>
-                    </w:p>
-                  </w:txbxContent>
-                </v:textbox>
-                <w10:wrap anchorx="page"/>
-              </v:shape>
-            </w:pict>
-          </mc:Fallback>
-        </mc:AlternateContent>
-      </w:r>
-      <w:r>
-        <w:rPr>
-          <w:noProof/>
-        </w:rPr>
-        <mc:AlternateContent>
-          <mc:Choice Requires="wps">
-            <w:drawing>
-              <wp:anchor distT="0" distB="0" distL="114300" distR="114300" simplePos="0" relativeHeight="251660288" behindDoc="0" locked="0" layoutInCell="1" allowOverlap="1" wp14:anchorId="19A7BDC6" wp14:editId="44DED6B7">
+              <wp:anchor distT="0" distB="0" distL="114300" distR="114300" simplePos="0" relativeHeight="251660288" behindDoc="0" locked="0" layoutInCell="1" allowOverlap="1" wp14:anchorId="19A7BDC6" wp14:editId="61B1F950">
                 <wp:simplePos x="0" y="0"/>
                 <wp:positionH relativeFrom="page">
                   <wp:posOffset>5827594</wp:posOffset>
@@ -1252,7 +1142,7 @@
           </mc:Choice>
           <mc:Fallback>
             <w:pict>
-              <v:shape w14:anchorId="19A7BDC6" id="Text Box 5" o:spid="_x0000_s1033" type="#_x0000_t202" style="position:absolute;margin-left:458.85pt;margin-top:221.35pt;width:135.85pt;height:111.75pt;z-index:251660288;visibility:visible;mso-wrap-style:square;mso-width-percent:0;mso-height-percent:0;mso-wrap-distance-left:9pt;mso-wrap-distance-top:0;mso-wrap-distance-right:9pt;mso-wrap-distance-bottom:0;mso-position-horizontal:absolute;mso-position-horizontal-relative:page;mso-position-vertical:absolute;mso-position-vertical-relative:text;mso-width-percent:0;mso-height-percent:0;mso-width-relative:margin;mso-height-relative:margin;v-text-anchor:top" o:gfxdata="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" fillcolor="white [3201]" strokeweight=".5pt">
+              <v:shape w14:anchorId="19A7BDC6" id="Text Box 5" o:spid="_x0000_s1032" type="#_x0000_t202" style="position:absolute;margin-left:458.85pt;margin-top:221.35pt;width:135.85pt;height:111.75pt;z-index:251660288;visibility:visible;mso-wrap-style:square;mso-width-percent:0;mso-height-percent:0;mso-wrap-distance-left:9pt;mso-wrap-distance-top:0;mso-wrap-distance-right:9pt;mso-wrap-distance-bottom:0;mso-position-horizontal:absolute;mso-position-horizontal-relative:page;mso-position-vertical:absolute;mso-position-vertical-relative:text;mso-width-percent:0;mso-height-percent:0;mso-width-relative:margin;mso-height-relative:margin;v-text-anchor:top" o:gfxdata="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" fillcolor="white [3201]" strokeweight=".5pt">
                 <v:textbox>
                   <w:txbxContent>
                     <w:p>
@@ -1309,7 +1199,7 @@
           </mc:Choice>
           <mc:Fallback>
             <w:pict>
-              <v:shape w14:anchorId="7B9A87A2" id="Ink 12" o:spid="_x0000_s1026" type="#_x0000_t75" style="position:absolute;margin-left:472.45pt;margin-top:278.65pt;width:.75pt;height:1.45pt;z-index:251667456;visibility:visible;mso-wrap-style:square;mso-wrap-distance-left:9pt;mso-wrap-distance-top:0;mso-wrap-distance-right:9pt;mso-wrap-distance-bottom:0;mso-position-horizontal:absolute;mso-position-horizontal-relative:text;mso-position-vertical:absolute;mso-position-vertical-relative:text" o:gfxdata="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">
+              <v:shape w14:anchorId="11EABBA4" id="Ink 12" o:spid="_x0000_s1026" type="#_x0000_t75" style="position:absolute;margin-left:472.45pt;margin-top:278.65pt;width:.75pt;height:1.45pt;z-index:251667456;visibility:visible;mso-wrap-style:square;mso-wrap-distance-left:9pt;mso-wrap-distance-top:0;mso-wrap-distance-right:9pt;mso-wrap-distance-bottom:0;mso-position-horizontal:absolute;mso-position-horizontal-relative:text;mso-position-vertical:absolute;mso-position-vertical-relative:text" o:gfxdata="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">
                 <v:imagedata r:id="rId22" o:title=""/>
               </v:shape>
             </w:pict>
@@ -1318,6 +1208,134 @@
       </w:r>
     </w:p>
     <w:p>
+      <w:r>
+        <w:rPr>
+          <w:noProof/>
+        </w:rPr>
+        <mc:AlternateContent>
+          <mc:Choice Requires="wpi">
+            <w:drawing>
+              <wp:anchor distT="0" distB="0" distL="114300" distR="114300" simplePos="0" relativeHeight="251735040" behindDoc="0" locked="0" layoutInCell="1" allowOverlap="1" wp14:anchorId="1E32E04F" wp14:editId="2A9DBE8F">
+                <wp:simplePos x="0" y="0"/>
+                <wp:positionH relativeFrom="column">
+                  <wp:posOffset>181610</wp:posOffset>
+                </wp:positionH>
+                <wp:positionV relativeFrom="paragraph">
+                  <wp:posOffset>-44450</wp:posOffset>
+                </wp:positionV>
+                <wp:extent cx="4690110" cy="643890"/>
+                <wp:effectExtent l="76200" t="95250" r="110490" b="99060"/>
+                <wp:wrapNone/>
+                <wp:docPr id="93" name="Ink 93"/>
+                <wp:cNvGraphicFramePr/>
+                <a:graphic xmlns:a="http://schemas.openxmlformats.org/drawingml/2006/main">
+                  <a:graphicData uri="http://schemas.microsoft.com/office/word/2010/wordprocessingInk">
+                    <w14:contentPart bwMode="auto" r:id="rId23">
+                      <w14:nvContentPartPr>
+                        <w14:cNvContentPartPr/>
+                      </w14:nvContentPartPr>
+                      <w14:xfrm>
+                        <a:off x="0" y="0"/>
+                        <a:ext cx="4690110" cy="643890"/>
+                      </w14:xfrm>
+                    </w14:contentPart>
+                  </a:graphicData>
+                </a:graphic>
+              </wp:anchor>
+            </w:drawing>
+          </mc:Choice>
+          <mc:Fallback>
+            <w:pict>
+              <v:shape w14:anchorId="72E3A608" id="Ink 93" o:spid="_x0000_s1026" type="#_x0000_t75" style="position:absolute;margin-left:11.45pt;margin-top:-6.35pt;width:374.95pt;height:56.35pt;z-index:251735040;visibility:visible;mso-wrap-style:square;mso-wrap-distance-left:9pt;mso-wrap-distance-top:0;mso-wrap-distance-right:9pt;mso-wrap-distance-bottom:0;mso-position-horizontal:absolute;mso-position-horizontal-relative:text;mso-position-vertical:absolute;mso-position-vertical-relative:text" o:gfxdata="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">
+                <v:imagedata r:id="rId24" o:title=""/>
+              </v:shape>
+            </w:pict>
+          </mc:Fallback>
+        </mc:AlternateContent>
+      </w:r>
+      <w:r>
+        <w:rPr>
+          <w:noProof/>
+        </w:rPr>
+        <mc:AlternateContent>
+          <mc:Choice Requires="wps">
+            <w:drawing>
+              <wp:anchor distT="0" distB="0" distL="114300" distR="114300" simplePos="0" relativeHeight="251731968" behindDoc="0" locked="0" layoutInCell="1" allowOverlap="1" wp14:anchorId="4F4E33C3" wp14:editId="77F77ABD">
+                <wp:simplePos x="0" y="0"/>
+                <wp:positionH relativeFrom="page">
+                  <wp:align>left</wp:align>
+                </wp:positionH>
+                <wp:positionV relativeFrom="paragraph">
+                  <wp:posOffset>200025</wp:posOffset>
+                </wp:positionV>
+                <wp:extent cx="1714500" cy="1562100"/>
+                <wp:effectExtent l="0" t="0" r="19050" b="19050"/>
+                <wp:wrapNone/>
+                <wp:docPr id="90" name="Text Box 90"/>
+                <wp:cNvGraphicFramePr/>
+                <a:graphic xmlns:a="http://schemas.openxmlformats.org/drawingml/2006/main">
+                  <a:graphicData uri="http://schemas.microsoft.com/office/word/2010/wordprocessingShape">
+                    <wps:wsp>
+                      <wps:cNvSpPr txBox="1"/>
+                      <wps:spPr>
+                        <a:xfrm>
+                          <a:off x="0" y="0"/>
+                          <a:ext cx="1714500" cy="1562100"/>
+                        </a:xfrm>
+                        <a:prstGeom prst="rect">
+                          <a:avLst/>
+                        </a:prstGeom>
+                        <a:solidFill>
+                          <a:schemeClr val="lt1"/>
+                        </a:solidFill>
+                        <a:ln w="6350">
+                          <a:solidFill>
+                            <a:prstClr val="black"/>
+                          </a:solidFill>
+                        </a:ln>
+                      </wps:spPr>
+                      <wps:txbx>
+                        <w:txbxContent>
+                          <w:p>
+                            <w:r>
+                              <w:t>The consistent colour scheme the app has could make users have a more pleasant experience as there is little change in appearance which allows for a more comfortable experience.</w:t>
+                            </w:r>
+                          </w:p>
+                        </w:txbxContent>
+                      </wps:txbx>
+                      <wps:bodyPr rot="0" spcFirstLastPara="0" vertOverflow="overflow" horzOverflow="overflow" vert="horz" wrap="square" lIns="91440" tIns="45720" rIns="91440" bIns="45720" numCol="1" spcCol="0" rtlCol="0" fromWordArt="0" anchor="t" anchorCtr="0" forceAA="0" compatLnSpc="1">
+                        <a:prstTxWarp prst="textNoShape">
+                          <a:avLst/>
+                        </a:prstTxWarp>
+                        <a:noAutofit/>
+                      </wps:bodyPr>
+                    </wps:wsp>
+                  </a:graphicData>
+                </a:graphic>
+                <wp14:sizeRelV relativeFrom="margin">
+                  <wp14:pctHeight>0</wp14:pctHeight>
+                </wp14:sizeRelV>
+              </wp:anchor>
+            </w:drawing>
+          </mc:Choice>
+          <mc:Fallback>
+            <w:pict>
+              <v:shape w14:anchorId="4F4E33C3" id="Text Box 90" o:spid="_x0000_s1033" type="#_x0000_t202" style="position:absolute;margin-left:0;margin-top:15.75pt;width:135pt;height:123pt;z-index:251731968;visibility:visible;mso-wrap-style:square;mso-height-percent:0;mso-wrap-distance-left:9pt;mso-wrap-distance-top:0;mso-wrap-distance-right:9pt;mso-wrap-distance-bottom:0;mso-position-horizontal:left;mso-position-horizontal-relative:page;mso-position-vertical:absolute;mso-position-vertical-relative:text;mso-height-percent:0;mso-height-relative:margin;v-text-anchor:top" o:gfxdata="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" fillcolor="white [3201]" strokeweight=".5pt">
+                <v:textbox>
+                  <w:txbxContent>
+                    <w:p>
+                      <w:r>
+                        <w:t>The consistent colour scheme the app has could make users have a more pleasant experience as there is little change in appearance which allows for a more comfortable experience.</w:t>
+                      </w:r>
+                    </w:p>
+                  </w:txbxContent>
+                </v:textbox>
+                <w10:wrap anchorx="page"/>
+              </v:shape>
+            </w:pict>
+          </mc:Fallback>
+        </mc:AlternateContent>
+      </w:r>
       <w:r>
         <w:rPr>
           <w:noProof/>
@@ -1346,7 +1364,7 @@
                     <pic:cNvPicPr/>
                   </pic:nvPicPr>
                   <pic:blipFill rotWithShape="1">
-                    <a:blip r:embed="rId23" cstate="print">
+                    <a:blip r:embed="rId25" cstate="print">
                       <a:extLst>
                         <a:ext uri="{28A0092B-C50C-407E-A947-70E740481C1C}">
                           <a14:useLocalDpi xmlns:a14="http://schemas.microsoft.com/office/drawing/2010/main" val="0"/>
@@ -1384,51 +1402,6 @@
       </w:r>
     </w:p>
     <w:p>
-      <w:r>
-        <w:rPr>
-          <w:noProof/>
-        </w:rPr>
-        <mc:AlternateContent>
-          <mc:Choice Requires="wpi">
-            <w:drawing>
-              <wp:anchor distT="0" distB="0" distL="114300" distR="114300" simplePos="0" relativeHeight="251724800" behindDoc="0" locked="0" layoutInCell="1" allowOverlap="1" wp14:anchorId="69C784A6" wp14:editId="34D93B6D">
-                <wp:simplePos x="0" y="0"/>
-                <wp:positionH relativeFrom="column">
-                  <wp:posOffset>1988185</wp:posOffset>
-                </wp:positionH>
-                <wp:positionV relativeFrom="paragraph">
-                  <wp:posOffset>-219075</wp:posOffset>
-                </wp:positionV>
-                <wp:extent cx="2883785" cy="533075"/>
-                <wp:effectExtent l="95250" t="76200" r="88265" b="95885"/>
-                <wp:wrapNone/>
-                <wp:docPr id="78" name="Ink 78"/>
-                <wp:cNvGraphicFramePr/>
-                <a:graphic xmlns:a="http://schemas.openxmlformats.org/drawingml/2006/main">
-                  <a:graphicData uri="http://schemas.microsoft.com/office/word/2010/wordprocessingInk">
-                    <w14:contentPart bwMode="auto" r:id="rId24">
-                      <w14:nvContentPartPr>
-                        <w14:cNvContentPartPr/>
-                      </w14:nvContentPartPr>
-                      <w14:xfrm>
-                        <a:off x="0" y="0"/>
-                        <a:ext cx="2883785" cy="533075"/>
-                      </w14:xfrm>
-                    </w14:contentPart>
-                  </a:graphicData>
-                </a:graphic>
-              </wp:anchor>
-            </w:drawing>
-          </mc:Choice>
-          <mc:Fallback>
-            <w:pict>
-              <v:shape w14:anchorId="28F7DB8B" id="Ink 78" o:spid="_x0000_s1026" type="#_x0000_t75" style="position:absolute;margin-left:153.75pt;margin-top:-20.05pt;width:232.7pt;height:47.6pt;z-index:251724800;visibility:visible;mso-wrap-style:square;mso-wrap-distance-left:9pt;mso-wrap-distance-top:0;mso-wrap-distance-right:9pt;mso-wrap-distance-bottom:0;mso-position-horizontal:absolute;mso-position-horizontal-relative:text;mso-position-vertical:absolute;mso-position-vertical-relative:text" o:gfxdata="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">
-                <v:imagedata r:id="rId25" o:title=""/>
-              </v:shape>
-            </w:pict>
-          </mc:Fallback>
-        </mc:AlternateContent>
-      </w:r>
       <w:r>
         <w:rPr>
           <w:noProof/>
@@ -1525,7 +1498,7 @@
         <mc:AlternateContent>
           <mc:Choice Requires="wpi">
             <w:drawing>
-              <wp:anchor distT="0" distB="0" distL="114300" distR="114300" simplePos="0" relativeHeight="251725824" behindDoc="0" locked="0" layoutInCell="1" allowOverlap="1" wp14:anchorId="667A3CBE" wp14:editId="4F055821">
+              <wp:anchor distT="0" distB="0" distL="114300" distR="114300" simplePos="0" relativeHeight="251725824" behindDoc="0" locked="0" layoutInCell="1" allowOverlap="1" wp14:anchorId="667A3CBE" wp14:editId="0C059567">
                 <wp:simplePos x="0" y="0"/>
                 <wp:positionH relativeFrom="column">
                   <wp:posOffset>923580</wp:posOffset>
@@ -1556,7 +1529,7 @@
           </mc:Choice>
           <mc:Fallback>
             <w:pict>
-              <v:shape w14:anchorId="6A71F38D" id="Ink 84" o:spid="_x0000_s1026" type="#_x0000_t75" style="position:absolute;margin-left:69.85pt;margin-top:-19.25pt;width:311.8pt;height:80.75pt;z-index:251725824;visibility:visible;mso-wrap-style:square;mso-wrap-distance-left:9pt;mso-wrap-distance-top:0;mso-wrap-distance-right:9pt;mso-wrap-distance-bottom:0;mso-position-horizontal:absolute;mso-position-horizontal-relative:text;mso-position-vertical:absolute;mso-position-vertical-relative:text" o:gfxdata="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">
+              <v:shape w14:anchorId="64511167" id="Ink 84" o:spid="_x0000_s1026" type="#_x0000_t75" style="position:absolute;margin-left:69.85pt;margin-top:-19.25pt;width:311.8pt;height:80.75pt;z-index:251725824;visibility:visible;mso-wrap-style:square;mso-wrap-distance-left:9pt;mso-wrap-distance-top:0;mso-wrap-distance-right:9pt;mso-wrap-distance-bottom:0;mso-position-horizontal:absolute;mso-position-horizontal-relative:text;mso-position-vertical:absolute;mso-position-vertical-relative:text" o:gfxdata="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">
                 <v:imagedata r:id="rId27" o:title=""/>
               </v:shape>
             </w:pict>
@@ -1564,6 +1537,9 @@
         </mc:AlternateContent>
       </w:r>
     </w:p>
+    <w:p/>
+    <w:p/>
+    <w:p/>
     <w:p>
       <w:r>
         <w:rPr>
@@ -1572,18 +1548,18 @@
         <mc:AlternateContent>
           <mc:Choice Requires="wpi">
             <w:drawing>
-              <wp:anchor distT="0" distB="0" distL="114300" distR="114300" simplePos="0" relativeHeight="251726848" behindDoc="0" locked="0" layoutInCell="1" allowOverlap="1" wp14:anchorId="3B4EBB13" wp14:editId="466C5BBE">
+              <wp:anchor distT="0" distB="0" distL="114300" distR="114300" simplePos="0" relativeHeight="251732992" behindDoc="0" locked="0" layoutInCell="1" allowOverlap="1" wp14:anchorId="4ACDB5A1" wp14:editId="4DD8FA52">
                 <wp:simplePos x="0" y="0"/>
                 <wp:positionH relativeFrom="column">
-                  <wp:posOffset>231660</wp:posOffset>
+                  <wp:posOffset>246780</wp:posOffset>
                 </wp:positionH>
                 <wp:positionV relativeFrom="paragraph">
-                  <wp:posOffset>-66520</wp:posOffset>
+                  <wp:posOffset>-380770</wp:posOffset>
                 </wp:positionV>
-                <wp:extent cx="663840" cy="309240"/>
-                <wp:effectExtent l="57150" t="76200" r="98425" b="110490"/>
+                <wp:extent cx="1078920" cy="973800"/>
+                <wp:effectExtent l="57150" t="76200" r="64135" b="112395"/>
                 <wp:wrapNone/>
-                <wp:docPr id="85" name="Ink 85"/>
+                <wp:docPr id="91" name="Ink 91"/>
                 <wp:cNvGraphicFramePr/>
                 <a:graphic xmlns:a="http://schemas.openxmlformats.org/drawingml/2006/main">
                   <a:graphicData uri="http://schemas.microsoft.com/office/word/2010/wordprocessingInk">
@@ -1593,7 +1569,7 @@
                       </w14:nvContentPartPr>
                       <w14:xfrm>
                         <a:off x="0" y="0"/>
-                        <a:ext cx="663840" cy="309240"/>
+                        <a:ext cx="1078920" cy="973800"/>
                       </w14:xfrm>
                     </w14:contentPart>
                   </a:graphicData>
@@ -1603,17 +1579,13 @@
           </mc:Choice>
           <mc:Fallback>
             <w:pict>
-              <v:shape w14:anchorId="45FCBBE5" id="Ink 85" o:spid="_x0000_s1026" type="#_x0000_t75" style="position:absolute;margin-left:15.4pt;margin-top:-8.05pt;width:57.9pt;height:30.05pt;z-index:251726848;visibility:visible;mso-wrap-style:square;mso-wrap-distance-left:9pt;mso-wrap-distance-top:0;mso-wrap-distance-right:9pt;mso-wrap-distance-bottom:0;mso-position-horizontal:absolute;mso-position-horizontal-relative:text;mso-position-vertical:absolute;mso-position-vertical-relative:text" o:gfxdata="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">
+              <v:shape w14:anchorId="0797B6C1" id="Ink 91" o:spid="_x0000_s1026" type="#_x0000_t75" style="position:absolute;margin-left:16.65pt;margin-top:-32.8pt;width:90.6pt;height:82.35pt;z-index:251732992;visibility:visible;mso-wrap-style:square;mso-wrap-distance-left:9pt;mso-wrap-distance-top:0;mso-wrap-distance-right:9pt;mso-wrap-distance-bottom:0;mso-position-horizontal:absolute;mso-position-horizontal-relative:text;mso-position-vertical:absolute;mso-position-vertical-relative:text" o:gfxdata="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">
                 <v:imagedata r:id="rId29" o:title=""/>
               </v:shape>
             </w:pict>
           </mc:Fallback>
         </mc:AlternateContent>
       </w:r>
-    </w:p>
-    <w:p/>
-    <w:p/>
-    <w:p>
       <w:r>
         <w:rPr>
           <w:noProof/>
@@ -1621,7 +1593,7 @@
         <mc:AlternateContent>
           <mc:Choice Requires="wpi">
             <w:drawing>
-              <wp:anchor distT="0" distB="0" distL="114300" distR="114300" simplePos="0" relativeHeight="251703296" behindDoc="0" locked="0" layoutInCell="1" allowOverlap="1" wp14:anchorId="6E6A9AA7" wp14:editId="490FEA26">
+              <wp:anchor distT="0" distB="0" distL="114300" distR="114300" simplePos="0" relativeHeight="251703296" behindDoc="0" locked="0" layoutInCell="1" allowOverlap="1" wp14:anchorId="6E6A9AA7" wp14:editId="1D044C1B">
                 <wp:simplePos x="0" y="0"/>
                 <wp:positionH relativeFrom="column">
                   <wp:posOffset>3524580</wp:posOffset>
@@ -1652,7 +1624,7 @@
           </mc:Choice>
           <mc:Fallback>
             <w:pict>
-              <v:shape w14:anchorId="3FFCF032" id="Ink 53" o:spid="_x0000_s1026" type="#_x0000_t75" style="position:absolute;margin-left:274.7pt;margin-top:12.15pt;width:64.95pt;height:8pt;z-index:251703296;visibility:visible;mso-wrap-style:square;mso-wrap-distance-left:9pt;mso-wrap-distance-top:0;mso-wrap-distance-right:9pt;mso-wrap-distance-bottom:0;mso-position-horizontal:absolute;mso-position-horizontal-relative:text;mso-position-vertical:absolute;mso-position-vertical-relative:text" o:gfxdata="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">
+              <v:shape w14:anchorId="447BC6DC" id="Ink 53" o:spid="_x0000_s1026" type="#_x0000_t75" style="position:absolute;margin-left:274.7pt;margin-top:12.15pt;width:64.95pt;height:8pt;z-index:251703296;visibility:visible;mso-wrap-style:square;mso-wrap-distance-left:9pt;mso-wrap-distance-top:0;mso-wrap-distance-right:9pt;mso-wrap-distance-bottom:0;mso-position-horizontal:absolute;mso-position-horizontal-relative:text;mso-position-vertical:absolute;mso-position-vertical-relative:text" o:gfxdata="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">
                 <v:imagedata r:id="rId31" o:title=""/>
               </v:shape>
             </w:pict>
@@ -1697,7 +1669,7 @@
           </mc:Choice>
           <mc:Fallback>
             <w:pict>
-              <v:shape w14:anchorId="1569797A" id="Ink 51" o:spid="_x0000_s1026" type="#_x0000_t75" style="position:absolute;margin-left:161.4pt;margin-top:-15.7pt;width:115.2pt;height:68.3pt;z-index:251702272;visibility:visible;mso-wrap-style:square;mso-wrap-distance-left:9pt;mso-wrap-distance-top:0;mso-wrap-distance-right:9pt;mso-wrap-distance-bottom:0;mso-position-horizontal:absolute;mso-position-horizontal-relative:text;mso-position-vertical:absolute;mso-position-vertical-relative:text" o:gfxdata="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">
+              <v:shape w14:anchorId="6B1063B5" id="Ink 51" o:spid="_x0000_s1026" type="#_x0000_t75" style="position:absolute;margin-left:161.4pt;margin-top:-15.7pt;width:115.2pt;height:68.3pt;z-index:251702272;visibility:visible;mso-wrap-style:square;mso-wrap-distance-left:9pt;mso-wrap-distance-top:0;mso-wrap-distance-right:9pt;mso-wrap-distance-bottom:0;mso-position-horizontal:absolute;mso-position-horizontal-relative:text;mso-position-vertical:absolute;mso-position-vertical-relative:text" o:gfxdata="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">
                 <v:imagedata r:id="rId33" o:title=""/>
               </v:shape>
             </w:pict>
@@ -1705,7 +1677,118 @@
         </mc:AlternateContent>
       </w:r>
     </w:p>
-    <w:p/>
+    <w:p>
+      <w:r>
+        <w:rPr>
+          <w:noProof/>
+        </w:rPr>
+        <mc:AlternateContent>
+          <mc:Choice Requires="wps">
+            <w:drawing>
+              <wp:anchor distT="0" distB="0" distL="114300" distR="114300" simplePos="0" relativeHeight="251669504" behindDoc="0" locked="0" layoutInCell="1" allowOverlap="1" wp14:anchorId="7AF00C5C" wp14:editId="3D7F34A7">
+                <wp:simplePos x="0" y="0"/>
+                <wp:positionH relativeFrom="page">
+                  <wp:align>left</wp:align>
+                </wp:positionH>
+                <wp:positionV relativeFrom="paragraph">
+                  <wp:posOffset>343535</wp:posOffset>
+                </wp:positionV>
+                <wp:extent cx="1732915" cy="1019175"/>
+                <wp:effectExtent l="0" t="0" r="19685" b="28575"/>
+                <wp:wrapNone/>
+                <wp:docPr id="14" name="Text Box 14"/>
+                <wp:cNvGraphicFramePr/>
+                <a:graphic xmlns:a="http://schemas.openxmlformats.org/drawingml/2006/main">
+                  <a:graphicData uri="http://schemas.microsoft.com/office/word/2010/wordprocessingShape">
+                    <wps:wsp>
+                      <wps:cNvSpPr txBox="1"/>
+                      <wps:spPr>
+                        <a:xfrm>
+                          <a:off x="0" y="0"/>
+                          <a:ext cx="1732915" cy="1019175"/>
+                        </a:xfrm>
+                        <a:prstGeom prst="rect">
+                          <a:avLst/>
+                        </a:prstGeom>
+                        <a:solidFill>
+                          <a:schemeClr val="lt1"/>
+                        </a:solidFill>
+                        <a:ln w="6350">
+                          <a:solidFill>
+                            <a:prstClr val="black"/>
+                          </a:solidFill>
+                        </a:ln>
+                      </wps:spPr>
+                      <wps:txbx>
+                        <w:txbxContent>
+                          <w:p>
+                            <w:r>
+                              <w:t xml:space="preserve">This is clear for most </w:t>
+                            </w:r>
+                            <w:r>
+                              <w:t>people;</w:t>
+                            </w:r>
+                            <w:r>
+                              <w:t xml:space="preserve"> it can get confusing when location is not turned on </w:t>
+                            </w:r>
+                            <w:r>
+                              <w:t>as it will show multiple results</w:t>
+                            </w:r>
+                            <w:r>
+                              <w:t xml:space="preserve">. </w:t>
+                            </w:r>
+                          </w:p>
+                        </w:txbxContent>
+                      </wps:txbx>
+                      <wps:bodyPr rot="0" spcFirstLastPara="0" vertOverflow="overflow" horzOverflow="overflow" vert="horz" wrap="square" lIns="91440" tIns="45720" rIns="91440" bIns="45720" numCol="1" spcCol="0" rtlCol="0" fromWordArt="0" anchor="t" anchorCtr="0" forceAA="0" compatLnSpc="1">
+                        <a:prstTxWarp prst="textNoShape">
+                          <a:avLst/>
+                        </a:prstTxWarp>
+                        <a:noAutofit/>
+                      </wps:bodyPr>
+                    </wps:wsp>
+                  </a:graphicData>
+                </a:graphic>
+                <wp14:sizeRelH relativeFrom="margin">
+                  <wp14:pctWidth>0</wp14:pctWidth>
+                </wp14:sizeRelH>
+                <wp14:sizeRelV relativeFrom="margin">
+                  <wp14:pctHeight>0</wp14:pctHeight>
+                </wp14:sizeRelV>
+              </wp:anchor>
+            </w:drawing>
+          </mc:Choice>
+          <mc:Fallback>
+            <w:pict>
+              <v:shape w14:anchorId="7AF00C5C" id="Text Box 14" o:spid="_x0000_s1035" type="#_x0000_t202" style="position:absolute;margin-left:0;margin-top:27.05pt;width:136.45pt;height:80.25pt;z-index:251669504;visibility:visible;mso-wrap-style:square;mso-width-percent:0;mso-height-percent:0;mso-wrap-distance-left:9pt;mso-wrap-distance-top:0;mso-wrap-distance-right:9pt;mso-wrap-distance-bottom:0;mso-position-horizontal:left;mso-position-horizontal-relative:page;mso-position-vertical:absolute;mso-position-vertical-relative:text;mso-width-percent:0;mso-height-percent:0;mso-width-relative:margin;mso-height-relative:margin;v-text-anchor:top" o:gfxdata="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" fillcolor="white [3201]" strokeweight=".5pt">
+                <v:textbox>
+                  <w:txbxContent>
+                    <w:p>
+                      <w:r>
+                        <w:t xml:space="preserve">This is clear for most </w:t>
+                      </w:r>
+                      <w:r>
+                        <w:t>people;</w:t>
+                      </w:r>
+                      <w:r>
+                        <w:t xml:space="preserve"> it can get confusing when location is not turned on </w:t>
+                      </w:r>
+                      <w:r>
+                        <w:t>as it will show multiple results</w:t>
+                      </w:r>
+                      <w:r>
+                        <w:t xml:space="preserve">. </w:t>
+                      </w:r>
+                    </w:p>
+                  </w:txbxContent>
+                </v:textbox>
+                <w10:wrap anchorx="page"/>
+              </v:shape>
+            </w:pict>
+          </mc:Fallback>
+        </mc:AlternateContent>
+      </w:r>
+    </w:p>
     <w:p/>
     <w:p/>
     <w:p>
@@ -1747,7 +1830,7 @@
           </mc:Choice>
           <mc:Fallback>
             <w:pict>
-              <v:shape w14:anchorId="6B533E8D" id="Ink 55" o:spid="_x0000_s1026" type="#_x0000_t75" style="position:absolute;margin-left:72.1pt;margin-top:-15.6pt;width:286.5pt;height:49.35pt;z-index:251704320;visibility:visible;mso-wrap-style:square;mso-wrap-distance-left:9pt;mso-wrap-distance-top:0;mso-wrap-distance-right:9pt;mso-wrap-distance-bottom:0;mso-position-horizontal:absolute;mso-position-horizontal-relative:text;mso-position-vertical:absolute;mso-position-vertical-relative:text" o:gfxdata="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">
+              <v:shape w14:anchorId="5A2A182E" id="Ink 55" o:spid="_x0000_s1026" type="#_x0000_t75" style="position:absolute;margin-left:72.1pt;margin-top:-15.6pt;width:286.5pt;height:49.35pt;z-index:251704320;visibility:visible;mso-wrap-style:square;mso-wrap-distance-left:9pt;mso-wrap-distance-top:0;mso-wrap-distance-right:9pt;mso-wrap-distance-bottom:0;mso-position-horizontal:absolute;mso-position-horizontal-relative:text;mso-position-vertical:absolute;mso-position-vertical-relative:text" o:gfxdata="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">
                 <v:imagedata r:id="rId35" o:title=""/>
               </v:shape>
             </w:pict>
@@ -1795,7 +1878,7 @@
           </mc:Choice>
           <mc:Fallback>
             <w:pict>
-              <v:shape w14:anchorId="6F2C85CE" id="Ink 56" o:spid="_x0000_s1026" type="#_x0000_t75" style="position:absolute;margin-left:315.9pt;margin-top:-11.7pt;width:71.85pt;height:58.3pt;z-index:251705344;visibility:visible;mso-wrap-style:square;mso-wrap-distance-left:9pt;mso-wrap-distance-top:0;mso-wrap-distance-right:9pt;mso-wrap-distance-bottom:0;mso-position-horizontal:absolute;mso-position-horizontal-relative:text;mso-position-vertical:absolute;mso-position-vertical-relative:text" o:gfxdata="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">
+              <v:shape w14:anchorId="71C30E49" id="Ink 56" o:spid="_x0000_s1026" type="#_x0000_t75" style="position:absolute;margin-left:315.9pt;margin-top:-11.7pt;width:71.85pt;height:58.3pt;z-index:251705344;visibility:visible;mso-wrap-style:square;mso-wrap-distance-left:9pt;mso-wrap-distance-top:0;mso-wrap-distance-right:9pt;mso-wrap-distance-bottom:0;mso-position-horizontal:absolute;mso-position-horizontal-relative:text;mso-position-vertical:absolute;mso-position-vertical-relative:text" o:gfxdata="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">
                 <v:imagedata r:id="rId37" o:title=""/>
               </v:shape>
             </w:pict>
@@ -1874,7 +1957,7 @@
           </mc:Choice>
           <mc:Fallback>
             <w:pict>
-              <v:shape w14:anchorId="65B0D9C5" id="Text Box 15" o:spid="_x0000_s1035" type="#_x0000_t202" style="position:absolute;margin-left:-71.25pt;margin-top:21.15pt;width:135.7pt;height:169.5pt;z-index:251678720;visibility:visible;mso-wrap-style:square;mso-height-percent:0;mso-wrap-distance-left:9pt;mso-wrap-distance-top:0;mso-wrap-distance-right:9pt;mso-wrap-distance-bottom:0;mso-position-horizontal:absolute;mso-position-horizontal-relative:text;mso-position-vertical:absolute;mso-position-vertical-relative:text;mso-height-percent:0;mso-height-relative:margin;v-text-anchor:top" o:gfxdata="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" fillcolor="white [3201]" strokeweight=".5pt">
+              <v:shape w14:anchorId="65B0D9C5" id="Text Box 15" o:spid="_x0000_s1036" type="#_x0000_t202" style="position:absolute;margin-left:-71.25pt;margin-top:21.15pt;width:135.7pt;height:169.5pt;z-index:251678720;visibility:visible;mso-wrap-style:square;mso-height-percent:0;mso-wrap-distance-left:9pt;mso-wrap-distance-top:0;mso-wrap-distance-right:9pt;mso-wrap-distance-bottom:0;mso-position-horizontal:absolute;mso-position-horizontal-relative:text;mso-position-vertical:absolute;mso-position-vertical-relative:text;mso-height-percent:0;mso-height-relative:margin;v-text-anchor:top" o:gfxdata="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" fillcolor="white [3201]" strokeweight=".5pt">
                 <v:textbox>
                   <w:txbxContent>
                     <w:p>
@@ -1937,7 +2020,7 @@
           </mc:Choice>
           <mc:Fallback>
             <w:pict>
-              <v:shape w14:anchorId="3FC4A35B" id="Ink 67" o:spid="_x0000_s1026" type="#_x0000_t75" style="position:absolute;margin-left:13.6pt;margin-top:-97.85pt;width:290.75pt;height:224.8pt;z-index:251714560;visibility:visible;mso-wrap-style:square;mso-wrap-distance-left:9pt;mso-wrap-distance-top:0;mso-wrap-distance-right:9pt;mso-wrap-distance-bottom:0;mso-position-horizontal:absolute;mso-position-horizontal-relative:text;mso-position-vertical:absolute;mso-position-vertical-relative:text" o:gfxdata="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">
+              <v:shape w14:anchorId="3E8969CB" id="Ink 67" o:spid="_x0000_s1026" type="#_x0000_t75" style="position:absolute;margin-left:13.6pt;margin-top:-97.85pt;width:290.75pt;height:224.8pt;z-index:251714560;visibility:visible;mso-wrap-style:square;mso-wrap-distance-left:9pt;mso-wrap-distance-top:0;mso-wrap-distance-right:9pt;mso-wrap-distance-bottom:0;mso-position-horizontal:absolute;mso-position-horizontal-relative:text;mso-position-vertical:absolute;mso-position-vertical-relative:text" o:gfxdata="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">
                 <v:imagedata r:id="rId39" o:title=""/>
               </v:shape>
             </w:pict>
@@ -1985,7 +2068,7 @@
           </mc:Choice>
           <mc:Fallback>
             <w:pict>
-              <v:shape w14:anchorId="08A31735" id="Ink 68" o:spid="_x0000_s1026" type="#_x0000_t75" style="position:absolute;margin-left:13.15pt;margin-top:11.5pt;width:9.15pt;height:20.05pt;z-index:251715584;visibility:visible;mso-wrap-style:square;mso-wrap-distance-left:9pt;mso-wrap-distance-top:0;mso-wrap-distance-right:9pt;mso-wrap-distance-bottom:0;mso-position-horizontal:absolute;mso-position-horizontal-relative:text;mso-position-vertical:absolute;mso-position-vertical-relative:text" o:gfxdata="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">
+              <v:shape w14:anchorId="7BAC262F" id="Ink 68" o:spid="_x0000_s1026" type="#_x0000_t75" style="position:absolute;margin-left:13.15pt;margin-top:11.5pt;width:9.15pt;height:20.05pt;z-index:251715584;visibility:visible;mso-wrap-style:square;mso-wrap-distance-left:9pt;mso-wrap-distance-top:0;mso-wrap-distance-right:9pt;mso-wrap-distance-bottom:0;mso-position-horizontal:absolute;mso-position-horizontal-relative:text;mso-position-vertical:absolute;mso-position-vertical-relative:text" o:gfxdata="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">
                 <v:imagedata r:id="rId41" o:title=""/>
               </v:shape>
             </w:pict>
@@ -2090,7 +2173,7 @@
           </mc:Choice>
           <mc:Fallback>
             <w:pict>
-              <v:shape w14:anchorId="14AB9343" id="Text Box 87" o:spid="_x0000_s1036" type="#_x0000_t202" style="position:absolute;margin-left:0;margin-top:.75pt;width:113.25pt;height:30pt;z-index:251728896;visibility:visible;mso-wrap-style:square;mso-width-percent:0;mso-height-percent:0;mso-wrap-distance-left:9pt;mso-wrap-distance-top:0;mso-wrap-distance-right:9pt;mso-wrap-distance-bottom:0;mso-position-horizontal:center;mso-position-horizontal-relative:margin;mso-position-vertical:absolute;mso-position-vertical-relative:text;mso-width-percent:0;mso-height-percent:0;mso-width-relative:margin;mso-height-relative:margin;v-text-anchor:top" o:gfxdata="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" filled="f" stroked="f">
+              <v:shape w14:anchorId="14AB9343" id="Text Box 87" o:spid="_x0000_s1037" type="#_x0000_t202" style="position:absolute;margin-left:0;margin-top:.75pt;width:113.25pt;height:30pt;z-index:251728896;visibility:visible;mso-wrap-style:square;mso-width-percent:0;mso-height-percent:0;mso-wrap-distance-left:9pt;mso-wrap-distance-top:0;mso-wrap-distance-right:9pt;mso-wrap-distance-bottom:0;mso-position-horizontal:center;mso-position-horizontal-relative:margin;mso-position-vertical:absolute;mso-position-vertical-relative:text;mso-width-percent:0;mso-height-percent:0;mso-width-relative:margin;mso-height-relative:margin;v-text-anchor:top" o:gfxdata="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" filled="f" stroked="f">
                 <v:textbox>
                   <w:txbxContent>
                     <w:p>
@@ -2155,7 +2238,7 @@
           </mc:Choice>
           <mc:Fallback>
             <w:pict>
-              <v:shape w14:anchorId="19CE7251" id="Ink 88" o:spid="_x0000_s1026" type="#_x0000_t75" style="position:absolute;margin-left:75.9pt;margin-top:-10.45pt;width:316.4pt;height:63.55pt;z-index:251729920;visibility:visible;mso-wrap-style:square;mso-wrap-distance-left:9pt;mso-wrap-distance-top:0;mso-wrap-distance-right:9pt;mso-wrap-distance-bottom:0;mso-position-horizontal:absolute;mso-position-horizontal-relative:text;mso-position-vertical:absolute;mso-position-vertical-relative:text" o:gfxdata="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">
+              <v:shape w14:anchorId="0446776B" id="Ink 88" o:spid="_x0000_s1026" type="#_x0000_t75" style="position:absolute;margin-left:75.9pt;margin-top:-10.45pt;width:316.4pt;height:63.55pt;z-index:251729920;visibility:visible;mso-wrap-style:square;mso-wrap-distance-left:9pt;mso-wrap-distance-top:0;mso-wrap-distance-right:9pt;mso-wrap-distance-bottom:0;mso-position-horizontal:absolute;mso-position-horizontal-relative:text;mso-position-vertical:absolute;mso-position-vertical-relative:text" o:gfxdata="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">
                 <v:imagedata r:id="rId43" o:title=""/>
               </v:shape>
             </w:pict>
@@ -2190,7 +2273,7 @@
                     <pic:cNvPicPr/>
                   </pic:nvPicPr>
                   <pic:blipFill rotWithShape="1">
-                    <a:blip r:embed="rId23" cstate="print">
+                    <a:blip r:embed="rId25" cstate="print">
                       <a:extLst>
                         <a:ext uri="{28A0092B-C50C-407E-A947-70E740481C1C}">
                           <a14:useLocalDpi xmlns:a14="http://schemas.microsoft.com/office/drawing/2010/main" val="0"/>
@@ -2236,9 +2319,145 @@
       <w:r>
         <w:t xml:space="preserve">navigation bar is confusing to all but from the perspective of a retired person it could be quite intimidating to look at. </w:t>
       </w:r>
+      <w:r>
+        <w:t xml:space="preserve">The title </w:t>
+      </w:r>
+      <w:r>
+        <w:t>“P</w:t>
+      </w:r>
+      <w:r>
+        <w:t>lan</w:t>
+      </w:r>
+      <w:r>
+        <w:t>”</w:t>
+      </w:r>
+      <w:r>
+        <w:t xml:space="preserve"> is not very direct and has many connotations. It is slightly grounded with the location symbol, however not all is clear. </w:t>
+      </w:r>
+      <w:r>
+        <w:t>“</w:t>
+      </w:r>
+      <w:r>
+        <w:t>Buses</w:t>
+      </w:r>
+      <w:r>
+        <w:t>”</w:t>
+      </w:r>
+      <w:r>
+        <w:t xml:space="preserve"> would seem like a more suitable place to put the plan icon and information. </w:t>
+      </w:r>
+    </w:p>
+    <w:p>
+      <w:r>
+        <w:t>“mTickets” is slightly more self-explanatory with it being where your tickets are stored. Although the “m” at the beginning of it could possibly cause confusion with users.</w:t>
+      </w:r>
+      <w:r>
+        <w:t xml:space="preserve"> However, the image of the ticket reiterates the idea that your digital tickets will be here. This could potentially be confusing to a retired person who may not be the most comfortable with technology. While you can still pay for tickets on the bus</w:t>
+      </w:r>
+      <w:r>
+        <w:t xml:space="preserve">, this could potentially lead to someone overthinking and believing that tickets are only available via the app. </w:t>
+      </w:r>
+    </w:p>
+    <w:p>
+      <w:r>
+        <w:t xml:space="preserve">“Buses” is slightly confusing and misleading, since you start off on the “Plan” page which too many users </w:t>
+      </w:r>
+      <w:r>
+        <w:t>contain</w:t>
+      </w:r>
+      <w:r>
+        <w:t xml:space="preserve"> all the information you would assume to be under “Buses”</w:t>
+      </w:r>
+      <w:r>
+        <w:t>.</w:t>
+      </w:r>
+      <w:r>
+        <w:t xml:space="preserve"> </w:t>
+      </w:r>
+    </w:p>
+    <w:p>
+      <w:r>
+        <w:t>“Info” has the universal info image and to many it is obvious what the “Info” page entails.</w:t>
+      </w:r>
+    </w:p>
+    <w:p>
+      <w:r>
+        <w:t>“Profile” may not seem so obvious to a retired person, this would be common to many users from the use of social media however to a retired person this could possibly be a grey area in which they could guess what would be here, however, they may not seem confident in understanding it.</w:t>
+      </w:r>
+    </w:p>
+    <w:p/>
+    <w:p/>
+    <w:p/>
+    <w:p/>
+    <w:p/>
+    <w:p/>
+    <w:p/>
+    <w:p/>
+    <w:p/>
+    <w:p/>
+    <w:p/>
+    <w:p/>
+    <w:p/>
+    <w:p/>
+    <w:p>
+      <w:r>
+        <w:rPr>
+          <w:noProof/>
+        </w:rPr>
+        <w:lastRenderedPageBreak/>
+        <w:drawing>
+          <wp:anchor distT="0" distB="0" distL="114300" distR="114300" simplePos="0" relativeHeight="251730944" behindDoc="0" locked="0" layoutInCell="1" allowOverlap="1" wp14:anchorId="19D01748" wp14:editId="607C895D">
+            <wp:simplePos x="0" y="0"/>
+            <wp:positionH relativeFrom="margin">
+              <wp:align>center</wp:align>
+            </wp:positionH>
+            <wp:positionV relativeFrom="paragraph">
+              <wp:posOffset>0</wp:posOffset>
+            </wp:positionV>
+            <wp:extent cx="4090670" cy="8863330"/>
+            <wp:effectExtent l="0" t="0" r="5080" b="0"/>
+            <wp:wrapSquare wrapText="bothSides"/>
+            <wp:docPr id="89" name="Picture 89" descr="Graphical user interface, text, application&#10;&#10;Description automatically generated"/>
+            <wp:cNvGraphicFramePr>
+              <a:graphicFrameLocks xmlns:a="http://schemas.openxmlformats.org/drawingml/2006/main" noChangeAspect="1"/>
+            </wp:cNvGraphicFramePr>
+            <a:graphic xmlns:a="http://schemas.openxmlformats.org/drawingml/2006/main">
+              <a:graphicData uri="http://schemas.openxmlformats.org/drawingml/2006/picture">
+                <pic:pic xmlns:pic="http://schemas.openxmlformats.org/drawingml/2006/picture">
+                  <pic:nvPicPr>
+                    <pic:cNvPr id="89" name="Picture 89" descr="Graphical user interface, text, application&#10;&#10;Description automatically generated"/>
+                    <pic:cNvPicPr/>
+                  </pic:nvPicPr>
+                  <pic:blipFill>
+                    <a:blip r:embed="rId44" cstate="print">
+                      <a:extLst>
+                        <a:ext uri="{28A0092B-C50C-407E-A947-70E740481C1C}">
+                          <a14:useLocalDpi xmlns:a14="http://schemas.microsoft.com/office/drawing/2010/main" val="0"/>
+                        </a:ext>
+                      </a:extLst>
+                    </a:blip>
+                    <a:stretch>
+                      <a:fillRect/>
+                    </a:stretch>
+                  </pic:blipFill>
+                  <pic:spPr>
+                    <a:xfrm>
+                      <a:off x="0" y="0"/>
+                      <a:ext cx="4090670" cy="8863330"/>
+                    </a:xfrm>
+                    <a:prstGeom prst="rect">
+                      <a:avLst/>
+                    </a:prstGeom>
+                  </pic:spPr>
+                </pic:pic>
+              </a:graphicData>
+            </a:graphic>
+          </wp:anchor>
+        </w:drawing>
+      </w:r>
     </w:p>
     <w:sectPr>
-      <w:footerReference w:type="default" r:id="rId44"/>
+      <w:footerReference w:type="default" r:id="rId45"/>
       <w:pgSz w:w="11906" w:h="16838"/>
       <w:pgMar w:top="1440" w:right="1440" w:bottom="1440" w:left="1440" w:header="708" w:footer="708" w:gutter="0"/>
       <w:cols w:space="708"/>
@@ -2896,7 +3115,7 @@
           <inkml:channelProperty channel="F" name="resolution" value="0" units="1/dev"/>
         </inkml:channelProperties>
       </inkml:inkSource>
-      <inkml:timestamp xml:id="ts0" timeString="2021-12-10T23:45:31.621"/>
+      <inkml:timestamp xml:id="ts0" timeString="2021-12-11T00:32:19.422"/>
     </inkml:context>
     <inkml:brush xml:id="br0">
       <inkml:brushProperty name="width" value="0.2" units="cm"/>
@@ -2904,7 +3123,7 @@
       <inkml:brushProperty name="color" value="#FFC114"/>
     </inkml:brush>
   </inkml:definitions>
-  <inkml:trace contextRef="#ctx0" brushRef="#br0">1843 1 24575,'-3'2'0,"1"0"0,-1-1 0,0 2 0,1-1 0,-1 0 0,1 0 0,0 1 0,0 0 0,0-1 0,0 1 0,-3 5 0,-9 11 0,7-13 0,-1 0 0,0 0 0,-1-1 0,1 0 0,-1-1 0,0 1 0,0-2 0,-14 5 0,-81 12 0,17-4 0,72-13 0,-133 39 0,126-34 0,0 1 0,1 0 0,0 2 0,-29 19 0,19-11 0,-1-2 0,-1-1 0,-1-1 0,-60 18 0,1-1 0,15-10 0,64-20 0,0 1 0,0 1 0,1 0 0,-1 1 0,1 0 0,0 1 0,-21 14 0,9-4 0,-2 0 0,0-2 0,-1 0 0,-40 12 0,-40 20 0,58-23 0,36-17 0,1-1 0,-1 2 0,1 0 0,0 1 0,0 0 0,1 1 0,0 0 0,1 1 0,-12 13 0,2-2-170,0 0-1,-2-2 0,0 0 1,-2-2-1,0 0 0,0-2 1,-35 16-1</inkml:trace>
+  <inkml:trace contextRef="#ctx0" brushRef="#br0">2966 1 24575,'3'4'0,"0"0"0,0 0 0,-1 1 0,1-1 0,-1 0 0,0 1 0,-1 0 0,1-1 0,-1 1 0,0 0 0,0 0 0,0 6 0,2 67 0,-4-54 0,3 34 0,-1-21 0,-1-1 0,-5 44 0,1-66 0,0 0 0,0 0 0,-12 24 0,-3 10 0,2 5 0,9-23 0,-2-1 0,0 0 0,-3-1 0,-19 35 0,30-59 0,-8 13 0,0 1 0,-2-2 0,0 1 0,0-2 0,-2 1 0,0-2 0,0 0 0,-33 24 0,-246 161 0,270-182 0,-84 51 0,-18 12 0,90-55 0,-69 34 0,-17 11 0,66-39 0,42-25 0,-1 1 0,1 1 0,-20 15 0,16-9 0,0 0 0,-2-1 0,1-1 0,-1-1 0,-1-1 0,-37 15 0,-124 53 0,164-71 0,0 2 0,1 0 0,0 0 0,-15 13 0,16-10 0,-1-2 0,0 0 0,0-1 0,-22 9 0,-71 21 0,-133 69 0,210-93 0,-50 17 0,51-22 0,0 2 0,-33 18 0,46-21 0,0-1 0,-35 11 0,43-17 0,0 0 0,0 2 0,0-1 0,0 1 0,1 0 0,-1 1 0,1 1 0,0-1 0,1 1 0,-1 0 0,1 1 0,0 0 0,1 1 0,-8 8 0,-9 16 0,-48 49 0,11-15 0,50-51 0,0 1 0,1 1 0,-11 26 0,-1 1 0,14-32 0,0-1 0,-1 1 0,0-1 0,-20 17 0,17-17 0,1 1 0,1 0 0,-16 20 0,-22 58-1365</inkml:trace>
 </inkml:ink>
 </file>
 
@@ -3334,8 +3553,9 @@
       <inkml:brushProperty name="color" value="#FFC114"/>
     </inkml:brush>
   </inkml:definitions>
-  <inkml:trace contextRef="#ctx0" brushRef="#br0">33 1 24575,'0'27'0,"-2"0"0,-1 0 0,-8 33 0,3-5 0,3 1 0,2-1 0,6 82 0,-1-23 0,-3-51 0,-1-34 0,2 1 0,1-1 0,1 1 0,9 44 0,-4-39 0,-1 1 0,1 45 0,5 35 0,-7-81 0,0 60 0,-3-25 0,-2-66 0,1-1 0,-1 0 0,1 0 0,0 1 0,0-1 0,0 0 0,0 0 0,0 0 0,1 0 0,0 0 0,-1 0 0,1 0 0,0 0 0,0-1 0,1 1 0,-1-1 0,0 0 0,1 1 0,0-1 0,-1 0 0,1 0 0,0-1 0,0 1 0,0-1 0,0 1 0,0-1 0,1 0 0,-1 0 0,0 0 0,0-1 0,5 1 0,13 1 0,0 0 0,0-2 0,0 0 0,23-4 0,-2 1 0,11 0 0,0 3 0,0 3 0,70 11 0,-60-5 0,1-4 0,-1-2 0,71-6 0,-13 0 0,1291 3 0,-1386 1 0,0 2 0,31 6 0,-29-3 0,46 2 0,678-7 0,-364-3 0,791 2 0,-1174 0 0,-1 1 0,0-1 0,0-1 0,0 1 0,0-1 0,0 1 0,1-1 0,-1 0 0,0 0 0,-1-1 0,1 1 0,0-1 0,0 0 0,-1 0 0,1 0 0,3-4 0,-4 2 0,0 1 0,-1-1 0,0 0 0,1 0 0,-2 0 0,1 0 0,0-1 0,-1 1 0,0 0 0,0-1 0,0 1 0,0-1 0,-1 1 0,0-9 0,-2-244 0,-2 85 0,4-458 0,6 587 0,-5 35 0,1 1 0,-1-1 0,0 1 0,-1-1 0,0-10 0,-1 17 0,0-1 0,1 1 0,-1 0 0,0-1 0,1 1 0,-1 0 0,0-1 0,0 1 0,0 0 0,0 0 0,0 0 0,-1 0 0,1 0 0,0 0 0,0 0 0,-1 0 0,1 0 0,-1 1 0,1-1 0,0 1 0,-1-1 0,1 1 0,-1-1 0,0 1 0,1 0 0,-1 0 0,-2 0 0,-50-1 0,42 1 0,-2051 8 0,1173-11 0,-1039 3-1365</inkml:trace>
-  <inkml:trace contextRef="#ctx0" brushRef="#br0" timeOffset="2456.22">5114 766 24575,'45'-1'0,"0"1"0,0 3 0,-1 1 0,0 3 0,63 17 0,9 5 0,-83-22 0,1 2 0,-1 1 0,58 25 0,-61-22 0,0-2 0,1 0 0,56 9 0,-25-6 0,244 54 0,-97-18 0,-195-46 0,-1 0 0,1 1 0,-1 0 0,0 1 0,0 0 0,-1 1 0,0 1 0,14 10 0,4 1 0,2-3 0,0 0 0,1-2 0,49 14 0,-43-15 0,-1 1 0,70 37 0,-62-18 0,-39-27 0,0 0 0,0-1 0,1 0 0,0 0 0,0-1 0,0 1 0,1-2 0,-1 1 0,1-1 0,9 2 0,82 15 0,-45-8 0,1-1 0,84 3 0,-102-12 0,41 9 0,-43-5 0,53 1 0,155-8-1365</inkml:trace>
+  <inkml:trace contextRef="#ctx0" brushRef="#br0">5051 310 24575,'0'27'0,"-2"0"0,-1 0 0,-8 33 0,3-5 0,3 1 0,2-1 0,6 82 0,-1-23 0,-3-51 0,-1-34 0,2 1 0,1-1 0,1 1 0,9 44 0,-4-39 0,-1 1 0,1 45 0,5 35 0,-7-81 0,0 60 0,-3-25 0,-2-66 0,1-1 0,-1 0 0,1 0 0,0 1 0,0-1 0,0 0 0,0 0 0,0 0 0,1 0 0,0 0 0,-1 0 0,1 0 0,0 0 0,0-1 0,1 1 0,-1-1 0,0 0 0,1 1 0,0-1 0,-1 0 0,1 0 0,0-1 0,0 1 0,0-1 0,0 1 0,0-1 0,1 0 0,-1 0 0,0 0 0,0-1 0,5 1 0,13 1 0,0 0 0,0-2 0,0 0 0,23-4 0,-2 1 0,11 0 0,0 3 0,0 3 0,70 11 0,-60-5 0,1-4 0,-1-2 0,71-6 0,-13 0 0,1291 3 0,-1386 1 0,0 2 0,31 6 0,-29-3 0,46 2 0,678-7 0,-364-3 0,791 2 0,-1174 0 0,-1 1 0,0-1 0,0-1 0,0 1 0,0-1 0,0 1 0,1-1 0,-1 0 0,0 0 0,-1-1 0,1 1 0,0-1 0,0 0 0,-1 0 0,1 0 0,3-4 0,-4 2 0,0 1 0,-1-1 0,0 0 0,1 0 0,-2 0 0,1 0 0,0-1 0,-1 1 0,0 0 0,0-1 0,0 1 0,0-1 0,-1 1 0,0-9 0,-2-244 0,-2 85 0,4-458 0,6 587 0,-5 35 0,1 1 0,-1-1 0,0 1 0,-1-1 0,0-10 0,-1 17 0,0-1 0,1 1 0,-1 0 0,0-1 0,1 1 0,-1 0 0,0-1 0,0 1 0,0 0 0,0 0 0,0 0 0,-1 0 0,1 0 0,0 0 0,0 0 0,-1 0 0,1 0 0,-1 1 0,1-1 0,0 1 0,-1-1 0,1 1 0,-1-1 0,0 1 0,1 0 0,-1 0 0,-2 0 0,-50-1 0,42 1 0,-2051 8 0,1173-11 0,-1039 3-1365</inkml:trace>
+  <inkml:trace contextRef="#ctx0" brushRef="#br0" timeOffset="2456.22">10132 1075 24575,'45'-1'0,"0"1"0,0 3 0,-1 1 0,0 3 0,63 17 0,9 5 0,-83-22 0,1 2 0,-1 1 0,58 25 0,-61-22 0,0-2 0,1 0 0,56 9 0,-25-6 0,244 54 0,-97-18 0,-195-46 0,-1 0 0,1 1 0,-1 0 0,0 1 0,0 0 0,-1 1 0,0 1 0,14 10 0,4 1 0,2-3 0,0 0 0,1-2 0,49 14 0,-43-15 0,-1 1 0,70 37 0,-62-18 0,-39-27 0,0 0 0,0-1 0,1 0 0,0 0 0,0-1 0,0 1 0,1-2 0,-1 1 0,1-1 0,9 2 0,82 15 0,-45-8 0,1-1 0,84 3 0,-102-12 0,41 9 0,-43-5 0,53 1 0,155-8-1365</inkml:trace>
+  <inkml:trace contextRef="#ctx0" brushRef="#br0" timeOffset="2.83966E6">2908 839 24575,'-13'-1'0,"0"0"0,1 0 0,-1-2 0,0 1 0,1-2 0,-1 1 0,1-2 0,-20-10 0,9 3 0,1-2 0,0 0 0,-27-25 0,29 20 0,1-1 0,-23-30 0,-19-20 0,47 57 0,-1 1 0,0 1 0,-20-12 0,22 15 0,0 0 0,0-1 0,1-1 0,0 0 0,-18-21 0,19 21 0,0 0 0,0 1 0,0 0 0,-1 1 0,-1 0 0,1 1 0,-1 1 0,0-1 0,-1 2 0,1 0 0,-16-3 0,-39-17 0,-28-10 0,61 24 0,-47-22 0,45 18 0,-1 1 0,0 2 0,-73-12 0,60 14 0,-34-10 0,25 5 0,-93-10 0,111 21 0,5 3 0,0-3 0,1-1 0,0-2 0,-37-11 0,57 14 0,-1 0 0,-32-3 0,36 5 0,0 1 0,-1-2 0,1 0 0,0 0 0,-19-8 0,25 7 0,-1 1 0,1 0 0,-1 0 0,1 0 0,-1 1 0,0 1 0,0-1 0,0 1 0,0 1 0,0-1 0,-1 2 0,1-1 0,0 1 0,0 0 0,0 0 0,0 1 0,1 0 0,-12 5 0,-30 8 0,26-8 0,0 0 0,1 2 0,-31 16 0,-75 28 0,118-47 0,0 0 0,1 0 0,0 1 0,0 0 0,1 1 0,0 0 0,0 0 0,-10 14 0,-15 17 0,-39 22 0,59-51 0,0-1 0,1 1 0,0 1 0,1 0 0,0 1 0,1 0 0,0 1 0,-9 16 0,17-26 0,-1 5 0,0-1 0,0-1 0,-1 1 0,0 0 0,-1-1 0,1 0 0,-1 0 0,0 0 0,-1 0 0,1-1 0,-1 0 0,0 0 0,0-1 0,-11 6 0,-23 12-1365</inkml:trace>
 </inkml:ink>
 </file>
 

</xml_diff>

<commit_message>
added the last two pages
still needs analysis
</commit_message>
<xml_diff>
--- a/Assignment 1/Analysis/first bus app analysis.docx
+++ b/Assignment 1/Analysis/first bus app analysis.docx
@@ -245,7 +245,7 @@
           </mc:Choice>
           <mc:Fallback>
             <w:pict>
-              <v:shapetype w14:anchorId="0A0D5217" id="_x0000_t75" coordsize="21600,21600" o:spt="75" o:preferrelative="t" path="m@4@5l@4@11@9@11@9@5xe" filled="f" stroked="f">
+              <v:shapetype w14:anchorId="1C70BCA4" id="_x0000_t75" coordsize="21600,21600" o:spt="75" o:preferrelative="t" path="m@4@5l@4@11@9@11@9@5xe" filled="f" stroked="f">
                 <v:stroke joinstyle="miter"/>
                 <v:formulas>
                   <v:f eqn="if lineDrawn pixelLineWidth 0"/>
@@ -309,7 +309,7 @@
           </mc:Choice>
           <mc:Fallback>
             <w:pict>
-              <v:shape w14:anchorId="1B2F19CC" id="Ink 40" o:spid="_x0000_s1026" type="#_x0000_t75" style="position:absolute;margin-left:117.9pt;margin-top:197.45pt;width:189.5pt;height:67.3pt;z-index:251696128;visibility:visible;mso-wrap-style:square;mso-wrap-distance-left:9pt;mso-wrap-distance-top:0;mso-wrap-distance-right:9pt;mso-wrap-distance-bottom:0;mso-position-horizontal:absolute;mso-position-horizontal-relative:text;mso-position-vertical:absolute;mso-position-vertical-relative:text" o:gfxdata="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">
+              <v:shape w14:anchorId="7C22D475" id="Ink 40" o:spid="_x0000_s1026" type="#_x0000_t75" style="position:absolute;margin-left:117.9pt;margin-top:197.45pt;width:189.5pt;height:67.3pt;z-index:251696128;visibility:visible;mso-wrap-style:square;mso-wrap-distance-left:9pt;mso-wrap-distance-top:0;mso-wrap-distance-right:9pt;mso-wrap-distance-bottom:0;mso-position-horizontal:absolute;mso-position-horizontal-relative:text;mso-position-vertical:absolute;mso-position-vertical-relative:text" o:gfxdata="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">
                 <v:imagedata r:id="rId11" o:title=""/>
               </v:shape>
             </w:pict>
@@ -354,7 +354,7 @@
           </mc:Choice>
           <mc:Fallback>
             <w:pict>
-              <v:shape w14:anchorId="26EE26AE" id="Ink 37" o:spid="_x0000_s1026" type="#_x0000_t75" style="position:absolute;margin-left:213.4pt;margin-top:359.35pt;width:171.1pt;height:93.6pt;z-index:251695104;visibility:visible;mso-wrap-style:square;mso-wrap-distance-left:9pt;mso-wrap-distance-top:0;mso-wrap-distance-right:9pt;mso-wrap-distance-bottom:0;mso-position-horizontal:absolute;mso-position-horizontal-relative:text;mso-position-vertical:absolute;mso-position-vertical-relative:text" o:gfxdata="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">
+              <v:shape w14:anchorId="229F3FF0" id="Ink 37" o:spid="_x0000_s1026" type="#_x0000_t75" style="position:absolute;margin-left:213.4pt;margin-top:359.35pt;width:171.1pt;height:93.6pt;z-index:251695104;visibility:visible;mso-wrap-style:square;mso-wrap-distance-left:9pt;mso-wrap-distance-top:0;mso-wrap-distance-right:9pt;mso-wrap-distance-bottom:0;mso-position-horizontal:absolute;mso-position-horizontal-relative:text;mso-position-vertical:absolute;mso-position-vertical-relative:text" o:gfxdata="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">
                 <v:imagedata r:id="rId13" o:title=""/>
               </v:shape>
             </w:pict>
@@ -679,7 +679,7 @@
           </mc:Choice>
           <mc:Fallback>
             <w:pict>
-              <v:shape w14:anchorId="35C5306B" id="Ink 30" o:spid="_x0000_s1026" type="#_x0000_t75" style="position:absolute;margin-left:-2.8pt;margin-top:225.85pt;width:130.15pt;height:79.3pt;z-index:251691008;visibility:visible;mso-wrap-style:square;mso-wrap-distance-left:9pt;mso-wrap-distance-top:0;mso-wrap-distance-right:9pt;mso-wrap-distance-bottom:0;mso-position-horizontal:absolute;mso-position-horizontal-relative:text;mso-position-vertical:absolute;mso-position-vertical-relative:text" o:gfxdata="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">
+              <v:shape w14:anchorId="02C8D068" id="Ink 30" o:spid="_x0000_s1026" type="#_x0000_t75" style="position:absolute;margin-left:-2.8pt;margin-top:225.85pt;width:130.15pt;height:79.3pt;z-index:251691008;visibility:visible;mso-wrap-style:square;mso-wrap-distance-left:9pt;mso-wrap-distance-top:0;mso-wrap-distance-right:9pt;mso-wrap-distance-bottom:0;mso-position-horizontal:absolute;mso-position-horizontal-relative:text;mso-position-vertical:absolute;mso-position-vertical-relative:text" o:gfxdata="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">
                 <v:imagedata r:id="rId15" o:title=""/>
               </v:shape>
             </w:pict>
@@ -724,7 +724,7 @@
           </mc:Choice>
           <mc:Fallback>
             <w:pict>
-              <v:shape w14:anchorId="6DB708D2" id="Ink 26" o:spid="_x0000_s1026" type="#_x0000_t75" style="position:absolute;margin-left:318.9pt;margin-top:151.4pt;width:66.15pt;height:40.45pt;z-index:251686912;visibility:visible;mso-wrap-style:square;mso-wrap-distance-left:9pt;mso-wrap-distance-top:0;mso-wrap-distance-right:9pt;mso-wrap-distance-bottom:0;mso-position-horizontal:absolute;mso-position-horizontal-relative:text;mso-position-vertical:absolute;mso-position-vertical-relative:text" o:gfxdata="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">
+              <v:shape w14:anchorId="7CB6E19B" id="Ink 26" o:spid="_x0000_s1026" type="#_x0000_t75" style="position:absolute;margin-left:318.9pt;margin-top:151.4pt;width:66.15pt;height:40.45pt;z-index:251686912;visibility:visible;mso-wrap-style:square;mso-wrap-distance-left:9pt;mso-wrap-distance-top:0;mso-wrap-distance-right:9pt;mso-wrap-distance-bottom:0;mso-position-horizontal:absolute;mso-position-horizontal-relative:text;mso-position-vertical:absolute;mso-position-vertical-relative:text" o:gfxdata="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">
                 <v:imagedata r:id="rId17" o:title=""/>
               </v:shape>
             </w:pict>
@@ -1017,7 +1017,7 @@
           </mc:Choice>
           <mc:Fallback>
             <w:pict>
-              <v:shape w14:anchorId="7C4F46E7" id="Ink 11" o:spid="_x0000_s1026" type="#_x0000_t75" style="position:absolute;margin-left:323.25pt;margin-top:193.05pt;width:107.1pt;height:28.8pt;z-index:251677696;visibility:visible;mso-wrap-style:square;mso-wrap-distance-left:9pt;mso-wrap-distance-top:0;mso-wrap-distance-right:9pt;mso-wrap-distance-bottom:0;mso-position-horizontal:absolute;mso-position-horizontal-relative:text;mso-position-vertical:absolute;mso-position-vertical-relative:text" o:gfxdata="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">
+              <v:shape w14:anchorId="6977A3E0" id="Ink 11" o:spid="_x0000_s1026" type="#_x0000_t75" style="position:absolute;margin-left:323.25pt;margin-top:193.05pt;width:107.1pt;height:28.8pt;z-index:251677696;visibility:visible;mso-wrap-style:square;mso-wrap-distance-left:9pt;mso-wrap-distance-top:0;mso-wrap-distance-right:9pt;mso-wrap-distance-bottom:0;mso-position-horizontal:absolute;mso-position-horizontal-relative:text;mso-position-vertical:absolute;mso-position-vertical-relative:text" o:gfxdata="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">
                 <v:imagedata r:id="rId19" o:title=""/>
               </v:shape>
             </w:pict>
@@ -1062,7 +1062,7 @@
           </mc:Choice>
           <mc:Fallback>
             <w:pict>
-              <v:shape w14:anchorId="2E77CFBC" id="Ink 4" o:spid="_x0000_s1026" type="#_x0000_t75" style="position:absolute;margin-left:-184.35pt;margin-top:235.65pt;width:5.7pt;height:5.7pt;z-index:251673600;visibility:visible;mso-wrap-style:square;mso-wrap-distance-left:9pt;mso-wrap-distance-top:0;mso-wrap-distance-right:9pt;mso-wrap-distance-bottom:0;mso-position-horizontal:absolute;mso-position-horizontal-relative:text;mso-position-vertical:absolute;mso-position-vertical-relative:text" o:gfxdata="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">
+              <v:shape w14:anchorId="17F22209" id="Ink 4" o:spid="_x0000_s1026" type="#_x0000_t75" style="position:absolute;margin-left:-184.35pt;margin-top:235.65pt;width:5.7pt;height:5.7pt;z-index:251673600;visibility:visible;mso-wrap-style:square;mso-wrap-distance-left:9pt;mso-wrap-distance-top:0;mso-wrap-distance-right:9pt;mso-wrap-distance-bottom:0;mso-position-horizontal:absolute;mso-position-horizontal-relative:text;mso-position-vertical:absolute;mso-position-vertical-relative:text" o:gfxdata="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">
                 <v:imagedata r:id="rId21" o:title=""/>
               </v:shape>
             </w:pict>
@@ -1199,7 +1199,7 @@
           </mc:Choice>
           <mc:Fallback>
             <w:pict>
-              <v:shape w14:anchorId="3C7B43DE" id="Ink 12" o:spid="_x0000_s1026" type="#_x0000_t75" style="position:absolute;margin-left:472.45pt;margin-top:278.65pt;width:.75pt;height:1.45pt;z-index:251667456;visibility:visible;mso-wrap-style:square;mso-wrap-distance-left:9pt;mso-wrap-distance-top:0;mso-wrap-distance-right:9pt;mso-wrap-distance-bottom:0;mso-position-horizontal:absolute;mso-position-horizontal-relative:text;mso-position-vertical:absolute;mso-position-vertical-relative:text" o:gfxdata="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">
+              <v:shape w14:anchorId="15C7E420" id="Ink 12" o:spid="_x0000_s1026" type="#_x0000_t75" style="position:absolute;margin-left:472.45pt;margin-top:278.65pt;width:.75pt;height:1.45pt;z-index:251667456;visibility:visible;mso-wrap-style:square;mso-wrap-distance-left:9pt;mso-wrap-distance-top:0;mso-wrap-distance-right:9pt;mso-wrap-distance-bottom:0;mso-position-horizontal:absolute;mso-position-horizontal-relative:text;mso-position-vertical:absolute;mso-position-vertical-relative:text" o:gfxdata="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">
                 <v:imagedata r:id="rId23" o:title=""/>
               </v:shape>
             </w:pict>
@@ -1246,7 +1246,7 @@
           </mc:Choice>
           <mc:Fallback>
             <w:pict>
-              <v:shape w14:anchorId="75CE31DB" id="Ink 93" o:spid="_x0000_s1026" type="#_x0000_t75" style="position:absolute;margin-left:11.45pt;margin-top:-6.35pt;width:374.95pt;height:56.35pt;z-index:251735040;visibility:visible;mso-wrap-style:square;mso-wrap-distance-left:9pt;mso-wrap-distance-top:0;mso-wrap-distance-right:9pt;mso-wrap-distance-bottom:0;mso-position-horizontal:absolute;mso-position-horizontal-relative:text;mso-position-vertical:absolute;mso-position-vertical-relative:text" o:gfxdata="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">
+              <v:shape w14:anchorId="78BAC220" id="Ink 93" o:spid="_x0000_s1026" type="#_x0000_t75" style="position:absolute;margin-left:11.45pt;margin-top:-6.35pt;width:374.95pt;height:56.35pt;z-index:251735040;visibility:visible;mso-wrap-style:square;mso-wrap-distance-left:9pt;mso-wrap-distance-top:0;mso-wrap-distance-right:9pt;mso-wrap-distance-bottom:0;mso-position-horizontal:absolute;mso-position-horizontal-relative:text;mso-position-vertical:absolute;mso-position-vertical-relative:text" o:gfxdata="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">
                 <v:imagedata r:id="rId25" o:title=""/>
               </v:shape>
             </w:pict>
@@ -1529,7 +1529,7 @@
           </mc:Choice>
           <mc:Fallback>
             <w:pict>
-              <v:shape w14:anchorId="6C010AA0" id="Ink 84" o:spid="_x0000_s1026" type="#_x0000_t75" style="position:absolute;margin-left:69.85pt;margin-top:-19.25pt;width:311.8pt;height:80.75pt;z-index:251725824;visibility:visible;mso-wrap-style:square;mso-wrap-distance-left:9pt;mso-wrap-distance-top:0;mso-wrap-distance-right:9pt;mso-wrap-distance-bottom:0;mso-position-horizontal:absolute;mso-position-horizontal-relative:text;mso-position-vertical:absolute;mso-position-vertical-relative:text" o:gfxdata="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">
+              <v:shape w14:anchorId="15665CAF" id="Ink 84" o:spid="_x0000_s1026" type="#_x0000_t75" style="position:absolute;margin-left:69.85pt;margin-top:-19.25pt;width:311.8pt;height:80.75pt;z-index:251725824;visibility:visible;mso-wrap-style:square;mso-wrap-distance-left:9pt;mso-wrap-distance-top:0;mso-wrap-distance-right:9pt;mso-wrap-distance-bottom:0;mso-position-horizontal:absolute;mso-position-horizontal-relative:text;mso-position-vertical:absolute;mso-position-vertical-relative:text" o:gfxdata="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">
                 <v:imagedata r:id="rId28" o:title=""/>
               </v:shape>
             </w:pict>
@@ -1579,7 +1579,7 @@
           </mc:Choice>
           <mc:Fallback>
             <w:pict>
-              <v:shape w14:anchorId="474C5F11" id="Ink 91" o:spid="_x0000_s1026" type="#_x0000_t75" style="position:absolute;margin-left:16.65pt;margin-top:-32.8pt;width:90.6pt;height:82.35pt;z-index:251732992;visibility:visible;mso-wrap-style:square;mso-wrap-distance-left:9pt;mso-wrap-distance-top:0;mso-wrap-distance-right:9pt;mso-wrap-distance-bottom:0;mso-position-horizontal:absolute;mso-position-horizontal-relative:text;mso-position-vertical:absolute;mso-position-vertical-relative:text" o:gfxdata="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">
+              <v:shape w14:anchorId="1F3697BE" id="Ink 91" o:spid="_x0000_s1026" type="#_x0000_t75" style="position:absolute;margin-left:16.65pt;margin-top:-32.8pt;width:90.6pt;height:82.35pt;z-index:251732992;visibility:visible;mso-wrap-style:square;mso-wrap-distance-left:9pt;mso-wrap-distance-top:0;mso-wrap-distance-right:9pt;mso-wrap-distance-bottom:0;mso-position-horizontal:absolute;mso-position-horizontal-relative:text;mso-position-vertical:absolute;mso-position-vertical-relative:text" o:gfxdata="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">
                 <v:imagedata r:id="rId30" o:title=""/>
               </v:shape>
             </w:pict>
@@ -1624,7 +1624,7 @@
           </mc:Choice>
           <mc:Fallback>
             <w:pict>
-              <v:shape w14:anchorId="3CD35E5D" id="Ink 53" o:spid="_x0000_s1026" type="#_x0000_t75" style="position:absolute;margin-left:274.7pt;margin-top:12.15pt;width:64.95pt;height:8pt;z-index:251703296;visibility:visible;mso-wrap-style:square;mso-wrap-distance-left:9pt;mso-wrap-distance-top:0;mso-wrap-distance-right:9pt;mso-wrap-distance-bottom:0;mso-position-horizontal:absolute;mso-position-horizontal-relative:text;mso-position-vertical:absolute;mso-position-vertical-relative:text" o:gfxdata="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">
+              <v:shape w14:anchorId="3ECF43B5" id="Ink 53" o:spid="_x0000_s1026" type="#_x0000_t75" style="position:absolute;margin-left:274.7pt;margin-top:12.15pt;width:64.95pt;height:8pt;z-index:251703296;visibility:visible;mso-wrap-style:square;mso-wrap-distance-left:9pt;mso-wrap-distance-top:0;mso-wrap-distance-right:9pt;mso-wrap-distance-bottom:0;mso-position-horizontal:absolute;mso-position-horizontal-relative:text;mso-position-vertical:absolute;mso-position-vertical-relative:text" o:gfxdata="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">
                 <v:imagedata r:id="rId32" o:title=""/>
               </v:shape>
             </w:pict>
@@ -1669,7 +1669,7 @@
           </mc:Choice>
           <mc:Fallback>
             <w:pict>
-              <v:shape w14:anchorId="0B1A99E7" id="Ink 51" o:spid="_x0000_s1026" type="#_x0000_t75" style="position:absolute;margin-left:161.4pt;margin-top:-15.7pt;width:115.2pt;height:68.3pt;z-index:251702272;visibility:visible;mso-wrap-style:square;mso-wrap-distance-left:9pt;mso-wrap-distance-top:0;mso-wrap-distance-right:9pt;mso-wrap-distance-bottom:0;mso-position-horizontal:absolute;mso-position-horizontal-relative:text;mso-position-vertical:absolute;mso-position-vertical-relative:text" o:gfxdata="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">
+              <v:shape w14:anchorId="04ABC06B" id="Ink 51" o:spid="_x0000_s1026" type="#_x0000_t75" style="position:absolute;margin-left:161.4pt;margin-top:-15.7pt;width:115.2pt;height:68.3pt;z-index:251702272;visibility:visible;mso-wrap-style:square;mso-wrap-distance-left:9pt;mso-wrap-distance-top:0;mso-wrap-distance-right:9pt;mso-wrap-distance-bottom:0;mso-position-horizontal:absolute;mso-position-horizontal-relative:text;mso-position-vertical:absolute;mso-position-vertical-relative:text" o:gfxdata="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">
                 <v:imagedata r:id="rId34" o:title=""/>
               </v:shape>
             </w:pict>
@@ -1830,7 +1830,7 @@
           </mc:Choice>
           <mc:Fallback>
             <w:pict>
-              <v:shape w14:anchorId="3D2A9CE0" id="Ink 55" o:spid="_x0000_s1026" type="#_x0000_t75" style="position:absolute;margin-left:72.1pt;margin-top:-15.6pt;width:286.5pt;height:49.35pt;z-index:251704320;visibility:visible;mso-wrap-style:square;mso-wrap-distance-left:9pt;mso-wrap-distance-top:0;mso-wrap-distance-right:9pt;mso-wrap-distance-bottom:0;mso-position-horizontal:absolute;mso-position-horizontal-relative:text;mso-position-vertical:absolute;mso-position-vertical-relative:text" o:gfxdata="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">
+              <v:shape w14:anchorId="5CC25F24" id="Ink 55" o:spid="_x0000_s1026" type="#_x0000_t75" style="position:absolute;margin-left:72.1pt;margin-top:-15.6pt;width:286.5pt;height:49.35pt;z-index:251704320;visibility:visible;mso-wrap-style:square;mso-wrap-distance-left:9pt;mso-wrap-distance-top:0;mso-wrap-distance-right:9pt;mso-wrap-distance-bottom:0;mso-position-horizontal:absolute;mso-position-horizontal-relative:text;mso-position-vertical:absolute;mso-position-vertical-relative:text" o:gfxdata="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">
                 <v:imagedata r:id="rId36" o:title=""/>
               </v:shape>
             </w:pict>
@@ -1878,7 +1878,7 @@
           </mc:Choice>
           <mc:Fallback>
             <w:pict>
-              <v:shape w14:anchorId="1E37C618" id="Ink 56" o:spid="_x0000_s1026" type="#_x0000_t75" style="position:absolute;margin-left:315.9pt;margin-top:-11.7pt;width:71.85pt;height:58.3pt;z-index:251705344;visibility:visible;mso-wrap-style:square;mso-wrap-distance-left:9pt;mso-wrap-distance-top:0;mso-wrap-distance-right:9pt;mso-wrap-distance-bottom:0;mso-position-horizontal:absolute;mso-position-horizontal-relative:text;mso-position-vertical:absolute;mso-position-vertical-relative:text" o:gfxdata="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">
+              <v:shape w14:anchorId="4E704DF3" id="Ink 56" o:spid="_x0000_s1026" type="#_x0000_t75" style="position:absolute;margin-left:315.9pt;margin-top:-11.7pt;width:71.85pt;height:58.3pt;z-index:251705344;visibility:visible;mso-wrap-style:square;mso-wrap-distance-left:9pt;mso-wrap-distance-top:0;mso-wrap-distance-right:9pt;mso-wrap-distance-bottom:0;mso-position-horizontal:absolute;mso-position-horizontal-relative:text;mso-position-vertical:absolute;mso-position-vertical-relative:text" o:gfxdata="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">
                 <v:imagedata r:id="rId38" o:title=""/>
               </v:shape>
             </w:pict>
@@ -2020,7 +2020,7 @@
           </mc:Choice>
           <mc:Fallback>
             <w:pict>
-              <v:shape w14:anchorId="00B29EBF" id="Ink 67" o:spid="_x0000_s1026" type="#_x0000_t75" style="position:absolute;margin-left:13.6pt;margin-top:-97.85pt;width:290.75pt;height:224.8pt;z-index:251714560;visibility:visible;mso-wrap-style:square;mso-wrap-distance-left:9pt;mso-wrap-distance-top:0;mso-wrap-distance-right:9pt;mso-wrap-distance-bottom:0;mso-position-horizontal:absolute;mso-position-horizontal-relative:text;mso-position-vertical:absolute;mso-position-vertical-relative:text" o:gfxdata="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">
+              <v:shape w14:anchorId="23CD2893" id="Ink 67" o:spid="_x0000_s1026" type="#_x0000_t75" style="position:absolute;margin-left:13.6pt;margin-top:-97.85pt;width:290.75pt;height:224.8pt;z-index:251714560;visibility:visible;mso-wrap-style:square;mso-wrap-distance-left:9pt;mso-wrap-distance-top:0;mso-wrap-distance-right:9pt;mso-wrap-distance-bottom:0;mso-position-horizontal:absolute;mso-position-horizontal-relative:text;mso-position-vertical:absolute;mso-position-vertical-relative:text" o:gfxdata="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">
                 <v:imagedata r:id="rId40" o:title=""/>
               </v:shape>
             </w:pict>
@@ -2068,7 +2068,7 @@
           </mc:Choice>
           <mc:Fallback>
             <w:pict>
-              <v:shape w14:anchorId="15A4D8F1" id="Ink 68" o:spid="_x0000_s1026" type="#_x0000_t75" style="position:absolute;margin-left:13.15pt;margin-top:11.5pt;width:9.15pt;height:20.05pt;z-index:251715584;visibility:visible;mso-wrap-style:square;mso-wrap-distance-left:9pt;mso-wrap-distance-top:0;mso-wrap-distance-right:9pt;mso-wrap-distance-bottom:0;mso-position-horizontal:absolute;mso-position-horizontal-relative:text;mso-position-vertical:absolute;mso-position-vertical-relative:text" o:gfxdata="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">
+              <v:shape w14:anchorId="4536D0B5" id="Ink 68" o:spid="_x0000_s1026" type="#_x0000_t75" style="position:absolute;margin-left:13.15pt;margin-top:11.5pt;width:9.15pt;height:20.05pt;z-index:251715584;visibility:visible;mso-wrap-style:square;mso-wrap-distance-left:9pt;mso-wrap-distance-top:0;mso-wrap-distance-right:9pt;mso-wrap-distance-bottom:0;mso-position-horizontal:absolute;mso-position-horizontal-relative:text;mso-position-vertical:absolute;mso-position-vertical-relative:text" o:gfxdata="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">
                 <v:imagedata r:id="rId42" o:title=""/>
               </v:shape>
             </w:pict>
@@ -2238,7 +2238,7 @@
           </mc:Choice>
           <mc:Fallback>
             <w:pict>
-              <v:shape w14:anchorId="59254AC6" id="Ink 88" o:spid="_x0000_s1026" type="#_x0000_t75" style="position:absolute;margin-left:75.9pt;margin-top:-10.45pt;width:316.4pt;height:63.55pt;z-index:251729920;visibility:visible;mso-wrap-style:square;mso-wrap-distance-left:9pt;mso-wrap-distance-top:0;mso-wrap-distance-right:9pt;mso-wrap-distance-bottom:0;mso-position-horizontal:absolute;mso-position-horizontal-relative:text;mso-position-vertical:absolute;mso-position-vertical-relative:text" o:gfxdata="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">
+              <v:shape w14:anchorId="6D1027F1" id="Ink 88" o:spid="_x0000_s1026" type="#_x0000_t75" style="position:absolute;margin-left:75.9pt;margin-top:-10.45pt;width:316.4pt;height:63.55pt;z-index:251729920;visibility:visible;mso-wrap-style:square;mso-wrap-distance-left:9pt;mso-wrap-distance-top:0;mso-wrap-distance-right:9pt;mso-wrap-distance-bottom:0;mso-position-horizontal:absolute;mso-position-horizontal-relative:text;mso-position-vertical:absolute;mso-position-vertical-relative:text" o:gfxdata="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">
                 <v:imagedata r:id="rId44" o:title=""/>
               </v:shape>
             </w:pict>
@@ -2522,7 +2522,7 @@
           </mc:Choice>
           <mc:Fallback>
             <w:pict>
-              <v:shape w14:anchorId="45AFA7DF" id="Ink 114" o:spid="_x0000_s1026" type="#_x0000_t75" style="position:absolute;margin-left:96.85pt;margin-top:417.8pt;width:292.45pt;height:66.55pt;z-index:251755520;visibility:visible;mso-wrap-style:square;mso-wrap-distance-left:9pt;mso-wrap-distance-top:0;mso-wrap-distance-right:9pt;mso-wrap-distance-bottom:0;mso-position-horizontal:absolute;mso-position-horizontal-relative:text;mso-position-vertical:absolute;mso-position-vertical-relative:text" o:gfxdata="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">
+              <v:shape w14:anchorId="085B64F1" id="Ink 114" o:spid="_x0000_s1026" type="#_x0000_t75" style="position:absolute;margin-left:96.85pt;margin-top:417.8pt;width:292.45pt;height:66.55pt;z-index:251755520;visibility:visible;mso-wrap-style:square;mso-wrap-distance-left:9pt;mso-wrap-distance-top:0;mso-wrap-distance-right:9pt;mso-wrap-distance-bottom:0;mso-position-horizontal:absolute;mso-position-horizontal-relative:text;mso-position-vertical:absolute;mso-position-vertical-relative:text" o:gfxdata="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">
                 <v:imagedata r:id="rId46" o:title=""/>
               </v:shape>
             </w:pict>
@@ -2567,7 +2567,7 @@
           </mc:Choice>
           <mc:Fallback>
             <w:pict>
-              <v:shape w14:anchorId="0A49AF0B" id="Ink 109" o:spid="_x0000_s1026" type="#_x0000_t75" style="position:absolute;margin-left:60.7pt;margin-top:275.9pt;width:226.45pt;height:98.35pt;z-index:251751424;visibility:visible;mso-wrap-style:square;mso-wrap-distance-left:9pt;mso-wrap-distance-top:0;mso-wrap-distance-right:9pt;mso-wrap-distance-bottom:0;mso-position-horizontal:absolute;mso-position-horizontal-relative:text;mso-position-vertical:absolute;mso-position-vertical-relative:text" o:gfxdata="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">
+              <v:shape w14:anchorId="3C5BB49F" id="Ink 109" o:spid="_x0000_s1026" type="#_x0000_t75" style="position:absolute;margin-left:60.7pt;margin-top:275.9pt;width:226.45pt;height:98.35pt;z-index:251751424;visibility:visible;mso-wrap-style:square;mso-wrap-distance-left:9pt;mso-wrap-distance-top:0;mso-wrap-distance-right:9pt;mso-wrap-distance-bottom:0;mso-position-horizontal:absolute;mso-position-horizontal-relative:text;mso-position-vertical:absolute;mso-position-vertical-relative:text" o:gfxdata="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">
                 <v:imagedata r:id="rId48" o:title=""/>
               </v:shape>
             </w:pict>
@@ -2701,7 +2701,7 @@
           </mc:Choice>
           <mc:Fallback>
             <w:pict>
-              <v:shape w14:anchorId="15FF7E30" id="Ink 104" o:spid="_x0000_s1026" type="#_x0000_t75" style="position:absolute;margin-left:99.15pt;margin-top:99.7pt;width:287.55pt;height:51.7pt;z-index:251747328;visibility:visible;mso-wrap-style:square;mso-wrap-distance-left:9pt;mso-wrap-distance-top:0;mso-wrap-distance-right:9pt;mso-wrap-distance-bottom:0;mso-position-horizontal:absolute;mso-position-horizontal-relative:text;mso-position-vertical:absolute;mso-position-vertical-relative:text" o:gfxdata="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">
+              <v:shape w14:anchorId="3C84B721" id="Ink 104" o:spid="_x0000_s1026" type="#_x0000_t75" style="position:absolute;margin-left:99.15pt;margin-top:99.7pt;width:287.55pt;height:51.7pt;z-index:251747328;visibility:visible;mso-wrap-style:square;mso-wrap-distance-left:9pt;mso-wrap-distance-top:0;mso-wrap-distance-right:9pt;mso-wrap-distance-bottom:0;mso-position-horizontal:absolute;mso-position-horizontal-relative:text;mso-position-vertical:absolute;mso-position-vertical-relative:text" o:gfxdata="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">
                 <v:imagedata r:id="rId50" o:title=""/>
               </v:shape>
             </w:pict>
@@ -2850,7 +2850,7 @@
           </mc:Choice>
           <mc:Fallback>
             <w:pict>
-              <v:shape w14:anchorId="750844BA" id="Ink 98" o:spid="_x0000_s1026" type="#_x0000_t75" style="position:absolute;margin-left:-10.4pt;margin-top:56.25pt;width:177.6pt;height:39.6pt;z-index:251741184;visibility:visible;mso-wrap-style:square;mso-wrap-distance-left:9pt;mso-wrap-distance-top:0;mso-wrap-distance-right:9pt;mso-wrap-distance-bottom:0;mso-position-horizontal:absolute;mso-position-horizontal-relative:text;mso-position-vertical:absolute;mso-position-vertical-relative:text" o:gfxdata="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">
+              <v:shape w14:anchorId="42A42B9C" id="Ink 98" o:spid="_x0000_s1026" type="#_x0000_t75" style="position:absolute;margin-left:-10.4pt;margin-top:56.25pt;width:177.6pt;height:39.6pt;z-index:251741184;visibility:visible;mso-wrap-style:square;mso-wrap-distance-left:9pt;mso-wrap-distance-top:0;mso-wrap-distance-right:9pt;mso-wrap-distance-bottom:0;mso-position-horizontal:absolute;mso-position-horizontal-relative:text;mso-position-vertical:absolute;mso-position-vertical-relative:text" o:gfxdata="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">
                 <v:imagedata r:id="rId52" o:title=""/>
               </v:shape>
             </w:pict>
@@ -3186,7 +3186,7 @@
           </mc:Choice>
           <mc:Fallback>
             <w:pict>
-              <v:shape w14:anchorId="7D074526" id="Ink 200" o:spid="_x0000_s1026" type="#_x0000_t75" style="position:absolute;margin-left:27.6pt;margin-top:421.95pt;width:35.2pt;height:39.15pt;z-index:251770880;visibility:visible;mso-wrap-style:square;mso-wrap-distance-left:9pt;mso-wrap-distance-top:0;mso-wrap-distance-right:9pt;mso-wrap-distance-bottom:0;mso-position-horizontal:absolute;mso-position-horizontal-relative:text;mso-position-vertical:absolute;mso-position-vertical-relative:text" o:gfxdata="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">
+              <v:shape w14:anchorId="77F4D635" id="Ink 200" o:spid="_x0000_s1026" type="#_x0000_t75" style="position:absolute;margin-left:27.6pt;margin-top:421.95pt;width:35.2pt;height:39.15pt;z-index:251770880;visibility:visible;mso-wrap-style:square;mso-wrap-distance-left:9pt;mso-wrap-distance-top:0;mso-wrap-distance-right:9pt;mso-wrap-distance-bottom:0;mso-position-horizontal:absolute;mso-position-horizontal-relative:text;mso-position-vertical:absolute;mso-position-vertical-relative:text" o:gfxdata="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">
                 <v:imagedata r:id="rId55" o:title=""/>
               </v:shape>
             </w:pict>
@@ -3231,7 +3231,7 @@
           </mc:Choice>
           <mc:Fallback>
             <w:pict>
-              <v:shape w14:anchorId="0DE2F1A3" id="Ink 196" o:spid="_x0000_s1026" type="#_x0000_t75" style="position:absolute;margin-left:58.6pt;margin-top:324.9pt;width:12.55pt;height:336.05pt;z-index:251769856;visibility:visible;mso-wrap-style:square;mso-wrap-distance-left:9pt;mso-wrap-distance-top:0;mso-wrap-distance-right:9pt;mso-wrap-distance-bottom:0;mso-position-horizontal:absolute;mso-position-horizontal-relative:text;mso-position-vertical:absolute;mso-position-vertical-relative:text" o:gfxdata="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">
+              <v:shape w14:anchorId="2AA8D229" id="Ink 196" o:spid="_x0000_s1026" type="#_x0000_t75" style="position:absolute;margin-left:58.6pt;margin-top:324.9pt;width:12.55pt;height:336.05pt;z-index:251769856;visibility:visible;mso-wrap-style:square;mso-wrap-distance-left:9pt;mso-wrap-distance-top:0;mso-wrap-distance-right:9pt;mso-wrap-distance-bottom:0;mso-position-horizontal:absolute;mso-position-horizontal-relative:text;mso-position-vertical:absolute;mso-position-vertical-relative:text" o:gfxdata="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">
                 <v:imagedata r:id="rId57" o:title=""/>
               </v:shape>
             </w:pict>
@@ -3276,7 +3276,7 @@
           </mc:Choice>
           <mc:Fallback>
             <w:pict>
-              <v:shape w14:anchorId="7FDEC1D9" id="Ink 195" o:spid="_x0000_s1026" type="#_x0000_t75" style="position:absolute;margin-left:58.3pt;margin-top:337.65pt;width:347.45pt;height:328.95pt;z-index:251768832;visibility:visible;mso-wrap-style:square;mso-wrap-distance-left:9pt;mso-wrap-distance-top:0;mso-wrap-distance-right:9pt;mso-wrap-distance-bottom:0;mso-position-horizontal:absolute;mso-position-horizontal-relative:text;mso-position-vertical:absolute;mso-position-vertical-relative:text" o:gfxdata="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">
+              <v:shape w14:anchorId="097FC10A" id="Ink 195" o:spid="_x0000_s1026" type="#_x0000_t75" style="position:absolute;margin-left:58.3pt;margin-top:337.65pt;width:347.45pt;height:328.95pt;z-index:251768832;visibility:visible;mso-wrap-style:square;mso-wrap-distance-left:9pt;mso-wrap-distance-top:0;mso-wrap-distance-right:9pt;mso-wrap-distance-bottom:0;mso-position-horizontal:absolute;mso-position-horizontal-relative:text;mso-position-vertical:absolute;mso-position-vertical-relative:text" o:gfxdata="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">
                 <v:imagedata r:id="rId59" o:title=""/>
               </v:shape>
             </w:pict>
@@ -3321,7 +3321,7 @@
           </mc:Choice>
           <mc:Fallback>
             <w:pict>
-              <v:shape w14:anchorId="46B89655" id="Ink 192" o:spid="_x0000_s1026" type="#_x0000_t75" style="position:absolute;margin-left:60.15pt;margin-top:326.35pt;width:328.4pt;height:14pt;z-index:251765760;visibility:visible;mso-wrap-style:square;mso-wrap-distance-left:9pt;mso-wrap-distance-top:0;mso-wrap-distance-right:9pt;mso-wrap-distance-bottom:0;mso-position-horizontal:absolute;mso-position-horizontal-relative:text;mso-position-vertical:absolute;mso-position-vertical-relative:text" o:gfxdata="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">
+              <v:shape w14:anchorId="1A4A00EC" id="Ink 192" o:spid="_x0000_s1026" type="#_x0000_t75" style="position:absolute;margin-left:60.15pt;margin-top:326.35pt;width:328.4pt;height:14pt;z-index:251765760;visibility:visible;mso-wrap-style:square;mso-wrap-distance-left:9pt;mso-wrap-distance-top:0;mso-wrap-distance-right:9pt;mso-wrap-distance-bottom:0;mso-position-horizontal:absolute;mso-position-horizontal-relative:text;mso-position-vertical:absolute;mso-position-vertical-relative:text" o:gfxdata="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">
                 <v:imagedata r:id="rId61" o:title=""/>
               </v:shape>
             </w:pict>
@@ -3448,7 +3448,7 @@
           </mc:Choice>
           <mc:Fallback>
             <w:pict>
-              <v:shape w14:anchorId="2E290CFC" id="Ink 121" o:spid="_x0000_s1026" type="#_x0000_t75" style="position:absolute;margin-left:68.65pt;margin-top:146.3pt;width:318.7pt;height:63.55pt;z-index:251763712;visibility:visible;mso-wrap-style:square;mso-wrap-distance-left:9pt;mso-wrap-distance-top:0;mso-wrap-distance-right:9pt;mso-wrap-distance-bottom:0;mso-position-horizontal:absolute;mso-position-horizontal-relative:text;mso-position-vertical:absolute;mso-position-vertical-relative:text" o:gfxdata="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">
+              <v:shape w14:anchorId="17E43CDA" id="Ink 121" o:spid="_x0000_s1026" type="#_x0000_t75" style="position:absolute;margin-left:68.65pt;margin-top:146.3pt;width:318.7pt;height:63.55pt;z-index:251763712;visibility:visible;mso-wrap-style:square;mso-wrap-distance-left:9pt;mso-wrap-distance-top:0;mso-wrap-distance-right:9pt;mso-wrap-distance-bottom:0;mso-position-horizontal:absolute;mso-position-horizontal-relative:text;mso-position-vertical:absolute;mso-position-vertical-relative:text" o:gfxdata="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">
                 <v:imagedata r:id="rId63" o:title=""/>
               </v:shape>
             </w:pict>
@@ -4283,7 +4283,7 @@
           </mc:Choice>
           <mc:Fallback>
             <w:pict>
-              <v:shape w14:anchorId="4240B001" id="Ink 216" o:spid="_x0000_s1026" type="#_x0000_t75" style="position:absolute;margin-left:64.3pt;margin-top:3.2pt;width:44.35pt;height:6.25pt;z-index:251787264;visibility:visible;mso-wrap-style:square;mso-wrap-distance-left:9pt;mso-wrap-distance-top:0;mso-wrap-distance-right:9pt;mso-wrap-distance-bottom:0;mso-position-horizontal:absolute;mso-position-horizontal-relative:text;mso-position-vertical:absolute;mso-position-vertical-relative:text" o:gfxdata="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">
+              <v:shape w14:anchorId="03F48B9C" id="Ink 216" o:spid="_x0000_s1026" type="#_x0000_t75" style="position:absolute;margin-left:64.3pt;margin-top:3.2pt;width:44.35pt;height:6.25pt;z-index:251787264;visibility:visible;mso-wrap-style:square;mso-wrap-distance-left:9pt;mso-wrap-distance-top:0;mso-wrap-distance-right:9pt;mso-wrap-distance-bottom:0;mso-position-horizontal:absolute;mso-position-horizontal-relative:text;mso-position-vertical:absolute;mso-position-vertical-relative:text" o:gfxdata="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">
                 <v:imagedata r:id="rId67" o:title=""/>
               </v:shape>
             </w:pict>
@@ -4330,7 +4330,7 @@
           </mc:Choice>
           <mc:Fallback>
             <w:pict>
-              <v:shape w14:anchorId="47FF38D7" id="Ink 222" o:spid="_x0000_s1026" type="#_x0000_t75" style="position:absolute;margin-left:109.65pt;margin-top:-5.15pt;width:97.35pt;height:42.9pt;z-index:251791360;visibility:visible;mso-wrap-style:square;mso-wrap-distance-left:9pt;mso-wrap-distance-top:0;mso-wrap-distance-right:9pt;mso-wrap-distance-bottom:0;mso-position-horizontal:absolute;mso-position-horizontal-relative:text;mso-position-vertical:absolute;mso-position-vertical-relative:text" o:gfxdata="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">
+              <v:shape w14:anchorId="761E3AE5" id="Ink 222" o:spid="_x0000_s1026" type="#_x0000_t75" style="position:absolute;margin-left:109.65pt;margin-top:-5.15pt;width:97.35pt;height:42.9pt;z-index:251791360;visibility:visible;mso-wrap-style:square;mso-wrap-distance-left:9pt;mso-wrap-distance-top:0;mso-wrap-distance-right:9pt;mso-wrap-distance-bottom:0;mso-position-horizontal:absolute;mso-position-horizontal-relative:text;mso-position-vertical:absolute;mso-position-vertical-relative:text" o:gfxdata="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">
                 <v:imagedata r:id="rId69" o:title=""/>
               </v:shape>
             </w:pict>
@@ -4378,7 +4378,7 @@
           </mc:Choice>
           <mc:Fallback>
             <w:pict>
-              <v:shape w14:anchorId="4F4E53BF" id="Ink 225" o:spid="_x0000_s1026" type="#_x0000_t75" style="position:absolute;margin-left:201.9pt;margin-top:-34.2pt;width:188.9pt;height:100.35pt;z-index:251792384;visibility:visible;mso-wrap-style:square;mso-wrap-distance-left:9pt;mso-wrap-distance-top:0;mso-wrap-distance-right:9pt;mso-wrap-distance-bottom:0;mso-position-horizontal:absolute;mso-position-horizontal-relative:text;mso-position-vertical:absolute;mso-position-vertical-relative:text" o:gfxdata="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">
+              <v:shape w14:anchorId="161E9C43" id="Ink 225" o:spid="_x0000_s1026" type="#_x0000_t75" style="position:absolute;margin-left:201.9pt;margin-top:-34.2pt;width:188.9pt;height:100.35pt;z-index:251792384;visibility:visible;mso-wrap-style:square;mso-wrap-distance-left:9pt;mso-wrap-distance-top:0;mso-wrap-distance-right:9pt;mso-wrap-distance-bottom:0;mso-position-horizontal:absolute;mso-position-horizontal-relative:text;mso-position-vertical:absolute;mso-position-vertical-relative:text" o:gfxdata="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">
                 <v:imagedata r:id="rId71" o:title=""/>
               </v:shape>
             </w:pict>
@@ -4511,7 +4511,7 @@
           </mc:Choice>
           <mc:Fallback>
             <w:pict>
-              <v:shape w14:anchorId="1670ACA1" id="Ink 228" o:spid="_x0000_s1026" type="#_x0000_t75" style="position:absolute;margin-left:159.15pt;margin-top:-29.15pt;width:229.8pt;height:104.15pt;z-index:251794432;visibility:visible;mso-wrap-style:square;mso-wrap-distance-left:9pt;mso-wrap-distance-top:0;mso-wrap-distance-right:9pt;mso-wrap-distance-bottom:0;mso-position-horizontal:absolute;mso-position-horizontal-relative:text;mso-position-vertical:absolute;mso-position-vertical-relative:text" o:gfxdata="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">
+              <v:shape w14:anchorId="623D6807" id="Ink 228" o:spid="_x0000_s1026" type="#_x0000_t75" style="position:absolute;margin-left:159.15pt;margin-top:-29.15pt;width:229.8pt;height:104.15pt;z-index:251794432;visibility:visible;mso-wrap-style:square;mso-wrap-distance-left:9pt;mso-wrap-distance-top:0;mso-wrap-distance-right:9pt;mso-wrap-distance-bottom:0;mso-position-horizontal:absolute;mso-position-horizontal-relative:text;mso-position-vertical:absolute;mso-position-vertical-relative:text" o:gfxdata="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">
                 <v:imagedata r:id="rId73" o:title=""/>
               </v:shape>
             </w:pict>
@@ -4561,7 +4561,7 @@
           </mc:Choice>
           <mc:Fallback>
             <w:pict>
-              <v:shape w14:anchorId="14E8BAA4" id="Ink 227" o:spid="_x0000_s1026" type="#_x0000_t75" style="position:absolute;margin-left:107.4pt;margin-top:-43.4pt;width:55.45pt;height:106.6pt;z-index:251793408;visibility:visible;mso-wrap-style:square;mso-wrap-distance-left:9pt;mso-wrap-distance-top:0;mso-wrap-distance-right:9pt;mso-wrap-distance-bottom:0;mso-position-horizontal:absolute;mso-position-horizontal-relative:text;mso-position-vertical:absolute;mso-position-vertical-relative:text" o:gfxdata="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">
+              <v:shape w14:anchorId="47D02DFB" id="Ink 227" o:spid="_x0000_s1026" type="#_x0000_t75" style="position:absolute;margin-left:107.4pt;margin-top:-43.4pt;width:55.45pt;height:106.6pt;z-index:251793408;visibility:visible;mso-wrap-style:square;mso-wrap-distance-left:9pt;mso-wrap-distance-top:0;mso-wrap-distance-right:9pt;mso-wrap-distance-bottom:0;mso-position-horizontal:absolute;mso-position-horizontal-relative:text;mso-position-vertical:absolute;mso-position-vertical-relative:text" o:gfxdata="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">
                 <v:imagedata r:id="rId75" o:title=""/>
               </v:shape>
             </w:pict>
@@ -4606,7 +4606,7 @@
           </mc:Choice>
           <mc:Fallback>
             <w:pict>
-              <v:shape w14:anchorId="64BFB359" id="Ink 221" o:spid="_x0000_s1026" type="#_x0000_t75" style="position:absolute;margin-left:5.2pt;margin-top:-244.15pt;width:68.95pt;height:506.55pt;z-index:251790336;visibility:visible;mso-wrap-style:square;mso-wrap-distance-left:9pt;mso-wrap-distance-top:0;mso-wrap-distance-right:9pt;mso-wrap-distance-bottom:0;mso-position-horizontal:absolute;mso-position-horizontal-relative:text;mso-position-vertical:absolute;mso-position-vertical-relative:text" o:gfxdata="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">
+              <v:shape w14:anchorId="27D2515D" id="Ink 221" o:spid="_x0000_s1026" type="#_x0000_t75" style="position:absolute;margin-left:5.2pt;margin-top:-244.15pt;width:68.95pt;height:506.55pt;z-index:251790336;visibility:visible;mso-wrap-style:square;mso-wrap-distance-left:9pt;mso-wrap-distance-top:0;mso-wrap-distance-right:9pt;mso-wrap-distance-bottom:0;mso-position-horizontal:absolute;mso-position-horizontal-relative:text;mso-position-vertical:absolute;mso-position-vertical-relative:text" o:gfxdata="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">
                 <v:imagedata r:id="rId77" o:title=""/>
               </v:shape>
             </w:pict>
@@ -4651,7 +4651,7 @@
           </mc:Choice>
           <mc:Fallback>
             <w:pict>
-              <v:shape w14:anchorId="455AE1EF" id="Ink 215" o:spid="_x0000_s1026" type="#_x0000_t75" style="position:absolute;margin-left:60.85pt;margin-top:-243.4pt;width:53.85pt;height:503.65pt;z-index:251786240;visibility:visible;mso-wrap-style:square;mso-wrap-distance-left:9pt;mso-wrap-distance-top:0;mso-wrap-distance-right:9pt;mso-wrap-distance-bottom:0;mso-position-horizontal:absolute;mso-position-horizontal-relative:text;mso-position-vertical:absolute;mso-position-vertical-relative:text" o:gfxdata="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">
+              <v:shape w14:anchorId="67AE5332" id="Ink 215" o:spid="_x0000_s1026" type="#_x0000_t75" style="position:absolute;margin-left:60.85pt;margin-top:-243.4pt;width:53.85pt;height:503.65pt;z-index:251786240;visibility:visible;mso-wrap-style:square;mso-wrap-distance-left:9pt;mso-wrap-distance-top:0;mso-wrap-distance-right:9pt;mso-wrap-distance-bottom:0;mso-position-horizontal:absolute;mso-position-horizontal-relative:text;mso-position-vertical:absolute;mso-position-vertical-relative:text" o:gfxdata="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">
                 <v:imagedata r:id="rId79" o:title=""/>
               </v:shape>
             </w:pict>
@@ -4712,7 +4712,7 @@
           </mc:Choice>
           <mc:Fallback>
             <w:pict>
-              <v:shape w14:anchorId="6AE7B197" id="Ink 275" o:spid="_x0000_s1026" type="#_x0000_t75" style="position:absolute;margin-left:62.3pt;margin-top:333.2pt;width:90.6pt;height:151.35pt;z-index:251821056;visibility:visible;mso-wrap-style:square;mso-wrap-distance-left:9pt;mso-wrap-distance-top:0;mso-wrap-distance-right:9pt;mso-wrap-distance-bottom:0;mso-position-horizontal:absolute;mso-position-horizontal-relative:text;mso-position-vertical:absolute;mso-position-vertical-relative:text" o:gfxdata="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">
+              <v:shape w14:anchorId="2217C88B" id="Ink 275" o:spid="_x0000_s1026" type="#_x0000_t75" style="position:absolute;margin-left:62.3pt;margin-top:333.2pt;width:90.6pt;height:151.35pt;z-index:251821056;visibility:visible;mso-wrap-style:square;mso-wrap-distance-left:9pt;mso-wrap-distance-top:0;mso-wrap-distance-right:9pt;mso-wrap-distance-bottom:0;mso-position-horizontal:absolute;mso-position-horizontal-relative:text;mso-position-vertical:absolute;mso-position-vertical-relative:text" o:gfxdata="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">
                 <v:imagedata r:id="rId81" o:title=""/>
               </v:shape>
             </w:pict>
@@ -4757,7 +4757,7 @@
           </mc:Choice>
           <mc:Fallback>
             <w:pict>
-              <v:shape w14:anchorId="466755B7" id="Ink 273" o:spid="_x0000_s1026" type="#_x0000_t75" style="position:absolute;margin-left:64.75pt;margin-top:485.25pt;width:88.05pt;height:61.4pt;z-index:251820032;visibility:visible;mso-wrap-style:square;mso-wrap-distance-left:9pt;mso-wrap-distance-top:0;mso-wrap-distance-right:9pt;mso-wrap-distance-bottom:0;mso-position-horizontal:absolute;mso-position-horizontal-relative:text;mso-position-vertical:absolute;mso-position-vertical-relative:text" o:gfxdata="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">
+              <v:shape w14:anchorId="1DC50DAA" id="Ink 273" o:spid="_x0000_s1026" type="#_x0000_t75" style="position:absolute;margin-left:64.75pt;margin-top:485.25pt;width:88.05pt;height:61.4pt;z-index:251820032;visibility:visible;mso-wrap-style:square;mso-wrap-distance-left:9pt;mso-wrap-distance-top:0;mso-wrap-distance-right:9pt;mso-wrap-distance-bottom:0;mso-position-horizontal:absolute;mso-position-horizontal-relative:text;mso-position-vertical:absolute;mso-position-vertical-relative:text" o:gfxdata="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">
                 <v:imagedata r:id="rId83" o:title=""/>
               </v:shape>
             </w:pict>
@@ -4802,7 +4802,7 @@
           </mc:Choice>
           <mc:Fallback>
             <w:pict>
-              <v:shape w14:anchorId="50D16994" id="Ink 272" o:spid="_x0000_s1026" type="#_x0000_t75" style="position:absolute;margin-left:149.65pt;margin-top:519.15pt;width:173.75pt;height:50.75pt;z-index:251819008;visibility:visible;mso-wrap-style:square;mso-wrap-distance-left:9pt;mso-wrap-distance-top:0;mso-wrap-distance-right:9pt;mso-wrap-distance-bottom:0;mso-position-horizontal:absolute;mso-position-horizontal-relative:text;mso-position-vertical:absolute;mso-position-vertical-relative:text" o:gfxdata="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">
+              <v:shape w14:anchorId="5869F358" id="Ink 272" o:spid="_x0000_s1026" type="#_x0000_t75" style="position:absolute;margin-left:149.65pt;margin-top:519.15pt;width:173.75pt;height:50.75pt;z-index:251819008;visibility:visible;mso-wrap-style:square;mso-wrap-distance-left:9pt;mso-wrap-distance-top:0;mso-wrap-distance-right:9pt;mso-wrap-distance-bottom:0;mso-position-horizontal:absolute;mso-position-horizontal-relative:text;mso-position-vertical:absolute;mso-position-vertical-relative:text" o:gfxdata="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">
                 <v:imagedata r:id="rId85" o:title=""/>
               </v:shape>
             </w:pict>
@@ -4847,7 +4847,7 @@
           </mc:Choice>
           <mc:Fallback>
             <w:pict>
-              <v:shape w14:anchorId="6FED7213" id="Ink 269" o:spid="_x0000_s1026" type="#_x0000_t75" style="position:absolute;margin-left:146.4pt;margin-top:516.95pt;width:50.15pt;height:53.15pt;z-index:251817984;visibility:visible;mso-wrap-style:square;mso-wrap-distance-left:9pt;mso-wrap-distance-top:0;mso-wrap-distance-right:9pt;mso-wrap-distance-bottom:0;mso-position-horizontal:absolute;mso-position-horizontal-relative:text;mso-position-vertical:absolute;mso-position-vertical-relative:text" o:gfxdata="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">
+              <v:shape w14:anchorId="5D6C2171" id="Ink 269" o:spid="_x0000_s1026" type="#_x0000_t75" style="position:absolute;margin-left:146.4pt;margin-top:516.95pt;width:50.15pt;height:53.15pt;z-index:251817984;visibility:visible;mso-wrap-style:square;mso-wrap-distance-left:9pt;mso-wrap-distance-top:0;mso-wrap-distance-right:9pt;mso-wrap-distance-bottom:0;mso-position-horizontal:absolute;mso-position-horizontal-relative:text;mso-position-vertical:absolute;mso-position-vertical-relative:text" o:gfxdata="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">
                 <v:imagedata r:id="rId87" o:title=""/>
               </v:shape>
             </w:pict>
@@ -4892,7 +4892,7 @@
           </mc:Choice>
           <mc:Fallback>
             <w:pict>
-              <v:shape w14:anchorId="23174622" id="Ink 268" o:spid="_x0000_s1026" type="#_x0000_t75" style="position:absolute;margin-left:52.35pt;margin-top:187.95pt;width:23.95pt;height:46.65pt;z-index:251816960;visibility:visible;mso-wrap-style:square;mso-wrap-distance-left:9pt;mso-wrap-distance-top:0;mso-wrap-distance-right:9pt;mso-wrap-distance-bottom:0;mso-position-horizontal:absolute;mso-position-horizontal-relative:text;mso-position-vertical:absolute;mso-position-vertical-relative:text" o:gfxdata="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">
+              <v:shape w14:anchorId="767AC2C6" id="Ink 268" o:spid="_x0000_s1026" type="#_x0000_t75" style="position:absolute;margin-left:52.35pt;margin-top:187.95pt;width:23.95pt;height:46.65pt;z-index:251816960;visibility:visible;mso-wrap-style:square;mso-wrap-distance-left:9pt;mso-wrap-distance-top:0;mso-wrap-distance-right:9pt;mso-wrap-distance-bottom:0;mso-position-horizontal:absolute;mso-position-horizontal-relative:text;mso-position-vertical:absolute;mso-position-vertical-relative:text" o:gfxdata="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">
                 <v:imagedata r:id="rId89" o:title=""/>
               </v:shape>
             </w:pict>
@@ -4937,7 +4937,7 @@
           </mc:Choice>
           <mc:Fallback>
             <w:pict>
-              <v:shape w14:anchorId="6D3A5A11" id="Ink 266" o:spid="_x0000_s1026" type="#_x0000_t75" style="position:absolute;margin-left:71.95pt;margin-top:198.95pt;width:87.15pt;height:79.25pt;z-index:251815936;visibility:visible;mso-wrap-style:square;mso-wrap-distance-left:9pt;mso-wrap-distance-top:0;mso-wrap-distance-right:9pt;mso-wrap-distance-bottom:0;mso-position-horizontal:absolute;mso-position-horizontal-relative:text;mso-position-vertical:absolute;mso-position-vertical-relative:text" o:gfxdata="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">
+              <v:shape w14:anchorId="666E8233" id="Ink 266" o:spid="_x0000_s1026" type="#_x0000_t75" style="position:absolute;margin-left:71.95pt;margin-top:198.95pt;width:87.15pt;height:79.25pt;z-index:251815936;visibility:visible;mso-wrap-style:square;mso-wrap-distance-left:9pt;mso-wrap-distance-top:0;mso-wrap-distance-right:9pt;mso-wrap-distance-bottom:0;mso-position-horizontal:absolute;mso-position-horizontal-relative:text;mso-position-vertical:absolute;mso-position-vertical-relative:text" o:gfxdata="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">
                 <v:imagedata r:id="rId91" o:title=""/>
               </v:shape>
             </w:pict>
@@ -4982,7 +4982,7 @@
           </mc:Choice>
           <mc:Fallback>
             <w:pict>
-              <v:shape w14:anchorId="0C757278" id="Ink 262" o:spid="_x0000_s1026" type="#_x0000_t75" style="position:absolute;margin-left:149.4pt;margin-top:300.9pt;width:178.45pt;height:56.95pt;z-index:251814912;visibility:visible;mso-wrap-style:square;mso-wrap-distance-left:9pt;mso-wrap-distance-top:0;mso-wrap-distance-right:9pt;mso-wrap-distance-bottom:0;mso-position-horizontal:absolute;mso-position-horizontal-relative:text;mso-position-vertical:absolute;mso-position-vertical-relative:text" o:gfxdata="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">
+              <v:shape w14:anchorId="2BCB45E9" id="Ink 262" o:spid="_x0000_s1026" type="#_x0000_t75" style="position:absolute;margin-left:149.4pt;margin-top:300.9pt;width:178.45pt;height:56.95pt;z-index:251814912;visibility:visible;mso-wrap-style:square;mso-wrap-distance-left:9pt;mso-wrap-distance-top:0;mso-wrap-distance-right:9pt;mso-wrap-distance-bottom:0;mso-position-horizontal:absolute;mso-position-horizontal-relative:text;mso-position-vertical:absolute;mso-position-vertical-relative:text" o:gfxdata="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">
                 <v:imagedata r:id="rId93" o:title=""/>
               </v:shape>
             </w:pict>
@@ -5121,7 +5121,7 @@
           </mc:Choice>
           <mc:Fallback>
             <w:pict>
-              <v:shape w14:anchorId="146A2852" id="Ink 258" o:spid="_x0000_s1026" type="#_x0000_t75" style="position:absolute;margin-left:195pt;margin-top:564.05pt;width:194pt;height:28.35pt;z-index:251812864;visibility:visible;mso-wrap-style:square;mso-wrap-distance-left:9pt;mso-wrap-distance-top:0;mso-wrap-distance-right:9pt;mso-wrap-distance-bottom:0;mso-position-horizontal:absolute;mso-position-horizontal-relative:text;mso-position-vertical:absolute;mso-position-vertical-relative:text" o:gfxdata="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">
+              <v:shape w14:anchorId="33F7425D" id="Ink 258" o:spid="_x0000_s1026" type="#_x0000_t75" style="position:absolute;margin-left:195pt;margin-top:564.05pt;width:194pt;height:28.35pt;z-index:251812864;visibility:visible;mso-wrap-style:square;mso-wrap-distance-left:9pt;mso-wrap-distance-top:0;mso-wrap-distance-right:9pt;mso-wrap-distance-bottom:0;mso-position-horizontal:absolute;mso-position-horizontal-relative:text;mso-position-vertical:absolute;mso-position-vertical-relative:text" o:gfxdata="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">
                 <v:imagedata r:id="rId95" o:title=""/>
               </v:shape>
             </w:pict>
@@ -5248,7 +5248,7 @@
           </mc:Choice>
           <mc:Fallback>
             <w:pict>
-              <v:shape w14:anchorId="4B2CBAE9" id="Ink 251" o:spid="_x0000_s1026" type="#_x0000_t75" style="position:absolute;margin-left:143.65pt;margin-top:89.25pt;width:336.3pt;height:203.15pt;z-index:251808768;visibility:visible;mso-wrap-style:square;mso-wrap-distance-left:9pt;mso-wrap-distance-top:0;mso-wrap-distance-right:9pt;mso-wrap-distance-bottom:0;mso-position-horizontal:absolute;mso-position-horizontal-relative:text;mso-position-vertical:absolute;mso-position-vertical-relative:text" o:gfxdata="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">
+              <v:shape w14:anchorId="78703169" id="Ink 251" o:spid="_x0000_s1026" type="#_x0000_t75" style="position:absolute;margin-left:143.65pt;margin-top:89.25pt;width:336.3pt;height:203.15pt;z-index:251808768;visibility:visible;mso-wrap-style:square;mso-wrap-distance-left:9pt;mso-wrap-distance-top:0;mso-wrap-distance-right:9pt;mso-wrap-distance-bottom:0;mso-position-horizontal:absolute;mso-position-horizontal-relative:text;mso-position-vertical:absolute;mso-position-vertical-relative:text" o:gfxdata="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">
                 <v:imagedata r:id="rId97" o:title=""/>
               </v:shape>
             </w:pict>
@@ -5457,7 +5457,7 @@
           </mc:Choice>
           <mc:Fallback>
             <w:pict>
-              <v:shape w14:anchorId="1BD3718B" id="Ink 237" o:spid="_x0000_s1026" type="#_x0000_t75" style="position:absolute;margin-left:-7.3pt;margin-top:21.05pt;width:94.2pt;height:15.6pt;z-index:251800576;visibility:visible;mso-wrap-style:square;mso-wrap-distance-left:9pt;mso-wrap-distance-top:0;mso-wrap-distance-right:9pt;mso-wrap-distance-bottom:0;mso-position-horizontal:absolute;mso-position-horizontal-relative:text;mso-position-vertical:absolute;mso-position-vertical-relative:text" o:gfxdata="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">
+              <v:shape w14:anchorId="08805F2A" id="Ink 237" o:spid="_x0000_s1026" type="#_x0000_t75" style="position:absolute;margin-left:-7.3pt;margin-top:21.05pt;width:94.2pt;height:15.6pt;z-index:251800576;visibility:visible;mso-wrap-style:square;mso-wrap-distance-left:9pt;mso-wrap-distance-top:0;mso-wrap-distance-right:9pt;mso-wrap-distance-bottom:0;mso-position-horizontal:absolute;mso-position-horizontal-relative:text;mso-position-vertical:absolute;mso-position-vertical-relative:text" o:gfxdata="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">
                 <v:imagedata r:id="rId99" o:title=""/>
               </v:shape>
             </w:pict>
@@ -5502,7 +5502,7 @@
           </mc:Choice>
           <mc:Fallback>
             <w:pict>
-              <v:shape w14:anchorId="52F020B5" id="Ink 234" o:spid="_x0000_s1026" type="#_x0000_t75" style="position:absolute;margin-left:64.75pt;margin-top:29.55pt;width:126.6pt;height:48.35pt;z-index:251799552;visibility:visible;mso-wrap-style:square;mso-wrap-distance-left:9pt;mso-wrap-distance-top:0;mso-wrap-distance-right:9pt;mso-wrap-distance-bottom:0;mso-position-horizontal:absolute;mso-position-horizontal-relative:text;mso-position-vertical:absolute;mso-position-vertical-relative:text" o:gfxdata="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">
+              <v:shape w14:anchorId="12D21FA4" id="Ink 234" o:spid="_x0000_s1026" type="#_x0000_t75" style="position:absolute;margin-left:64.75pt;margin-top:29.55pt;width:126.6pt;height:48.35pt;z-index:251799552;visibility:visible;mso-wrap-style:square;mso-wrap-distance-left:9pt;mso-wrap-distance-top:0;mso-wrap-distance-right:9pt;mso-wrap-distance-bottom:0;mso-position-horizontal:absolute;mso-position-horizontal-relative:text;mso-position-vertical:absolute;mso-position-vertical-relative:text" o:gfxdata="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">
                 <v:imagedata r:id="rId101" o:title=""/>
               </v:shape>
             </w:pict>
@@ -5896,7 +5896,7 @@
           </mc:Choice>
           <mc:Fallback>
             <w:pict>
-              <v:shape w14:anchorId="5AB3768E" id="Ink 294" o:spid="_x0000_s1026" type="#_x0000_t75" style="position:absolute;margin-left:216.9pt;margin-top:584.95pt;width:30.65pt;height:34.6pt;z-index:251836416;visibility:visible;mso-wrap-style:square;mso-wrap-distance-left:9pt;mso-wrap-distance-top:0;mso-wrap-distance-right:9pt;mso-wrap-distance-bottom:0;mso-position-horizontal:absolute;mso-position-horizontal-relative:text;mso-position-vertical:absolute;mso-position-vertical-relative:text" o:gfxdata="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">
+              <v:shape w14:anchorId="63C96349" id="Ink 294" o:spid="_x0000_s1026" type="#_x0000_t75" style="position:absolute;margin-left:216.9pt;margin-top:584.95pt;width:30.65pt;height:34.6pt;z-index:251836416;visibility:visible;mso-wrap-style:square;mso-wrap-distance-left:9pt;mso-wrap-distance-top:0;mso-wrap-distance-right:9pt;mso-wrap-distance-bottom:0;mso-position-horizontal:absolute;mso-position-horizontal-relative:text;mso-position-vertical:absolute;mso-position-vertical-relative:text" o:gfxdata="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">
                 <v:imagedata r:id="rId104" o:title=""/>
               </v:shape>
             </w:pict>
@@ -5941,7 +5941,7 @@
           </mc:Choice>
           <mc:Fallback>
             <w:pict>
-              <v:shape w14:anchorId="6B17F4FA" id="Ink 293" o:spid="_x0000_s1026" type="#_x0000_t75" style="position:absolute;margin-left:60.25pt;margin-top:508.35pt;width:320.7pt;height:121.55pt;z-index:251835392;visibility:visible;mso-wrap-style:square;mso-wrap-distance-left:9pt;mso-wrap-distance-top:0;mso-wrap-distance-right:9pt;mso-wrap-distance-bottom:0;mso-position-horizontal:absolute;mso-position-horizontal-relative:text;mso-position-vertical:absolute;mso-position-vertical-relative:text" o:gfxdata="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">
+              <v:shape w14:anchorId="3AF49C85" id="Ink 293" o:spid="_x0000_s1026" type="#_x0000_t75" style="position:absolute;margin-left:60.25pt;margin-top:508.35pt;width:320.7pt;height:121.55pt;z-index:251835392;visibility:visible;mso-wrap-style:square;mso-wrap-distance-left:9pt;mso-wrap-distance-top:0;mso-wrap-distance-right:9pt;mso-wrap-distance-bottom:0;mso-position-horizontal:absolute;mso-position-horizontal-relative:text;mso-position-vertical:absolute;mso-position-vertical-relative:text" o:gfxdata="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">
                 <v:imagedata r:id="rId106" o:title=""/>
               </v:shape>
             </w:pict>
@@ -6065,7 +6065,7 @@
           </mc:Choice>
           <mc:Fallback>
             <w:pict>
-              <v:shape w14:anchorId="67C6A646" id="Ink 289" o:spid="_x0000_s1026" type="#_x0000_t75" style="position:absolute;margin-left:348.9pt;margin-top:366.9pt;width:36.5pt;height:17.75pt;z-index:251831296;visibility:visible;mso-wrap-style:square;mso-wrap-distance-left:9pt;mso-wrap-distance-top:0;mso-wrap-distance-right:9pt;mso-wrap-distance-bottom:0;mso-position-horizontal:absolute;mso-position-horizontal-relative:text;mso-position-vertical:absolute;mso-position-vertical-relative:text" o:gfxdata="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">
+              <v:shape w14:anchorId="7D334683" id="Ink 289" o:spid="_x0000_s1026" type="#_x0000_t75" style="position:absolute;margin-left:348.9pt;margin-top:366.9pt;width:36.5pt;height:17.75pt;z-index:251831296;visibility:visible;mso-wrap-style:square;mso-wrap-distance-left:9pt;mso-wrap-distance-top:0;mso-wrap-distance-right:9pt;mso-wrap-distance-bottom:0;mso-position-horizontal:absolute;mso-position-horizontal-relative:text;mso-position-vertical:absolute;mso-position-vertical-relative:text" o:gfxdata="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">
                 <v:imagedata r:id="rId108" o:title=""/>
               </v:shape>
             </w:pict>
@@ -6110,7 +6110,7 @@
           </mc:Choice>
           <mc:Fallback>
             <w:pict>
-              <v:shape w14:anchorId="20085F0E" id="Ink 286" o:spid="_x0000_s1026" type="#_x0000_t75" style="position:absolute;margin-left:105.8pt;margin-top:198.15pt;width:248.15pt;height:313.95pt;z-index:251830272;visibility:visible;mso-wrap-style:square;mso-wrap-distance-left:9pt;mso-wrap-distance-top:0;mso-wrap-distance-right:9pt;mso-wrap-distance-bottom:0;mso-position-horizontal:absolute;mso-position-horizontal-relative:text;mso-position-vertical:absolute;mso-position-vertical-relative:text" o:gfxdata="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">
+              <v:shape w14:anchorId="5C90D5B2" id="Ink 286" o:spid="_x0000_s1026" type="#_x0000_t75" style="position:absolute;margin-left:105.8pt;margin-top:198.15pt;width:248.15pt;height:313.95pt;z-index:251830272;visibility:visible;mso-wrap-style:square;mso-wrap-distance-left:9pt;mso-wrap-distance-top:0;mso-wrap-distance-right:9pt;mso-wrap-distance-bottom:0;mso-position-horizontal:absolute;mso-position-horizontal-relative:text;mso-position-vertical:absolute;mso-position-vertical-relative:text" o:gfxdata="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">
                 <v:imagedata r:id="rId110" o:title=""/>
               </v:shape>
             </w:pict>
@@ -6162,7 +6162,10 @@
                         <w:txbxContent>
                           <w:p>
                             <w:r>
-                              <w:t>Image implies looking for something – this can be seen through the use of the magnifying glass on the bus. This helps identify the goal of this page and allows an audience at first gla</w:t>
+                              <w:t>The i</w:t>
+                            </w:r>
+                            <w:r>
+                              <w:t>mage implies looking for something – this can be seen through the use of the magnifying glass on the bus. This helps identify the goal of this page and allows an audience at first gla</w:t>
                             </w:r>
                             <w:r>
                               <w:t>n</w:t>
@@ -6205,7 +6208,10 @@
                   <w:txbxContent>
                     <w:p>
                       <w:r>
-                        <w:t>Image implies looking for something – this can be seen through the use of the magnifying glass on the bus. This helps identify the goal of this page and allows an audience at first gla</w:t>
+                        <w:t>The i</w:t>
+                      </w:r>
+                      <w:r>
+                        <w:t>mage implies looking for something – this can be seen through the use of the magnifying glass on the bus. This helps identify the goal of this page and allows an audience at first gla</w:t>
                       </w:r>
                       <w:r>
                         <w:t>n</w:t>
@@ -6269,7 +6275,7 @@
           </mc:Choice>
           <mc:Fallback>
             <w:pict>
-              <v:shape w14:anchorId="44E5D17E" id="Ink 282" o:spid="_x0000_s1026" type="#_x0000_t75" style="position:absolute;margin-left:60.7pt;margin-top:97.55pt;width:195.05pt;height:86.15pt;z-index:251828224;visibility:visible;mso-wrap-style:square;mso-wrap-distance-left:9pt;mso-wrap-distance-top:0;mso-wrap-distance-right:9pt;mso-wrap-distance-bottom:0;mso-position-horizontal:absolute;mso-position-horizontal-relative:text;mso-position-vertical:absolute;mso-position-vertical-relative:text" o:gfxdata="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">
+              <v:shape w14:anchorId="27DC5AEA" id="Ink 282" o:spid="_x0000_s1026" type="#_x0000_t75" style="position:absolute;margin-left:60.7pt;margin-top:97.55pt;width:195.05pt;height:86.15pt;z-index:251828224;visibility:visible;mso-wrap-style:square;mso-wrap-distance-left:9pt;mso-wrap-distance-top:0;mso-wrap-distance-right:9pt;mso-wrap-distance-bottom:0;mso-position-horizontal:absolute;mso-position-horizontal-relative:text;mso-position-vertical:absolute;mso-position-vertical-relative:text" o:gfxdata="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">
                 <v:imagedata r:id="rId112" o:title=""/>
               </v:shape>
             </w:pict>
@@ -6547,8 +6553,546 @@
         </w:drawing>
       </w:r>
     </w:p>
+    <w:p/>
+    <w:p/>
+    <w:p/>
+    <w:p/>
+    <w:p/>
+    <w:p/>
+    <w:p/>
+    <w:p/>
+    <w:p/>
+    <w:p/>
+    <w:p/>
+    <w:p/>
+    <w:p/>
+    <w:p/>
+    <w:p/>
+    <w:p/>
+    <w:p/>
+    <w:p/>
+    <w:p/>
+    <w:p/>
+    <w:p/>
+    <w:p/>
+    <w:p/>
+    <w:p/>
+    <w:p/>
+    <w:p/>
+    <w:p/>
+    <w:p/>
+    <w:p>
+      <w:pPr>
+        <w:tabs>
+          <w:tab w:val="left" w:pos="2595"/>
+        </w:tabs>
+      </w:pPr>
+      <w:r>
+        <w:tab/>
+      </w:r>
+    </w:p>
+    <w:p>
+      <w:pPr>
+        <w:tabs>
+          <w:tab w:val="left" w:pos="2595"/>
+        </w:tabs>
+      </w:pPr>
+    </w:p>
+    <w:p>
+      <w:pPr>
+        <w:tabs>
+          <w:tab w:val="left" w:pos="2595"/>
+        </w:tabs>
+      </w:pPr>
+      <w:r>
+        <w:rPr>
+          <w:noProof/>
+        </w:rPr>
+        <w:lastRenderedPageBreak/>
+        <mc:AlternateContent>
+          <mc:Choice Requires="wps">
+            <w:drawing>
+              <wp:anchor distT="0" distB="0" distL="114300" distR="114300" simplePos="0" relativeHeight="251839488" behindDoc="0" locked="0" layoutInCell="1" allowOverlap="1" wp14:anchorId="6C7BEB84" wp14:editId="6EAC3524">
+                <wp:simplePos x="0" y="0"/>
+                <wp:positionH relativeFrom="margin">
+                  <wp:align>center</wp:align>
+                </wp:positionH>
+                <wp:positionV relativeFrom="paragraph">
+                  <wp:posOffset>0</wp:posOffset>
+                </wp:positionV>
+                <wp:extent cx="990600" cy="381000"/>
+                <wp:effectExtent l="0" t="0" r="0" b="0"/>
+                <wp:wrapSquare wrapText="bothSides"/>
+                <wp:docPr id="296" name="Text Box 296"/>
+                <wp:cNvGraphicFramePr/>
+                <a:graphic xmlns:a="http://schemas.openxmlformats.org/drawingml/2006/main">
+                  <a:graphicData uri="http://schemas.microsoft.com/office/word/2010/wordprocessingShape">
+                    <wps:wsp>
+                      <wps:cNvSpPr txBox="1"/>
+                      <wps:spPr>
+                        <a:xfrm>
+                          <a:off x="0" y="0"/>
+                          <a:ext cx="990600" cy="381000"/>
+                        </a:xfrm>
+                        <a:prstGeom prst="rect">
+                          <a:avLst/>
+                        </a:prstGeom>
+                        <a:noFill/>
+                        <a:ln>
+                          <a:noFill/>
+                        </a:ln>
+                      </wps:spPr>
+                      <wps:style>
+                        <a:lnRef idx="0">
+                          <a:scrgbClr r="0" g="0" b="0"/>
+                        </a:lnRef>
+                        <a:fillRef idx="0">
+                          <a:scrgbClr r="0" g="0" b="0"/>
+                        </a:fillRef>
+                        <a:effectRef idx="0">
+                          <a:scrgbClr r="0" g="0" b="0"/>
+                        </a:effectRef>
+                        <a:fontRef idx="minor">
+                          <a:schemeClr val="dk1"/>
+                        </a:fontRef>
+                      </wps:style>
+                      <wps:txbx>
+                        <w:txbxContent>
+                          <w:p>
+                            <w:r>
+                              <w:rPr>
+                                <w:b/>
+                                <w:bCs/>
+                                <w:color w:val="000000" w:themeColor="text1"/>
+                                <w:sz w:val="32"/>
+                                <w:szCs w:val="32"/>
+                                <w:u w:val="single"/>
+                              </w:rPr>
+                              <w:t>Info</w:t>
+                            </w:r>
+                            <w:r>
+                              <w:rPr>
+                                <w:b/>
+                                <w:bCs/>
+                                <w:color w:val="000000" w:themeColor="text1"/>
+                                <w:sz w:val="32"/>
+                                <w:szCs w:val="32"/>
+                                <w:u w:val="single"/>
+                              </w:rPr>
+                              <w:t xml:space="preserve"> page</w:t>
+                            </w:r>
+                          </w:p>
+                        </w:txbxContent>
+                      </wps:txbx>
+                      <wps:bodyPr rot="0" spcFirstLastPara="0" vertOverflow="overflow" horzOverflow="overflow" vert="horz" wrap="square" lIns="91440" tIns="45720" rIns="91440" bIns="45720" numCol="1" spcCol="0" rtlCol="0" fromWordArt="0" anchor="t" anchorCtr="0" forceAA="0" compatLnSpc="1">
+                        <a:prstTxWarp prst="textNoShape">
+                          <a:avLst/>
+                        </a:prstTxWarp>
+                        <a:noAutofit/>
+                      </wps:bodyPr>
+                    </wps:wsp>
+                  </a:graphicData>
+                </a:graphic>
+                <wp14:sizeRelH relativeFrom="margin">
+                  <wp14:pctWidth>0</wp14:pctWidth>
+                </wp14:sizeRelH>
+                <wp14:sizeRelV relativeFrom="margin">
+                  <wp14:pctHeight>0</wp14:pctHeight>
+                </wp14:sizeRelV>
+              </wp:anchor>
+            </w:drawing>
+          </mc:Choice>
+          <mc:Fallback>
+            <w:pict>
+              <v:shape w14:anchorId="6C7BEB84" id="Text Box 296" o:spid="_x0000_s1061" type="#_x0000_t202" style="position:absolute;margin-left:0;margin-top:0;width:78pt;height:30pt;z-index:251839488;visibility:visible;mso-wrap-style:square;mso-width-percent:0;mso-height-percent:0;mso-wrap-distance-left:9pt;mso-wrap-distance-top:0;mso-wrap-distance-right:9pt;mso-wrap-distance-bottom:0;mso-position-horizontal:center;mso-position-horizontal-relative:margin;mso-position-vertical:absolute;mso-position-vertical-relative:text;mso-width-percent:0;mso-height-percent:0;mso-width-relative:margin;mso-height-relative:margin;v-text-anchor:top" o:gfxdata="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" filled="f" stroked="f">
+                <v:textbox>
+                  <w:txbxContent>
+                    <w:p>
+                      <w:r>
+                        <w:rPr>
+                          <w:b/>
+                          <w:bCs/>
+                          <w:color w:val="000000" w:themeColor="text1"/>
+                          <w:sz w:val="32"/>
+                          <w:szCs w:val="32"/>
+                          <w:u w:val="single"/>
+                        </w:rPr>
+                        <w:t>Info</w:t>
+                      </w:r>
+                      <w:r>
+                        <w:rPr>
+                          <w:b/>
+                          <w:bCs/>
+                          <w:color w:val="000000" w:themeColor="text1"/>
+                          <w:sz w:val="32"/>
+                          <w:szCs w:val="32"/>
+                          <w:u w:val="single"/>
+                        </w:rPr>
+                        <w:t xml:space="preserve"> page</w:t>
+                      </w:r>
+                    </w:p>
+                  </w:txbxContent>
+                </v:textbox>
+                <w10:wrap type="square" anchorx="margin"/>
+              </v:shape>
+            </w:pict>
+          </mc:Fallback>
+        </mc:AlternateContent>
+      </w:r>
+      <w:r>
+        <w:rPr>
+          <w:noProof/>
+        </w:rPr>
+        <w:drawing>
+          <wp:anchor distT="0" distB="0" distL="114300" distR="114300" simplePos="0" relativeHeight="251837440" behindDoc="0" locked="0" layoutInCell="1" allowOverlap="1" wp14:anchorId="303C6F85" wp14:editId="7ACC086B">
+            <wp:simplePos x="0" y="0"/>
+            <wp:positionH relativeFrom="margin">
+              <wp:align>center</wp:align>
+            </wp:positionH>
+            <wp:positionV relativeFrom="paragraph">
+              <wp:posOffset>723900</wp:posOffset>
+            </wp:positionV>
+            <wp:extent cx="4090670" cy="7410450"/>
+            <wp:effectExtent l="0" t="0" r="5080" b="0"/>
+            <wp:wrapSquare wrapText="bothSides"/>
+            <wp:docPr id="295" name="Picture 295" descr="Graphical user interface, application&#10;&#10;Description automatically generated"/>
+            <wp:cNvGraphicFramePr>
+              <a:graphicFrameLocks xmlns:a="http://schemas.openxmlformats.org/drawingml/2006/main" noChangeAspect="1"/>
+            </wp:cNvGraphicFramePr>
+            <a:graphic xmlns:a="http://schemas.openxmlformats.org/drawingml/2006/main">
+              <a:graphicData uri="http://schemas.openxmlformats.org/drawingml/2006/picture">
+                <pic:pic xmlns:pic="http://schemas.openxmlformats.org/drawingml/2006/picture">
+                  <pic:nvPicPr>
+                    <pic:cNvPr id="295" name="Picture 295" descr="Graphical user interface, application&#10;&#10;Description automatically generated"/>
+                    <pic:cNvPicPr/>
+                  </pic:nvPicPr>
+                  <pic:blipFill rotWithShape="1">
+                    <a:blip r:embed="rId114" cstate="print">
+                      <a:extLst>
+                        <a:ext uri="{28A0092B-C50C-407E-A947-70E740481C1C}">
+                          <a14:useLocalDpi xmlns:a14="http://schemas.microsoft.com/office/drawing/2010/main" val="0"/>
+                        </a:ext>
+                      </a:extLst>
+                    </a:blip>
+                    <a:srcRect t="3869" b="12524"/>
+                    <a:stretch/>
+                  </pic:blipFill>
+                  <pic:spPr bwMode="auto">
+                    <a:xfrm>
+                      <a:off x="0" y="0"/>
+                      <a:ext cx="4090670" cy="7410450"/>
+                    </a:xfrm>
+                    <a:prstGeom prst="rect">
+                      <a:avLst/>
+                    </a:prstGeom>
+                    <a:ln>
+                      <a:noFill/>
+                    </a:ln>
+                    <a:extLst>
+                      <a:ext uri="{53640926-AAD7-44D8-BBD7-CCE9431645EC}">
+                        <a14:shadowObscured xmlns:a14="http://schemas.microsoft.com/office/drawing/2010/main"/>
+                      </a:ext>
+                    </a:extLst>
+                  </pic:spPr>
+                </pic:pic>
+              </a:graphicData>
+            </a:graphic>
+          </wp:anchor>
+        </w:drawing>
+      </w:r>
+    </w:p>
+    <w:p/>
+    <w:p/>
+    <w:p/>
+    <w:p/>
+    <w:p/>
+    <w:p/>
+    <w:p/>
+    <w:p/>
+    <w:p/>
+    <w:p/>
+    <w:p/>
+    <w:p/>
+    <w:p/>
+    <w:p/>
+    <w:p/>
+    <w:p/>
+    <w:p/>
+    <w:p/>
+    <w:p/>
+    <w:p/>
+    <w:p/>
+    <w:p>
+      <w:pPr>
+        <w:tabs>
+          <w:tab w:val="left" w:pos="765"/>
+        </w:tabs>
+      </w:pPr>
+      <w:r>
+        <w:tab/>
+      </w:r>
+    </w:p>
+    <w:p>
+      <w:pPr>
+        <w:tabs>
+          <w:tab w:val="left" w:pos="765"/>
+        </w:tabs>
+      </w:pPr>
+    </w:p>
+    <w:p>
+      <w:pPr>
+        <w:tabs>
+          <w:tab w:val="left" w:pos="765"/>
+        </w:tabs>
+      </w:pPr>
+    </w:p>
+    <w:p>
+      <w:pPr>
+        <w:tabs>
+          <w:tab w:val="left" w:pos="765"/>
+        </w:tabs>
+      </w:pPr>
+    </w:p>
+    <w:p>
+      <w:pPr>
+        <w:tabs>
+          <w:tab w:val="left" w:pos="765"/>
+        </w:tabs>
+      </w:pPr>
+    </w:p>
+    <w:p>
+      <w:pPr>
+        <w:tabs>
+          <w:tab w:val="left" w:pos="765"/>
+        </w:tabs>
+      </w:pPr>
+    </w:p>
+    <w:p>
+      <w:pPr>
+        <w:tabs>
+          <w:tab w:val="left" w:pos="765"/>
+        </w:tabs>
+      </w:pPr>
+    </w:p>
+    <w:p>
+      <w:pPr>
+        <w:tabs>
+          <w:tab w:val="left" w:pos="765"/>
+        </w:tabs>
+      </w:pPr>
+    </w:p>
+    <w:p>
+      <w:pPr>
+        <w:tabs>
+          <w:tab w:val="left" w:pos="765"/>
+        </w:tabs>
+      </w:pPr>
+    </w:p>
+    <w:p>
+      <w:pPr>
+        <w:tabs>
+          <w:tab w:val="left" w:pos="765"/>
+        </w:tabs>
+      </w:pPr>
+      <w:r>
+        <w:rPr>
+          <w:noProof/>
+        </w:rPr>
+        <w:lastRenderedPageBreak/>
+        <mc:AlternateContent>
+          <mc:Choice Requires="wps">
+            <w:drawing>
+              <wp:anchor distT="0" distB="0" distL="114300" distR="114300" simplePos="0" relativeHeight="251842560" behindDoc="0" locked="0" layoutInCell="1" allowOverlap="1" wp14:anchorId="58693F08" wp14:editId="6641DD92">
+                <wp:simplePos x="0" y="0"/>
+                <wp:positionH relativeFrom="margin">
+                  <wp:align>center</wp:align>
+                </wp:positionH>
+                <wp:positionV relativeFrom="paragraph">
+                  <wp:posOffset>576</wp:posOffset>
+                </wp:positionV>
+                <wp:extent cx="1211580" cy="381000"/>
+                <wp:effectExtent l="0" t="0" r="0" b="0"/>
+                <wp:wrapSquare wrapText="bothSides"/>
+                <wp:docPr id="298" name="Text Box 298"/>
+                <wp:cNvGraphicFramePr/>
+                <a:graphic xmlns:a="http://schemas.openxmlformats.org/drawingml/2006/main">
+                  <a:graphicData uri="http://schemas.microsoft.com/office/word/2010/wordprocessingShape">
+                    <wps:wsp>
+                      <wps:cNvSpPr txBox="1"/>
+                      <wps:spPr>
+                        <a:xfrm>
+                          <a:off x="0" y="0"/>
+                          <a:ext cx="1211580" cy="381000"/>
+                        </a:xfrm>
+                        <a:prstGeom prst="rect">
+                          <a:avLst/>
+                        </a:prstGeom>
+                        <a:noFill/>
+                        <a:ln>
+                          <a:noFill/>
+                        </a:ln>
+                      </wps:spPr>
+                      <wps:style>
+                        <a:lnRef idx="0">
+                          <a:scrgbClr r="0" g="0" b="0"/>
+                        </a:lnRef>
+                        <a:fillRef idx="0">
+                          <a:scrgbClr r="0" g="0" b="0"/>
+                        </a:fillRef>
+                        <a:effectRef idx="0">
+                          <a:scrgbClr r="0" g="0" b="0"/>
+                        </a:effectRef>
+                        <a:fontRef idx="minor">
+                          <a:schemeClr val="dk1"/>
+                        </a:fontRef>
+                      </wps:style>
+                      <wps:txbx>
+                        <w:txbxContent>
+                          <w:p>
+                            <w:r>
+                              <w:rPr>
+                                <w:b/>
+                                <w:bCs/>
+                                <w:color w:val="000000" w:themeColor="text1"/>
+                                <w:sz w:val="32"/>
+                                <w:szCs w:val="32"/>
+                                <w:u w:val="single"/>
+                              </w:rPr>
+                              <w:t>Profile</w:t>
+                            </w:r>
+                            <w:r>
+                              <w:rPr>
+                                <w:b/>
+                                <w:bCs/>
+                                <w:color w:val="000000" w:themeColor="text1"/>
+                                <w:sz w:val="32"/>
+                                <w:szCs w:val="32"/>
+                                <w:u w:val="single"/>
+                              </w:rPr>
+                              <w:t xml:space="preserve"> page</w:t>
+                            </w:r>
+                          </w:p>
+                        </w:txbxContent>
+                      </wps:txbx>
+                      <wps:bodyPr rot="0" spcFirstLastPara="0" vertOverflow="overflow" horzOverflow="overflow" vert="horz" wrap="square" lIns="91440" tIns="45720" rIns="91440" bIns="45720" numCol="1" spcCol="0" rtlCol="0" fromWordArt="0" anchor="t" anchorCtr="0" forceAA="0" compatLnSpc="1">
+                        <a:prstTxWarp prst="textNoShape">
+                          <a:avLst/>
+                        </a:prstTxWarp>
+                        <a:noAutofit/>
+                      </wps:bodyPr>
+                    </wps:wsp>
+                  </a:graphicData>
+                </a:graphic>
+                <wp14:sizeRelH relativeFrom="margin">
+                  <wp14:pctWidth>0</wp14:pctWidth>
+                </wp14:sizeRelH>
+                <wp14:sizeRelV relativeFrom="margin">
+                  <wp14:pctHeight>0</wp14:pctHeight>
+                </wp14:sizeRelV>
+              </wp:anchor>
+            </w:drawing>
+          </mc:Choice>
+          <mc:Fallback>
+            <w:pict>
+              <v:shape w14:anchorId="58693F08" id="Text Box 298" o:spid="_x0000_s1062" type="#_x0000_t202" style="position:absolute;margin-left:0;margin-top:.05pt;width:95.4pt;height:30pt;z-index:251842560;visibility:visible;mso-wrap-style:square;mso-width-percent:0;mso-height-percent:0;mso-wrap-distance-left:9pt;mso-wrap-distance-top:0;mso-wrap-distance-right:9pt;mso-wrap-distance-bottom:0;mso-position-horizontal:center;mso-position-horizontal-relative:margin;mso-position-vertical:absolute;mso-position-vertical-relative:text;mso-width-percent:0;mso-height-percent:0;mso-width-relative:margin;mso-height-relative:margin;v-text-anchor:top" o:gfxdata="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" filled="f" stroked="f">
+                <v:textbox>
+                  <w:txbxContent>
+                    <w:p>
+                      <w:r>
+                        <w:rPr>
+                          <w:b/>
+                          <w:bCs/>
+                          <w:color w:val="000000" w:themeColor="text1"/>
+                          <w:sz w:val="32"/>
+                          <w:szCs w:val="32"/>
+                          <w:u w:val="single"/>
+                        </w:rPr>
+                        <w:t>Profile</w:t>
+                      </w:r>
+                      <w:r>
+                        <w:rPr>
+                          <w:b/>
+                          <w:bCs/>
+                          <w:color w:val="000000" w:themeColor="text1"/>
+                          <w:sz w:val="32"/>
+                          <w:szCs w:val="32"/>
+                          <w:u w:val="single"/>
+                        </w:rPr>
+                        <w:t xml:space="preserve"> page</w:t>
+                      </w:r>
+                    </w:p>
+                  </w:txbxContent>
+                </v:textbox>
+                <w10:wrap type="square" anchorx="margin"/>
+              </v:shape>
+            </w:pict>
+          </mc:Fallback>
+        </mc:AlternateContent>
+      </w:r>
+      <w:r>
+        <w:rPr>
+          <w:noProof/>
+        </w:rPr>
+        <w:drawing>
+          <wp:anchor distT="0" distB="0" distL="114300" distR="114300" simplePos="0" relativeHeight="251840512" behindDoc="0" locked="0" layoutInCell="1" allowOverlap="1" wp14:anchorId="5834D584" wp14:editId="39A56DFD">
+            <wp:simplePos x="0" y="0"/>
+            <wp:positionH relativeFrom="margin">
+              <wp:align>center</wp:align>
+            </wp:positionH>
+            <wp:positionV relativeFrom="paragraph">
+              <wp:posOffset>695325</wp:posOffset>
+            </wp:positionV>
+            <wp:extent cx="4090670" cy="7458075"/>
+            <wp:effectExtent l="0" t="0" r="5080" b="9525"/>
+            <wp:wrapSquare wrapText="bothSides"/>
+            <wp:docPr id="297" name="Picture 297" descr="Graphical user interface, application&#10;&#10;Description automatically generated"/>
+            <wp:cNvGraphicFramePr>
+              <a:graphicFrameLocks xmlns:a="http://schemas.openxmlformats.org/drawingml/2006/main" noChangeAspect="1"/>
+            </wp:cNvGraphicFramePr>
+            <a:graphic xmlns:a="http://schemas.openxmlformats.org/drawingml/2006/main">
+              <a:graphicData uri="http://schemas.openxmlformats.org/drawingml/2006/picture">
+                <pic:pic xmlns:pic="http://schemas.openxmlformats.org/drawingml/2006/picture">
+                  <pic:nvPicPr>
+                    <pic:cNvPr id="297" name="Picture 297" descr="Graphical user interface, application&#10;&#10;Description automatically generated"/>
+                    <pic:cNvPicPr/>
+                  </pic:nvPicPr>
+                  <pic:blipFill rotWithShape="1">
+                    <a:blip r:embed="rId115" cstate="print">
+                      <a:extLst>
+                        <a:ext uri="{28A0092B-C50C-407E-A947-70E740481C1C}">
+                          <a14:useLocalDpi xmlns:a14="http://schemas.microsoft.com/office/drawing/2010/main" val="0"/>
+                        </a:ext>
+                      </a:extLst>
+                    </a:blip>
+                    <a:srcRect t="3545" b="12308"/>
+                    <a:stretch/>
+                  </pic:blipFill>
+                  <pic:spPr bwMode="auto">
+                    <a:xfrm>
+                      <a:off x="0" y="0"/>
+                      <a:ext cx="4090670" cy="7458075"/>
+                    </a:xfrm>
+                    <a:prstGeom prst="rect">
+                      <a:avLst/>
+                    </a:prstGeom>
+                    <a:ln>
+                      <a:noFill/>
+                    </a:ln>
+                    <a:extLst>
+                      <a:ext uri="{53640926-AAD7-44D8-BBD7-CCE9431645EC}">
+                        <a14:shadowObscured xmlns:a14="http://schemas.microsoft.com/office/drawing/2010/main"/>
+                      </a:ext>
+                    </a:extLst>
+                  </pic:spPr>
+                </pic:pic>
+              </a:graphicData>
+            </a:graphic>
+          </wp:anchor>
+        </w:drawing>
+      </w:r>
+    </w:p>
     <w:sectPr>
-      <w:footerReference w:type="default" r:id="rId114"/>
+      <w:footerReference w:type="default" r:id="rId116"/>
       <w:pgSz w:w="11906" w:h="16838"/>
       <w:pgMar w:top="1440" w:right="1440" w:bottom="1440" w:left="1440" w:header="708" w:footer="708" w:gutter="0"/>
       <w:cols w:space="708"/>

</xml_diff>

<commit_message>
added route details page
</commit_message>
<xml_diff>
--- a/Assignment 1/Analysis/first bus app analysis.docx
+++ b/Assignment 1/Analysis/first bus app analysis.docx
@@ -106,7 +106,7 @@
                 <v:stroke joinstyle="miter"/>
                 <v:path gradientshapeok="t" o:connecttype="rect"/>
               </v:shapetype>
-              <v:shape id="Text Box 74" o:spid="_x0000_s1026" type="#_x0000_t202" style="position:absolute;margin-left:0;margin-top:.75pt;width:158.25pt;height:30pt;z-index:251719680;visibility:visible;mso-wrap-style:square;mso-width-percent:0;mso-height-percent:0;mso-wrap-distance-left:9pt;mso-wrap-distance-top:0;mso-wrap-distance-right:9pt;mso-wrap-distance-bottom:0;mso-position-horizontal:center;mso-position-horizontal-relative:margin;mso-position-vertical:absolute;mso-position-vertical-relative:text;mso-width-percent:0;mso-height-percent:0;mso-width-relative:margin;mso-height-relative:margin;v-text-anchor:top" o:gfxdata="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" filled="f" stroked="f">
+              <v:shape id="Text Box 74" o:spid="_x0000_s1026" type="#_x0000_t202" style="position:absolute;margin-left:0;margin-top:.75pt;width:158.25pt;height:30pt;z-index:251719680;visibility:visible;mso-wrap-style:square;mso-width-percent:0;mso-height-percent:0;mso-wrap-distance-left:9pt;mso-wrap-distance-top:0;mso-wrap-distance-right:9pt;mso-wrap-distance-bottom:0;mso-position-horizontal:center;mso-position-horizontal-relative:margin;mso-position-vertical:absolute;mso-position-vertical-relative:text;mso-width-percent:0;mso-height-percent:0;mso-width-relative:margin;mso-height-relative:margin;v-text-anchor:top" o:gfxdata="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" filled="f" stroked="f">
                 <v:textbox>
                   <w:txbxContent>
                     <w:p>
@@ -148,16 +148,16 @@
           <w:noProof/>
         </w:rPr>
         <w:drawing>
-          <wp:anchor distT="0" distB="0" distL="114300" distR="114300" simplePos="0" relativeHeight="251684864" behindDoc="0" locked="0" layoutInCell="1" allowOverlap="1" wp14:anchorId="6465432E" wp14:editId="72E5A6D1">
+          <wp:anchor distT="0" distB="0" distL="114300" distR="114300" simplePos="0" relativeHeight="251684864" behindDoc="0" locked="0" layoutInCell="1" allowOverlap="1" wp14:anchorId="6465432E" wp14:editId="69006A2D">
             <wp:simplePos x="0" y="0"/>
             <wp:positionH relativeFrom="margin">
               <wp:posOffset>819150</wp:posOffset>
             </wp:positionH>
             <wp:positionV relativeFrom="paragraph">
-              <wp:posOffset>116205</wp:posOffset>
+              <wp:posOffset>114300</wp:posOffset>
             </wp:positionV>
-            <wp:extent cx="4090670" cy="8453755"/>
-            <wp:effectExtent l="0" t="0" r="5080" b="4445"/>
+            <wp:extent cx="4090670" cy="7934325"/>
+            <wp:effectExtent l="0" t="0" r="5080" b="9525"/>
             <wp:wrapSquare wrapText="bothSides"/>
             <wp:docPr id="24" name="Picture 24" descr="Graphical user interface, application&#10;&#10;Description automatically generated with medium confidence"/>
             <wp:cNvGraphicFramePr>
@@ -178,13 +178,13 @@
                         </a:ext>
                       </a:extLst>
                     </a:blip>
-                    <a:srcRect t="4620"/>
+                    <a:srcRect t="4620" b="5861"/>
                     <a:stretch/>
                   </pic:blipFill>
                   <pic:spPr bwMode="auto">
                     <a:xfrm>
                       <a:off x="0" y="0"/>
-                      <a:ext cx="4090670" cy="8453755"/>
+                      <a:ext cx="4090670" cy="7934325"/>
                     </a:xfrm>
                     <a:prstGeom prst="rect">
                       <a:avLst/>
@@ -212,163 +212,9 @@
           <w:noProof/>
         </w:rPr>
         <mc:AlternateContent>
-          <mc:Choice Requires="wpi">
-            <w:drawing>
-              <wp:anchor distT="0" distB="0" distL="114300" distR="114300" simplePos="0" relativeHeight="251697152" behindDoc="0" locked="0" layoutInCell="1" allowOverlap="1" wp14:anchorId="05BE2871" wp14:editId="2182A2AC">
-                <wp:simplePos x="0" y="0"/>
-                <wp:positionH relativeFrom="column">
-                  <wp:posOffset>1561500</wp:posOffset>
-                </wp:positionH>
-                <wp:positionV relativeFrom="paragraph">
-                  <wp:posOffset>3553140</wp:posOffset>
-                </wp:positionV>
-                <wp:extent cx="536400" cy="398520"/>
-                <wp:effectExtent l="76200" t="76200" r="111760" b="97155"/>
-                <wp:wrapNone/>
-                <wp:docPr id="42" name="Ink 42"/>
-                <wp:cNvGraphicFramePr/>
-                <a:graphic xmlns:a="http://schemas.openxmlformats.org/drawingml/2006/main">
-                  <a:graphicData uri="http://schemas.microsoft.com/office/word/2010/wordprocessingInk">
-                    <w14:contentPart bwMode="auto" r:id="rId8">
-                      <w14:nvContentPartPr>
-                        <w14:cNvContentPartPr/>
-                      </w14:nvContentPartPr>
-                      <w14:xfrm>
-                        <a:off x="0" y="0"/>
-                        <a:ext cx="536400" cy="398520"/>
-                      </w14:xfrm>
-                    </w14:contentPart>
-                  </a:graphicData>
-                </a:graphic>
-              </wp:anchor>
-            </w:drawing>
-          </mc:Choice>
-          <mc:Fallback>
-            <w:pict>
-              <v:shapetype w14:anchorId="1E8C00DA" id="_x0000_t75" coordsize="21600,21600" o:spt="75" o:preferrelative="t" path="m@4@5l@4@11@9@11@9@5xe" filled="f" stroked="f">
-                <v:stroke joinstyle="miter"/>
-                <v:formulas>
-                  <v:f eqn="if lineDrawn pixelLineWidth 0"/>
-                  <v:f eqn="sum @0 1 0"/>
-                  <v:f eqn="sum 0 0 @1"/>
-                  <v:f eqn="prod @2 1 2"/>
-                  <v:f eqn="prod @3 21600 pixelWidth"/>
-                  <v:f eqn="prod @3 21600 pixelHeight"/>
-                  <v:f eqn="sum @0 0 1"/>
-                  <v:f eqn="prod @6 1 2"/>
-                  <v:f eqn="prod @7 21600 pixelWidth"/>
-                  <v:f eqn="sum @8 21600 0"/>
-                  <v:f eqn="prod @7 21600 pixelHeight"/>
-                  <v:f eqn="sum @10 21600 0"/>
-                </v:formulas>
-                <v:path o:extrusionok="f" gradientshapeok="t" o:connecttype="rect"/>
-                <o:lock v:ext="edit" aspectratio="t"/>
-              </v:shapetype>
-              <v:shape id="Ink 42" o:spid="_x0000_s1026" type="#_x0000_t75" style="position:absolute;margin-left:120.15pt;margin-top:276.9pt;width:47.95pt;height:37.05pt;z-index:251697152;visibility:visible;mso-wrap-style:square;mso-wrap-distance-left:9pt;mso-wrap-distance-top:0;mso-wrap-distance-right:9pt;mso-wrap-distance-bottom:0;mso-position-horizontal:absolute;mso-position-horizontal-relative:text;mso-position-vertical:absolute;mso-position-vertical-relative:text" o:gfxdata="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">
-                <v:imagedata r:id="rId9" o:title=""/>
-              </v:shape>
-            </w:pict>
-          </mc:Fallback>
-        </mc:AlternateContent>
-      </w:r>
-      <w:r>
-        <w:rPr>
-          <w:noProof/>
-        </w:rPr>
-        <mc:AlternateContent>
-          <mc:Choice Requires="wpi">
-            <w:drawing>
-              <wp:anchor distT="0" distB="0" distL="114300" distR="114300" simplePos="0" relativeHeight="251696128" behindDoc="0" locked="0" layoutInCell="1" allowOverlap="1" wp14:anchorId="588E8D97" wp14:editId="2B4BF35A">
-                <wp:simplePos x="0" y="0"/>
-                <wp:positionH relativeFrom="column">
-                  <wp:posOffset>1533060</wp:posOffset>
-                </wp:positionH>
-                <wp:positionV relativeFrom="paragraph">
-                  <wp:posOffset>2542980</wp:posOffset>
-                </wp:positionV>
-                <wp:extent cx="2334960" cy="782640"/>
-                <wp:effectExtent l="76200" t="76200" r="103505" b="93980"/>
-                <wp:wrapNone/>
-                <wp:docPr id="40" name="Ink 40"/>
-                <wp:cNvGraphicFramePr/>
-                <a:graphic xmlns:a="http://schemas.openxmlformats.org/drawingml/2006/main">
-                  <a:graphicData uri="http://schemas.microsoft.com/office/word/2010/wordprocessingInk">
-                    <w14:contentPart bwMode="auto" r:id="rId10">
-                      <w14:nvContentPartPr>
-                        <w14:cNvContentPartPr/>
-                      </w14:nvContentPartPr>
-                      <w14:xfrm>
-                        <a:off x="0" y="0"/>
-                        <a:ext cx="2334960" cy="782640"/>
-                      </w14:xfrm>
-                    </w14:contentPart>
-                  </a:graphicData>
-                </a:graphic>
-              </wp:anchor>
-            </w:drawing>
-          </mc:Choice>
-          <mc:Fallback>
-            <w:pict>
-              <v:shape w14:anchorId="37E2FB24" id="Ink 40" o:spid="_x0000_s1026" type="#_x0000_t75" style="position:absolute;margin-left:117.9pt;margin-top:197.45pt;width:189.5pt;height:67.3pt;z-index:251696128;visibility:visible;mso-wrap-style:square;mso-wrap-distance-left:9pt;mso-wrap-distance-top:0;mso-wrap-distance-right:9pt;mso-wrap-distance-bottom:0;mso-position-horizontal:absolute;mso-position-horizontal-relative:text;mso-position-vertical:absolute;mso-position-vertical-relative:text" o:gfxdata="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">
-                <v:imagedata r:id="rId11" o:title=""/>
-              </v:shape>
-            </w:pict>
-          </mc:Fallback>
-        </mc:AlternateContent>
-      </w:r>
-      <w:r>
-        <w:rPr>
-          <w:noProof/>
-        </w:rPr>
-        <mc:AlternateContent>
-          <mc:Choice Requires="wpi">
-            <w:drawing>
-              <wp:anchor distT="0" distB="0" distL="114300" distR="114300" simplePos="0" relativeHeight="251695104" behindDoc="0" locked="0" layoutInCell="1" allowOverlap="1" wp14:anchorId="0DC61831" wp14:editId="177A0D44">
-                <wp:simplePos x="0" y="0"/>
-                <wp:positionH relativeFrom="column">
-                  <wp:posOffset>2746375</wp:posOffset>
-                </wp:positionH>
-                <wp:positionV relativeFrom="paragraph">
-                  <wp:posOffset>4599940</wp:posOffset>
-                </wp:positionV>
-                <wp:extent cx="2101320" cy="1116965"/>
-                <wp:effectExtent l="76200" t="76200" r="108585" b="102235"/>
-                <wp:wrapNone/>
-                <wp:docPr id="37" name="Ink 37"/>
-                <wp:cNvGraphicFramePr/>
-                <a:graphic xmlns:a="http://schemas.openxmlformats.org/drawingml/2006/main">
-                  <a:graphicData uri="http://schemas.microsoft.com/office/word/2010/wordprocessingInk">
-                    <w14:contentPart bwMode="auto" r:id="rId12">
-                      <w14:nvContentPartPr>
-                        <w14:cNvContentPartPr/>
-                      </w14:nvContentPartPr>
-                      <w14:xfrm>
-                        <a:off x="0" y="0"/>
-                        <a:ext cx="2101320" cy="1116965"/>
-                      </w14:xfrm>
-                    </w14:contentPart>
-                  </a:graphicData>
-                </a:graphic>
-              </wp:anchor>
-            </w:drawing>
-          </mc:Choice>
-          <mc:Fallback>
-            <w:pict>
-              <v:shape w14:anchorId="5A19AFDB" id="Ink 37" o:spid="_x0000_s1026" type="#_x0000_t75" style="position:absolute;margin-left:213.4pt;margin-top:359.35pt;width:171.1pt;height:93.6pt;z-index:251695104;visibility:visible;mso-wrap-style:square;mso-wrap-distance-left:9pt;mso-wrap-distance-top:0;mso-wrap-distance-right:9pt;mso-wrap-distance-bottom:0;mso-position-horizontal:absolute;mso-position-horizontal-relative:text;mso-position-vertical:absolute;mso-position-vertical-relative:text" o:gfxdata="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">
-                <v:imagedata r:id="rId13" o:title=""/>
-              </v:shape>
-            </w:pict>
-          </mc:Fallback>
-        </mc:AlternateContent>
-      </w:r>
-      <w:r>
-        <w:rPr>
-          <w:noProof/>
-        </w:rPr>
-        <mc:AlternateContent>
           <mc:Choice Requires="wps">
             <w:drawing>
-              <wp:anchor distT="0" distB="0" distL="114300" distR="114300" simplePos="0" relativeHeight="251692032" behindDoc="0" locked="0" layoutInCell="1" allowOverlap="1" wp14:anchorId="4095E6CF" wp14:editId="6711A95B">
+              <wp:anchor distT="0" distB="0" distL="114300" distR="114300" simplePos="0" relativeHeight="251692032" behindDoc="0" locked="0" layoutInCell="1" allowOverlap="1" wp14:anchorId="4095E6CF" wp14:editId="56E72782">
                 <wp:simplePos x="0" y="0"/>
                 <wp:positionH relativeFrom="column">
                   <wp:posOffset>4905375</wp:posOffset>
@@ -376,8 +222,8 @@
                 <wp:positionV relativeFrom="paragraph">
                   <wp:posOffset>4724400</wp:posOffset>
                 </wp:positionV>
-                <wp:extent cx="1738630" cy="3686175"/>
-                <wp:effectExtent l="0" t="0" r="13970" b="28575"/>
+                <wp:extent cx="1738630" cy="3771900"/>
+                <wp:effectExtent l="0" t="0" r="13970" b="19050"/>
                 <wp:wrapNone/>
                 <wp:docPr id="31" name="Text Box 31"/>
                 <wp:cNvGraphicFramePr/>
@@ -388,7 +234,7 @@
                       <wps:spPr>
                         <a:xfrm>
                           <a:off x="0" y="0"/>
-                          <a:ext cx="1738630" cy="3686175"/>
+                          <a:ext cx="1738630" cy="3771900"/>
                         </a:xfrm>
                         <a:prstGeom prst="rect">
                           <a:avLst/>
@@ -406,7 +252,15 @@
                         <w:txbxContent>
                           <w:p>
                             <w:r>
-                              <w:t xml:space="preserve">Here the user is given two options – to learn more. This pop-up information could potentially affect that </w:t>
+                              <w:t>Here the user is given two options</w:t>
+                            </w:r>
+                            <w:r>
+                              <w:t>.</w:t>
+                            </w:r>
+                          </w:p>
+                          <w:p>
+                            <w:r>
+                              <w:t xml:space="preserve">This pop-up information could potentially affect that </w:t>
                             </w:r>
                             <w:r>
                               <w:t>user,</w:t>
@@ -439,12 +293,20 @@
           </mc:Choice>
           <mc:Fallback>
             <w:pict>
-              <v:shape w14:anchorId="4095E6CF" id="Text Box 31" o:spid="_x0000_s1027" type="#_x0000_t202" style="position:absolute;margin-left:386.25pt;margin-top:372pt;width:136.9pt;height:290.25pt;z-index:251692032;visibility:visible;mso-wrap-style:square;mso-height-percent:0;mso-wrap-distance-left:9pt;mso-wrap-distance-top:0;mso-wrap-distance-right:9pt;mso-wrap-distance-bottom:0;mso-position-horizontal:absolute;mso-position-horizontal-relative:text;mso-position-vertical:absolute;mso-position-vertical-relative:text;mso-height-percent:0;mso-height-relative:margin;v-text-anchor:top" o:gfxdata="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" fillcolor="white [3201]" strokeweight=".5pt">
+              <v:shape w14:anchorId="4095E6CF" id="Text Box 31" o:spid="_x0000_s1027" type="#_x0000_t202" style="position:absolute;margin-left:386.25pt;margin-top:372pt;width:136.9pt;height:297pt;z-index:251692032;visibility:visible;mso-wrap-style:square;mso-height-percent:0;mso-wrap-distance-left:9pt;mso-wrap-distance-top:0;mso-wrap-distance-right:9pt;mso-wrap-distance-bottom:0;mso-position-horizontal:absolute;mso-position-horizontal-relative:text;mso-position-vertical:absolute;mso-position-vertical-relative:text;mso-height-percent:0;mso-height-relative:margin;v-text-anchor:top" o:gfxdata="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" fillcolor="white [3201]" strokeweight=".5pt">
                 <v:textbox>
                   <w:txbxContent>
                     <w:p>
                       <w:r>
-                        <w:t xml:space="preserve">Here the user is given two options – to learn more. This pop-up information could potentially affect that </w:t>
+                        <w:t>Here the user is given two options</w:t>
+                      </w:r>
+                      <w:r>
+                        <w:t>.</w:t>
+                      </w:r>
+                    </w:p>
+                    <w:p>
+                      <w:r>
+                        <w:t xml:space="preserve">This pop-up information could potentially affect that </w:t>
                       </w:r>
                       <w:r>
                         <w:t>user,</w:t>
@@ -460,6 +322,269 @@
                     </w:p>
                   </w:txbxContent>
                 </v:textbox>
+              </v:shape>
+            </w:pict>
+          </mc:Fallback>
+        </mc:AlternateContent>
+      </w:r>
+      <w:r>
+        <w:rPr>
+          <w:noProof/>
+        </w:rPr>
+        <mc:AlternateContent>
+          <mc:Choice Requires="wpi">
+            <w:drawing>
+              <wp:anchor distT="0" distB="0" distL="114300" distR="114300" simplePos="0" relativeHeight="251868160" behindDoc="0" locked="0" layoutInCell="1" allowOverlap="1" wp14:anchorId="68CB981E" wp14:editId="773C97C0">
+                <wp:simplePos x="0" y="0"/>
+                <wp:positionH relativeFrom="column">
+                  <wp:posOffset>845865</wp:posOffset>
+                </wp:positionH>
+                <wp:positionV relativeFrom="paragraph">
+                  <wp:posOffset>2866950</wp:posOffset>
+                </wp:positionV>
+                <wp:extent cx="640440" cy="1410480"/>
+                <wp:effectExtent l="76200" t="76200" r="83820" b="94615"/>
+                <wp:wrapNone/>
+                <wp:docPr id="336" name="Ink 336"/>
+                <wp:cNvGraphicFramePr/>
+                <a:graphic xmlns:a="http://schemas.openxmlformats.org/drawingml/2006/main">
+                  <a:graphicData uri="http://schemas.microsoft.com/office/word/2010/wordprocessingInk">
+                    <w14:contentPart bwMode="auto" r:id="rId8">
+                      <w14:nvContentPartPr>
+                        <w14:cNvContentPartPr/>
+                      </w14:nvContentPartPr>
+                      <w14:xfrm>
+                        <a:off x="0" y="0"/>
+                        <a:ext cx="640440" cy="1410480"/>
+                      </w14:xfrm>
+                    </w14:contentPart>
+                  </a:graphicData>
+                </a:graphic>
+              </wp:anchor>
+            </w:drawing>
+          </mc:Choice>
+          <mc:Fallback>
+            <w:pict>
+              <v:shapetype w14:anchorId="76E2F86C" id="_x0000_t75" coordsize="21600,21600" o:spt="75" o:preferrelative="t" path="m@4@5l@4@11@9@11@9@5xe" filled="f" stroked="f">
+                <v:stroke joinstyle="miter"/>
+                <v:formulas>
+                  <v:f eqn="if lineDrawn pixelLineWidth 0"/>
+                  <v:f eqn="sum @0 1 0"/>
+                  <v:f eqn="sum 0 0 @1"/>
+                  <v:f eqn="prod @2 1 2"/>
+                  <v:f eqn="prod @3 21600 pixelWidth"/>
+                  <v:f eqn="prod @3 21600 pixelHeight"/>
+                  <v:f eqn="sum @0 0 1"/>
+                  <v:f eqn="prod @6 1 2"/>
+                  <v:f eqn="prod @7 21600 pixelWidth"/>
+                  <v:f eqn="sum @8 21600 0"/>
+                  <v:f eqn="prod @7 21600 pixelHeight"/>
+                  <v:f eqn="sum @10 21600 0"/>
+                </v:formulas>
+                <v:path o:extrusionok="f" gradientshapeok="t" o:connecttype="rect"/>
+                <o:lock v:ext="edit" aspectratio="t"/>
+              </v:shapetype>
+              <v:shape id="Ink 336" o:spid="_x0000_s1026" type="#_x0000_t75" style="position:absolute;margin-left:63.75pt;margin-top:222.9pt;width:56.1pt;height:116.7pt;z-index:251868160;visibility:visible;mso-wrap-style:square;mso-wrap-distance-left:9pt;mso-wrap-distance-top:0;mso-wrap-distance-right:9pt;mso-wrap-distance-bottom:0;mso-position-horizontal:absolute;mso-position-horizontal-relative:text;mso-position-vertical:absolute;mso-position-vertical-relative:text" o:gfxdata="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">
+                <v:imagedata r:id="rId9" o:title=""/>
+              </v:shape>
+            </w:pict>
+          </mc:Fallback>
+        </mc:AlternateContent>
+      </w:r>
+      <w:r>
+        <w:rPr>
+          <w:noProof/>
+        </w:rPr>
+        <mc:AlternateContent>
+          <mc:Choice Requires="wpi">
+            <w:drawing>
+              <wp:anchor distT="0" distB="0" distL="114300" distR="114300" simplePos="0" relativeHeight="251867136" behindDoc="0" locked="0" layoutInCell="1" allowOverlap="1" wp14:anchorId="228E4097" wp14:editId="2C3D58F4">
+                <wp:simplePos x="0" y="0"/>
+                <wp:positionH relativeFrom="column">
+                  <wp:posOffset>833985</wp:posOffset>
+                </wp:positionH>
+                <wp:positionV relativeFrom="paragraph">
+                  <wp:posOffset>3771630</wp:posOffset>
+                </wp:positionV>
+                <wp:extent cx="709200" cy="531000"/>
+                <wp:effectExtent l="76200" t="76200" r="110490" b="97790"/>
+                <wp:wrapNone/>
+                <wp:docPr id="335" name="Ink 335"/>
+                <wp:cNvGraphicFramePr/>
+                <a:graphic xmlns:a="http://schemas.openxmlformats.org/drawingml/2006/main">
+                  <a:graphicData uri="http://schemas.microsoft.com/office/word/2010/wordprocessingInk">
+                    <w14:contentPart bwMode="auto" r:id="rId10">
+                      <w14:nvContentPartPr>
+                        <w14:cNvContentPartPr/>
+                      </w14:nvContentPartPr>
+                      <w14:xfrm>
+                        <a:off x="0" y="0"/>
+                        <a:ext cx="709200" cy="531000"/>
+                      </w14:xfrm>
+                    </w14:contentPart>
+                  </a:graphicData>
+                </a:graphic>
+              </wp:anchor>
+            </w:drawing>
+          </mc:Choice>
+          <mc:Fallback>
+            <w:pict>
+              <v:shapetype w14:anchorId="75AD3919" id="_x0000_t75" coordsize="21600,21600" o:spt="75" o:preferrelative="t" path="m@4@5l@4@11@9@11@9@5xe" filled="f" stroked="f">
+                <v:stroke joinstyle="miter"/>
+                <v:formulas>
+                  <v:f eqn="if lineDrawn pixelLineWidth 0"/>
+                  <v:f eqn="sum @0 1 0"/>
+                  <v:f eqn="sum 0 0 @1"/>
+                  <v:f eqn="prod @2 1 2"/>
+                  <v:f eqn="prod @3 21600 pixelWidth"/>
+                  <v:f eqn="prod @3 21600 pixelHeight"/>
+                  <v:f eqn="sum @0 0 1"/>
+                  <v:f eqn="prod @6 1 2"/>
+                  <v:f eqn="prod @7 21600 pixelWidth"/>
+                  <v:f eqn="sum @8 21600 0"/>
+                  <v:f eqn="prod @7 21600 pixelHeight"/>
+                  <v:f eqn="sum @10 21600 0"/>
+                </v:formulas>
+                <v:path o:extrusionok="f" gradientshapeok="t" o:connecttype="rect"/>
+                <o:lock v:ext="edit" aspectratio="t"/>
+              </v:shapetype>
+              <v:shape id="Ink 335" o:spid="_x0000_s1026" type="#_x0000_t75" style="position:absolute;margin-left:62.8pt;margin-top:294.15pt;width:61.55pt;height:47.45pt;z-index:251867136;visibility:visible;mso-wrap-style:square;mso-wrap-distance-left:9pt;mso-wrap-distance-top:0;mso-wrap-distance-right:9pt;mso-wrap-distance-bottom:0;mso-position-horizontal:absolute;mso-position-horizontal-relative:text;mso-position-vertical:absolute;mso-position-vertical-relative:text" o:gfxdata="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">
+                <v:imagedata r:id="rId11" o:title=""/>
+              </v:shape>
+            </w:pict>
+          </mc:Fallback>
+        </mc:AlternateContent>
+      </w:r>
+      <w:r>
+        <w:rPr>
+          <w:noProof/>
+        </w:rPr>
+        <mc:AlternateContent>
+          <mc:Choice Requires="wpi">
+            <w:drawing>
+              <wp:anchor distT="0" distB="0" distL="114300" distR="114300" simplePos="0" relativeHeight="251697152" behindDoc="0" locked="0" layoutInCell="1" allowOverlap="1" wp14:anchorId="05BE2871" wp14:editId="2182A2AC">
+                <wp:simplePos x="0" y="0"/>
+                <wp:positionH relativeFrom="column">
+                  <wp:posOffset>1561500</wp:posOffset>
+                </wp:positionH>
+                <wp:positionV relativeFrom="paragraph">
+                  <wp:posOffset>3553140</wp:posOffset>
+                </wp:positionV>
+                <wp:extent cx="536400" cy="398520"/>
+                <wp:effectExtent l="76200" t="76200" r="111760" b="97155"/>
+                <wp:wrapNone/>
+                <wp:docPr id="42" name="Ink 42"/>
+                <wp:cNvGraphicFramePr/>
+                <a:graphic xmlns:a="http://schemas.openxmlformats.org/drawingml/2006/main">
+                  <a:graphicData uri="http://schemas.microsoft.com/office/word/2010/wordprocessingInk">
+                    <w14:contentPart bwMode="auto" r:id="rId12">
+                      <w14:nvContentPartPr>
+                        <w14:cNvContentPartPr/>
+                      </w14:nvContentPartPr>
+                      <w14:xfrm>
+                        <a:off x="0" y="0"/>
+                        <a:ext cx="536400" cy="398520"/>
+                      </w14:xfrm>
+                    </w14:contentPart>
+                  </a:graphicData>
+                </a:graphic>
+              </wp:anchor>
+            </w:drawing>
+          </mc:Choice>
+          <mc:Fallback>
+            <w:pict>
+              <v:shape w14:anchorId="7AF6DF1F" id="Ink 42" o:spid="_x0000_s1026" type="#_x0000_t75" style="position:absolute;margin-left:120.15pt;margin-top:276.9pt;width:47.95pt;height:37.05pt;z-index:251697152;visibility:visible;mso-wrap-style:square;mso-wrap-distance-left:9pt;mso-wrap-distance-top:0;mso-wrap-distance-right:9pt;mso-wrap-distance-bottom:0;mso-position-horizontal:absolute;mso-position-horizontal-relative:text;mso-position-vertical:absolute;mso-position-vertical-relative:text" o:gfxdata="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">
+                <v:imagedata r:id="rId13" o:title=""/>
+              </v:shape>
+            </w:pict>
+          </mc:Fallback>
+        </mc:AlternateContent>
+      </w:r>
+      <w:r>
+        <w:rPr>
+          <w:noProof/>
+        </w:rPr>
+        <mc:AlternateContent>
+          <mc:Choice Requires="wpi">
+            <w:drawing>
+              <wp:anchor distT="0" distB="0" distL="114300" distR="114300" simplePos="0" relativeHeight="251696128" behindDoc="0" locked="0" layoutInCell="1" allowOverlap="1" wp14:anchorId="588E8D97" wp14:editId="2B4BF35A">
+                <wp:simplePos x="0" y="0"/>
+                <wp:positionH relativeFrom="column">
+                  <wp:posOffset>1533060</wp:posOffset>
+                </wp:positionH>
+                <wp:positionV relativeFrom="paragraph">
+                  <wp:posOffset>2542980</wp:posOffset>
+                </wp:positionV>
+                <wp:extent cx="2334960" cy="782640"/>
+                <wp:effectExtent l="76200" t="76200" r="103505" b="93980"/>
+                <wp:wrapNone/>
+                <wp:docPr id="40" name="Ink 40"/>
+                <wp:cNvGraphicFramePr/>
+                <a:graphic xmlns:a="http://schemas.openxmlformats.org/drawingml/2006/main">
+                  <a:graphicData uri="http://schemas.microsoft.com/office/word/2010/wordprocessingInk">
+                    <w14:contentPart bwMode="auto" r:id="rId14">
+                      <w14:nvContentPartPr>
+                        <w14:cNvContentPartPr/>
+                      </w14:nvContentPartPr>
+                      <w14:xfrm>
+                        <a:off x="0" y="0"/>
+                        <a:ext cx="2334960" cy="782640"/>
+                      </w14:xfrm>
+                    </w14:contentPart>
+                  </a:graphicData>
+                </a:graphic>
+              </wp:anchor>
+            </w:drawing>
+          </mc:Choice>
+          <mc:Fallback>
+            <w:pict>
+              <v:shape w14:anchorId="349929C3" id="Ink 40" o:spid="_x0000_s1026" type="#_x0000_t75" style="position:absolute;margin-left:117.9pt;margin-top:197.45pt;width:189.5pt;height:67.3pt;z-index:251696128;visibility:visible;mso-wrap-style:square;mso-wrap-distance-left:9pt;mso-wrap-distance-top:0;mso-wrap-distance-right:9pt;mso-wrap-distance-bottom:0;mso-position-horizontal:absolute;mso-position-horizontal-relative:text;mso-position-vertical:absolute;mso-position-vertical-relative:text" o:gfxdata="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">
+                <v:imagedata r:id="rId15" o:title=""/>
+              </v:shape>
+            </w:pict>
+          </mc:Fallback>
+        </mc:AlternateContent>
+      </w:r>
+      <w:r>
+        <w:rPr>
+          <w:noProof/>
+        </w:rPr>
+        <mc:AlternateContent>
+          <mc:Choice Requires="wpi">
+            <w:drawing>
+              <wp:anchor distT="0" distB="0" distL="114300" distR="114300" simplePos="0" relativeHeight="251695104" behindDoc="0" locked="0" layoutInCell="1" allowOverlap="1" wp14:anchorId="0DC61831" wp14:editId="54651746">
+                <wp:simplePos x="0" y="0"/>
+                <wp:positionH relativeFrom="column">
+                  <wp:posOffset>2746375</wp:posOffset>
+                </wp:positionH>
+                <wp:positionV relativeFrom="paragraph">
+                  <wp:posOffset>4599940</wp:posOffset>
+                </wp:positionV>
+                <wp:extent cx="2101320" cy="1116965"/>
+                <wp:effectExtent l="76200" t="76200" r="108585" b="102235"/>
+                <wp:wrapNone/>
+                <wp:docPr id="37" name="Ink 37"/>
+                <wp:cNvGraphicFramePr/>
+                <a:graphic xmlns:a="http://schemas.openxmlformats.org/drawingml/2006/main">
+                  <a:graphicData uri="http://schemas.microsoft.com/office/word/2010/wordprocessingInk">
+                    <w14:contentPart bwMode="auto" r:id="rId16">
+                      <w14:nvContentPartPr>
+                        <w14:cNvContentPartPr/>
+                      </w14:nvContentPartPr>
+                      <w14:xfrm>
+                        <a:off x="0" y="0"/>
+                        <a:ext cx="2101320" cy="1116965"/>
+                      </w14:xfrm>
+                    </w14:contentPart>
+                  </a:graphicData>
+                </a:graphic>
+              </wp:anchor>
+            </w:drawing>
+          </mc:Choice>
+          <mc:Fallback>
+            <w:pict>
+              <v:shape w14:anchorId="22180278" id="Ink 37" o:spid="_x0000_s1026" type="#_x0000_t75" style="position:absolute;margin-left:213.4pt;margin-top:359.35pt;width:171.1pt;height:93.6pt;z-index:251695104;visibility:visible;mso-wrap-style:square;mso-wrap-distance-left:9pt;mso-wrap-distance-top:0;mso-wrap-distance-right:9pt;mso-wrap-distance-bottom:0;mso-position-horizontal:absolute;mso-position-horizontal-relative:text;mso-position-vertical:absolute;mso-position-vertical-relative:text" o:gfxdata="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">
+                <v:imagedata r:id="rId17" o:title=""/>
               </v:shape>
             </w:pict>
           </mc:Fallback>
@@ -510,7 +635,19 @@
                         <w:txbxContent>
                           <w:p>
                             <w:r>
-                              <w:t>Occasionally first bus app will have pop-up information when you first load up the app, this is useful for all. For example, they recently had a pop-up reminding people to wear masks on public transport</w:t>
+                              <w:t>Occasionally</w:t>
+                            </w:r>
+                            <w:r>
+                              <w:t>,</w:t>
+                            </w:r>
+                            <w:r>
+                              <w:t xml:space="preserve"> first bus app will have pop-up information when you first load up the app</w:t>
+                            </w:r>
+                            <w:r>
+                              <w:t xml:space="preserve"> -</w:t>
+                            </w:r>
+                            <w:r>
+                              <w:t xml:space="preserve"> this is useful for all. For example, they recently had a pop-up reminding people to wear masks on public transport</w:t>
                             </w:r>
                             <w:r>
                               <w:t>.</w:t>
@@ -535,12 +672,24 @@
           </mc:Choice>
           <mc:Fallback>
             <w:pict>
-              <v:shape w14:anchorId="618017AC" id="Text Box 25" o:spid="_x0000_s1028" type="#_x0000_t202" style="position:absolute;margin-left:386.25pt;margin-top:84pt;width:133.9pt;height:137.25pt;z-index:251685888;visibility:visible;mso-wrap-style:square;mso-height-percent:0;mso-wrap-distance-left:9pt;mso-wrap-distance-top:0;mso-wrap-distance-right:9pt;mso-wrap-distance-bottom:0;mso-position-horizontal:absolute;mso-position-horizontal-relative:text;mso-position-vertical:absolute;mso-position-vertical-relative:text;mso-height-percent:0;mso-height-relative:margin;v-text-anchor:top" o:gfxdata="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" fillcolor="white [3201]" strokeweight=".5pt">
+              <v:shape w14:anchorId="618017AC" id="Text Box 25" o:spid="_x0000_s1028" type="#_x0000_t202" style="position:absolute;margin-left:386.25pt;margin-top:84pt;width:133.9pt;height:137.25pt;z-index:251685888;visibility:visible;mso-wrap-style:square;mso-height-percent:0;mso-wrap-distance-left:9pt;mso-wrap-distance-top:0;mso-wrap-distance-right:9pt;mso-wrap-distance-bottom:0;mso-position-horizontal:absolute;mso-position-horizontal-relative:text;mso-position-vertical:absolute;mso-position-vertical-relative:text;mso-height-percent:0;mso-height-relative:margin;v-text-anchor:top" o:gfxdata="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" fillcolor="white [3201]" strokeweight=".5pt">
                 <v:textbox>
                   <w:txbxContent>
                     <w:p>
                       <w:r>
-                        <w:t>Occasionally first bus app will have pop-up information when you first load up the app, this is useful for all. For example, they recently had a pop-up reminding people to wear masks on public transport</w:t>
+                        <w:t>Occasionally</w:t>
+                      </w:r>
+                      <w:r>
+                        <w:t>,</w:t>
+                      </w:r>
+                      <w:r>
+                        <w:t xml:space="preserve"> first bus app will have pop-up information when you first load up the app</w:t>
+                      </w:r>
+                      <w:r>
+                        <w:t xml:space="preserve"> -</w:t>
+                      </w:r>
+                      <w:r>
+                        <w:t xml:space="preserve"> this is useful for all. For example, they recently had a pop-up reminding people to wear masks on public transport</w:t>
                       </w:r>
                       <w:r>
                         <w:t>.</w:t>
@@ -623,7 +772,7 @@
           </mc:Choice>
           <mc:Fallback>
             <w:pict>
-              <v:shape w14:anchorId="7221B5BC" id="Text Box 27" o:spid="_x0000_s1029" type="#_x0000_t202" style="position:absolute;margin-left:-71.25pt;margin-top:287.25pt;width:135.75pt;height:108.75pt;z-index:251687936;visibility:visible;mso-wrap-style:square;mso-height-percent:0;mso-wrap-distance-left:9pt;mso-wrap-distance-top:0;mso-wrap-distance-right:9pt;mso-wrap-distance-bottom:0;mso-position-horizontal:absolute;mso-position-horizontal-relative:text;mso-position-vertical:absolute;mso-position-vertical-relative:text;mso-height-percent:0;mso-height-relative:margin;v-text-anchor:top" o:gfxdata="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" fillcolor="white [3201]" strokeweight=".5pt">
+              <v:shape w14:anchorId="7221B5BC" id="Text Box 27" o:spid="_x0000_s1029" type="#_x0000_t202" style="position:absolute;margin-left:-71.25pt;margin-top:287.25pt;width:135.75pt;height:108.75pt;z-index:251687936;visibility:visible;mso-wrap-style:square;mso-height-percent:0;mso-wrap-distance-left:9pt;mso-wrap-distance-top:0;mso-wrap-distance-right:9pt;mso-wrap-distance-bottom:0;mso-position-horizontal:absolute;mso-position-horizontal-relative:text;mso-position-vertical:absolute;mso-position-vertical-relative:text;mso-height-percent:0;mso-height-relative:margin;v-text-anchor:top" o:gfxdata="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" fillcolor="white [3201]" strokeweight=".5pt">
                 <v:textbox>
                   <w:txbxContent>
                     <w:p>
@@ -648,52 +797,7 @@
         <mc:AlternateContent>
           <mc:Choice Requires="wpi">
             <w:drawing>
-              <wp:anchor distT="0" distB="0" distL="114300" distR="114300" simplePos="0" relativeHeight="251691008" behindDoc="0" locked="0" layoutInCell="1" allowOverlap="1" wp14:anchorId="27E49446" wp14:editId="18F8EDDF">
-                <wp:simplePos x="0" y="0"/>
-                <wp:positionH relativeFrom="column">
-                  <wp:posOffset>635</wp:posOffset>
-                </wp:positionH>
-                <wp:positionV relativeFrom="paragraph">
-                  <wp:posOffset>2903855</wp:posOffset>
-                </wp:positionV>
-                <wp:extent cx="1580510" cy="934655"/>
-                <wp:effectExtent l="76200" t="76200" r="96520" b="94615"/>
-                <wp:wrapNone/>
-                <wp:docPr id="30" name="Ink 30"/>
-                <wp:cNvGraphicFramePr/>
-                <a:graphic xmlns:a="http://schemas.openxmlformats.org/drawingml/2006/main">
-                  <a:graphicData uri="http://schemas.microsoft.com/office/word/2010/wordprocessingInk">
-                    <w14:contentPart bwMode="auto" r:id="rId14">
-                      <w14:nvContentPartPr>
-                        <w14:cNvContentPartPr/>
-                      </w14:nvContentPartPr>
-                      <w14:xfrm>
-                        <a:off x="0" y="0"/>
-                        <a:ext cx="1580510" cy="934655"/>
-                      </w14:xfrm>
-                    </w14:contentPart>
-                  </a:graphicData>
-                </a:graphic>
-              </wp:anchor>
-            </w:drawing>
-          </mc:Choice>
-          <mc:Fallback>
-            <w:pict>
-              <v:shape w14:anchorId="74B538C6" id="Ink 30" o:spid="_x0000_s1026" type="#_x0000_t75" style="position:absolute;margin-left:-2.8pt;margin-top:225.85pt;width:130.15pt;height:79.3pt;z-index:251691008;visibility:visible;mso-wrap-style:square;mso-wrap-distance-left:9pt;mso-wrap-distance-top:0;mso-wrap-distance-right:9pt;mso-wrap-distance-bottom:0;mso-position-horizontal:absolute;mso-position-horizontal-relative:text;mso-position-vertical:absolute;mso-position-vertical-relative:text" o:gfxdata="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">
-                <v:imagedata r:id="rId15" o:title=""/>
-              </v:shape>
-            </w:pict>
-          </mc:Fallback>
-        </mc:AlternateContent>
-      </w:r>
-      <w:r>
-        <w:rPr>
-          <w:noProof/>
-        </w:rPr>
-        <mc:AlternateContent>
-          <mc:Choice Requires="wpi">
-            <w:drawing>
-              <wp:anchor distT="0" distB="0" distL="114300" distR="114300" simplePos="0" relativeHeight="251686912" behindDoc="0" locked="0" layoutInCell="1" allowOverlap="1" wp14:anchorId="6ADB79C4" wp14:editId="711960EA">
+              <wp:anchor distT="0" distB="0" distL="114300" distR="114300" simplePos="0" relativeHeight="251686912" behindDoc="0" locked="0" layoutInCell="1" allowOverlap="1" wp14:anchorId="6ADB79C4" wp14:editId="7C4EB822">
                 <wp:simplePos x="0" y="0"/>
                 <wp:positionH relativeFrom="column">
                   <wp:posOffset>4086180</wp:posOffset>
@@ -708,7 +812,7 @@
                 <wp:cNvGraphicFramePr/>
                 <a:graphic xmlns:a="http://schemas.openxmlformats.org/drawingml/2006/main">
                   <a:graphicData uri="http://schemas.microsoft.com/office/word/2010/wordprocessingInk">
-                    <w14:contentPart bwMode="auto" r:id="rId16">
+                    <w14:contentPart bwMode="auto" r:id="rId18">
                       <w14:nvContentPartPr>
                         <w14:cNvContentPartPr/>
                       </w14:nvContentPartPr>
@@ -724,8 +828,8 @@
           </mc:Choice>
           <mc:Fallback>
             <w:pict>
-              <v:shape w14:anchorId="091FFD76" id="Ink 26" o:spid="_x0000_s1026" type="#_x0000_t75" style="position:absolute;margin-left:318.9pt;margin-top:151.4pt;width:66.15pt;height:40.45pt;z-index:251686912;visibility:visible;mso-wrap-style:square;mso-wrap-distance-left:9pt;mso-wrap-distance-top:0;mso-wrap-distance-right:9pt;mso-wrap-distance-bottom:0;mso-position-horizontal:absolute;mso-position-horizontal-relative:text;mso-position-vertical:absolute;mso-position-vertical-relative:text" o:gfxdata="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">
-                <v:imagedata r:id="rId17" o:title=""/>
+              <v:shape w14:anchorId="0A6A6F05" id="Ink 26" o:spid="_x0000_s1026" type="#_x0000_t75" style="position:absolute;margin-left:318.9pt;margin-top:151.4pt;width:66.15pt;height:40.45pt;z-index:251686912;visibility:visible;mso-wrap-style:square;mso-wrap-distance-left:9pt;mso-wrap-distance-top:0;mso-wrap-distance-right:9pt;mso-wrap-distance-bottom:0;mso-position-horizontal:absolute;mso-position-horizontal-relative:text;mso-position-vertical:absolute;mso-position-vertical-relative:text" o:gfxdata="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">
+                <v:imagedata r:id="rId19" o:title=""/>
               </v:shape>
             </w:pict>
           </mc:Fallback>
@@ -847,7 +951,7 @@
           </mc:Choice>
           <mc:Fallback>
             <w:pict>
-              <v:shape w14:anchorId="3492E30C" id="Text Box 75" o:spid="_x0000_s1030" type="#_x0000_t202" style="position:absolute;margin-left:0;margin-top:.75pt;width:81.75pt;height:30pt;z-index:251721728;visibility:visible;mso-wrap-style:square;mso-width-percent:0;mso-height-percent:0;mso-wrap-distance-left:9pt;mso-wrap-distance-top:0;mso-wrap-distance-right:9pt;mso-wrap-distance-bottom:0;mso-position-horizontal:center;mso-position-horizontal-relative:margin;mso-position-vertical:absolute;mso-position-vertical-relative:text;mso-width-percent:0;mso-height-percent:0;mso-width-relative:margin;mso-height-relative:margin;v-text-anchor:top" o:gfxdata="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" filled="f" stroked="f">
+              <v:shape w14:anchorId="3492E30C" id="Text Box 75" o:spid="_x0000_s1030" type="#_x0000_t202" style="position:absolute;margin-left:0;margin-top:.75pt;width:81.75pt;height:30pt;z-index:251721728;visibility:visible;mso-wrap-style:square;mso-width-percent:0;mso-height-percent:0;mso-wrap-distance-left:9pt;mso-wrap-distance-top:0;mso-wrap-distance-right:9pt;mso-wrap-distance-bottom:0;mso-position-horizontal:center;mso-position-horizontal-relative:margin;mso-position-vertical:absolute;mso-position-vertical-relative:text;mso-width-percent:0;mso-height-percent:0;mso-width-relative:margin;mso-height-relative:margin;v-text-anchor:top" o:gfxdata="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" filled="f" stroked="f">
                 <v:textbox>
                   <w:txbxContent>
                     <w:p>
@@ -963,7 +1067,7 @@
           </mc:Choice>
           <mc:Fallback>
             <w:pict>
-              <v:shape w14:anchorId="277DEADE" id="Text Box 16" o:spid="_x0000_s1031" type="#_x0000_t202" style="position:absolute;margin-left:81.55pt;margin-top:357pt;width:132.75pt;height:171.75pt;z-index:251679744;visibility:visible;mso-wrap-style:square;mso-width-percent:0;mso-height-percent:0;mso-wrap-distance-left:9pt;mso-wrap-distance-top:0;mso-wrap-distance-right:9pt;mso-wrap-distance-bottom:0;mso-position-horizontal:right;mso-position-horizontal-relative:page;mso-position-vertical:absolute;mso-position-vertical-relative:text;mso-width-percent:0;mso-height-percent:0;mso-width-relative:margin;mso-height-relative:margin;v-text-anchor:top" o:gfxdata="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" fillcolor="white [3201]" strokeweight=".5pt">
+              <v:shape w14:anchorId="277DEADE" id="Text Box 16" o:spid="_x0000_s1031" type="#_x0000_t202" style="position:absolute;margin-left:81.55pt;margin-top:357pt;width:132.75pt;height:171.75pt;z-index:251679744;visibility:visible;mso-wrap-style:square;mso-width-percent:0;mso-height-percent:0;mso-wrap-distance-left:9pt;mso-wrap-distance-top:0;mso-wrap-distance-right:9pt;mso-wrap-distance-bottom:0;mso-position-horizontal:right;mso-position-horizontal-relative:page;mso-position-vertical:absolute;mso-position-vertical-relative:text;mso-width-percent:0;mso-height-percent:0;mso-width-relative:margin;mso-height-relative:margin;v-text-anchor:top" o:gfxdata="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" fillcolor="white [3201]" strokeweight=".5pt">
                 <v:textbox>
                   <w:txbxContent>
                     <w:p>
@@ -1001,7 +1105,7 @@
                 <wp:cNvGraphicFramePr/>
                 <a:graphic xmlns:a="http://schemas.openxmlformats.org/drawingml/2006/main">
                   <a:graphicData uri="http://schemas.microsoft.com/office/word/2010/wordprocessingInk">
-                    <w14:contentPart bwMode="auto" r:id="rId18">
+                    <w14:contentPart bwMode="auto" r:id="rId20">
                       <w14:nvContentPartPr>
                         <w14:cNvContentPartPr/>
                       </w14:nvContentPartPr>
@@ -1017,8 +1121,8 @@
           </mc:Choice>
           <mc:Fallback>
             <w:pict>
-              <v:shape w14:anchorId="7A6F411F" id="Ink 11" o:spid="_x0000_s1026" type="#_x0000_t75" style="position:absolute;margin-left:323.25pt;margin-top:193.05pt;width:107.1pt;height:28.8pt;z-index:251677696;visibility:visible;mso-wrap-style:square;mso-wrap-distance-left:9pt;mso-wrap-distance-top:0;mso-wrap-distance-right:9pt;mso-wrap-distance-bottom:0;mso-position-horizontal:absolute;mso-position-horizontal-relative:text;mso-position-vertical:absolute;mso-position-vertical-relative:text" o:gfxdata="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">
-                <v:imagedata r:id="rId19" o:title=""/>
+              <v:shape w14:anchorId="4E5AD9DA" id="Ink 11" o:spid="_x0000_s1026" type="#_x0000_t75" style="position:absolute;margin-left:323.25pt;margin-top:193.05pt;width:107.1pt;height:28.8pt;z-index:251677696;visibility:visible;mso-wrap-style:square;mso-wrap-distance-left:9pt;mso-wrap-distance-top:0;mso-wrap-distance-right:9pt;mso-wrap-distance-bottom:0;mso-position-horizontal:absolute;mso-position-horizontal-relative:text;mso-position-vertical:absolute;mso-position-vertical-relative:text" o:gfxdata="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">
+                <v:imagedata r:id="rId21" o:title=""/>
               </v:shape>
             </w:pict>
           </mc:Fallback>
@@ -1046,7 +1150,7 @@
                 <wp:cNvGraphicFramePr/>
                 <a:graphic xmlns:a="http://schemas.openxmlformats.org/drawingml/2006/main">
                   <a:graphicData uri="http://schemas.microsoft.com/office/word/2010/wordprocessingInk">
-                    <w14:contentPart bwMode="auto" r:id="rId20">
+                    <w14:contentPart bwMode="auto" r:id="rId22">
                       <w14:nvContentPartPr>
                         <w14:cNvContentPartPr/>
                       </w14:nvContentPartPr>
@@ -1062,8 +1166,8 @@
           </mc:Choice>
           <mc:Fallback>
             <w:pict>
-              <v:shape w14:anchorId="6B3D9BFA" id="Ink 4" o:spid="_x0000_s1026" type="#_x0000_t75" style="position:absolute;margin-left:-184.35pt;margin-top:235.65pt;width:5.7pt;height:5.7pt;z-index:251673600;visibility:visible;mso-wrap-style:square;mso-wrap-distance-left:9pt;mso-wrap-distance-top:0;mso-wrap-distance-right:9pt;mso-wrap-distance-bottom:0;mso-position-horizontal:absolute;mso-position-horizontal-relative:text;mso-position-vertical:absolute;mso-position-vertical-relative:text" o:gfxdata="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">
-                <v:imagedata r:id="rId21" o:title=""/>
+              <v:shape w14:anchorId="5EF7B7C9" id="Ink 4" o:spid="_x0000_s1026" type="#_x0000_t75" style="position:absolute;margin-left:-184.35pt;margin-top:235.65pt;width:5.7pt;height:5.7pt;z-index:251673600;visibility:visible;mso-wrap-style:square;mso-wrap-distance-left:9pt;mso-wrap-distance-top:0;mso-wrap-distance-right:9pt;mso-wrap-distance-bottom:0;mso-position-horizontal:absolute;mso-position-horizontal-relative:text;mso-position-vertical:absolute;mso-position-vertical-relative:text" o:gfxdata="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">
+                <v:imagedata r:id="rId23" o:title=""/>
               </v:shape>
             </w:pict>
           </mc:Fallback>
@@ -1114,7 +1218,13 @@
                         <w:txbxContent>
                           <w:p>
                             <w:r>
-                              <w:t>The map is not the most responsive and is hard to follow for anyone of any age. It is slow to tell you what angle you are facing</w:t>
+                              <w:t xml:space="preserve">The map is not the most responsive and is hard to follow for anyone of any age. It is slow to </w:t>
+                            </w:r>
+                            <w:r>
+                              <w:t>te</w:t>
+                            </w:r>
+                            <w:r>
+                              <w:t>ll you what angle you are facing</w:t>
                             </w:r>
                             <w:r>
                               <w:t>. Not so clear as to where your start and end point is.</w:t>
@@ -1142,12 +1252,18 @@
           </mc:Choice>
           <mc:Fallback>
             <w:pict>
-              <v:shape w14:anchorId="19A7BDC6" id="Text Box 5" o:spid="_x0000_s1032" type="#_x0000_t202" style="position:absolute;margin-left:458.85pt;margin-top:221.35pt;width:135.85pt;height:111.75pt;z-index:251660288;visibility:visible;mso-wrap-style:square;mso-width-percent:0;mso-height-percent:0;mso-wrap-distance-left:9pt;mso-wrap-distance-top:0;mso-wrap-distance-right:9pt;mso-wrap-distance-bottom:0;mso-position-horizontal:absolute;mso-position-horizontal-relative:page;mso-position-vertical:absolute;mso-position-vertical-relative:text;mso-width-percent:0;mso-height-percent:0;mso-width-relative:margin;mso-height-relative:margin;v-text-anchor:top" o:gfxdata="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" fillcolor="white [3201]" strokeweight=".5pt">
+              <v:shape w14:anchorId="19A7BDC6" id="Text Box 5" o:spid="_x0000_s1032" type="#_x0000_t202" style="position:absolute;margin-left:458.85pt;margin-top:221.35pt;width:135.85pt;height:111.75pt;z-index:251660288;visibility:visible;mso-wrap-style:square;mso-width-percent:0;mso-height-percent:0;mso-wrap-distance-left:9pt;mso-wrap-distance-top:0;mso-wrap-distance-right:9pt;mso-wrap-distance-bottom:0;mso-position-horizontal:absolute;mso-position-horizontal-relative:page;mso-position-vertical:absolute;mso-position-vertical-relative:text;mso-width-percent:0;mso-height-percent:0;mso-width-relative:margin;mso-height-relative:margin;v-text-anchor:top" o:gfxdata="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" fillcolor="white [3201]" strokeweight=".5pt">
                 <v:textbox>
                   <w:txbxContent>
                     <w:p>
                       <w:r>
-                        <w:t>The map is not the most responsive and is hard to follow for anyone of any age. It is slow to tell you what angle you are facing</w:t>
+                        <w:t xml:space="preserve">The map is not the most responsive and is hard to follow for anyone of any age. It is slow to </w:t>
+                      </w:r>
+                      <w:r>
+                        <w:t>te</w:t>
+                      </w:r>
+                      <w:r>
+                        <w:t>ll you what angle you are facing</w:t>
                       </w:r>
                       <w:r>
                         <w:t>. Not so clear as to where your start and end point is.</w:t>
@@ -1161,53 +1277,121 @@
           </mc:Fallback>
         </mc:AlternateContent>
       </w:r>
+    </w:p>
+    <w:p>
       <w:r>
         <w:rPr>
           <w:noProof/>
         </w:rPr>
         <mc:AlternateContent>
-          <mc:Choice Requires="wpi">
+          <mc:Choice Requires="wps">
             <w:drawing>
-              <wp:anchor distT="0" distB="0" distL="114300" distR="114300" simplePos="0" relativeHeight="251667456" behindDoc="0" locked="0" layoutInCell="1" allowOverlap="1" wp14:anchorId="69FAEEB4" wp14:editId="14BF7CF6">
+              <wp:anchor distT="0" distB="0" distL="114300" distR="114300" simplePos="0" relativeHeight="251731968" behindDoc="0" locked="0" layoutInCell="1" allowOverlap="1" wp14:anchorId="4F4E33C3" wp14:editId="20A530DA">
                 <wp:simplePos x="0" y="0"/>
-                <wp:positionH relativeFrom="column">
-                  <wp:posOffset>6004560</wp:posOffset>
+                <wp:positionH relativeFrom="page">
+                  <wp:align>left</wp:align>
                 </wp:positionH>
                 <wp:positionV relativeFrom="paragraph">
-                  <wp:posOffset>3547745</wp:posOffset>
+                  <wp:posOffset>200025</wp:posOffset>
                 </wp:positionV>
-                <wp:extent cx="360" cy="360"/>
-                <wp:effectExtent l="38100" t="38100" r="57150" b="57150"/>
+                <wp:extent cx="1714500" cy="1209675"/>
+                <wp:effectExtent l="0" t="0" r="19050" b="28575"/>
                 <wp:wrapNone/>
-                <wp:docPr id="12" name="Ink 12"/>
+                <wp:docPr id="90" name="Text Box 90"/>
                 <wp:cNvGraphicFramePr/>
                 <a:graphic xmlns:a="http://schemas.openxmlformats.org/drawingml/2006/main">
-                  <a:graphicData uri="http://schemas.microsoft.com/office/word/2010/wordprocessingInk">
-                    <w14:contentPart bwMode="auto" r:id="rId22">
-                      <w14:nvContentPartPr>
-                        <w14:cNvContentPartPr/>
-                      </w14:nvContentPartPr>
-                      <w14:xfrm>
-                        <a:off x="0" y="0"/>
-                        <a:ext cx="360" cy="360"/>
-                      </w14:xfrm>
-                    </w14:contentPart>
+                  <a:graphicData uri="http://schemas.microsoft.com/office/word/2010/wordprocessingShape">
+                    <wps:wsp>
+                      <wps:cNvSpPr txBox="1"/>
+                      <wps:spPr>
+                        <a:xfrm>
+                          <a:off x="0" y="0"/>
+                          <a:ext cx="1714500" cy="1209675"/>
+                        </a:xfrm>
+                        <a:prstGeom prst="rect">
+                          <a:avLst/>
+                        </a:prstGeom>
+                        <a:solidFill>
+                          <a:schemeClr val="lt1"/>
+                        </a:solidFill>
+                        <a:ln w="6350">
+                          <a:solidFill>
+                            <a:prstClr val="black"/>
+                          </a:solidFill>
+                        </a:ln>
+                      </wps:spPr>
+                      <wps:txbx>
+                        <w:txbxContent>
+                          <w:p>
+                            <w:r>
+                              <w:t>The</w:t>
+                            </w:r>
+                            <w:r>
+                              <w:t xml:space="preserve"> app has a</w:t>
+                            </w:r>
+                            <w:r>
+                              <w:t xml:space="preserve"> consistent colour scheme</w:t>
+                            </w:r>
+                            <w:r>
+                              <w:t xml:space="preserve">. This </w:t>
+                            </w:r>
+                            <w:r>
+                              <w:t>could make users have a more pleasant experience as there is little change in appearance</w:t>
+                            </w:r>
+                            <w:r>
+                              <w:t>.</w:t>
+                            </w:r>
+                          </w:p>
+                        </w:txbxContent>
+                      </wps:txbx>
+                      <wps:bodyPr rot="0" spcFirstLastPara="0" vertOverflow="overflow" horzOverflow="overflow" vert="horz" wrap="square" lIns="91440" tIns="45720" rIns="91440" bIns="45720" numCol="1" spcCol="0" rtlCol="0" fromWordArt="0" anchor="t" anchorCtr="0" forceAA="0" compatLnSpc="1">
+                        <a:prstTxWarp prst="textNoShape">
+                          <a:avLst/>
+                        </a:prstTxWarp>
+                        <a:noAutofit/>
+                      </wps:bodyPr>
+                    </wps:wsp>
                   </a:graphicData>
                 </a:graphic>
+                <wp14:sizeRelV relativeFrom="margin">
+                  <wp14:pctHeight>0</wp14:pctHeight>
+                </wp14:sizeRelV>
               </wp:anchor>
             </w:drawing>
           </mc:Choice>
           <mc:Fallback>
             <w:pict>
-              <v:shape w14:anchorId="3E30F16C" id="Ink 12" o:spid="_x0000_s1026" type="#_x0000_t75" style="position:absolute;margin-left:472.45pt;margin-top:278.65pt;width:.75pt;height:1.45pt;z-index:251667456;visibility:visible;mso-wrap-style:square;mso-wrap-distance-left:9pt;mso-wrap-distance-top:0;mso-wrap-distance-right:9pt;mso-wrap-distance-bottom:0;mso-position-horizontal:absolute;mso-position-horizontal-relative:text;mso-position-vertical:absolute;mso-position-vertical-relative:text" o:gfxdata="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">
-                <v:imagedata r:id="rId23" o:title=""/>
+              <v:shape w14:anchorId="4F4E33C3" id="Text Box 90" o:spid="_x0000_s1033" type="#_x0000_t202" style="position:absolute;margin-left:0;margin-top:15.75pt;width:135pt;height:95.25pt;z-index:251731968;visibility:visible;mso-wrap-style:square;mso-height-percent:0;mso-wrap-distance-left:9pt;mso-wrap-distance-top:0;mso-wrap-distance-right:9pt;mso-wrap-distance-bottom:0;mso-position-horizontal:left;mso-position-horizontal-relative:page;mso-position-vertical:absolute;mso-position-vertical-relative:text;mso-height-percent:0;mso-height-relative:margin;v-text-anchor:top" o:gfxdata="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" fillcolor="white [3201]" strokeweight=".5pt">
+                <v:textbox>
+                  <w:txbxContent>
+                    <w:p>
+                      <w:r>
+                        <w:t>The</w:t>
+                      </w:r>
+                      <w:r>
+                        <w:t xml:space="preserve"> app has a</w:t>
+                      </w:r>
+                      <w:r>
+                        <w:t xml:space="preserve"> consistent colour scheme</w:t>
+                      </w:r>
+                      <w:r>
+                        <w:t xml:space="preserve">. This </w:t>
+                      </w:r>
+                      <w:r>
+                        <w:t>could make users have a more pleasant experience as there is little change in appearance</w:t>
+                      </w:r>
+                      <w:r>
+                        <w:t>.</w:t>
+                      </w:r>
+                    </w:p>
+                  </w:txbxContent>
+                </v:textbox>
+                <w10:wrap anchorx="page"/>
               </v:shape>
             </w:pict>
           </mc:Fallback>
         </mc:AlternateContent>
       </w:r>
-    </w:p>
-    <w:p>
       <w:r>
         <w:rPr>
           <w:noProof/>
@@ -1215,7 +1399,7 @@
         <mc:AlternateContent>
           <mc:Choice Requires="wpi">
             <w:drawing>
-              <wp:anchor distT="0" distB="0" distL="114300" distR="114300" simplePos="0" relativeHeight="251735040" behindDoc="0" locked="0" layoutInCell="1" allowOverlap="1" wp14:anchorId="1E32E04F" wp14:editId="2A9DBE8F">
+              <wp:anchor distT="0" distB="0" distL="114300" distR="114300" simplePos="0" relativeHeight="251735040" behindDoc="0" locked="0" layoutInCell="1" allowOverlap="1" wp14:anchorId="1E32E04F" wp14:editId="2B101D0E">
                 <wp:simplePos x="0" y="0"/>
                 <wp:positionH relativeFrom="column">
                   <wp:posOffset>181610</wp:posOffset>
@@ -1246,91 +1430,8 @@
           </mc:Choice>
           <mc:Fallback>
             <w:pict>
-              <v:shape w14:anchorId="5D9E0FE1" id="Ink 93" o:spid="_x0000_s1026" type="#_x0000_t75" style="position:absolute;margin-left:11.45pt;margin-top:-6.35pt;width:374.95pt;height:56.35pt;z-index:251735040;visibility:visible;mso-wrap-style:square;mso-wrap-distance-left:9pt;mso-wrap-distance-top:0;mso-wrap-distance-right:9pt;mso-wrap-distance-bottom:0;mso-position-horizontal:absolute;mso-position-horizontal-relative:text;mso-position-vertical:absolute;mso-position-vertical-relative:text" o:gfxdata="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">
+              <v:shape w14:anchorId="2BC47372" id="Ink 93" o:spid="_x0000_s1026" type="#_x0000_t75" style="position:absolute;margin-left:11.45pt;margin-top:-6.35pt;width:374.95pt;height:56.35pt;z-index:251735040;visibility:visible;mso-wrap-style:square;mso-wrap-distance-left:9pt;mso-wrap-distance-top:0;mso-wrap-distance-right:9pt;mso-wrap-distance-bottom:0;mso-position-horizontal:absolute;mso-position-horizontal-relative:text;mso-position-vertical:absolute;mso-position-vertical-relative:text" o:gfxdata="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">
                 <v:imagedata r:id="rId25" o:title=""/>
-              </v:shape>
-            </w:pict>
-          </mc:Fallback>
-        </mc:AlternateContent>
-      </w:r>
-      <w:r>
-        <w:rPr>
-          <w:noProof/>
-        </w:rPr>
-        <mc:AlternateContent>
-          <mc:Choice Requires="wps">
-            <w:drawing>
-              <wp:anchor distT="0" distB="0" distL="114300" distR="114300" simplePos="0" relativeHeight="251731968" behindDoc="0" locked="0" layoutInCell="1" allowOverlap="1" wp14:anchorId="4F4E33C3" wp14:editId="77F77ABD">
-                <wp:simplePos x="0" y="0"/>
-                <wp:positionH relativeFrom="page">
-                  <wp:align>left</wp:align>
-                </wp:positionH>
-                <wp:positionV relativeFrom="paragraph">
-                  <wp:posOffset>200025</wp:posOffset>
-                </wp:positionV>
-                <wp:extent cx="1714500" cy="1562100"/>
-                <wp:effectExtent l="0" t="0" r="19050" b="19050"/>
-                <wp:wrapNone/>
-                <wp:docPr id="90" name="Text Box 90"/>
-                <wp:cNvGraphicFramePr/>
-                <a:graphic xmlns:a="http://schemas.openxmlformats.org/drawingml/2006/main">
-                  <a:graphicData uri="http://schemas.microsoft.com/office/word/2010/wordprocessingShape">
-                    <wps:wsp>
-                      <wps:cNvSpPr txBox="1"/>
-                      <wps:spPr>
-                        <a:xfrm>
-                          <a:off x="0" y="0"/>
-                          <a:ext cx="1714500" cy="1562100"/>
-                        </a:xfrm>
-                        <a:prstGeom prst="rect">
-                          <a:avLst/>
-                        </a:prstGeom>
-                        <a:solidFill>
-                          <a:schemeClr val="lt1"/>
-                        </a:solidFill>
-                        <a:ln w="6350">
-                          <a:solidFill>
-                            <a:prstClr val="black"/>
-                          </a:solidFill>
-                        </a:ln>
-                      </wps:spPr>
-                      <wps:txbx>
-                        <w:txbxContent>
-                          <w:p>
-                            <w:r>
-                              <w:t>The consistent colour scheme the app has could make users have a more pleasant experience as there is little change in appearance which allows for a more comfortable experience.</w:t>
-                            </w:r>
-                          </w:p>
-                        </w:txbxContent>
-                      </wps:txbx>
-                      <wps:bodyPr rot="0" spcFirstLastPara="0" vertOverflow="overflow" horzOverflow="overflow" vert="horz" wrap="square" lIns="91440" tIns="45720" rIns="91440" bIns="45720" numCol="1" spcCol="0" rtlCol="0" fromWordArt="0" anchor="t" anchorCtr="0" forceAA="0" compatLnSpc="1">
-                        <a:prstTxWarp prst="textNoShape">
-                          <a:avLst/>
-                        </a:prstTxWarp>
-                        <a:noAutofit/>
-                      </wps:bodyPr>
-                    </wps:wsp>
-                  </a:graphicData>
-                </a:graphic>
-                <wp14:sizeRelV relativeFrom="margin">
-                  <wp14:pctHeight>0</wp14:pctHeight>
-                </wp14:sizeRelV>
-              </wp:anchor>
-            </w:drawing>
-          </mc:Choice>
-          <mc:Fallback>
-            <w:pict>
-              <v:shape w14:anchorId="4F4E33C3" id="Text Box 90" o:spid="_x0000_s1033" type="#_x0000_t202" style="position:absolute;margin-left:0;margin-top:15.75pt;width:135pt;height:123pt;z-index:251731968;visibility:visible;mso-wrap-style:square;mso-height-percent:0;mso-wrap-distance-left:9pt;mso-wrap-distance-top:0;mso-wrap-distance-right:9pt;mso-wrap-distance-bottom:0;mso-position-horizontal:left;mso-position-horizontal-relative:page;mso-position-vertical:absolute;mso-position-vertical-relative:text;mso-height-percent:0;mso-height-relative:margin;v-text-anchor:top" o:gfxdata="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" fillcolor="white [3201]" strokeweight=".5pt">
-                <v:textbox>
-                  <w:txbxContent>
-                    <w:p>
-                      <w:r>
-                        <w:t>The consistent colour scheme the app has could make users have a more pleasant experience as there is little change in appearance which allows for a more comfortable experience.</w:t>
-                      </w:r>
-                    </w:p>
-                  </w:txbxContent>
-                </v:textbox>
-                <w10:wrap anchorx="page"/>
               </v:shape>
             </w:pict>
           </mc:Fallback>
@@ -1472,7 +1573,7 @@
           </mc:Choice>
           <mc:Fallback>
             <w:pict>
-              <v:shape w14:anchorId="6DEB4EC8" id="Text Box 3" o:spid="_x0000_s1034" type="#_x0000_t202" style="position:absolute;margin-left:457.5pt;margin-top:18.75pt;width:135.75pt;height:81pt;z-index:251672576;visibility:visible;mso-wrap-style:square;mso-width-percent:0;mso-height-percent:0;mso-wrap-distance-left:9pt;mso-wrap-distance-top:0;mso-wrap-distance-right:9pt;mso-wrap-distance-bottom:0;mso-position-horizontal:absolute;mso-position-horizontal-relative:page;mso-position-vertical:absolute;mso-position-vertical-relative:text;mso-width-percent:0;mso-height-percent:0;mso-width-relative:margin;mso-height-relative:margin;v-text-anchor:top" o:gfxdata="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" fillcolor="white [3201]" strokeweight=".5pt">
+              <v:shape w14:anchorId="6DEB4EC8" id="Text Box 3" o:spid="_x0000_s1034" type="#_x0000_t202" style="position:absolute;margin-left:457.5pt;margin-top:18.75pt;width:135.75pt;height:81pt;z-index:251672576;visibility:visible;mso-wrap-style:square;mso-width-percent:0;mso-height-percent:0;mso-wrap-distance-left:9pt;mso-wrap-distance-top:0;mso-wrap-distance-right:9pt;mso-wrap-distance-bottom:0;mso-position-horizontal:absolute;mso-position-horizontal-relative:page;mso-position-vertical:absolute;mso-position-vertical-relative:text;mso-width-percent:0;mso-height-percent:0;mso-width-relative:margin;mso-height-relative:margin;v-text-anchor:top" o:gfxdata="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" fillcolor="white [3201]" strokeweight=".5pt">
                 <v:textbox>
                   <w:txbxContent>
                     <w:p>
@@ -1529,7 +1630,7 @@
           </mc:Choice>
           <mc:Fallback>
             <w:pict>
-              <v:shape w14:anchorId="0DE9A923" id="Ink 84" o:spid="_x0000_s1026" type="#_x0000_t75" style="position:absolute;margin-left:69.85pt;margin-top:-19.25pt;width:311.8pt;height:80.75pt;z-index:251725824;visibility:visible;mso-wrap-style:square;mso-wrap-distance-left:9pt;mso-wrap-distance-top:0;mso-wrap-distance-right:9pt;mso-wrap-distance-bottom:0;mso-position-horizontal:absolute;mso-position-horizontal-relative:text;mso-position-vertical:absolute;mso-position-vertical-relative:text" o:gfxdata="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">
+              <v:shape w14:anchorId="186A90A8" id="Ink 84" o:spid="_x0000_s1026" type="#_x0000_t75" style="position:absolute;margin-left:69.85pt;margin-top:-19.25pt;width:311.8pt;height:80.75pt;z-index:251725824;visibility:visible;mso-wrap-style:square;mso-wrap-distance-left:9pt;mso-wrap-distance-top:0;mso-wrap-distance-right:9pt;mso-wrap-distance-bottom:0;mso-position-horizontal:absolute;mso-position-horizontal-relative:text;mso-position-vertical:absolute;mso-position-vertical-relative:text" o:gfxdata="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">
                 <v:imagedata r:id="rId28" o:title=""/>
               </v:shape>
             </w:pict>
@@ -1579,7 +1680,7 @@
           </mc:Choice>
           <mc:Fallback>
             <w:pict>
-              <v:shape w14:anchorId="3F3C3EB8" id="Ink 91" o:spid="_x0000_s1026" type="#_x0000_t75" style="position:absolute;margin-left:16.65pt;margin-top:-32.8pt;width:90.6pt;height:82.35pt;z-index:251732992;visibility:visible;mso-wrap-style:square;mso-wrap-distance-left:9pt;mso-wrap-distance-top:0;mso-wrap-distance-right:9pt;mso-wrap-distance-bottom:0;mso-position-horizontal:absolute;mso-position-horizontal-relative:text;mso-position-vertical:absolute;mso-position-vertical-relative:text" o:gfxdata="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">
+              <v:shape w14:anchorId="330518A2" id="Ink 91" o:spid="_x0000_s1026" type="#_x0000_t75" style="position:absolute;margin-left:16.65pt;margin-top:-32.8pt;width:90.6pt;height:82.35pt;z-index:251732992;visibility:visible;mso-wrap-style:square;mso-wrap-distance-left:9pt;mso-wrap-distance-top:0;mso-wrap-distance-right:9pt;mso-wrap-distance-bottom:0;mso-position-horizontal:absolute;mso-position-horizontal-relative:text;mso-position-vertical:absolute;mso-position-vertical-relative:text" o:gfxdata="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">
                 <v:imagedata r:id="rId30" o:title=""/>
               </v:shape>
             </w:pict>
@@ -1624,7 +1725,7 @@
           </mc:Choice>
           <mc:Fallback>
             <w:pict>
-              <v:shape w14:anchorId="224FB7CA" id="Ink 53" o:spid="_x0000_s1026" type="#_x0000_t75" style="position:absolute;margin-left:274.7pt;margin-top:12.15pt;width:64.95pt;height:8pt;z-index:251703296;visibility:visible;mso-wrap-style:square;mso-wrap-distance-left:9pt;mso-wrap-distance-top:0;mso-wrap-distance-right:9pt;mso-wrap-distance-bottom:0;mso-position-horizontal:absolute;mso-position-horizontal-relative:text;mso-position-vertical:absolute;mso-position-vertical-relative:text" o:gfxdata="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">
+              <v:shape w14:anchorId="6A36C1F6" id="Ink 53" o:spid="_x0000_s1026" type="#_x0000_t75" style="position:absolute;margin-left:274.7pt;margin-top:12.15pt;width:64.95pt;height:8pt;z-index:251703296;visibility:visible;mso-wrap-style:square;mso-wrap-distance-left:9pt;mso-wrap-distance-top:0;mso-wrap-distance-right:9pt;mso-wrap-distance-bottom:0;mso-position-horizontal:absolute;mso-position-horizontal-relative:text;mso-position-vertical:absolute;mso-position-vertical-relative:text" o:gfxdata="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">
                 <v:imagedata r:id="rId32" o:title=""/>
               </v:shape>
             </w:pict>
@@ -1669,7 +1770,7 @@
           </mc:Choice>
           <mc:Fallback>
             <w:pict>
-              <v:shape w14:anchorId="008FA6C5" id="Ink 51" o:spid="_x0000_s1026" type="#_x0000_t75" style="position:absolute;margin-left:161.4pt;margin-top:-15.7pt;width:115.2pt;height:68.3pt;z-index:251702272;visibility:visible;mso-wrap-style:square;mso-wrap-distance-left:9pt;mso-wrap-distance-top:0;mso-wrap-distance-right:9pt;mso-wrap-distance-bottom:0;mso-position-horizontal:absolute;mso-position-horizontal-relative:text;mso-position-vertical:absolute;mso-position-vertical-relative:text" o:gfxdata="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">
+              <v:shape w14:anchorId="1195795F" id="Ink 51" o:spid="_x0000_s1026" type="#_x0000_t75" style="position:absolute;margin-left:161.4pt;margin-top:-15.7pt;width:115.2pt;height:68.3pt;z-index:251702272;visibility:visible;mso-wrap-style:square;mso-wrap-distance-left:9pt;mso-wrap-distance-top:0;mso-wrap-distance-right:9pt;mso-wrap-distance-bottom:0;mso-position-horizontal:absolute;mso-position-horizontal-relative:text;mso-position-vertical:absolute;mso-position-vertical-relative:text" o:gfxdata="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">
                 <v:imagedata r:id="rId34" o:title=""/>
               </v:shape>
             </w:pict>
@@ -1760,7 +1861,7 @@
           </mc:Choice>
           <mc:Fallback>
             <w:pict>
-              <v:shape w14:anchorId="7AF00C5C" id="Text Box 14" o:spid="_x0000_s1035" type="#_x0000_t202" style="position:absolute;margin-left:0;margin-top:27.05pt;width:136.45pt;height:80.25pt;z-index:251669504;visibility:visible;mso-wrap-style:square;mso-width-percent:0;mso-height-percent:0;mso-wrap-distance-left:9pt;mso-wrap-distance-top:0;mso-wrap-distance-right:9pt;mso-wrap-distance-bottom:0;mso-position-horizontal:left;mso-position-horizontal-relative:page;mso-position-vertical:absolute;mso-position-vertical-relative:text;mso-width-percent:0;mso-height-percent:0;mso-width-relative:margin;mso-height-relative:margin;v-text-anchor:top" o:gfxdata="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" fillcolor="white [3201]" strokeweight=".5pt">
+              <v:shape w14:anchorId="7AF00C5C" id="Text Box 14" o:spid="_x0000_s1035" type="#_x0000_t202" style="position:absolute;margin-left:0;margin-top:27.05pt;width:136.45pt;height:80.25pt;z-index:251669504;visibility:visible;mso-wrap-style:square;mso-width-percent:0;mso-height-percent:0;mso-wrap-distance-left:9pt;mso-wrap-distance-top:0;mso-wrap-distance-right:9pt;mso-wrap-distance-bottom:0;mso-position-horizontal:left;mso-position-horizontal-relative:page;mso-position-vertical:absolute;mso-position-vertical-relative:text;mso-width-percent:0;mso-height-percent:0;mso-width-relative:margin;mso-height-relative:margin;v-text-anchor:top" o:gfxdata="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" fillcolor="white [3201]" strokeweight=".5pt">
                 <v:textbox>
                   <w:txbxContent>
                     <w:p>
@@ -1830,7 +1931,7 @@
           </mc:Choice>
           <mc:Fallback>
             <w:pict>
-              <v:shape w14:anchorId="17C892D1" id="Ink 55" o:spid="_x0000_s1026" type="#_x0000_t75" style="position:absolute;margin-left:72.1pt;margin-top:-15.6pt;width:286.5pt;height:49.35pt;z-index:251704320;visibility:visible;mso-wrap-style:square;mso-wrap-distance-left:9pt;mso-wrap-distance-top:0;mso-wrap-distance-right:9pt;mso-wrap-distance-bottom:0;mso-position-horizontal:absolute;mso-position-horizontal-relative:text;mso-position-vertical:absolute;mso-position-vertical-relative:text" o:gfxdata="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">
+              <v:shape w14:anchorId="24C8621D" id="Ink 55" o:spid="_x0000_s1026" type="#_x0000_t75" style="position:absolute;margin-left:72.1pt;margin-top:-15.6pt;width:286.5pt;height:49.35pt;z-index:251704320;visibility:visible;mso-wrap-style:square;mso-wrap-distance-left:9pt;mso-wrap-distance-top:0;mso-wrap-distance-right:9pt;mso-wrap-distance-bottom:0;mso-position-horizontal:absolute;mso-position-horizontal-relative:text;mso-position-vertical:absolute;mso-position-vertical-relative:text" o:gfxdata="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">
                 <v:imagedata r:id="rId36" o:title=""/>
               </v:shape>
             </w:pict>
@@ -1878,7 +1979,7 @@
           </mc:Choice>
           <mc:Fallback>
             <w:pict>
-              <v:shape w14:anchorId="07264119" id="Ink 56" o:spid="_x0000_s1026" type="#_x0000_t75" style="position:absolute;margin-left:315.9pt;margin-top:-11.7pt;width:71.85pt;height:58.3pt;z-index:251705344;visibility:visible;mso-wrap-style:square;mso-wrap-distance-left:9pt;mso-wrap-distance-top:0;mso-wrap-distance-right:9pt;mso-wrap-distance-bottom:0;mso-position-horizontal:absolute;mso-position-horizontal-relative:text;mso-position-vertical:absolute;mso-position-vertical-relative:text" o:gfxdata="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">
+              <v:shape w14:anchorId="3DEFB938" id="Ink 56" o:spid="_x0000_s1026" type="#_x0000_t75" style="position:absolute;margin-left:315.9pt;margin-top:-11.7pt;width:71.85pt;height:58.3pt;z-index:251705344;visibility:visible;mso-wrap-style:square;mso-wrap-distance-left:9pt;mso-wrap-distance-top:0;mso-wrap-distance-right:9pt;mso-wrap-distance-bottom:0;mso-position-horizontal:absolute;mso-position-horizontal-relative:text;mso-position-vertical:absolute;mso-position-vertical-relative:text" o:gfxdata="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">
                 <v:imagedata r:id="rId38" o:title=""/>
               </v:shape>
             </w:pict>
@@ -1957,7 +2058,7 @@
           </mc:Choice>
           <mc:Fallback>
             <w:pict>
-              <v:shape w14:anchorId="65B0D9C5" id="Text Box 15" o:spid="_x0000_s1036" type="#_x0000_t202" style="position:absolute;margin-left:-71.25pt;margin-top:21.15pt;width:135.7pt;height:169.5pt;z-index:251678720;visibility:visible;mso-wrap-style:square;mso-height-percent:0;mso-wrap-distance-left:9pt;mso-wrap-distance-top:0;mso-wrap-distance-right:9pt;mso-wrap-distance-bottom:0;mso-position-horizontal:absolute;mso-position-horizontal-relative:text;mso-position-vertical:absolute;mso-position-vertical-relative:text;mso-height-percent:0;mso-height-relative:margin;v-text-anchor:top" o:gfxdata="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" fillcolor="white [3201]" strokeweight=".5pt">
+              <v:shape w14:anchorId="65B0D9C5" id="Text Box 15" o:spid="_x0000_s1036" type="#_x0000_t202" style="position:absolute;margin-left:-71.25pt;margin-top:21.15pt;width:135.7pt;height:169.5pt;z-index:251678720;visibility:visible;mso-wrap-style:square;mso-height-percent:0;mso-wrap-distance-left:9pt;mso-wrap-distance-top:0;mso-wrap-distance-right:9pt;mso-wrap-distance-bottom:0;mso-position-horizontal:absolute;mso-position-horizontal-relative:text;mso-position-vertical:absolute;mso-position-vertical-relative:text;mso-height-percent:0;mso-height-relative:margin;v-text-anchor:top" o:gfxdata="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" fillcolor="white [3201]" strokeweight=".5pt">
                 <v:textbox>
                   <w:txbxContent>
                     <w:p>
@@ -2020,7 +2121,7 @@
           </mc:Choice>
           <mc:Fallback>
             <w:pict>
-              <v:shape w14:anchorId="1D167352" id="Ink 67" o:spid="_x0000_s1026" type="#_x0000_t75" style="position:absolute;margin-left:13.6pt;margin-top:-97.85pt;width:290.75pt;height:224.8pt;z-index:251714560;visibility:visible;mso-wrap-style:square;mso-wrap-distance-left:9pt;mso-wrap-distance-top:0;mso-wrap-distance-right:9pt;mso-wrap-distance-bottom:0;mso-position-horizontal:absolute;mso-position-horizontal-relative:text;mso-position-vertical:absolute;mso-position-vertical-relative:text" o:gfxdata="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">
+              <v:shape w14:anchorId="3DE6A22A" id="Ink 67" o:spid="_x0000_s1026" type="#_x0000_t75" style="position:absolute;margin-left:13.6pt;margin-top:-97.85pt;width:290.75pt;height:224.8pt;z-index:251714560;visibility:visible;mso-wrap-style:square;mso-wrap-distance-left:9pt;mso-wrap-distance-top:0;mso-wrap-distance-right:9pt;mso-wrap-distance-bottom:0;mso-position-horizontal:absolute;mso-position-horizontal-relative:text;mso-position-vertical:absolute;mso-position-vertical-relative:text" o:gfxdata="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">
                 <v:imagedata r:id="rId40" o:title=""/>
               </v:shape>
             </w:pict>
@@ -2068,7 +2169,7 @@
           </mc:Choice>
           <mc:Fallback>
             <w:pict>
-              <v:shape w14:anchorId="00DAAE40" id="Ink 68" o:spid="_x0000_s1026" type="#_x0000_t75" style="position:absolute;margin-left:13.15pt;margin-top:11.5pt;width:9.15pt;height:20.05pt;z-index:251715584;visibility:visible;mso-wrap-style:square;mso-wrap-distance-left:9pt;mso-wrap-distance-top:0;mso-wrap-distance-right:9pt;mso-wrap-distance-bottom:0;mso-position-horizontal:absolute;mso-position-horizontal-relative:text;mso-position-vertical:absolute;mso-position-vertical-relative:text" o:gfxdata="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">
+              <v:shape w14:anchorId="7E72852B" id="Ink 68" o:spid="_x0000_s1026" type="#_x0000_t75" style="position:absolute;margin-left:13.15pt;margin-top:11.5pt;width:9.15pt;height:20.05pt;z-index:251715584;visibility:visible;mso-wrap-style:square;mso-wrap-distance-left:9pt;mso-wrap-distance-top:0;mso-wrap-distance-right:9pt;mso-wrap-distance-bottom:0;mso-position-horizontal:absolute;mso-position-horizontal-relative:text;mso-position-vertical:absolute;mso-position-vertical-relative:text" o:gfxdata="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">
                 <v:imagedata r:id="rId42" o:title=""/>
               </v:shape>
             </w:pict>
@@ -2083,6 +2184,194 @@
     <w:p/>
     <w:p/>
     <w:p/>
+    <w:p>
+      <w:r>
+        <w:rPr>
+          <w:noProof/>
+        </w:rPr>
+        <w:lastRenderedPageBreak/>
+        <mc:AlternateContent>
+          <mc:Choice Requires="wps">
+            <w:drawing>
+              <wp:anchor distT="0" distB="0" distL="114300" distR="114300" simplePos="0" relativeHeight="251871232" behindDoc="0" locked="0" layoutInCell="1" allowOverlap="1" wp14:anchorId="2C1A52F5" wp14:editId="08CADEEA">
+                <wp:simplePos x="0" y="0"/>
+                <wp:positionH relativeFrom="margin">
+                  <wp:align>center</wp:align>
+                </wp:positionH>
+                <wp:positionV relativeFrom="paragraph">
+                  <wp:posOffset>9525</wp:posOffset>
+                </wp:positionV>
+                <wp:extent cx="1314450" cy="381000"/>
+                <wp:effectExtent l="0" t="0" r="0" b="0"/>
+                <wp:wrapSquare wrapText="bothSides"/>
+                <wp:docPr id="6" name="Text Box 6"/>
+                <wp:cNvGraphicFramePr/>
+                <a:graphic xmlns:a="http://schemas.openxmlformats.org/drawingml/2006/main">
+                  <a:graphicData uri="http://schemas.microsoft.com/office/word/2010/wordprocessingShape">
+                    <wps:wsp>
+                      <wps:cNvSpPr txBox="1"/>
+                      <wps:spPr>
+                        <a:xfrm>
+                          <a:off x="0" y="0"/>
+                          <a:ext cx="1314450" cy="381000"/>
+                        </a:xfrm>
+                        <a:prstGeom prst="rect">
+                          <a:avLst/>
+                        </a:prstGeom>
+                        <a:noFill/>
+                        <a:ln>
+                          <a:noFill/>
+                        </a:ln>
+                      </wps:spPr>
+                      <wps:style>
+                        <a:lnRef idx="0">
+                          <a:scrgbClr r="0" g="0" b="0"/>
+                        </a:lnRef>
+                        <a:fillRef idx="0">
+                          <a:scrgbClr r="0" g="0" b="0"/>
+                        </a:fillRef>
+                        <a:effectRef idx="0">
+                          <a:scrgbClr r="0" g="0" b="0"/>
+                        </a:effectRef>
+                        <a:fontRef idx="minor">
+                          <a:schemeClr val="dk1"/>
+                        </a:fontRef>
+                      </wps:style>
+                      <wps:txbx>
+                        <w:txbxContent>
+                          <w:p>
+                            <w:r>
+                              <w:rPr>
+                                <w:b/>
+                                <w:bCs/>
+                                <w:color w:val="000000" w:themeColor="text1"/>
+                                <w:sz w:val="32"/>
+                                <w:szCs w:val="32"/>
+                                <w:u w:val="single"/>
+                              </w:rPr>
+                              <w:t>Route details</w:t>
+                            </w:r>
+                          </w:p>
+                        </w:txbxContent>
+                      </wps:txbx>
+                      <wps:bodyPr rot="0" spcFirstLastPara="0" vertOverflow="overflow" horzOverflow="overflow" vert="horz" wrap="square" lIns="91440" tIns="45720" rIns="91440" bIns="45720" numCol="1" spcCol="0" rtlCol="0" fromWordArt="0" anchor="t" anchorCtr="0" forceAA="0" compatLnSpc="1">
+                        <a:prstTxWarp prst="textNoShape">
+                          <a:avLst/>
+                        </a:prstTxWarp>
+                        <a:noAutofit/>
+                      </wps:bodyPr>
+                    </wps:wsp>
+                  </a:graphicData>
+                </a:graphic>
+                <wp14:sizeRelH relativeFrom="margin">
+                  <wp14:pctWidth>0</wp14:pctWidth>
+                </wp14:sizeRelH>
+                <wp14:sizeRelV relativeFrom="margin">
+                  <wp14:pctHeight>0</wp14:pctHeight>
+                </wp14:sizeRelV>
+              </wp:anchor>
+            </w:drawing>
+          </mc:Choice>
+          <mc:Fallback>
+            <w:pict>
+              <v:shapetype w14:anchorId="2C1A52F5" id="_x0000_t202" coordsize="21600,21600" o:spt="202" path="m,l,21600r21600,l21600,xe">
+                <v:stroke joinstyle="miter"/>
+                <v:path gradientshapeok="t" o:connecttype="rect"/>
+              </v:shapetype>
+              <v:shape id="Text Box 6" o:spid="_x0000_s1037" type="#_x0000_t202" style="position:absolute;margin-left:0;margin-top:.75pt;width:103.5pt;height:30pt;z-index:251871232;visibility:visible;mso-wrap-style:square;mso-width-percent:0;mso-height-percent:0;mso-wrap-distance-left:9pt;mso-wrap-distance-top:0;mso-wrap-distance-right:9pt;mso-wrap-distance-bottom:0;mso-position-horizontal:center;mso-position-horizontal-relative:margin;mso-position-vertical:absolute;mso-position-vertical-relative:text;mso-width-percent:0;mso-height-percent:0;mso-width-relative:margin;mso-height-relative:margin;v-text-anchor:top" o:gfxdata="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" filled="f" stroked="f">
+                <v:textbox>
+                  <w:txbxContent>
+                    <w:p>
+                      <w:r>
+                        <w:rPr>
+                          <w:b/>
+                          <w:bCs/>
+                          <w:color w:val="000000" w:themeColor="text1"/>
+                          <w:sz w:val="32"/>
+                          <w:szCs w:val="32"/>
+                          <w:u w:val="single"/>
+                        </w:rPr>
+                        <w:t>Route details</w:t>
+                      </w:r>
+                    </w:p>
+                  </w:txbxContent>
+                </v:textbox>
+                <w10:wrap type="square" anchorx="margin"/>
+              </v:shape>
+            </w:pict>
+          </mc:Fallback>
+        </mc:AlternateContent>
+      </w:r>
+    </w:p>
+    <w:p>
+      <w:r>
+        <w:rPr>
+          <w:noProof/>
+        </w:rPr>
+        <w:drawing>
+          <wp:anchor distT="0" distB="0" distL="114300" distR="114300" simplePos="0" relativeHeight="251869184" behindDoc="0" locked="0" layoutInCell="1" allowOverlap="1" wp14:anchorId="6F822C05" wp14:editId="66A932A7">
+            <wp:simplePos x="0" y="0"/>
+            <wp:positionH relativeFrom="margin">
+              <wp:align>center</wp:align>
+            </wp:positionH>
+            <wp:positionV relativeFrom="paragraph">
+              <wp:posOffset>399415</wp:posOffset>
+            </wp:positionV>
+            <wp:extent cx="4090670" cy="7458075"/>
+            <wp:effectExtent l="0" t="0" r="5080" b="9525"/>
+            <wp:wrapSquare wrapText="bothSides"/>
+            <wp:docPr id="2" name="Picture 2" descr="A picture containing diagram&#10;&#10;Description automatically generated"/>
+            <wp:cNvGraphicFramePr>
+              <a:graphicFrameLocks xmlns:a="http://schemas.openxmlformats.org/drawingml/2006/main" noChangeAspect="1"/>
+            </wp:cNvGraphicFramePr>
+            <a:graphic xmlns:a="http://schemas.openxmlformats.org/drawingml/2006/main">
+              <a:graphicData uri="http://schemas.openxmlformats.org/drawingml/2006/picture">
+                <pic:pic xmlns:pic="http://schemas.openxmlformats.org/drawingml/2006/picture">
+                  <pic:nvPicPr>
+                    <pic:cNvPr id="2" name="Picture 2" descr="A picture containing diagram&#10;&#10;Description automatically generated"/>
+                    <pic:cNvPicPr/>
+                  </pic:nvPicPr>
+                  <pic:blipFill rotWithShape="1">
+                    <a:blip r:embed="rId43" cstate="print">
+                      <a:extLst>
+                        <a:ext uri="{28A0092B-C50C-407E-A947-70E740481C1C}">
+                          <a14:useLocalDpi xmlns:a14="http://schemas.microsoft.com/office/drawing/2010/main" val="0"/>
+                        </a:ext>
+                      </a:extLst>
+                    </a:blip>
+                    <a:srcRect t="3545" b="12308"/>
+                    <a:stretch/>
+                  </pic:blipFill>
+                  <pic:spPr bwMode="auto">
+                    <a:xfrm>
+                      <a:off x="0" y="0"/>
+                      <a:ext cx="4090670" cy="7458075"/>
+                    </a:xfrm>
+                    <a:prstGeom prst="rect">
+                      <a:avLst/>
+                    </a:prstGeom>
+                    <a:ln>
+                      <a:noFill/>
+                    </a:ln>
+                    <a:extLst>
+                      <a:ext uri="{53640926-AAD7-44D8-BBD7-CCE9431645EC}">
+                        <a14:shadowObscured xmlns:a14="http://schemas.microsoft.com/office/drawing/2010/main"/>
+                      </a:ext>
+                    </a:extLst>
+                  </pic:spPr>
+                </pic:pic>
+              </a:graphicData>
+            </a:graphic>
+            <wp14:sizeRelV relativeFrom="margin">
+              <wp14:pctHeight>0</wp14:pctHeight>
+            </wp14:sizeRelV>
+          </wp:anchor>
+        </w:drawing>
+      </w:r>
+      <w:r>
+        <w:br w:type="page"/>
+      </w:r>
+    </w:p>
     <w:p>
       <w:r>
         <w:rPr>
@@ -2173,7 +2462,7 @@
           </mc:Choice>
           <mc:Fallback>
             <w:pict>
-              <v:shape w14:anchorId="14AB9343" id="Text Box 87" o:spid="_x0000_s1037" type="#_x0000_t202" style="position:absolute;margin-left:0;margin-top:.75pt;width:113.25pt;height:30pt;z-index:251728896;visibility:visible;mso-wrap-style:square;mso-width-percent:0;mso-height-percent:0;mso-wrap-distance-left:9pt;mso-wrap-distance-top:0;mso-wrap-distance-right:9pt;mso-wrap-distance-bottom:0;mso-position-horizontal:center;mso-position-horizontal-relative:margin;mso-position-vertical:absolute;mso-position-vertical-relative:text;mso-width-percent:0;mso-height-percent:0;mso-width-relative:margin;mso-height-relative:margin;v-text-anchor:top" o:gfxdata="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" filled="f" stroked="f">
+              <v:shape w14:anchorId="14AB9343" id="Text Box 87" o:spid="_x0000_s1037" type="#_x0000_t202" style="position:absolute;margin-left:0;margin-top:.75pt;width:113.25pt;height:30pt;z-index:251728896;visibility:visible;mso-wrap-style:square;mso-width-percent:0;mso-height-percent:0;mso-wrap-distance-left:9pt;mso-wrap-distance-top:0;mso-wrap-distance-right:9pt;mso-wrap-distance-bottom:0;mso-position-horizontal:center;mso-position-horizontal-relative:margin;mso-position-vertical:absolute;mso-position-vertical-relative:text;mso-width-percent:0;mso-height-percent:0;mso-width-relative:margin;mso-height-relative:margin;v-text-anchor:top" o:gfxdata="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" filled="f" stroked="f">
                 <v:textbox>
                   <w:txbxContent>
                     <w:p>
@@ -2222,7 +2511,7 @@
                 <wp:cNvGraphicFramePr/>
                 <a:graphic xmlns:a="http://schemas.openxmlformats.org/drawingml/2006/main">
                   <a:graphicData uri="http://schemas.microsoft.com/office/word/2010/wordprocessingInk">
-                    <w14:contentPart bwMode="auto" r:id="rId43">
+                    <w14:contentPart bwMode="auto" r:id="rId44">
                       <w14:nvContentPartPr>
                         <w14:cNvContentPartPr/>
                       </w14:nvContentPartPr>
@@ -2238,8 +2527,8 @@
           </mc:Choice>
           <mc:Fallback>
             <w:pict>
-              <v:shape w14:anchorId="17C735FD" id="Ink 88" o:spid="_x0000_s1026" type="#_x0000_t75" style="position:absolute;margin-left:75.9pt;margin-top:-10.45pt;width:316.4pt;height:63.55pt;z-index:251729920;visibility:visible;mso-wrap-style:square;mso-wrap-distance-left:9pt;mso-wrap-distance-top:0;mso-wrap-distance-right:9pt;mso-wrap-distance-bottom:0;mso-position-horizontal:absolute;mso-position-horizontal-relative:text;mso-position-vertical:absolute;mso-position-vertical-relative:text" o:gfxdata="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">
-                <v:imagedata r:id="rId44" o:title=""/>
+              <v:shape w14:anchorId="13DD3548" id="Ink 88" o:spid="_x0000_s1026" type="#_x0000_t75" style="position:absolute;margin-left:75.9pt;margin-top:-10.45pt;width:316.4pt;height:63.55pt;z-index:251729920;visibility:visible;mso-wrap-style:square;mso-wrap-distance-left:9pt;mso-wrap-distance-top:0;mso-wrap-distance-right:9pt;mso-wrap-distance-bottom:0;mso-position-horizontal:absolute;mso-position-horizontal-relative:text;mso-position-vertical:absolute;mso-position-vertical-relative:text" o:gfxdata="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">
+                <v:imagedata r:id="rId45" o:title=""/>
               </v:shape>
             </w:pict>
           </mc:Fallback>
@@ -2360,10 +2649,25 @@
     </w:p>
     <w:p>
       <w:r>
-        <w:t xml:space="preserve">“Buses” is slightly confusing and misleading, since you start off on the “Plan” page which too many users </w:t>
+        <w:t>“Buses” is slightly confusing and misleading, since you start off on the “Plan” page which</w:t>
+      </w:r>
+      <w:r>
+        <w:t>,</w:t>
+      </w:r>
+      <w:r>
+        <w:t xml:space="preserve"> to many users</w:t>
+      </w:r>
+      <w:r>
+        <w:t>,</w:t>
+      </w:r>
+      <w:r>
+        <w:t xml:space="preserve"> </w:t>
       </w:r>
       <w:r>
         <w:t>contain</w:t>
+      </w:r>
+      <w:r>
+        <w:t>s</w:t>
       </w:r>
       <w:r>
         <w:t xml:space="preserve"> all the information you would assume to be under “Buses”</w:t>
@@ -2382,7 +2686,37 @@
     </w:p>
     <w:p>
       <w:r>
-        <w:t>“Profile” may not seem so obvious to a retired person, this would be common to many users from the use of social media however to a retired person this could possibly be a grey area in which they could guess what would be here, however, they may not seem confident in understanding it.</w:t>
+        <w:t xml:space="preserve">“Profile” may not seem so obvious to a retired </w:t>
+      </w:r>
+      <w:r>
+        <w:t>person;</w:t>
+      </w:r>
+      <w:r>
+        <w:t xml:space="preserve"> this would be common to many users from the use of social media</w:t>
+      </w:r>
+      <w:r>
+        <w:t>.</w:t>
+      </w:r>
+      <w:r>
+        <w:t xml:space="preserve"> </w:t>
+      </w:r>
+      <w:r>
+        <w:t>H</w:t>
+      </w:r>
+      <w:r>
+        <w:t>owever</w:t>
+      </w:r>
+      <w:r>
+        <w:t>,</w:t>
+      </w:r>
+      <w:r>
+        <w:t xml:space="preserve"> to a retired person this could possibly be a grey area in which they could guess what would be here, </w:t>
+      </w:r>
+      <w:r>
+        <w:t>although</w:t>
+      </w:r>
+      <w:r>
+        <w:t>, they may not seem confident in understanding it.</w:t>
       </w:r>
     </w:p>
     <w:p/>
@@ -2468,7 +2802,7 @@
           </mc:Choice>
           <mc:Fallback>
             <w:pict>
-              <v:shape w14:anchorId="58E4BD49" id="Text Box 110" o:spid="_x0000_s1038" type="#_x0000_t202" style="position:absolute;margin-left:80.05pt;margin-top:330pt;width:131.25pt;height:311.25pt;z-index:251752448;visibility:visible;mso-wrap-style:square;mso-height-percent:0;mso-wrap-distance-left:9pt;mso-wrap-distance-top:0;mso-wrap-distance-right:9pt;mso-wrap-distance-bottom:0;mso-position-horizontal:right;mso-position-horizontal-relative:page;mso-position-vertical:absolute;mso-position-vertical-relative:text;mso-height-percent:0;mso-height-relative:margin;v-text-anchor:top" o:gfxdata="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" fillcolor="white [3201]" strokeweight=".5pt">
+              <v:shape w14:anchorId="58E4BD49" id="Text Box 110" o:spid="_x0000_s1038" type="#_x0000_t202" style="position:absolute;margin-left:80.05pt;margin-top:330pt;width:131.25pt;height:311.25pt;z-index:251752448;visibility:visible;mso-wrap-style:square;mso-height-percent:0;mso-wrap-distance-left:9pt;mso-wrap-distance-top:0;mso-wrap-distance-right:9pt;mso-wrap-distance-bottom:0;mso-position-horizontal:right;mso-position-horizontal-relative:page;mso-position-vertical:absolute;mso-position-vertical-relative:text;mso-height-percent:0;mso-height-relative:margin;v-text-anchor:top" o:gfxdata="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" fillcolor="white [3201]" strokeweight=".5pt">
                 <v:textbox>
                   <w:txbxContent>
                     <w:p>
@@ -2506,7 +2840,7 @@
                 <wp:cNvGraphicFramePr/>
                 <a:graphic xmlns:a="http://schemas.openxmlformats.org/drawingml/2006/main">
                   <a:graphicData uri="http://schemas.microsoft.com/office/word/2010/wordprocessingInk">
-                    <w14:contentPart bwMode="auto" r:id="rId45">
+                    <w14:contentPart bwMode="auto" r:id="rId46">
                       <w14:nvContentPartPr>
                         <w14:cNvContentPartPr/>
                       </w14:nvContentPartPr>
@@ -2522,8 +2856,8 @@
           </mc:Choice>
           <mc:Fallback>
             <w:pict>
-              <v:shape w14:anchorId="1593434B" id="Ink 114" o:spid="_x0000_s1026" type="#_x0000_t75" style="position:absolute;margin-left:96.85pt;margin-top:417.8pt;width:292.45pt;height:66.55pt;z-index:251755520;visibility:visible;mso-wrap-style:square;mso-wrap-distance-left:9pt;mso-wrap-distance-top:0;mso-wrap-distance-right:9pt;mso-wrap-distance-bottom:0;mso-position-horizontal:absolute;mso-position-horizontal-relative:text;mso-position-vertical:absolute;mso-position-vertical-relative:text" o:gfxdata="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">
-                <v:imagedata r:id="rId46" o:title=""/>
+              <v:shape w14:anchorId="4EA9BE1E" id="Ink 114" o:spid="_x0000_s1026" type="#_x0000_t75" style="position:absolute;margin-left:96.85pt;margin-top:417.8pt;width:292.45pt;height:66.55pt;z-index:251755520;visibility:visible;mso-wrap-style:square;mso-wrap-distance-left:9pt;mso-wrap-distance-top:0;mso-wrap-distance-right:9pt;mso-wrap-distance-bottom:0;mso-position-horizontal:absolute;mso-position-horizontal-relative:text;mso-position-vertical:absolute;mso-position-vertical-relative:text" o:gfxdata="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">
+                <v:imagedata r:id="rId47" o:title=""/>
               </v:shape>
             </w:pict>
           </mc:Fallback>
@@ -2551,7 +2885,7 @@
                 <wp:cNvGraphicFramePr/>
                 <a:graphic xmlns:a="http://schemas.openxmlformats.org/drawingml/2006/main">
                   <a:graphicData uri="http://schemas.microsoft.com/office/word/2010/wordprocessingInk">
-                    <w14:contentPart bwMode="auto" r:id="rId47">
+                    <w14:contentPart bwMode="auto" r:id="rId48">
                       <w14:nvContentPartPr>
                         <w14:cNvContentPartPr/>
                       </w14:nvContentPartPr>
@@ -2567,8 +2901,8 @@
           </mc:Choice>
           <mc:Fallback>
             <w:pict>
-              <v:shape w14:anchorId="02B4AB31" id="Ink 109" o:spid="_x0000_s1026" type="#_x0000_t75" style="position:absolute;margin-left:60.7pt;margin-top:275.9pt;width:226.45pt;height:98.35pt;z-index:251751424;visibility:visible;mso-wrap-style:square;mso-wrap-distance-left:9pt;mso-wrap-distance-top:0;mso-wrap-distance-right:9pt;mso-wrap-distance-bottom:0;mso-position-horizontal:absolute;mso-position-horizontal-relative:text;mso-position-vertical:absolute;mso-position-vertical-relative:text" o:gfxdata="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">
-                <v:imagedata r:id="rId48" o:title=""/>
+              <v:shape w14:anchorId="468F1148" id="Ink 109" o:spid="_x0000_s1026" type="#_x0000_t75" style="position:absolute;margin-left:60.7pt;margin-top:275.9pt;width:226.45pt;height:98.35pt;z-index:251751424;visibility:visible;mso-wrap-style:square;mso-wrap-distance-left:9pt;mso-wrap-distance-top:0;mso-wrap-distance-right:9pt;mso-wrap-distance-bottom:0;mso-position-horizontal:absolute;mso-position-horizontal-relative:text;mso-position-vertical:absolute;mso-position-vertical-relative:text" o:gfxdata="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">
+                <v:imagedata r:id="rId49" o:title=""/>
               </v:shape>
             </w:pict>
           </mc:Fallback>
@@ -2644,7 +2978,7 @@
           </mc:Choice>
           <mc:Fallback>
             <w:pict>
-              <v:shape w14:anchorId="2A8E2695" id="Text Box 105" o:spid="_x0000_s1039" type="#_x0000_t202" style="position:absolute;margin-left:0;margin-top:285pt;width:134.25pt;height:141.75pt;z-index:251748352;visibility:visible;mso-wrap-style:square;mso-height-percent:0;mso-wrap-distance-left:9pt;mso-wrap-distance-top:0;mso-wrap-distance-right:9pt;mso-wrap-distance-bottom:0;mso-position-horizontal:left;mso-position-horizontal-relative:page;mso-position-vertical:absolute;mso-position-vertical-relative:text;mso-height-percent:0;mso-height-relative:margin;v-text-anchor:top" o:gfxdata="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" fillcolor="white [3201]" strokeweight=".5pt">
+              <v:shape w14:anchorId="2A8E2695" id="Text Box 105" o:spid="_x0000_s1039" type="#_x0000_t202" style="position:absolute;margin-left:0;margin-top:285pt;width:134.25pt;height:141.75pt;z-index:251748352;visibility:visible;mso-wrap-style:square;mso-height-percent:0;mso-wrap-distance-left:9pt;mso-wrap-distance-top:0;mso-wrap-distance-right:9pt;mso-wrap-distance-bottom:0;mso-position-horizontal:left;mso-position-horizontal-relative:page;mso-position-vertical:absolute;mso-position-vertical-relative:text;mso-height-percent:0;mso-height-relative:margin;v-text-anchor:top" o:gfxdata="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" fillcolor="white [3201]" strokeweight=".5pt">
                 <v:textbox>
                   <w:txbxContent>
                     <w:p>
@@ -2685,7 +3019,7 @@
                 <wp:cNvGraphicFramePr/>
                 <a:graphic xmlns:a="http://schemas.openxmlformats.org/drawingml/2006/main">
                   <a:graphicData uri="http://schemas.microsoft.com/office/word/2010/wordprocessingInk">
-                    <w14:contentPart bwMode="auto" r:id="rId49">
+                    <w14:contentPart bwMode="auto" r:id="rId50">
                       <w14:nvContentPartPr>
                         <w14:cNvContentPartPr/>
                       </w14:nvContentPartPr>
@@ -2701,8 +3035,8 @@
           </mc:Choice>
           <mc:Fallback>
             <w:pict>
-              <v:shape w14:anchorId="4973192B" id="Ink 104" o:spid="_x0000_s1026" type="#_x0000_t75" style="position:absolute;margin-left:99.15pt;margin-top:99.7pt;width:287.55pt;height:51.7pt;z-index:251747328;visibility:visible;mso-wrap-style:square;mso-wrap-distance-left:9pt;mso-wrap-distance-top:0;mso-wrap-distance-right:9pt;mso-wrap-distance-bottom:0;mso-position-horizontal:absolute;mso-position-horizontal-relative:text;mso-position-vertical:absolute;mso-position-vertical-relative:text" o:gfxdata="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">
-                <v:imagedata r:id="rId50" o:title=""/>
+              <v:shape w14:anchorId="1A3E3FD9" id="Ink 104" o:spid="_x0000_s1026" type="#_x0000_t75" style="position:absolute;margin-left:99.15pt;margin-top:99.7pt;width:287.55pt;height:51.7pt;z-index:251747328;visibility:visible;mso-wrap-style:square;mso-wrap-distance-left:9pt;mso-wrap-distance-top:0;mso-wrap-distance-right:9pt;mso-wrap-distance-bottom:0;mso-position-horizontal:absolute;mso-position-horizontal-relative:text;mso-position-vertical:absolute;mso-position-vertical-relative:text" o:gfxdata="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">
+                <v:imagedata r:id="rId51" o:title=""/>
               </v:shape>
             </w:pict>
           </mc:Fallback>
@@ -2834,7 +3168,7 @@
                 <wp:cNvGraphicFramePr/>
                 <a:graphic xmlns:a="http://schemas.openxmlformats.org/drawingml/2006/main">
                   <a:graphicData uri="http://schemas.microsoft.com/office/word/2010/wordprocessingInk">
-                    <w14:contentPart bwMode="auto" r:id="rId51">
+                    <w14:contentPart bwMode="auto" r:id="rId52">
                       <w14:nvContentPartPr>
                         <w14:cNvContentPartPr/>
                       </w14:nvContentPartPr>
@@ -2850,8 +3184,8 @@
           </mc:Choice>
           <mc:Fallback>
             <w:pict>
-              <v:shape w14:anchorId="406E1549" id="Ink 98" o:spid="_x0000_s1026" type="#_x0000_t75" style="position:absolute;margin-left:-10.4pt;margin-top:56.25pt;width:177.6pt;height:39.6pt;z-index:251741184;visibility:visible;mso-wrap-style:square;mso-wrap-distance-left:9pt;mso-wrap-distance-top:0;mso-wrap-distance-right:9pt;mso-wrap-distance-bottom:0;mso-position-horizontal:absolute;mso-position-horizontal-relative:text;mso-position-vertical:absolute;mso-position-vertical-relative:text" o:gfxdata="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">
-                <v:imagedata r:id="rId52" o:title=""/>
+              <v:shape w14:anchorId="5F80E84F" id="Ink 98" o:spid="_x0000_s1026" type="#_x0000_t75" style="position:absolute;margin-left:-10.4pt;margin-top:56.25pt;width:177.6pt;height:39.6pt;z-index:251741184;visibility:visible;mso-wrap-style:square;mso-wrap-distance-left:9pt;mso-wrap-distance-top:0;mso-wrap-distance-right:9pt;mso-wrap-distance-bottom:0;mso-position-horizontal:absolute;mso-position-horizontal-relative:text;mso-position-vertical:absolute;mso-position-vertical-relative:text" o:gfxdata="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">
+                <v:imagedata r:id="rId53" o:title=""/>
               </v:shape>
             </w:pict>
           </mc:Fallback>
@@ -2924,7 +3258,7 @@
           </mc:Choice>
           <mc:Fallback>
             <w:pict>
-              <v:shape w14:anchorId="4937AD80" id="Text Box 95" o:spid="_x0000_s1041" type="#_x0000_t202" style="position:absolute;margin-left:-71.25pt;margin-top:93pt;width:135pt;height:97.5pt;z-index:251738112;visibility:visible;mso-wrap-style:square;mso-height-percent:0;mso-wrap-distance-left:9pt;mso-wrap-distance-top:0;mso-wrap-distance-right:9pt;mso-wrap-distance-bottom:0;mso-position-horizontal:absolute;mso-position-horizontal-relative:text;mso-position-vertical:absolute;mso-position-vertical-relative:text;mso-height-percent:0;mso-height-relative:margin;v-text-anchor:top" o:gfxdata="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" fillcolor="white [3201]" strokeweight=".5pt">
+              <v:shape w14:anchorId="4937AD80" id="Text Box 95" o:spid="_x0000_s1041" type="#_x0000_t202" style="position:absolute;margin-left:-71.25pt;margin-top:93pt;width:135pt;height:97.5pt;z-index:251738112;visibility:visible;mso-wrap-style:square;mso-height-percent:0;mso-wrap-distance-left:9pt;mso-wrap-distance-top:0;mso-wrap-distance-right:9pt;mso-wrap-distance-bottom:0;mso-position-horizontal:absolute;mso-position-horizontal-relative:text;mso-position-vertical:absolute;mso-position-vertical-relative:text;mso-height-percent:0;mso-height-relative:margin;v-text-anchor:top" o:gfxdata="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" fillcolor="white [3201]" strokeweight=".5pt">
                 <v:textbox>
                   <w:txbxContent>
                     <w:p>
@@ -3027,7 +3361,7 @@
           </mc:Choice>
           <mc:Fallback>
             <w:pict>
-              <v:shape w14:anchorId="6EF982F4" id="Text Box 94" o:spid="_x0000_s1042" type="#_x0000_t202" style="position:absolute;margin-left:0;margin-top:0;width:123.75pt;height:30pt;z-index:251737088;visibility:visible;mso-wrap-style:square;mso-width-percent:0;mso-height-percent:0;mso-wrap-distance-left:9pt;mso-wrap-distance-top:0;mso-wrap-distance-right:9pt;mso-wrap-distance-bottom:0;mso-position-horizontal:center;mso-position-horizontal-relative:margin;mso-position-vertical:absolute;mso-position-vertical-relative:text;mso-width-percent:0;mso-height-percent:0;mso-width-relative:margin;mso-height-relative:margin;v-text-anchor:top" o:gfxdata="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" filled="f" stroked="f">
+              <v:shape w14:anchorId="6EF982F4" id="Text Box 94" o:spid="_x0000_s1042" type="#_x0000_t202" style="position:absolute;margin-left:0;margin-top:0;width:123.75pt;height:30pt;z-index:251737088;visibility:visible;mso-wrap-style:square;mso-width-percent:0;mso-height-percent:0;mso-wrap-distance-left:9pt;mso-wrap-distance-top:0;mso-wrap-distance-right:9pt;mso-wrap-distance-bottom:0;mso-position-horizontal:center;mso-position-horizontal-relative:margin;mso-position-vertical:absolute;mso-position-vertical-relative:text;mso-width-percent:0;mso-height-percent:0;mso-width-relative:margin;mso-height-relative:margin;v-text-anchor:top" o:gfxdata="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" filled="f" stroked="f">
                 <v:textbox>
                   <w:txbxContent>
                     <w:p>
@@ -3079,7 +3413,7 @@
                     <pic:cNvPicPr/>
                   </pic:nvPicPr>
                   <pic:blipFill rotWithShape="1">
-                    <a:blip r:embed="rId53" cstate="print">
+                    <a:blip r:embed="rId54" cstate="print">
                       <a:extLst>
                         <a:ext uri="{28A0092B-C50C-407E-A947-70E740481C1C}">
                           <a14:useLocalDpi xmlns:a14="http://schemas.microsoft.com/office/drawing/2010/main" val="0"/>
@@ -3170,7 +3504,7 @@
                 <wp:cNvGraphicFramePr/>
                 <a:graphic xmlns:a="http://schemas.openxmlformats.org/drawingml/2006/main">
                   <a:graphicData uri="http://schemas.microsoft.com/office/word/2010/wordprocessingInk">
-                    <w14:contentPart bwMode="auto" r:id="rId54">
+                    <w14:contentPart bwMode="auto" r:id="rId55">
                       <w14:nvContentPartPr>
                         <w14:cNvContentPartPr/>
                       </w14:nvContentPartPr>
@@ -3186,8 +3520,8 @@
           </mc:Choice>
           <mc:Fallback>
             <w:pict>
-              <v:shape w14:anchorId="0E7E8191" id="Ink 200" o:spid="_x0000_s1026" type="#_x0000_t75" style="position:absolute;margin-left:27.6pt;margin-top:421.95pt;width:35.2pt;height:39.15pt;z-index:251770880;visibility:visible;mso-wrap-style:square;mso-wrap-distance-left:9pt;mso-wrap-distance-top:0;mso-wrap-distance-right:9pt;mso-wrap-distance-bottom:0;mso-position-horizontal:absolute;mso-position-horizontal-relative:text;mso-position-vertical:absolute;mso-position-vertical-relative:text" o:gfxdata="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">
-                <v:imagedata r:id="rId55" o:title=""/>
+              <v:shape w14:anchorId="41702FAD" id="Ink 200" o:spid="_x0000_s1026" type="#_x0000_t75" style="position:absolute;margin-left:27.6pt;margin-top:421.95pt;width:35.2pt;height:39.15pt;z-index:251770880;visibility:visible;mso-wrap-style:square;mso-wrap-distance-left:9pt;mso-wrap-distance-top:0;mso-wrap-distance-right:9pt;mso-wrap-distance-bottom:0;mso-position-horizontal:absolute;mso-position-horizontal-relative:text;mso-position-vertical:absolute;mso-position-vertical-relative:text" o:gfxdata="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">
+                <v:imagedata r:id="rId56" o:title=""/>
               </v:shape>
             </w:pict>
           </mc:Fallback>
@@ -3215,7 +3549,7 @@
                 <wp:cNvGraphicFramePr/>
                 <a:graphic xmlns:a="http://schemas.openxmlformats.org/drawingml/2006/main">
                   <a:graphicData uri="http://schemas.microsoft.com/office/word/2010/wordprocessingInk">
-                    <w14:contentPart bwMode="auto" r:id="rId56">
+                    <w14:contentPart bwMode="auto" r:id="rId57">
                       <w14:nvContentPartPr>
                         <w14:cNvContentPartPr/>
                       </w14:nvContentPartPr>
@@ -3231,8 +3565,8 @@
           </mc:Choice>
           <mc:Fallback>
             <w:pict>
-              <v:shape w14:anchorId="7715CB7D" id="Ink 196" o:spid="_x0000_s1026" type="#_x0000_t75" style="position:absolute;margin-left:58.6pt;margin-top:324.9pt;width:12.55pt;height:336.05pt;z-index:251769856;visibility:visible;mso-wrap-style:square;mso-wrap-distance-left:9pt;mso-wrap-distance-top:0;mso-wrap-distance-right:9pt;mso-wrap-distance-bottom:0;mso-position-horizontal:absolute;mso-position-horizontal-relative:text;mso-position-vertical:absolute;mso-position-vertical-relative:text" o:gfxdata="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">
-                <v:imagedata r:id="rId57" o:title=""/>
+              <v:shape w14:anchorId="2ECE5E22" id="Ink 196" o:spid="_x0000_s1026" type="#_x0000_t75" style="position:absolute;margin-left:58.6pt;margin-top:324.9pt;width:12.55pt;height:336.05pt;z-index:251769856;visibility:visible;mso-wrap-style:square;mso-wrap-distance-left:9pt;mso-wrap-distance-top:0;mso-wrap-distance-right:9pt;mso-wrap-distance-bottom:0;mso-position-horizontal:absolute;mso-position-horizontal-relative:text;mso-position-vertical:absolute;mso-position-vertical-relative:text" o:gfxdata="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">
+                <v:imagedata r:id="rId58" o:title=""/>
               </v:shape>
             </w:pict>
           </mc:Fallback>
@@ -3260,7 +3594,7 @@
                 <wp:cNvGraphicFramePr/>
                 <a:graphic xmlns:a="http://schemas.openxmlformats.org/drawingml/2006/main">
                   <a:graphicData uri="http://schemas.microsoft.com/office/word/2010/wordprocessingInk">
-                    <w14:contentPart bwMode="auto" r:id="rId58">
+                    <w14:contentPart bwMode="auto" r:id="rId59">
                       <w14:nvContentPartPr>
                         <w14:cNvContentPartPr/>
                       </w14:nvContentPartPr>
@@ -3276,8 +3610,8 @@
           </mc:Choice>
           <mc:Fallback>
             <w:pict>
-              <v:shape w14:anchorId="5FC35311" id="Ink 195" o:spid="_x0000_s1026" type="#_x0000_t75" style="position:absolute;margin-left:58.3pt;margin-top:337.65pt;width:347.45pt;height:328.95pt;z-index:251768832;visibility:visible;mso-wrap-style:square;mso-wrap-distance-left:9pt;mso-wrap-distance-top:0;mso-wrap-distance-right:9pt;mso-wrap-distance-bottom:0;mso-position-horizontal:absolute;mso-position-horizontal-relative:text;mso-position-vertical:absolute;mso-position-vertical-relative:text" o:gfxdata="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">
-                <v:imagedata r:id="rId59" o:title=""/>
+              <v:shape w14:anchorId="3FA5A2FC" id="Ink 195" o:spid="_x0000_s1026" type="#_x0000_t75" style="position:absolute;margin-left:58.3pt;margin-top:337.65pt;width:347.45pt;height:328.95pt;z-index:251768832;visibility:visible;mso-wrap-style:square;mso-wrap-distance-left:9pt;mso-wrap-distance-top:0;mso-wrap-distance-right:9pt;mso-wrap-distance-bottom:0;mso-position-horizontal:absolute;mso-position-horizontal-relative:text;mso-position-vertical:absolute;mso-position-vertical-relative:text" o:gfxdata="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">
+                <v:imagedata r:id="rId60" o:title=""/>
               </v:shape>
             </w:pict>
           </mc:Fallback>
@@ -3305,7 +3639,7 @@
                 <wp:cNvGraphicFramePr/>
                 <a:graphic xmlns:a="http://schemas.openxmlformats.org/drawingml/2006/main">
                   <a:graphicData uri="http://schemas.microsoft.com/office/word/2010/wordprocessingInk">
-                    <w14:contentPart bwMode="auto" r:id="rId60">
+                    <w14:contentPart bwMode="auto" r:id="rId61">
                       <w14:nvContentPartPr>
                         <w14:cNvContentPartPr/>
                       </w14:nvContentPartPr>
@@ -3321,8 +3655,8 @@
           </mc:Choice>
           <mc:Fallback>
             <w:pict>
-              <v:shape w14:anchorId="1A3AEE4E" id="Ink 192" o:spid="_x0000_s1026" type="#_x0000_t75" style="position:absolute;margin-left:60.15pt;margin-top:326.35pt;width:328.4pt;height:14pt;z-index:251765760;visibility:visible;mso-wrap-style:square;mso-wrap-distance-left:9pt;mso-wrap-distance-top:0;mso-wrap-distance-right:9pt;mso-wrap-distance-bottom:0;mso-position-horizontal:absolute;mso-position-horizontal-relative:text;mso-position-vertical:absolute;mso-position-vertical-relative:text" o:gfxdata="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">
-                <v:imagedata r:id="rId61" o:title=""/>
+              <v:shape w14:anchorId="722FDD30" id="Ink 192" o:spid="_x0000_s1026" type="#_x0000_t75" style="position:absolute;margin-left:60.15pt;margin-top:326.35pt;width:328.4pt;height:14pt;z-index:251765760;visibility:visible;mso-wrap-style:square;mso-wrap-distance-left:9pt;mso-wrap-distance-top:0;mso-wrap-distance-right:9pt;mso-wrap-distance-bottom:0;mso-position-horizontal:absolute;mso-position-horizontal-relative:text;mso-position-vertical:absolute;mso-position-vertical-relative:text" o:gfxdata="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">
+                <v:imagedata r:id="rId62" o:title=""/>
               </v:shape>
             </w:pict>
           </mc:Fallback>
@@ -3395,7 +3729,7 @@
           </mc:Choice>
           <mc:Fallback>
             <w:pict>
-              <v:shape w14:anchorId="1F377592" id="Text Box 123" o:spid="_x0000_s1043" type="#_x0000_t202" style="position:absolute;margin-left:-71.25pt;margin-top:367.5pt;width:135pt;height:53.25pt;z-index:251764736;visibility:visible;mso-wrap-style:square;mso-height-percent:0;mso-wrap-distance-left:9pt;mso-wrap-distance-top:0;mso-wrap-distance-right:9pt;mso-wrap-distance-bottom:0;mso-position-horizontal:absolute;mso-position-horizontal-relative:text;mso-position-vertical:absolute;mso-position-vertical-relative:text;mso-height-percent:0;mso-height-relative:margin;v-text-anchor:top" o:gfxdata="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" fillcolor="white [3201]" strokeweight=".5pt">
+              <v:shape w14:anchorId="1F377592" id="Text Box 123" o:spid="_x0000_s1043" type="#_x0000_t202" style="position:absolute;margin-left:-71.25pt;margin-top:367.5pt;width:135pt;height:53.25pt;z-index:251764736;visibility:visible;mso-wrap-style:square;mso-height-percent:0;mso-wrap-distance-left:9pt;mso-wrap-distance-top:0;mso-wrap-distance-right:9pt;mso-wrap-distance-bottom:0;mso-position-horizontal:absolute;mso-position-horizontal-relative:text;mso-position-vertical:absolute;mso-position-vertical-relative:text;mso-height-percent:0;mso-height-relative:margin;v-text-anchor:top" o:gfxdata="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" fillcolor="white [3201]" strokeweight=".5pt">
                 <v:textbox>
                   <w:txbxContent>
                     <w:p>
@@ -3432,7 +3766,7 @@
                 <wp:cNvGraphicFramePr/>
                 <a:graphic xmlns:a="http://schemas.openxmlformats.org/drawingml/2006/main">
                   <a:graphicData uri="http://schemas.microsoft.com/office/word/2010/wordprocessingInk">
-                    <w14:contentPart bwMode="auto" r:id="rId62">
+                    <w14:contentPart bwMode="auto" r:id="rId63">
                       <w14:nvContentPartPr>
                         <w14:cNvContentPartPr/>
                       </w14:nvContentPartPr>
@@ -3448,8 +3782,8 @@
           </mc:Choice>
           <mc:Fallback>
             <w:pict>
-              <v:shape w14:anchorId="3C8F0C0D" id="Ink 121" o:spid="_x0000_s1026" type="#_x0000_t75" style="position:absolute;margin-left:68.65pt;margin-top:146.3pt;width:318.7pt;height:63.55pt;z-index:251763712;visibility:visible;mso-wrap-style:square;mso-wrap-distance-left:9pt;mso-wrap-distance-top:0;mso-wrap-distance-right:9pt;mso-wrap-distance-bottom:0;mso-position-horizontal:absolute;mso-position-horizontal-relative:text;mso-position-vertical:absolute;mso-position-vertical-relative:text" o:gfxdata="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">
-                <v:imagedata r:id="rId63" o:title=""/>
+              <v:shape w14:anchorId="0D44BB28" id="Ink 121" o:spid="_x0000_s1026" type="#_x0000_t75" style="position:absolute;margin-left:68.65pt;margin-top:146.3pt;width:318.7pt;height:63.55pt;z-index:251763712;visibility:visible;mso-wrap-style:square;mso-wrap-distance-left:9pt;mso-wrap-distance-top:0;mso-wrap-distance-right:9pt;mso-wrap-distance-bottom:0;mso-position-horizontal:absolute;mso-position-horizontal-relative:text;mso-position-vertical:absolute;mso-position-vertical-relative:text" o:gfxdata="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">
+                <v:imagedata r:id="rId64" o:title=""/>
               </v:shape>
             </w:pict>
           </mc:Fallback>
@@ -3522,7 +3856,7 @@
           </mc:Choice>
           <mc:Fallback>
             <w:pict>
-              <v:shape w14:anchorId="50BFF36D" id="Text Box 118" o:spid="_x0000_s1044" type="#_x0000_t202" style="position:absolute;margin-left:386.25pt;margin-top:143.25pt;width:134.25pt;height:117.75pt;z-index:251760640;visibility:visible;mso-wrap-style:square;mso-width-percent:0;mso-wrap-distance-left:9pt;mso-wrap-distance-top:0;mso-wrap-distance-right:9pt;mso-wrap-distance-bottom:0;mso-position-horizontal:absolute;mso-position-horizontal-relative:text;mso-position-vertical:absolute;mso-position-vertical-relative:text;mso-width-percent:0;mso-width-relative:margin;v-text-anchor:top" o:gfxdata="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" fillcolor="white [3201]" strokeweight=".5pt">
+              <v:shape w14:anchorId="50BFF36D" id="Text Box 118" o:spid="_x0000_s1044" type="#_x0000_t202" style="position:absolute;margin-left:386.25pt;margin-top:143.25pt;width:134.25pt;height:117.75pt;z-index:251760640;visibility:visible;mso-wrap-style:square;mso-width-percent:0;mso-wrap-distance-left:9pt;mso-wrap-distance-top:0;mso-wrap-distance-right:9pt;mso-wrap-distance-bottom:0;mso-position-horizontal:absolute;mso-position-horizontal-relative:text;mso-position-vertical:absolute;mso-position-vertical-relative:text;mso-width-percent:0;mso-width-relative:margin;v-text-anchor:top" o:gfxdata="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" fillcolor="white [3201]" strokeweight=".5pt">
                 <v:textbox>
                   <w:txbxContent>
                     <w:p>
@@ -3604,7 +3938,7 @@
           </mc:Choice>
           <mc:Fallback>
             <w:pict>
-              <v:shape w14:anchorId="383C6178" id="Text Box 117" o:spid="_x0000_s1045" type="#_x0000_t202" style="position:absolute;margin-left:-71.25pt;margin-top:90pt;width:134.25pt;height:123.75pt;z-index:251759616;visibility:visible;mso-wrap-style:square;mso-height-percent:0;mso-wrap-distance-left:9pt;mso-wrap-distance-top:0;mso-wrap-distance-right:9pt;mso-wrap-distance-bottom:0;mso-position-horizontal:absolute;mso-position-horizontal-relative:text;mso-position-vertical:absolute;mso-position-vertical-relative:text;mso-height-percent:0;mso-height-relative:margin;v-text-anchor:top" o:gfxdata="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" fillcolor="white [3201]" strokeweight=".5pt">
+              <v:shape w14:anchorId="383C6178" id="Text Box 117" o:spid="_x0000_s1045" type="#_x0000_t202" style="position:absolute;margin-left:-71.25pt;margin-top:90pt;width:134.25pt;height:123.75pt;z-index:251759616;visibility:visible;mso-wrap-style:square;mso-height-percent:0;mso-wrap-distance-left:9pt;mso-wrap-distance-top:0;mso-wrap-distance-right:9pt;mso-wrap-distance-bottom:0;mso-position-horizontal:absolute;mso-position-horizontal-relative:text;mso-position-vertical:absolute;mso-position-vertical-relative:text;mso-height-percent:0;mso-height-relative:margin;v-text-anchor:top" o:gfxdata="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" fillcolor="white [3201]" strokeweight=".5pt">
                 <v:textbox>
                   <w:txbxContent>
                     <w:p>
@@ -3718,7 +4052,7 @@
           </mc:Choice>
           <mc:Fallback>
             <w:pict>
-              <v:shape w14:anchorId="16D8DA87" id="Text Box 116" o:spid="_x0000_s1046" type="#_x0000_t202" style="position:absolute;margin-left:0;margin-top:0;width:105pt;height:30pt;z-index:251758592;visibility:visible;mso-wrap-style:square;mso-width-percent:0;mso-height-percent:0;mso-wrap-distance-left:9pt;mso-wrap-distance-top:0;mso-wrap-distance-right:9pt;mso-wrap-distance-bottom:0;mso-position-horizontal:center;mso-position-horizontal-relative:margin;mso-position-vertical:absolute;mso-position-vertical-relative:text;mso-width-percent:0;mso-height-percent:0;mso-width-relative:margin;mso-height-relative:margin;v-text-anchor:top" o:gfxdata="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" filled="f" stroked="f">
+              <v:shape w14:anchorId="16D8DA87" id="Text Box 116" o:spid="_x0000_s1046" type="#_x0000_t202" style="position:absolute;margin-left:0;margin-top:0;width:105pt;height:30pt;z-index:251758592;visibility:visible;mso-wrap-style:square;mso-width-percent:0;mso-height-percent:0;mso-wrap-distance-left:9pt;mso-wrap-distance-top:0;mso-wrap-distance-right:9pt;mso-wrap-distance-bottom:0;mso-position-horizontal:center;mso-position-horizontal-relative:margin;mso-position-vertical:absolute;mso-position-vertical-relative:text;mso-width-percent:0;mso-height-percent:0;mso-width-relative:margin;mso-height-relative:margin;v-text-anchor:top" o:gfxdata="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" filled="f" stroked="f">
                 <v:textbox>
                   <w:txbxContent>
                     <w:p>
@@ -3781,7 +4115,7 @@
                     <pic:cNvPicPr/>
                   </pic:nvPicPr>
                   <pic:blipFill rotWithShape="1">
-                    <a:blip r:embed="rId64" cstate="print">
+                    <a:blip r:embed="rId65" cstate="print">
                       <a:extLst>
                         <a:ext uri="{28A0092B-C50C-407E-A947-70E740481C1C}">
                           <a14:useLocalDpi xmlns:a14="http://schemas.microsoft.com/office/drawing/2010/main" val="0"/>
@@ -3927,7 +4261,7 @@
           </mc:Choice>
           <mc:Fallback>
             <w:pict>
-              <v:shape w14:anchorId="7BDAA28B" id="Text Box 204" o:spid="_x0000_s1047" type="#_x0000_t202" style="position:absolute;margin-left:388.5pt;margin-top:150pt;width:132.75pt;height:213pt;z-index:251776000;visibility:visible;mso-wrap-style:square;mso-wrap-distance-left:9pt;mso-wrap-distance-top:0;mso-wrap-distance-right:9pt;mso-wrap-distance-bottom:0;mso-position-horizontal:absolute;mso-position-horizontal-relative:text;mso-position-vertical:absolute;mso-position-vertical-relative:text;v-text-anchor:top" o:gfxdata="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" fillcolor="white [3201]" strokeweight=".5pt">
+              <v:shape w14:anchorId="7BDAA28B" id="Text Box 204" o:spid="_x0000_s1047" type="#_x0000_t202" style="position:absolute;margin-left:388.5pt;margin-top:150pt;width:132.75pt;height:213pt;z-index:251776000;visibility:visible;mso-wrap-style:square;mso-wrap-distance-left:9pt;mso-wrap-distance-top:0;mso-wrap-distance-right:9pt;mso-wrap-distance-bottom:0;mso-position-horizontal:absolute;mso-position-horizontal-relative:text;mso-position-vertical:absolute;mso-position-vertical-relative:text;v-text-anchor:top" o:gfxdata="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" fillcolor="white [3201]" strokeweight=".5pt">
                 <v:textbox>
                   <w:txbxContent>
                     <w:p>
@@ -4103,18 +4437,7 @@
                                 <w:szCs w:val="32"/>
                                 <w:u w:val="single"/>
                               </w:rPr>
-                              <w:t>mTickets Buy</w:t>
-                            </w:r>
-                            <w:r>
-                              <w:rPr>
-                                <w:b/>
-                                <w:bCs/>
-                                <w:color w:val="000000" w:themeColor="text1"/>
-                                <w:sz w:val="32"/>
-                                <w:szCs w:val="32"/>
-                                <w:u w:val="single"/>
-                              </w:rPr>
-                              <w:t xml:space="preserve"> – ticket options</w:t>
+                              <w:t>mTickets Buy – ticket options</w:t>
                             </w:r>
                           </w:p>
                         </w:txbxContent>
@@ -4139,7 +4462,7 @@
           </mc:Choice>
           <mc:Fallback>
             <w:pict>
-              <v:shape w14:anchorId="012E0149" id="Text Box 202" o:spid="_x0000_s1049" type="#_x0000_t202" style="position:absolute;margin-left:0;margin-top:0;width:210.75pt;height:30pt;z-index:251773952;visibility:visible;mso-wrap-style:square;mso-width-percent:0;mso-height-percent:0;mso-wrap-distance-left:9pt;mso-wrap-distance-top:0;mso-wrap-distance-right:9pt;mso-wrap-distance-bottom:0;mso-position-horizontal:center;mso-position-horizontal-relative:margin;mso-position-vertical:absolute;mso-position-vertical-relative:text;mso-width-percent:0;mso-height-percent:0;mso-width-relative:margin;mso-height-relative:margin;v-text-anchor:top" o:gfxdata="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" filled="f" stroked="f">
+              <v:shape w14:anchorId="012E0149" id="Text Box 202" o:spid="_x0000_s1049" type="#_x0000_t202" style="position:absolute;margin-left:0;margin-top:0;width:210.75pt;height:30pt;z-index:251773952;visibility:visible;mso-wrap-style:square;mso-width-percent:0;mso-height-percent:0;mso-wrap-distance-left:9pt;mso-wrap-distance-top:0;mso-wrap-distance-right:9pt;mso-wrap-distance-bottom:0;mso-position-horizontal:center;mso-position-horizontal-relative:margin;mso-position-vertical:absolute;mso-position-vertical-relative:text;mso-width-percent:0;mso-height-percent:0;mso-width-relative:margin;mso-height-relative:margin;v-text-anchor:top" o:gfxdata="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" filled="f" stroked="f">
                 <v:textbox>
                   <w:txbxContent>
                     <w:p>
@@ -4202,7 +4525,7 @@
                     <pic:cNvPicPr/>
                   </pic:nvPicPr>
                   <pic:blipFill rotWithShape="1">
-                    <a:blip r:embed="rId65" cstate="print">
+                    <a:blip r:embed="rId66" cstate="print">
                       <a:extLst>
                         <a:ext uri="{28A0092B-C50C-407E-A947-70E740481C1C}">
                           <a14:useLocalDpi xmlns:a14="http://schemas.microsoft.com/office/drawing/2010/main" val="0"/>
@@ -4267,7 +4590,7 @@
                 <wp:cNvGraphicFramePr/>
                 <a:graphic xmlns:a="http://schemas.openxmlformats.org/drawingml/2006/main">
                   <a:graphicData uri="http://schemas.microsoft.com/office/word/2010/wordprocessingInk">
-                    <w14:contentPart bwMode="auto" r:id="rId66">
+                    <w14:contentPart bwMode="auto" r:id="rId67">
                       <w14:nvContentPartPr>
                         <w14:cNvContentPartPr/>
                       </w14:nvContentPartPr>
@@ -4283,8 +4606,8 @@
           </mc:Choice>
           <mc:Fallback>
             <w:pict>
-              <v:shape w14:anchorId="41738F68" id="Ink 216" o:spid="_x0000_s1026" type="#_x0000_t75" style="position:absolute;margin-left:64.3pt;margin-top:3.2pt;width:44.35pt;height:6.25pt;z-index:251787264;visibility:visible;mso-wrap-style:square;mso-wrap-distance-left:9pt;mso-wrap-distance-top:0;mso-wrap-distance-right:9pt;mso-wrap-distance-bottom:0;mso-position-horizontal:absolute;mso-position-horizontal-relative:text;mso-position-vertical:absolute;mso-position-vertical-relative:text" o:gfxdata="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">
-                <v:imagedata r:id="rId67" o:title=""/>
+              <v:shape w14:anchorId="4A88DCBE" id="Ink 216" o:spid="_x0000_s1026" type="#_x0000_t75" style="position:absolute;margin-left:64.3pt;margin-top:3.2pt;width:44.35pt;height:6.25pt;z-index:251787264;visibility:visible;mso-wrap-style:square;mso-wrap-distance-left:9pt;mso-wrap-distance-top:0;mso-wrap-distance-right:9pt;mso-wrap-distance-bottom:0;mso-position-horizontal:absolute;mso-position-horizontal-relative:text;mso-position-vertical:absolute;mso-position-vertical-relative:text" o:gfxdata="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">
+                <v:imagedata r:id="rId68" o:title=""/>
               </v:shape>
             </w:pict>
           </mc:Fallback>
@@ -4314,7 +4637,7 @@
                 <wp:cNvGraphicFramePr/>
                 <a:graphic xmlns:a="http://schemas.openxmlformats.org/drawingml/2006/main">
                   <a:graphicData uri="http://schemas.microsoft.com/office/word/2010/wordprocessingInk">
-                    <w14:contentPart bwMode="auto" r:id="rId68">
+                    <w14:contentPart bwMode="auto" r:id="rId69">
                       <w14:nvContentPartPr>
                         <w14:cNvContentPartPr/>
                       </w14:nvContentPartPr>
@@ -4330,8 +4653,8 @@
           </mc:Choice>
           <mc:Fallback>
             <w:pict>
-              <v:shape w14:anchorId="486781BC" id="Ink 222" o:spid="_x0000_s1026" type="#_x0000_t75" style="position:absolute;margin-left:109.65pt;margin-top:-5.15pt;width:97.35pt;height:42.9pt;z-index:251791360;visibility:visible;mso-wrap-style:square;mso-wrap-distance-left:9pt;mso-wrap-distance-top:0;mso-wrap-distance-right:9pt;mso-wrap-distance-bottom:0;mso-position-horizontal:absolute;mso-position-horizontal-relative:text;mso-position-vertical:absolute;mso-position-vertical-relative:text" o:gfxdata="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">
-                <v:imagedata r:id="rId69" o:title=""/>
+              <v:shape w14:anchorId="4958172D" id="Ink 222" o:spid="_x0000_s1026" type="#_x0000_t75" style="position:absolute;margin-left:109.65pt;margin-top:-5.15pt;width:97.35pt;height:42.9pt;z-index:251791360;visibility:visible;mso-wrap-style:square;mso-wrap-distance-left:9pt;mso-wrap-distance-top:0;mso-wrap-distance-right:9pt;mso-wrap-distance-bottom:0;mso-position-horizontal:absolute;mso-position-horizontal-relative:text;mso-position-vertical:absolute;mso-position-vertical-relative:text" o:gfxdata="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">
+                <v:imagedata r:id="rId70" o:title=""/>
               </v:shape>
             </w:pict>
           </mc:Fallback>
@@ -4362,7 +4685,7 @@
                 <wp:cNvGraphicFramePr/>
                 <a:graphic xmlns:a="http://schemas.openxmlformats.org/drawingml/2006/main">
                   <a:graphicData uri="http://schemas.microsoft.com/office/word/2010/wordprocessingInk">
-                    <w14:contentPart bwMode="auto" r:id="rId70">
+                    <w14:contentPart bwMode="auto" r:id="rId71">
                       <w14:nvContentPartPr>
                         <w14:cNvContentPartPr/>
                       </w14:nvContentPartPr>
@@ -4378,8 +4701,8 @@
           </mc:Choice>
           <mc:Fallback>
             <w:pict>
-              <v:shape w14:anchorId="61AFEAF4" id="Ink 225" o:spid="_x0000_s1026" type="#_x0000_t75" style="position:absolute;margin-left:201.9pt;margin-top:-34.2pt;width:188.9pt;height:100.35pt;z-index:251792384;visibility:visible;mso-wrap-style:square;mso-wrap-distance-left:9pt;mso-wrap-distance-top:0;mso-wrap-distance-right:9pt;mso-wrap-distance-bottom:0;mso-position-horizontal:absolute;mso-position-horizontal-relative:text;mso-position-vertical:absolute;mso-position-vertical-relative:text" o:gfxdata="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">
-                <v:imagedata r:id="rId71" o:title=""/>
+              <v:shape w14:anchorId="499738CB" id="Ink 225" o:spid="_x0000_s1026" type="#_x0000_t75" style="position:absolute;margin-left:201.9pt;margin-top:-34.2pt;width:188.9pt;height:100.35pt;z-index:251792384;visibility:visible;mso-wrap-style:square;mso-wrap-distance-left:9pt;mso-wrap-distance-top:0;mso-wrap-distance-right:9pt;mso-wrap-distance-bottom:0;mso-position-horizontal:absolute;mso-position-horizontal-relative:text;mso-position-vertical:absolute;mso-position-vertical-relative:text" o:gfxdata="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">
+                <v:imagedata r:id="rId72" o:title=""/>
               </v:shape>
             </w:pict>
           </mc:Fallback>
@@ -4495,7 +4818,7 @@
                 <wp:cNvGraphicFramePr/>
                 <a:graphic xmlns:a="http://schemas.openxmlformats.org/drawingml/2006/main">
                   <a:graphicData uri="http://schemas.microsoft.com/office/word/2010/wordprocessingInk">
-                    <w14:contentPart bwMode="auto" r:id="rId72">
+                    <w14:contentPart bwMode="auto" r:id="rId73">
                       <w14:nvContentPartPr>
                         <w14:cNvContentPartPr/>
                       </w14:nvContentPartPr>
@@ -4511,8 +4834,8 @@
           </mc:Choice>
           <mc:Fallback>
             <w:pict>
-              <v:shape w14:anchorId="52F46FB8" id="Ink 228" o:spid="_x0000_s1026" type="#_x0000_t75" style="position:absolute;margin-left:159.15pt;margin-top:-29.15pt;width:229.8pt;height:104.15pt;z-index:251794432;visibility:visible;mso-wrap-style:square;mso-wrap-distance-left:9pt;mso-wrap-distance-top:0;mso-wrap-distance-right:9pt;mso-wrap-distance-bottom:0;mso-position-horizontal:absolute;mso-position-horizontal-relative:text;mso-position-vertical:absolute;mso-position-vertical-relative:text" o:gfxdata="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">
-                <v:imagedata r:id="rId73" o:title=""/>
+              <v:shape w14:anchorId="33CD21D6" id="Ink 228" o:spid="_x0000_s1026" type="#_x0000_t75" style="position:absolute;margin-left:159.15pt;margin-top:-29.15pt;width:229.8pt;height:104.15pt;z-index:251794432;visibility:visible;mso-wrap-style:square;mso-wrap-distance-left:9pt;mso-wrap-distance-top:0;mso-wrap-distance-right:9pt;mso-wrap-distance-bottom:0;mso-position-horizontal:absolute;mso-position-horizontal-relative:text;mso-position-vertical:absolute;mso-position-vertical-relative:text" o:gfxdata="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">
+                <v:imagedata r:id="rId74" o:title=""/>
               </v:shape>
             </w:pict>
           </mc:Fallback>
@@ -4545,7 +4868,7 @@
                 <wp:cNvGraphicFramePr/>
                 <a:graphic xmlns:a="http://schemas.openxmlformats.org/drawingml/2006/main">
                   <a:graphicData uri="http://schemas.microsoft.com/office/word/2010/wordprocessingInk">
-                    <w14:contentPart bwMode="auto" r:id="rId74">
+                    <w14:contentPart bwMode="auto" r:id="rId75">
                       <w14:nvContentPartPr>
                         <w14:cNvContentPartPr/>
                       </w14:nvContentPartPr>
@@ -4561,8 +4884,8 @@
           </mc:Choice>
           <mc:Fallback>
             <w:pict>
-              <v:shape w14:anchorId="33D7C2D0" id="Ink 227" o:spid="_x0000_s1026" type="#_x0000_t75" style="position:absolute;margin-left:107.4pt;margin-top:-43.4pt;width:55.45pt;height:106.6pt;z-index:251793408;visibility:visible;mso-wrap-style:square;mso-wrap-distance-left:9pt;mso-wrap-distance-top:0;mso-wrap-distance-right:9pt;mso-wrap-distance-bottom:0;mso-position-horizontal:absolute;mso-position-horizontal-relative:text;mso-position-vertical:absolute;mso-position-vertical-relative:text" o:gfxdata="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">
-                <v:imagedata r:id="rId75" o:title=""/>
+              <v:shape w14:anchorId="5DCB6265" id="Ink 227" o:spid="_x0000_s1026" type="#_x0000_t75" style="position:absolute;margin-left:107.4pt;margin-top:-43.4pt;width:55.45pt;height:106.6pt;z-index:251793408;visibility:visible;mso-wrap-style:square;mso-wrap-distance-left:9pt;mso-wrap-distance-top:0;mso-wrap-distance-right:9pt;mso-wrap-distance-bottom:0;mso-position-horizontal:absolute;mso-position-horizontal-relative:text;mso-position-vertical:absolute;mso-position-vertical-relative:text" o:gfxdata="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">
+                <v:imagedata r:id="rId76" o:title=""/>
               </v:shape>
             </w:pict>
           </mc:Fallback>
@@ -4590,7 +4913,7 @@
                 <wp:cNvGraphicFramePr/>
                 <a:graphic xmlns:a="http://schemas.openxmlformats.org/drawingml/2006/main">
                   <a:graphicData uri="http://schemas.microsoft.com/office/word/2010/wordprocessingInk">
-                    <w14:contentPart bwMode="auto" r:id="rId76">
+                    <w14:contentPart bwMode="auto" r:id="rId77">
                       <w14:nvContentPartPr>
                         <w14:cNvContentPartPr/>
                       </w14:nvContentPartPr>
@@ -4606,8 +4929,8 @@
           </mc:Choice>
           <mc:Fallback>
             <w:pict>
-              <v:shape w14:anchorId="3CA0FBC9" id="Ink 221" o:spid="_x0000_s1026" type="#_x0000_t75" style="position:absolute;margin-left:5.2pt;margin-top:-244.15pt;width:68.95pt;height:506.55pt;z-index:251790336;visibility:visible;mso-wrap-style:square;mso-wrap-distance-left:9pt;mso-wrap-distance-top:0;mso-wrap-distance-right:9pt;mso-wrap-distance-bottom:0;mso-position-horizontal:absolute;mso-position-horizontal-relative:text;mso-position-vertical:absolute;mso-position-vertical-relative:text" o:gfxdata="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">
-                <v:imagedata r:id="rId77" o:title=""/>
+              <v:shape w14:anchorId="408E0F8E" id="Ink 221" o:spid="_x0000_s1026" type="#_x0000_t75" style="position:absolute;margin-left:5.2pt;margin-top:-244.15pt;width:68.95pt;height:506.55pt;z-index:251790336;visibility:visible;mso-wrap-style:square;mso-wrap-distance-left:9pt;mso-wrap-distance-top:0;mso-wrap-distance-right:9pt;mso-wrap-distance-bottom:0;mso-position-horizontal:absolute;mso-position-horizontal-relative:text;mso-position-vertical:absolute;mso-position-vertical-relative:text" o:gfxdata="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">
+                <v:imagedata r:id="rId78" o:title=""/>
               </v:shape>
             </w:pict>
           </mc:Fallback>
@@ -4635,7 +4958,7 @@
                 <wp:cNvGraphicFramePr/>
                 <a:graphic xmlns:a="http://schemas.openxmlformats.org/drawingml/2006/main">
                   <a:graphicData uri="http://schemas.microsoft.com/office/word/2010/wordprocessingInk">
-                    <w14:contentPart bwMode="auto" r:id="rId78">
+                    <w14:contentPart bwMode="auto" r:id="rId79">
                       <w14:nvContentPartPr>
                         <w14:cNvContentPartPr/>
                       </w14:nvContentPartPr>
@@ -4651,8 +4974,8 @@
           </mc:Choice>
           <mc:Fallback>
             <w:pict>
-              <v:shape w14:anchorId="63826C4E" id="Ink 215" o:spid="_x0000_s1026" type="#_x0000_t75" style="position:absolute;margin-left:60.85pt;margin-top:-243.4pt;width:53.85pt;height:503.65pt;z-index:251786240;visibility:visible;mso-wrap-style:square;mso-wrap-distance-left:9pt;mso-wrap-distance-top:0;mso-wrap-distance-right:9pt;mso-wrap-distance-bottom:0;mso-position-horizontal:absolute;mso-position-horizontal-relative:text;mso-position-vertical:absolute;mso-position-vertical-relative:text" o:gfxdata="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">
-                <v:imagedata r:id="rId79" o:title=""/>
+              <v:shape w14:anchorId="759BE07E" id="Ink 215" o:spid="_x0000_s1026" type="#_x0000_t75" style="position:absolute;margin-left:60.85pt;margin-top:-243.4pt;width:53.85pt;height:503.65pt;z-index:251786240;visibility:visible;mso-wrap-style:square;mso-wrap-distance-left:9pt;mso-wrap-distance-top:0;mso-wrap-distance-right:9pt;mso-wrap-distance-bottom:0;mso-position-horizontal:absolute;mso-position-horizontal-relative:text;mso-position-vertical:absolute;mso-position-vertical-relative:text" o:gfxdata="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">
+                <v:imagedata r:id="rId80" o:title=""/>
               </v:shape>
             </w:pict>
           </mc:Fallback>
@@ -4696,7 +5019,7 @@
                 <wp:cNvGraphicFramePr/>
                 <a:graphic xmlns:a="http://schemas.openxmlformats.org/drawingml/2006/main">
                   <a:graphicData uri="http://schemas.microsoft.com/office/word/2010/wordprocessingInk">
-                    <w14:contentPart bwMode="auto" r:id="rId80">
+                    <w14:contentPart bwMode="auto" r:id="rId81">
                       <w14:nvContentPartPr>
                         <w14:cNvContentPartPr/>
                       </w14:nvContentPartPr>
@@ -4712,8 +5035,8 @@
           </mc:Choice>
           <mc:Fallback>
             <w:pict>
-              <v:shape w14:anchorId="53D12A42" id="Ink 275" o:spid="_x0000_s1026" type="#_x0000_t75" style="position:absolute;margin-left:62.3pt;margin-top:333.2pt;width:90.6pt;height:151.35pt;z-index:251821056;visibility:visible;mso-wrap-style:square;mso-wrap-distance-left:9pt;mso-wrap-distance-top:0;mso-wrap-distance-right:9pt;mso-wrap-distance-bottom:0;mso-position-horizontal:absolute;mso-position-horizontal-relative:text;mso-position-vertical:absolute;mso-position-vertical-relative:text" o:gfxdata="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">
-                <v:imagedata r:id="rId81" o:title=""/>
+              <v:shape w14:anchorId="37623CDE" id="Ink 275" o:spid="_x0000_s1026" type="#_x0000_t75" style="position:absolute;margin-left:62.3pt;margin-top:333.2pt;width:90.6pt;height:151.35pt;z-index:251821056;visibility:visible;mso-wrap-style:square;mso-wrap-distance-left:9pt;mso-wrap-distance-top:0;mso-wrap-distance-right:9pt;mso-wrap-distance-bottom:0;mso-position-horizontal:absolute;mso-position-horizontal-relative:text;mso-position-vertical:absolute;mso-position-vertical-relative:text" o:gfxdata="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">
+                <v:imagedata r:id="rId82" o:title=""/>
               </v:shape>
             </w:pict>
           </mc:Fallback>
@@ -4741,7 +5064,7 @@
                 <wp:cNvGraphicFramePr/>
                 <a:graphic xmlns:a="http://schemas.openxmlformats.org/drawingml/2006/main">
                   <a:graphicData uri="http://schemas.microsoft.com/office/word/2010/wordprocessingInk">
-                    <w14:contentPart bwMode="auto" r:id="rId82">
+                    <w14:contentPart bwMode="auto" r:id="rId83">
                       <w14:nvContentPartPr>
                         <w14:cNvContentPartPr/>
                       </w14:nvContentPartPr>
@@ -4757,8 +5080,8 @@
           </mc:Choice>
           <mc:Fallback>
             <w:pict>
-              <v:shape w14:anchorId="7281DDE9" id="Ink 273" o:spid="_x0000_s1026" type="#_x0000_t75" style="position:absolute;margin-left:64.75pt;margin-top:485.25pt;width:88.05pt;height:61.4pt;z-index:251820032;visibility:visible;mso-wrap-style:square;mso-wrap-distance-left:9pt;mso-wrap-distance-top:0;mso-wrap-distance-right:9pt;mso-wrap-distance-bottom:0;mso-position-horizontal:absolute;mso-position-horizontal-relative:text;mso-position-vertical:absolute;mso-position-vertical-relative:text" o:gfxdata="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">
-                <v:imagedata r:id="rId83" o:title=""/>
+              <v:shape w14:anchorId="24018076" id="Ink 273" o:spid="_x0000_s1026" type="#_x0000_t75" style="position:absolute;margin-left:64.75pt;margin-top:485.25pt;width:88.05pt;height:61.4pt;z-index:251820032;visibility:visible;mso-wrap-style:square;mso-wrap-distance-left:9pt;mso-wrap-distance-top:0;mso-wrap-distance-right:9pt;mso-wrap-distance-bottom:0;mso-position-horizontal:absolute;mso-position-horizontal-relative:text;mso-position-vertical:absolute;mso-position-vertical-relative:text" o:gfxdata="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">
+                <v:imagedata r:id="rId84" o:title=""/>
               </v:shape>
             </w:pict>
           </mc:Fallback>
@@ -4786,7 +5109,7 @@
                 <wp:cNvGraphicFramePr/>
                 <a:graphic xmlns:a="http://schemas.openxmlformats.org/drawingml/2006/main">
                   <a:graphicData uri="http://schemas.microsoft.com/office/word/2010/wordprocessingInk">
-                    <w14:contentPart bwMode="auto" r:id="rId84">
+                    <w14:contentPart bwMode="auto" r:id="rId85">
                       <w14:nvContentPartPr>
                         <w14:cNvContentPartPr/>
                       </w14:nvContentPartPr>
@@ -4802,8 +5125,8 @@
           </mc:Choice>
           <mc:Fallback>
             <w:pict>
-              <v:shape w14:anchorId="4B0BDE57" id="Ink 272" o:spid="_x0000_s1026" type="#_x0000_t75" style="position:absolute;margin-left:149.65pt;margin-top:519.15pt;width:173.75pt;height:50.75pt;z-index:251819008;visibility:visible;mso-wrap-style:square;mso-wrap-distance-left:9pt;mso-wrap-distance-top:0;mso-wrap-distance-right:9pt;mso-wrap-distance-bottom:0;mso-position-horizontal:absolute;mso-position-horizontal-relative:text;mso-position-vertical:absolute;mso-position-vertical-relative:text" o:gfxdata="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">
-                <v:imagedata r:id="rId85" o:title=""/>
+              <v:shape w14:anchorId="34BD34A1" id="Ink 272" o:spid="_x0000_s1026" type="#_x0000_t75" style="position:absolute;margin-left:149.65pt;margin-top:519.15pt;width:173.75pt;height:50.75pt;z-index:251819008;visibility:visible;mso-wrap-style:square;mso-wrap-distance-left:9pt;mso-wrap-distance-top:0;mso-wrap-distance-right:9pt;mso-wrap-distance-bottom:0;mso-position-horizontal:absolute;mso-position-horizontal-relative:text;mso-position-vertical:absolute;mso-position-vertical-relative:text" o:gfxdata="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">
+                <v:imagedata r:id="rId86" o:title=""/>
               </v:shape>
             </w:pict>
           </mc:Fallback>
@@ -4831,7 +5154,7 @@
                 <wp:cNvGraphicFramePr/>
                 <a:graphic xmlns:a="http://schemas.openxmlformats.org/drawingml/2006/main">
                   <a:graphicData uri="http://schemas.microsoft.com/office/word/2010/wordprocessingInk">
-                    <w14:contentPart bwMode="auto" r:id="rId86">
+                    <w14:contentPart bwMode="auto" r:id="rId87">
                       <w14:nvContentPartPr>
                         <w14:cNvContentPartPr/>
                       </w14:nvContentPartPr>
@@ -4847,8 +5170,8 @@
           </mc:Choice>
           <mc:Fallback>
             <w:pict>
-              <v:shape w14:anchorId="4F0359CE" id="Ink 269" o:spid="_x0000_s1026" type="#_x0000_t75" style="position:absolute;margin-left:146.4pt;margin-top:516.95pt;width:50.15pt;height:53.15pt;z-index:251817984;visibility:visible;mso-wrap-style:square;mso-wrap-distance-left:9pt;mso-wrap-distance-top:0;mso-wrap-distance-right:9pt;mso-wrap-distance-bottom:0;mso-position-horizontal:absolute;mso-position-horizontal-relative:text;mso-position-vertical:absolute;mso-position-vertical-relative:text" o:gfxdata="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">
-                <v:imagedata r:id="rId87" o:title=""/>
+              <v:shape w14:anchorId="4CCCAFA9" id="Ink 269" o:spid="_x0000_s1026" type="#_x0000_t75" style="position:absolute;margin-left:146.4pt;margin-top:516.95pt;width:50.15pt;height:53.15pt;z-index:251817984;visibility:visible;mso-wrap-style:square;mso-wrap-distance-left:9pt;mso-wrap-distance-top:0;mso-wrap-distance-right:9pt;mso-wrap-distance-bottom:0;mso-position-horizontal:absolute;mso-position-horizontal-relative:text;mso-position-vertical:absolute;mso-position-vertical-relative:text" o:gfxdata="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">
+                <v:imagedata r:id="rId88" o:title=""/>
               </v:shape>
             </w:pict>
           </mc:Fallback>
@@ -4876,7 +5199,7 @@
                 <wp:cNvGraphicFramePr/>
                 <a:graphic xmlns:a="http://schemas.openxmlformats.org/drawingml/2006/main">
                   <a:graphicData uri="http://schemas.microsoft.com/office/word/2010/wordprocessingInk">
-                    <w14:contentPart bwMode="auto" r:id="rId88">
+                    <w14:contentPart bwMode="auto" r:id="rId89">
                       <w14:nvContentPartPr>
                         <w14:cNvContentPartPr/>
                       </w14:nvContentPartPr>
@@ -4892,8 +5215,8 @@
           </mc:Choice>
           <mc:Fallback>
             <w:pict>
-              <v:shape w14:anchorId="7DC7891B" id="Ink 268" o:spid="_x0000_s1026" type="#_x0000_t75" style="position:absolute;margin-left:52.35pt;margin-top:187.95pt;width:23.95pt;height:46.65pt;z-index:251816960;visibility:visible;mso-wrap-style:square;mso-wrap-distance-left:9pt;mso-wrap-distance-top:0;mso-wrap-distance-right:9pt;mso-wrap-distance-bottom:0;mso-position-horizontal:absolute;mso-position-horizontal-relative:text;mso-position-vertical:absolute;mso-position-vertical-relative:text" o:gfxdata="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">
-                <v:imagedata r:id="rId89" o:title=""/>
+              <v:shape w14:anchorId="76EAE638" id="Ink 268" o:spid="_x0000_s1026" type="#_x0000_t75" style="position:absolute;margin-left:52.35pt;margin-top:187.95pt;width:23.95pt;height:46.65pt;z-index:251816960;visibility:visible;mso-wrap-style:square;mso-wrap-distance-left:9pt;mso-wrap-distance-top:0;mso-wrap-distance-right:9pt;mso-wrap-distance-bottom:0;mso-position-horizontal:absolute;mso-position-horizontal-relative:text;mso-position-vertical:absolute;mso-position-vertical-relative:text" o:gfxdata="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">
+                <v:imagedata r:id="rId90" o:title=""/>
               </v:shape>
             </w:pict>
           </mc:Fallback>
@@ -4921,7 +5244,7 @@
                 <wp:cNvGraphicFramePr/>
                 <a:graphic xmlns:a="http://schemas.openxmlformats.org/drawingml/2006/main">
                   <a:graphicData uri="http://schemas.microsoft.com/office/word/2010/wordprocessingInk">
-                    <w14:contentPart bwMode="auto" r:id="rId90">
+                    <w14:contentPart bwMode="auto" r:id="rId91">
                       <w14:nvContentPartPr>
                         <w14:cNvContentPartPr/>
                       </w14:nvContentPartPr>
@@ -4937,8 +5260,8 @@
           </mc:Choice>
           <mc:Fallback>
             <w:pict>
-              <v:shape w14:anchorId="24461F24" id="Ink 266" o:spid="_x0000_s1026" type="#_x0000_t75" style="position:absolute;margin-left:71.95pt;margin-top:198.95pt;width:87.15pt;height:79.25pt;z-index:251815936;visibility:visible;mso-wrap-style:square;mso-wrap-distance-left:9pt;mso-wrap-distance-top:0;mso-wrap-distance-right:9pt;mso-wrap-distance-bottom:0;mso-position-horizontal:absolute;mso-position-horizontal-relative:text;mso-position-vertical:absolute;mso-position-vertical-relative:text" o:gfxdata="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">
-                <v:imagedata r:id="rId91" o:title=""/>
+              <v:shape w14:anchorId="5D70C1CC" id="Ink 266" o:spid="_x0000_s1026" type="#_x0000_t75" style="position:absolute;margin-left:71.95pt;margin-top:198.95pt;width:87.15pt;height:79.25pt;z-index:251815936;visibility:visible;mso-wrap-style:square;mso-wrap-distance-left:9pt;mso-wrap-distance-top:0;mso-wrap-distance-right:9pt;mso-wrap-distance-bottom:0;mso-position-horizontal:absolute;mso-position-horizontal-relative:text;mso-position-vertical:absolute;mso-position-vertical-relative:text" o:gfxdata="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">
+                <v:imagedata r:id="rId92" o:title=""/>
               </v:shape>
             </w:pict>
           </mc:Fallback>
@@ -4966,7 +5289,7 @@
                 <wp:cNvGraphicFramePr/>
                 <a:graphic xmlns:a="http://schemas.openxmlformats.org/drawingml/2006/main">
                   <a:graphicData uri="http://schemas.microsoft.com/office/word/2010/wordprocessingInk">
-                    <w14:contentPart bwMode="auto" r:id="rId92">
+                    <w14:contentPart bwMode="auto" r:id="rId93">
                       <w14:nvContentPartPr>
                         <w14:cNvContentPartPr/>
                       </w14:nvContentPartPr>
@@ -4982,8 +5305,8 @@
           </mc:Choice>
           <mc:Fallback>
             <w:pict>
-              <v:shape w14:anchorId="1783478B" id="Ink 262" o:spid="_x0000_s1026" type="#_x0000_t75" style="position:absolute;margin-left:149.4pt;margin-top:300.9pt;width:178.45pt;height:56.95pt;z-index:251814912;visibility:visible;mso-wrap-style:square;mso-wrap-distance-left:9pt;mso-wrap-distance-top:0;mso-wrap-distance-right:9pt;mso-wrap-distance-bottom:0;mso-position-horizontal:absolute;mso-position-horizontal-relative:text;mso-position-vertical:absolute;mso-position-vertical-relative:text" o:gfxdata="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">
-                <v:imagedata r:id="rId93" o:title=""/>
+              <v:shape w14:anchorId="0124933C" id="Ink 262" o:spid="_x0000_s1026" type="#_x0000_t75" style="position:absolute;margin-left:149.4pt;margin-top:300.9pt;width:178.45pt;height:56.95pt;z-index:251814912;visibility:visible;mso-wrap-style:square;mso-wrap-distance-left:9pt;mso-wrap-distance-top:0;mso-wrap-distance-right:9pt;mso-wrap-distance-bottom:0;mso-position-horizontal:absolute;mso-position-horizontal-relative:text;mso-position-vertical:absolute;mso-position-vertical-relative:text" o:gfxdata="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">
+                <v:imagedata r:id="rId94" o:title=""/>
               </v:shape>
             </w:pict>
           </mc:Fallback>
@@ -5062,7 +5385,7 @@
           </mc:Choice>
           <mc:Fallback>
             <w:pict>
-              <v:shape w14:anchorId="447D4E3B" id="Text Box 259" o:spid="_x0000_s1051" type="#_x0000_t202" style="position:absolute;margin-left:-71.25pt;margin-top:407.25pt;width:135.75pt;height:167.25pt;z-index:251813888;visibility:visible;mso-wrap-style:square;mso-height-percent:0;mso-wrap-distance-left:9pt;mso-wrap-distance-top:0;mso-wrap-distance-right:9pt;mso-wrap-distance-bottom:0;mso-position-horizontal:absolute;mso-position-horizontal-relative:text;mso-position-vertical:absolute;mso-position-vertical-relative:text;mso-height-percent:0;mso-height-relative:margin;v-text-anchor:top" o:gfxdata="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" fillcolor="white [3201]" strokeweight=".5pt">
+              <v:shape w14:anchorId="447D4E3B" id="Text Box 259" o:spid="_x0000_s1051" type="#_x0000_t202" style="position:absolute;margin-left:-71.25pt;margin-top:407.25pt;width:135.75pt;height:167.25pt;z-index:251813888;visibility:visible;mso-wrap-style:square;mso-height-percent:0;mso-wrap-distance-left:9pt;mso-wrap-distance-top:0;mso-wrap-distance-right:9pt;mso-wrap-distance-bottom:0;mso-position-horizontal:absolute;mso-position-horizontal-relative:text;mso-position-vertical:absolute;mso-position-vertical-relative:text;mso-height-percent:0;mso-height-relative:margin;v-text-anchor:top" o:gfxdata="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" fillcolor="white [3201]" strokeweight=".5pt">
                 <v:textbox>
                   <w:txbxContent>
                     <w:p>
@@ -5105,7 +5428,7 @@
                 <wp:cNvGraphicFramePr/>
                 <a:graphic xmlns:a="http://schemas.openxmlformats.org/drawingml/2006/main">
                   <a:graphicData uri="http://schemas.microsoft.com/office/word/2010/wordprocessingInk">
-                    <w14:contentPart bwMode="auto" r:id="rId94">
+                    <w14:contentPart bwMode="auto" r:id="rId95">
                       <w14:nvContentPartPr>
                         <w14:cNvContentPartPr/>
                       </w14:nvContentPartPr>
@@ -5121,8 +5444,8 @@
           </mc:Choice>
           <mc:Fallback>
             <w:pict>
-              <v:shape w14:anchorId="0A798977" id="Ink 258" o:spid="_x0000_s1026" type="#_x0000_t75" style="position:absolute;margin-left:195pt;margin-top:564.05pt;width:194pt;height:28.35pt;z-index:251812864;visibility:visible;mso-wrap-style:square;mso-wrap-distance-left:9pt;mso-wrap-distance-top:0;mso-wrap-distance-right:9pt;mso-wrap-distance-bottom:0;mso-position-horizontal:absolute;mso-position-horizontal-relative:text;mso-position-vertical:absolute;mso-position-vertical-relative:text" o:gfxdata="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">
-                <v:imagedata r:id="rId95" o:title=""/>
+              <v:shape w14:anchorId="3EF09081" id="Ink 258" o:spid="_x0000_s1026" type="#_x0000_t75" style="position:absolute;margin-left:195pt;margin-top:564.05pt;width:194pt;height:28.35pt;z-index:251812864;visibility:visible;mso-wrap-style:square;mso-wrap-distance-left:9pt;mso-wrap-distance-top:0;mso-wrap-distance-right:9pt;mso-wrap-distance-bottom:0;mso-position-horizontal:absolute;mso-position-horizontal-relative:text;mso-position-vertical:absolute;mso-position-vertical-relative:text" o:gfxdata="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">
+                <v:imagedata r:id="rId96" o:title=""/>
               </v:shape>
             </w:pict>
           </mc:Fallback>
@@ -5195,7 +5518,7 @@
           </mc:Choice>
           <mc:Fallback>
             <w:pict>
-              <v:shape w14:anchorId="77B79711" id="Text Box 252" o:spid="_x0000_s1052" type="#_x0000_t202" style="position:absolute;margin-left:387.75pt;margin-top:510.75pt;width:132pt;height:105.75pt;z-index:251809792;visibility:visible;mso-wrap-style:square;mso-height-percent:0;mso-wrap-distance-left:9pt;mso-wrap-distance-top:0;mso-wrap-distance-right:9pt;mso-wrap-distance-bottom:0;mso-position-horizontal:absolute;mso-position-horizontal-relative:text;mso-position-vertical:absolute;mso-position-vertical-relative:text;mso-height-percent:0;mso-height-relative:margin;v-text-anchor:top" o:gfxdata="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" fillcolor="white [3201]" strokeweight=".5pt">
+              <v:shape w14:anchorId="77B79711" id="Text Box 252" o:spid="_x0000_s1052" type="#_x0000_t202" style="position:absolute;margin-left:387.75pt;margin-top:510.75pt;width:132pt;height:105.75pt;z-index:251809792;visibility:visible;mso-wrap-style:square;mso-height-percent:0;mso-wrap-distance-left:9pt;mso-wrap-distance-top:0;mso-wrap-distance-right:9pt;mso-wrap-distance-bottom:0;mso-position-horizontal:absolute;mso-position-horizontal-relative:text;mso-position-vertical:absolute;mso-position-vertical-relative:text;mso-height-percent:0;mso-height-relative:margin;v-text-anchor:top" o:gfxdata="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" fillcolor="white [3201]" strokeweight=".5pt">
                 <v:textbox>
                   <w:txbxContent>
                     <w:p>
@@ -5232,7 +5555,7 @@
                 <wp:cNvGraphicFramePr/>
                 <a:graphic xmlns:a="http://schemas.openxmlformats.org/drawingml/2006/main">
                   <a:graphicData uri="http://schemas.microsoft.com/office/word/2010/wordprocessingInk">
-                    <w14:contentPart bwMode="auto" r:id="rId96">
+                    <w14:contentPart bwMode="auto" r:id="rId97">
                       <w14:nvContentPartPr>
                         <w14:cNvContentPartPr/>
                       </w14:nvContentPartPr>
@@ -5248,8 +5571,8 @@
           </mc:Choice>
           <mc:Fallback>
             <w:pict>
-              <v:shape w14:anchorId="20DC957C" id="Ink 251" o:spid="_x0000_s1026" type="#_x0000_t75" style="position:absolute;margin-left:143.65pt;margin-top:89.25pt;width:336.3pt;height:203.15pt;z-index:251808768;visibility:visible;mso-wrap-style:square;mso-wrap-distance-left:9pt;mso-wrap-distance-top:0;mso-wrap-distance-right:9pt;mso-wrap-distance-bottom:0;mso-position-horizontal:absolute;mso-position-horizontal-relative:text;mso-position-vertical:absolute;mso-position-vertical-relative:text" o:gfxdata="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">
-                <v:imagedata r:id="rId97" o:title=""/>
+              <v:shape w14:anchorId="1EA92672" id="Ink 251" o:spid="_x0000_s1026" type="#_x0000_t75" style="position:absolute;margin-left:143.65pt;margin-top:89.25pt;width:336.3pt;height:203.15pt;z-index:251808768;visibility:visible;mso-wrap-style:square;mso-wrap-distance-left:9pt;mso-wrap-distance-top:0;mso-wrap-distance-right:9pt;mso-wrap-distance-bottom:0;mso-position-horizontal:absolute;mso-position-horizontal-relative:text;mso-position-vertical:absolute;mso-position-vertical-relative:text" o:gfxdata="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">
+                <v:imagedata r:id="rId98" o:title=""/>
               </v:shape>
             </w:pict>
           </mc:Fallback>
@@ -5322,7 +5645,7 @@
           </mc:Choice>
           <mc:Fallback>
             <w:pict>
-              <v:shape w14:anchorId="7F3FC315" id="Text Box 248" o:spid="_x0000_s1053" type="#_x0000_t202" style="position:absolute;margin-left:385.5pt;margin-top:294.75pt;width:135.75pt;height:154.5pt;z-index:251805696;visibility:visible;mso-wrap-style:square;mso-height-percent:0;mso-wrap-distance-left:9pt;mso-wrap-distance-top:0;mso-wrap-distance-right:9pt;mso-wrap-distance-bottom:0;mso-position-horizontal:absolute;mso-position-horizontal-relative:text;mso-position-vertical:absolute;mso-position-vertical-relative:text;mso-height-percent:0;mso-height-relative:margin;v-text-anchor:top" o:gfxdata="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" fillcolor="white [3201]" strokeweight=".5pt">
+              <v:shape w14:anchorId="7F3FC315" id="Text Box 248" o:spid="_x0000_s1053" type="#_x0000_t202" style="position:absolute;margin-left:385.5pt;margin-top:294.75pt;width:135.75pt;height:154.5pt;z-index:251805696;visibility:visible;mso-wrap-style:square;mso-height-percent:0;mso-wrap-distance-left:9pt;mso-wrap-distance-top:0;mso-wrap-distance-right:9pt;mso-wrap-distance-bottom:0;mso-position-horizontal:absolute;mso-position-horizontal-relative:text;mso-position-vertical:absolute;mso-position-vertical-relative:text;mso-height-percent:0;mso-height-relative:margin;v-text-anchor:top" o:gfxdata="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" fillcolor="white [3201]" strokeweight=".5pt">
                 <v:textbox>
                   <w:txbxContent>
                     <w:p>
@@ -5404,7 +5727,7 @@
           </mc:Choice>
           <mc:Fallback>
             <w:pict>
-              <v:shape w14:anchorId="02778388" id="Text Box 238" o:spid="_x0000_s1054" type="#_x0000_t202" style="position:absolute;margin-left:-70.5pt;margin-top:144.75pt;width:123pt;height:130.5pt;z-index:251801600;visibility:visible;mso-wrap-style:square;mso-height-percent:0;mso-wrap-distance-left:9pt;mso-wrap-distance-top:0;mso-wrap-distance-right:9pt;mso-wrap-distance-bottom:0;mso-position-horizontal:absolute;mso-position-horizontal-relative:text;mso-position-vertical:absolute;mso-position-vertical-relative:text;mso-height-percent:0;mso-height-relative:margin;v-text-anchor:top" o:gfxdata="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" fillcolor="white [3201]" strokeweight=".5pt">
+              <v:shape w14:anchorId="02778388" id="Text Box 238" o:spid="_x0000_s1054" type="#_x0000_t202" style="position:absolute;margin-left:-70.5pt;margin-top:144.75pt;width:123pt;height:130.5pt;z-index:251801600;visibility:visible;mso-wrap-style:square;mso-height-percent:0;mso-wrap-distance-left:9pt;mso-wrap-distance-top:0;mso-wrap-distance-right:9pt;mso-wrap-distance-bottom:0;mso-position-horizontal:absolute;mso-position-horizontal-relative:text;mso-position-vertical:absolute;mso-position-vertical-relative:text;mso-height-percent:0;mso-height-relative:margin;v-text-anchor:top" o:gfxdata="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" fillcolor="white [3201]" strokeweight=".5pt">
                 <v:textbox>
                   <w:txbxContent>
                     <w:p>
@@ -5441,7 +5764,7 @@
                 <wp:cNvGraphicFramePr/>
                 <a:graphic xmlns:a="http://schemas.openxmlformats.org/drawingml/2006/main">
                   <a:graphicData uri="http://schemas.microsoft.com/office/word/2010/wordprocessingInk">
-                    <w14:contentPart bwMode="auto" r:id="rId98">
+                    <w14:contentPart bwMode="auto" r:id="rId99">
                       <w14:nvContentPartPr>
                         <w14:cNvContentPartPr/>
                       </w14:nvContentPartPr>
@@ -5457,8 +5780,8 @@
           </mc:Choice>
           <mc:Fallback>
             <w:pict>
-              <v:shape w14:anchorId="462A4EBD" id="Ink 237" o:spid="_x0000_s1026" type="#_x0000_t75" style="position:absolute;margin-left:-7.3pt;margin-top:21.05pt;width:94.2pt;height:15.6pt;z-index:251800576;visibility:visible;mso-wrap-style:square;mso-wrap-distance-left:9pt;mso-wrap-distance-top:0;mso-wrap-distance-right:9pt;mso-wrap-distance-bottom:0;mso-position-horizontal:absolute;mso-position-horizontal-relative:text;mso-position-vertical:absolute;mso-position-vertical-relative:text" o:gfxdata="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">
-                <v:imagedata r:id="rId99" o:title=""/>
+              <v:shape w14:anchorId="4D654D45" id="Ink 237" o:spid="_x0000_s1026" type="#_x0000_t75" style="position:absolute;margin-left:-7.3pt;margin-top:21.05pt;width:94.2pt;height:15.6pt;z-index:251800576;visibility:visible;mso-wrap-style:square;mso-wrap-distance-left:9pt;mso-wrap-distance-top:0;mso-wrap-distance-right:9pt;mso-wrap-distance-bottom:0;mso-position-horizontal:absolute;mso-position-horizontal-relative:text;mso-position-vertical:absolute;mso-position-vertical-relative:text" o:gfxdata="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">
+                <v:imagedata r:id="rId100" o:title=""/>
               </v:shape>
             </w:pict>
           </mc:Fallback>
@@ -5486,7 +5809,7 @@
                 <wp:cNvGraphicFramePr/>
                 <a:graphic xmlns:a="http://schemas.openxmlformats.org/drawingml/2006/main">
                   <a:graphicData uri="http://schemas.microsoft.com/office/word/2010/wordprocessingInk">
-                    <w14:contentPart bwMode="auto" r:id="rId100">
+                    <w14:contentPart bwMode="auto" r:id="rId101">
                       <w14:nvContentPartPr>
                         <w14:cNvContentPartPr/>
                       </w14:nvContentPartPr>
@@ -5502,8 +5825,8 @@
           </mc:Choice>
           <mc:Fallback>
             <w:pict>
-              <v:shape w14:anchorId="4CA95545" id="Ink 234" o:spid="_x0000_s1026" type="#_x0000_t75" style="position:absolute;margin-left:64.75pt;margin-top:29.55pt;width:126.6pt;height:48.35pt;z-index:251799552;visibility:visible;mso-wrap-style:square;mso-wrap-distance-left:9pt;mso-wrap-distance-top:0;mso-wrap-distance-right:9pt;mso-wrap-distance-bottom:0;mso-position-horizontal:absolute;mso-position-horizontal-relative:text;mso-position-vertical:absolute;mso-position-vertical-relative:text" o:gfxdata="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">
-                <v:imagedata r:id="rId101" o:title=""/>
+              <v:shape w14:anchorId="5FCF5508" id="Ink 234" o:spid="_x0000_s1026" type="#_x0000_t75" style="position:absolute;margin-left:64.75pt;margin-top:29.55pt;width:126.6pt;height:48.35pt;z-index:251799552;visibility:visible;mso-wrap-style:square;mso-wrap-distance-left:9pt;mso-wrap-distance-top:0;mso-wrap-distance-right:9pt;mso-wrap-distance-bottom:0;mso-position-horizontal:absolute;mso-position-horizontal-relative:text;mso-position-vertical:absolute;mso-position-vertical-relative:text" o:gfxdata="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">
+                <v:imagedata r:id="rId102" o:title=""/>
               </v:shape>
             </w:pict>
           </mc:Fallback>
@@ -5576,7 +5899,7 @@
           </mc:Choice>
           <mc:Fallback>
             <w:pict>
-              <v:shape w14:anchorId="15D14F23" id="Text Box 232" o:spid="_x0000_s1055" type="#_x0000_t202" style="position:absolute;margin-left:-70.5pt;margin-top:37.5pt;width:133.5pt;height:51.75pt;z-index:251798528;visibility:visible;mso-wrap-style:square;mso-height-percent:0;mso-wrap-distance-left:9pt;mso-wrap-distance-top:0;mso-wrap-distance-right:9pt;mso-wrap-distance-bottom:0;mso-position-horizontal:absolute;mso-position-horizontal-relative:text;mso-position-vertical:absolute;mso-position-vertical-relative:text;mso-height-percent:0;mso-height-relative:margin;v-text-anchor:top" o:gfxdata="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" fillcolor="white [3201]" strokeweight=".5pt">
+              <v:shape w14:anchorId="15D14F23" id="Text Box 232" o:spid="_x0000_s1055" type="#_x0000_t202" style="position:absolute;margin-left:-70.5pt;margin-top:37.5pt;width:133.5pt;height:51.75pt;z-index:251798528;visibility:visible;mso-wrap-style:square;mso-height-percent:0;mso-wrap-distance-left:9pt;mso-wrap-distance-top:0;mso-wrap-distance-right:9pt;mso-wrap-distance-bottom:0;mso-position-horizontal:absolute;mso-position-horizontal-relative:text;mso-position-vertical:absolute;mso-position-vertical-relative:text;mso-height-percent:0;mso-height-relative:margin;v-text-anchor:top" o:gfxdata="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" fillcolor="white [3201]" strokeweight=".5pt">
                 <v:textbox>
                   <w:txbxContent>
                     <w:p>
@@ -5654,29 +5977,7 @@
                                 <w:szCs w:val="32"/>
                                 <w:u w:val="single"/>
                               </w:rPr>
-                              <w:t xml:space="preserve">mTickets Buy – </w:t>
-                            </w:r>
-                            <w:r>
-                              <w:rPr>
-                                <w:b/>
-                                <w:bCs/>
-                                <w:color w:val="000000" w:themeColor="text1"/>
-                                <w:sz w:val="32"/>
-                                <w:szCs w:val="32"/>
-                                <w:u w:val="single"/>
-                              </w:rPr>
-                              <w:t>purchasing</w:t>
-                            </w:r>
-                            <w:r>
-                              <w:rPr>
-                                <w:b/>
-                                <w:bCs/>
-                                <w:color w:val="000000" w:themeColor="text1"/>
-                                <w:sz w:val="32"/>
-                                <w:szCs w:val="32"/>
-                                <w:u w:val="single"/>
-                              </w:rPr>
-                              <w:t xml:space="preserve"> options</w:t>
+                              <w:t>mTickets Buy – purchasing options</w:t>
                             </w:r>
                           </w:p>
                         </w:txbxContent>
@@ -5701,7 +6002,7 @@
           </mc:Choice>
           <mc:Fallback>
             <w:pict>
-              <v:shape w14:anchorId="66420D18" id="Text Box 230" o:spid="_x0000_s1056" type="#_x0000_t202" style="position:absolute;margin-left:0;margin-top:0;width:247.5pt;height:30pt;z-index:251797504;visibility:visible;mso-wrap-style:square;mso-width-percent:0;mso-height-percent:0;mso-wrap-distance-left:9pt;mso-wrap-distance-top:0;mso-wrap-distance-right:9pt;mso-wrap-distance-bottom:0;mso-position-horizontal:center;mso-position-horizontal-relative:margin;mso-position-vertical:absolute;mso-position-vertical-relative:text;mso-width-percent:0;mso-height-percent:0;mso-width-relative:margin;mso-height-relative:margin;v-text-anchor:top" o:gfxdata="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" filled="f" stroked="f">
+              <v:shape w14:anchorId="66420D18" id="Text Box 230" o:spid="_x0000_s1056" type="#_x0000_t202" style="position:absolute;margin-left:0;margin-top:0;width:247.5pt;height:30pt;z-index:251797504;visibility:visible;mso-wrap-style:square;mso-width-percent:0;mso-height-percent:0;mso-wrap-distance-left:9pt;mso-wrap-distance-top:0;mso-wrap-distance-right:9pt;mso-wrap-distance-bottom:0;mso-position-horizontal:center;mso-position-horizontal-relative:margin;mso-position-vertical:absolute;mso-position-vertical-relative:text;mso-width-percent:0;mso-height-percent:0;mso-width-relative:margin;mso-height-relative:margin;v-text-anchor:top" o:gfxdata="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" filled="f" stroked="f">
                 <v:textbox>
                   <w:txbxContent>
                     <w:p>
@@ -5775,7 +6076,7 @@
                     <pic:cNvPicPr/>
                   </pic:nvPicPr>
                   <pic:blipFill rotWithShape="1">
-                    <a:blip r:embed="rId102" cstate="print">
+                    <a:blip r:embed="rId103" cstate="print">
                       <a:extLst>
                         <a:ext uri="{28A0092B-C50C-407E-A947-70E740481C1C}">
                           <a14:useLocalDpi xmlns:a14="http://schemas.microsoft.com/office/drawing/2010/main" val="0"/>
@@ -5880,7 +6181,7 @@
                 <wp:cNvGraphicFramePr/>
                 <a:graphic xmlns:a="http://schemas.openxmlformats.org/drawingml/2006/main">
                   <a:graphicData uri="http://schemas.microsoft.com/office/word/2010/wordprocessingInk">
-                    <w14:contentPart bwMode="auto" r:id="rId103">
+                    <w14:contentPart bwMode="auto" r:id="rId104">
                       <w14:nvContentPartPr>
                         <w14:cNvContentPartPr/>
                       </w14:nvContentPartPr>
@@ -5896,8 +6197,8 @@
           </mc:Choice>
           <mc:Fallback>
             <w:pict>
-              <v:shape w14:anchorId="2CFC081E" id="Ink 294" o:spid="_x0000_s1026" type="#_x0000_t75" style="position:absolute;margin-left:216.9pt;margin-top:584.95pt;width:30.65pt;height:34.6pt;z-index:251836416;visibility:visible;mso-wrap-style:square;mso-wrap-distance-left:9pt;mso-wrap-distance-top:0;mso-wrap-distance-right:9pt;mso-wrap-distance-bottom:0;mso-position-horizontal:absolute;mso-position-horizontal-relative:text;mso-position-vertical:absolute;mso-position-vertical-relative:text" o:gfxdata="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">
-                <v:imagedata r:id="rId104" o:title=""/>
+              <v:shape w14:anchorId="0AF24AB7" id="Ink 294" o:spid="_x0000_s1026" type="#_x0000_t75" style="position:absolute;margin-left:216.9pt;margin-top:584.95pt;width:30.65pt;height:34.6pt;z-index:251836416;visibility:visible;mso-wrap-style:square;mso-wrap-distance-left:9pt;mso-wrap-distance-top:0;mso-wrap-distance-right:9pt;mso-wrap-distance-bottom:0;mso-position-horizontal:absolute;mso-position-horizontal-relative:text;mso-position-vertical:absolute;mso-position-vertical-relative:text" o:gfxdata="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">
+                <v:imagedata r:id="rId105" o:title=""/>
               </v:shape>
             </w:pict>
           </mc:Fallback>
@@ -5925,7 +6226,7 @@
                 <wp:cNvGraphicFramePr/>
                 <a:graphic xmlns:a="http://schemas.openxmlformats.org/drawingml/2006/main">
                   <a:graphicData uri="http://schemas.microsoft.com/office/word/2010/wordprocessingInk">
-                    <w14:contentPart bwMode="auto" r:id="rId105">
+                    <w14:contentPart bwMode="auto" r:id="rId106">
                       <w14:nvContentPartPr>
                         <w14:cNvContentPartPr/>
                       </w14:nvContentPartPr>
@@ -5941,8 +6242,8 @@
           </mc:Choice>
           <mc:Fallback>
             <w:pict>
-              <v:shape w14:anchorId="179E2CAB" id="Ink 293" o:spid="_x0000_s1026" type="#_x0000_t75" style="position:absolute;margin-left:60.25pt;margin-top:508.35pt;width:320.7pt;height:121.55pt;z-index:251835392;visibility:visible;mso-wrap-style:square;mso-wrap-distance-left:9pt;mso-wrap-distance-top:0;mso-wrap-distance-right:9pt;mso-wrap-distance-bottom:0;mso-position-horizontal:absolute;mso-position-horizontal-relative:text;mso-position-vertical:absolute;mso-position-vertical-relative:text" o:gfxdata="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">
-                <v:imagedata r:id="rId106" o:title=""/>
+              <v:shape w14:anchorId="0166A8E1" id="Ink 293" o:spid="_x0000_s1026" type="#_x0000_t75" style="position:absolute;margin-left:60.25pt;margin-top:508.35pt;width:320.7pt;height:121.55pt;z-index:251835392;visibility:visible;mso-wrap-style:square;mso-wrap-distance-left:9pt;mso-wrap-distance-top:0;mso-wrap-distance-right:9pt;mso-wrap-distance-bottom:0;mso-position-horizontal:absolute;mso-position-horizontal-relative:text;mso-position-vertical:absolute;mso-position-vertical-relative:text" o:gfxdata="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">
+                <v:imagedata r:id="rId107" o:title=""/>
               </v:shape>
             </w:pict>
           </mc:Fallback>
@@ -6012,7 +6313,7 @@
           </mc:Choice>
           <mc:Fallback>
             <w:pict>
-              <v:shape w14:anchorId="2D2AAD8E" id="Text Box 290" o:spid="_x0000_s1057" type="#_x0000_t202" style="position:absolute;margin-left:-1in;margin-top:453pt;width:135.5pt;height:152.25pt;z-index:251832320;visibility:visible;mso-wrap-style:square;mso-wrap-distance-left:9pt;mso-wrap-distance-top:0;mso-wrap-distance-right:9pt;mso-wrap-distance-bottom:0;mso-position-horizontal:absolute;mso-position-horizontal-relative:text;mso-position-vertical:absolute;mso-position-vertical-relative:text;v-text-anchor:top" o:gfxdata="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" fillcolor="white [3201]" strokeweight=".5pt">
+              <v:shape w14:anchorId="2D2AAD8E" id="Text Box 290" o:spid="_x0000_s1057" type="#_x0000_t202" style="position:absolute;margin-left:-1in;margin-top:453pt;width:135.5pt;height:152.25pt;z-index:251832320;visibility:visible;mso-wrap-style:square;mso-wrap-distance-left:9pt;mso-wrap-distance-top:0;mso-wrap-distance-right:9pt;mso-wrap-distance-bottom:0;mso-position-horizontal:absolute;mso-position-horizontal-relative:text;mso-position-vertical:absolute;mso-position-vertical-relative:text;v-text-anchor:top" o:gfxdata="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" fillcolor="white [3201]" strokeweight=".5pt">
                 <v:textbox>
                   <w:txbxContent>
                     <w:p>
@@ -6049,7 +6350,7 @@
                 <wp:cNvGraphicFramePr/>
                 <a:graphic xmlns:a="http://schemas.openxmlformats.org/drawingml/2006/main">
                   <a:graphicData uri="http://schemas.microsoft.com/office/word/2010/wordprocessingInk">
-                    <w14:contentPart bwMode="auto" r:id="rId107">
+                    <w14:contentPart bwMode="auto" r:id="rId108">
                       <w14:nvContentPartPr>
                         <w14:cNvContentPartPr/>
                       </w14:nvContentPartPr>
@@ -6065,8 +6366,8 @@
           </mc:Choice>
           <mc:Fallback>
             <w:pict>
-              <v:shape w14:anchorId="07B56C2A" id="Ink 289" o:spid="_x0000_s1026" type="#_x0000_t75" style="position:absolute;margin-left:348.9pt;margin-top:366.9pt;width:36.5pt;height:17.75pt;z-index:251831296;visibility:visible;mso-wrap-style:square;mso-wrap-distance-left:9pt;mso-wrap-distance-top:0;mso-wrap-distance-right:9pt;mso-wrap-distance-bottom:0;mso-position-horizontal:absolute;mso-position-horizontal-relative:text;mso-position-vertical:absolute;mso-position-vertical-relative:text" o:gfxdata="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">
-                <v:imagedata r:id="rId108" o:title=""/>
+              <v:shape w14:anchorId="4853F375" id="Ink 289" o:spid="_x0000_s1026" type="#_x0000_t75" style="position:absolute;margin-left:348.9pt;margin-top:366.9pt;width:36.5pt;height:17.75pt;z-index:251831296;visibility:visible;mso-wrap-style:square;mso-wrap-distance-left:9pt;mso-wrap-distance-top:0;mso-wrap-distance-right:9pt;mso-wrap-distance-bottom:0;mso-position-horizontal:absolute;mso-position-horizontal-relative:text;mso-position-vertical:absolute;mso-position-vertical-relative:text" o:gfxdata="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">
+                <v:imagedata r:id="rId109" o:title=""/>
               </v:shape>
             </w:pict>
           </mc:Fallback>
@@ -6094,7 +6395,7 @@
                 <wp:cNvGraphicFramePr/>
                 <a:graphic xmlns:a="http://schemas.openxmlformats.org/drawingml/2006/main">
                   <a:graphicData uri="http://schemas.microsoft.com/office/word/2010/wordprocessingInk">
-                    <w14:contentPart bwMode="auto" r:id="rId109">
+                    <w14:contentPart bwMode="auto" r:id="rId110">
                       <w14:nvContentPartPr>
                         <w14:cNvContentPartPr/>
                       </w14:nvContentPartPr>
@@ -6110,8 +6411,8 @@
           </mc:Choice>
           <mc:Fallback>
             <w:pict>
-              <v:shape w14:anchorId="1638AB16" id="Ink 286" o:spid="_x0000_s1026" type="#_x0000_t75" style="position:absolute;margin-left:105.8pt;margin-top:198.15pt;width:248.15pt;height:313.95pt;z-index:251830272;visibility:visible;mso-wrap-style:square;mso-wrap-distance-left:9pt;mso-wrap-distance-top:0;mso-wrap-distance-right:9pt;mso-wrap-distance-bottom:0;mso-position-horizontal:absolute;mso-position-horizontal-relative:text;mso-position-vertical:absolute;mso-position-vertical-relative:text" o:gfxdata="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">
-                <v:imagedata r:id="rId110" o:title=""/>
+              <v:shape w14:anchorId="7B392D1A" id="Ink 286" o:spid="_x0000_s1026" type="#_x0000_t75" style="position:absolute;margin-left:105.8pt;margin-top:198.15pt;width:248.15pt;height:313.95pt;z-index:251830272;visibility:visible;mso-wrap-style:square;mso-wrap-distance-left:9pt;mso-wrap-distance-top:0;mso-wrap-distance-right:9pt;mso-wrap-distance-bottom:0;mso-position-horizontal:absolute;mso-position-horizontal-relative:text;mso-position-vertical:absolute;mso-position-vertical-relative:text" o:gfxdata="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">
+                <v:imagedata r:id="rId111" o:title=""/>
               </v:shape>
             </w:pict>
           </mc:Fallback>
@@ -6203,7 +6504,7 @@
           </mc:Choice>
           <mc:Fallback>
             <w:pict>
-              <v:shape w14:anchorId="6886BC03" id="Text Box 283" o:spid="_x0000_s1058" type="#_x0000_t202" style="position:absolute;margin-left:386.25pt;margin-top:209.25pt;width:133.9pt;height:430.5pt;z-index:251829248;visibility:visible;mso-wrap-style:square;mso-height-percent:0;mso-wrap-distance-left:9pt;mso-wrap-distance-top:0;mso-wrap-distance-right:9pt;mso-wrap-distance-bottom:0;mso-position-horizontal:absolute;mso-position-horizontal-relative:text;mso-position-vertical:absolute;mso-position-vertical-relative:text;mso-height-percent:0;mso-height-relative:margin;v-text-anchor:top" o:gfxdata="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" fillcolor="white [3201]" strokeweight=".5pt">
+              <v:shape w14:anchorId="6886BC03" id="Text Box 283" o:spid="_x0000_s1058" type="#_x0000_t202" style="position:absolute;margin-left:386.25pt;margin-top:209.25pt;width:133.9pt;height:430.5pt;z-index:251829248;visibility:visible;mso-wrap-style:square;mso-height-percent:0;mso-wrap-distance-left:9pt;mso-wrap-distance-top:0;mso-wrap-distance-right:9pt;mso-wrap-distance-bottom:0;mso-position-horizontal:absolute;mso-position-horizontal-relative:text;mso-position-vertical:absolute;mso-position-vertical-relative:text;mso-height-percent:0;mso-height-relative:margin;v-text-anchor:top" o:gfxdata="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" fillcolor="white [3201]" strokeweight=".5pt">
                 <v:textbox>
                   <w:txbxContent>
                     <w:p>
@@ -6259,7 +6560,7 @@
                 <wp:cNvGraphicFramePr/>
                 <a:graphic xmlns:a="http://schemas.openxmlformats.org/drawingml/2006/main">
                   <a:graphicData uri="http://schemas.microsoft.com/office/word/2010/wordprocessingInk">
-                    <w14:contentPart bwMode="auto" r:id="rId111">
+                    <w14:contentPart bwMode="auto" r:id="rId112">
                       <w14:nvContentPartPr>
                         <w14:cNvContentPartPr/>
                       </w14:nvContentPartPr>
@@ -6275,8 +6576,8 @@
           </mc:Choice>
           <mc:Fallback>
             <w:pict>
-              <v:shape w14:anchorId="354BCCDE" id="Ink 282" o:spid="_x0000_s1026" type="#_x0000_t75" style="position:absolute;margin-left:60.7pt;margin-top:97.55pt;width:195.05pt;height:86.15pt;z-index:251828224;visibility:visible;mso-wrap-style:square;mso-wrap-distance-left:9pt;mso-wrap-distance-top:0;mso-wrap-distance-right:9pt;mso-wrap-distance-bottom:0;mso-position-horizontal:absolute;mso-position-horizontal-relative:text;mso-position-vertical:absolute;mso-position-vertical-relative:text" o:gfxdata="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">
-                <v:imagedata r:id="rId112" o:title=""/>
+              <v:shape w14:anchorId="06A1F824" id="Ink 282" o:spid="_x0000_s1026" type="#_x0000_t75" style="position:absolute;margin-left:60.7pt;margin-top:97.55pt;width:195.05pt;height:86.15pt;z-index:251828224;visibility:visible;mso-wrap-style:square;mso-wrap-distance-left:9pt;mso-wrap-distance-top:0;mso-wrap-distance-right:9pt;mso-wrap-distance-bottom:0;mso-position-horizontal:absolute;mso-position-horizontal-relative:text;mso-position-vertical:absolute;mso-position-vertical-relative:text" o:gfxdata="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">
+                <v:imagedata r:id="rId113" o:title=""/>
               </v:shape>
             </w:pict>
           </mc:Fallback>
@@ -6355,7 +6656,7 @@
           </mc:Choice>
           <mc:Fallback>
             <w:pict>
-              <v:shape w14:anchorId="57E66A66" id="Text Box 279" o:spid="_x0000_s1059" type="#_x0000_t202" style="position:absolute;margin-left:-70.5pt;margin-top:107.25pt;width:131.25pt;height:138pt;z-index:251825152;visibility:visible;mso-wrap-style:square;mso-height-percent:0;mso-wrap-distance-left:9pt;mso-wrap-distance-top:0;mso-wrap-distance-right:9pt;mso-wrap-distance-bottom:0;mso-position-horizontal:absolute;mso-position-horizontal-relative:text;mso-position-vertical:absolute;mso-position-vertical-relative:text;mso-height-percent:0;mso-height-relative:margin;v-text-anchor:top" o:gfxdata="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" fillcolor="white [3201]" strokeweight=".5pt">
+              <v:shape w14:anchorId="57E66A66" id="Text Box 279" o:spid="_x0000_s1059" type="#_x0000_t202" style="position:absolute;margin-left:-70.5pt;margin-top:107.25pt;width:131.25pt;height:138pt;z-index:251825152;visibility:visible;mso-wrap-style:square;mso-height-percent:0;mso-wrap-distance-left:9pt;mso-wrap-distance-top:0;mso-wrap-distance-right:9pt;mso-wrap-distance-bottom:0;mso-position-horizontal:absolute;mso-position-horizontal-relative:text;mso-position-vertical:absolute;mso-position-vertical-relative:text;mso-height-percent:0;mso-height-relative:margin;v-text-anchor:top" o:gfxdata="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" fillcolor="white [3201]" strokeweight=".5pt">
                 <v:textbox>
                   <w:txbxContent>
                     <w:p>
@@ -6464,7 +6765,7 @@
           </mc:Choice>
           <mc:Fallback>
             <w:pict>
-              <v:shape w14:anchorId="2CBEB578" id="Text Box 277" o:spid="_x0000_s1060" type="#_x0000_t202" style="position:absolute;margin-left:0;margin-top:0;width:93pt;height:30pt;z-index:251824128;visibility:visible;mso-wrap-style:square;mso-width-percent:0;mso-height-percent:0;mso-wrap-distance-left:9pt;mso-wrap-distance-top:0;mso-wrap-distance-right:9pt;mso-wrap-distance-bottom:0;mso-position-horizontal:center;mso-position-horizontal-relative:margin;mso-position-vertical:absolute;mso-position-vertical-relative:text;mso-width-percent:0;mso-height-percent:0;mso-width-relative:margin;mso-height-relative:margin;v-text-anchor:top" o:gfxdata="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" filled="f" stroked="f">
+              <v:shape w14:anchorId="2CBEB578" id="Text Box 277" o:spid="_x0000_s1060" type="#_x0000_t202" style="position:absolute;margin-left:0;margin-top:0;width:93pt;height:30pt;z-index:251824128;visibility:visible;mso-wrap-style:square;mso-width-percent:0;mso-height-percent:0;mso-wrap-distance-left:9pt;mso-wrap-distance-top:0;mso-wrap-distance-right:9pt;mso-wrap-distance-bottom:0;mso-position-horizontal:center;mso-position-horizontal-relative:margin;mso-position-vertical:absolute;mso-position-vertical-relative:text;mso-width-percent:0;mso-height-percent:0;mso-width-relative:margin;mso-height-relative:margin;v-text-anchor:top" o:gfxdata="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" filled="f" stroked="f">
                 <v:textbox>
                   <w:txbxContent>
                     <w:p>
@@ -6516,7 +6817,7 @@
                     <pic:cNvPicPr/>
                   </pic:nvPicPr>
                   <pic:blipFill rotWithShape="1">
-                    <a:blip r:embed="rId113" cstate="print">
+                    <a:blip r:embed="rId114" cstate="print">
                       <a:extLst>
                         <a:ext uri="{28A0092B-C50C-407E-A947-70E740481C1C}">
                           <a14:useLocalDpi xmlns:a14="http://schemas.microsoft.com/office/drawing/2010/main" val="0"/>
@@ -6668,18 +6969,7 @@
                                 <w:szCs w:val="32"/>
                                 <w:u w:val="single"/>
                               </w:rPr>
-                              <w:t>Info</w:t>
-                            </w:r>
-                            <w:r>
-                              <w:rPr>
-                                <w:b/>
-                                <w:bCs/>
-                                <w:color w:val="000000" w:themeColor="text1"/>
-                                <w:sz w:val="32"/>
-                                <w:szCs w:val="32"/>
-                                <w:u w:val="single"/>
-                              </w:rPr>
-                              <w:t xml:space="preserve"> page</w:t>
+                              <w:t>Info page</w:t>
                             </w:r>
                           </w:p>
                         </w:txbxContent>
@@ -6767,7 +7057,7 @@
                     <pic:cNvPicPr/>
                   </pic:nvPicPr>
                   <pic:blipFill rotWithShape="1">
-                    <a:blip r:embed="rId114" cstate="print">
+                    <a:blip r:embed="rId115" cstate="print">
                       <a:extLst>
                         <a:ext uri="{28A0092B-C50C-407E-A947-70E740481C1C}">
                           <a14:useLocalDpi xmlns:a14="http://schemas.microsoft.com/office/drawing/2010/main" val="0"/>
@@ -6877,7 +7167,7 @@
           </mc:Choice>
           <mc:Fallback>
             <w:pict>
-              <v:shape w14:anchorId="283F20F3" id="Text Box 304" o:spid="_x0000_s1062" type="#_x0000_t202" style="position:absolute;margin-left:-71.25pt;margin-top:14.3pt;width:131.25pt;height:166.5pt;z-index:251846656;visibility:visible;mso-wrap-style:square;mso-height-percent:0;mso-wrap-distance-left:9pt;mso-wrap-distance-top:0;mso-wrap-distance-right:9pt;mso-wrap-distance-bottom:0;mso-position-horizontal:absolute;mso-position-horizontal-relative:text;mso-position-vertical:absolute;mso-position-vertical-relative:text;mso-height-percent:0;mso-height-relative:margin;v-text-anchor:top" o:gfxdata="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" fillcolor="white [3201]" strokeweight=".5pt">
+              <v:shape w14:anchorId="283F20F3" id="Text Box 304" o:spid="_x0000_s1062" type="#_x0000_t202" style="position:absolute;margin-left:-71.25pt;margin-top:14.3pt;width:131.25pt;height:166.5pt;z-index:251846656;visibility:visible;mso-wrap-style:square;mso-height-percent:0;mso-wrap-distance-left:9pt;mso-wrap-distance-top:0;mso-wrap-distance-right:9pt;mso-wrap-distance-bottom:0;mso-position-horizontal:absolute;mso-position-horizontal-relative:text;mso-position-vertical:absolute;mso-position-vertical-relative:text;mso-height-percent:0;mso-height-relative:margin;v-text-anchor:top" o:gfxdata="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" fillcolor="white [3201]" strokeweight=".5pt">
                 <v:textbox>
                   <w:txbxContent>
                     <w:p>
@@ -6978,7 +7268,7 @@
           </mc:Choice>
           <mc:Fallback>
             <w:pict>
-              <v:shape w14:anchorId="79223946" id="Text Box 310" o:spid="_x0000_s1063" type="#_x0000_t202" style="position:absolute;margin-left:386.25pt;margin-top:12.8pt;width:133.8pt;height:138pt;z-index:251851776;visibility:visible;mso-wrap-style:square;mso-height-percent:0;mso-wrap-distance-left:9pt;mso-wrap-distance-top:0;mso-wrap-distance-right:9pt;mso-wrap-distance-bottom:0;mso-position-horizontal:absolute;mso-position-horizontal-relative:text;mso-position-vertical:absolute;mso-position-vertical-relative:text;mso-height-percent:0;mso-height-relative:margin;v-text-anchor:top" o:gfxdata="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" fillcolor="white [3201]" strokeweight=".5pt">
+              <v:shape w14:anchorId="79223946" id="Text Box 310" o:spid="_x0000_s1063" type="#_x0000_t202" style="position:absolute;margin-left:386.25pt;margin-top:12.8pt;width:133.8pt;height:138pt;z-index:251851776;visibility:visible;mso-wrap-style:square;mso-height-percent:0;mso-wrap-distance-left:9pt;mso-wrap-distance-top:0;mso-wrap-distance-right:9pt;mso-wrap-distance-bottom:0;mso-position-horizontal:absolute;mso-position-horizontal-relative:text;mso-position-vertical:absolute;mso-position-vertical-relative:text;mso-height-percent:0;mso-height-relative:margin;v-text-anchor:top" o:gfxdata="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" fillcolor="white [3201]" strokeweight=".5pt">
                 <v:textbox>
                   <w:txbxContent>
                     <w:p>
@@ -7028,7 +7318,7 @@
                 <wp:cNvGraphicFramePr/>
                 <a:graphic xmlns:a="http://schemas.openxmlformats.org/drawingml/2006/main">
                   <a:graphicData uri="http://schemas.microsoft.com/office/word/2010/wordprocessingInk">
-                    <w14:contentPart bwMode="auto" r:id="rId115">
+                    <w14:contentPart bwMode="auto" r:id="rId116">
                       <w14:nvContentPartPr>
                         <w14:cNvContentPartPr/>
                       </w14:nvContentPartPr>
@@ -7044,8 +7334,8 @@
           </mc:Choice>
           <mc:Fallback>
             <w:pict>
-              <v:shape w14:anchorId="785D4255" id="Ink 314" o:spid="_x0000_s1026" type="#_x0000_t75" style="position:absolute;margin-left:93.1pt;margin-top:-45.75pt;width:291.35pt;height:113.95pt;z-index:251854848;visibility:visible;mso-wrap-style:square;mso-wrap-distance-left:9pt;mso-wrap-distance-top:0;mso-wrap-distance-right:9pt;mso-wrap-distance-bottom:0;mso-position-horizontal:absolute;mso-position-horizontal-relative:text;mso-position-vertical:absolute;mso-position-vertical-relative:text" o:gfxdata="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">
-                <v:imagedata r:id="rId116" o:title=""/>
+              <v:shape w14:anchorId="61A63B0D" id="Ink 314" o:spid="_x0000_s1026" type="#_x0000_t75" style="position:absolute;margin-left:93.1pt;margin-top:-45.75pt;width:291.35pt;height:113.95pt;z-index:251854848;visibility:visible;mso-wrap-style:square;mso-wrap-distance-left:9pt;mso-wrap-distance-top:0;mso-wrap-distance-right:9pt;mso-wrap-distance-bottom:0;mso-position-horizontal:absolute;mso-position-horizontal-relative:text;mso-position-vertical:absolute;mso-position-vertical-relative:text" o:gfxdata="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">
+                <v:imagedata r:id="rId117" o:title=""/>
               </v:shape>
             </w:pict>
           </mc:Fallback>
@@ -7078,7 +7368,7 @@
                 <wp:cNvGraphicFramePr/>
                 <a:graphic xmlns:a="http://schemas.openxmlformats.org/drawingml/2006/main">
                   <a:graphicData uri="http://schemas.microsoft.com/office/word/2010/wordprocessingInk">
-                    <w14:contentPart bwMode="auto" r:id="rId117">
+                    <w14:contentPart bwMode="auto" r:id="rId118">
                       <w14:nvContentPartPr>
                         <w14:cNvContentPartPr/>
                       </w14:nvContentPartPr>
@@ -7094,8 +7384,8 @@
           </mc:Choice>
           <mc:Fallback>
             <w:pict>
-              <v:shape w14:anchorId="67ACE671" id="Ink 303" o:spid="_x0000_s1026" type="#_x0000_t75" style="position:absolute;margin-left:-6.8pt;margin-top:-13.3pt;width:83.1pt;height:39.85pt;z-index:251845632;visibility:visible;mso-wrap-style:square;mso-wrap-distance-left:9pt;mso-wrap-distance-top:0;mso-wrap-distance-right:9pt;mso-wrap-distance-bottom:0;mso-position-horizontal:absolute;mso-position-horizontal-relative:text;mso-position-vertical:absolute;mso-position-vertical-relative:text" o:gfxdata="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">
-                <v:imagedata r:id="rId118" o:title=""/>
+              <v:shape w14:anchorId="1F599310" id="Ink 303" o:spid="_x0000_s1026" type="#_x0000_t75" style="position:absolute;margin-left:-6.8pt;margin-top:-13.3pt;width:83.1pt;height:39.85pt;z-index:251845632;visibility:visible;mso-wrap-style:square;mso-wrap-distance-left:9pt;mso-wrap-distance-top:0;mso-wrap-distance-right:9pt;mso-wrap-distance-bottom:0;mso-position-horizontal:absolute;mso-position-horizontal-relative:text;mso-position-vertical:absolute;mso-position-vertical-relative:text" o:gfxdata="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">
+                <v:imagedata r:id="rId119" o:title=""/>
               </v:shape>
             </w:pict>
           </mc:Fallback>
@@ -7168,7 +7458,7 @@
           </mc:Choice>
           <mc:Fallback>
             <w:pict>
-              <v:shape w14:anchorId="54D3BC39" id="Text Box 299" o:spid="_x0000_s1064" type="#_x0000_t202" style="position:absolute;margin-left:0;margin-top:29.35pt;width:132.75pt;height:255.75pt;z-index:251843584;visibility:visible;mso-wrap-style:square;mso-height-percent:0;mso-wrap-distance-left:9pt;mso-wrap-distance-top:0;mso-wrap-distance-right:9pt;mso-wrap-distance-bottom:0;mso-position-horizontal:left;mso-position-horizontal-relative:page;mso-position-vertical:absolute;mso-position-vertical-relative:text;mso-height-percent:0;mso-height-relative:margin;v-text-anchor:top" o:gfxdata="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" fillcolor="white [3201]" strokeweight=".5pt">
+              <v:shape w14:anchorId="54D3BC39" id="Text Box 299" o:spid="_x0000_s1064" type="#_x0000_t202" style="position:absolute;margin-left:0;margin-top:29.35pt;width:132.75pt;height:255.75pt;z-index:251843584;visibility:visible;mso-wrap-style:square;mso-height-percent:0;mso-wrap-distance-left:9pt;mso-wrap-distance-top:0;mso-wrap-distance-right:9pt;mso-wrap-distance-bottom:0;mso-position-horizontal:left;mso-position-horizontal-relative:page;mso-position-vertical:absolute;mso-position-vertical-relative:text;mso-height-percent:0;mso-height-relative:margin;v-text-anchor:top" o:gfxdata="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" fillcolor="white [3201]" strokeweight=".5pt">
                 <v:textbox>
                   <w:txbxContent>
                     <w:p>
@@ -7206,7 +7496,7 @@
                 <wp:cNvGraphicFramePr/>
                 <a:graphic xmlns:a="http://schemas.openxmlformats.org/drawingml/2006/main">
                   <a:graphicData uri="http://schemas.microsoft.com/office/word/2010/wordprocessingInk">
-                    <w14:contentPart bwMode="auto" r:id="rId119">
+                    <w14:contentPart bwMode="auto" r:id="rId120">
                       <w14:nvContentPartPr>
                         <w14:cNvContentPartPr/>
                       </w14:nvContentPartPr>
@@ -7222,8 +7512,8 @@
           </mc:Choice>
           <mc:Fallback>
             <w:pict>
-              <v:shape w14:anchorId="6C3020EE" id="Ink 300" o:spid="_x0000_s1026" type="#_x0000_t75" style="position:absolute;margin-left:77.35pt;margin-top:-20.9pt;width:227.3pt;height:48.6pt;z-index:251844608;visibility:visible;mso-wrap-style:square;mso-wrap-distance-left:9pt;mso-wrap-distance-top:0;mso-wrap-distance-right:9pt;mso-wrap-distance-bottom:0;mso-position-horizontal:absolute;mso-position-horizontal-relative:text;mso-position-vertical:absolute;mso-position-vertical-relative:text" o:gfxdata="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">
-                <v:imagedata r:id="rId120" o:title=""/>
+              <v:shape w14:anchorId="1119CAF6" id="Ink 300" o:spid="_x0000_s1026" type="#_x0000_t75" style="position:absolute;margin-left:77.35pt;margin-top:-20.9pt;width:227.3pt;height:48.6pt;z-index:251844608;visibility:visible;mso-wrap-style:square;mso-wrap-distance-left:9pt;mso-wrap-distance-top:0;mso-wrap-distance-right:9pt;mso-wrap-distance-bottom:0;mso-position-horizontal:absolute;mso-position-horizontal-relative:text;mso-position-vertical:absolute;mso-position-vertical-relative:text" o:gfxdata="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">
+                <v:imagedata r:id="rId121" o:title=""/>
               </v:shape>
             </w:pict>
           </mc:Fallback>
@@ -7339,7 +7629,7 @@
                 <wp:cNvGraphicFramePr/>
                 <a:graphic xmlns:a="http://schemas.openxmlformats.org/drawingml/2006/main">
                   <a:graphicData uri="http://schemas.microsoft.com/office/word/2010/wordprocessingInk">
-                    <w14:contentPart bwMode="auto" r:id="rId121">
+                    <w14:contentPart bwMode="auto" r:id="rId122">
                       <w14:nvContentPartPr>
                         <w14:cNvContentPartPr/>
                       </w14:nvContentPartPr>
@@ -7355,8 +7645,8 @@
           </mc:Choice>
           <mc:Fallback>
             <w:pict>
-              <v:shape w14:anchorId="5C13E30B" id="Ink 309" o:spid="_x0000_s1026" type="#_x0000_t75" style="position:absolute;margin-left:79.65pt;margin-top:-20.65pt;width:309.2pt;height:50pt;z-index:251850752;visibility:visible;mso-wrap-style:square;mso-wrap-distance-left:9pt;mso-wrap-distance-top:0;mso-wrap-distance-right:9pt;mso-wrap-distance-bottom:0;mso-position-horizontal:absolute;mso-position-horizontal-relative:text;mso-position-vertical:absolute;mso-position-vertical-relative:text" o:gfxdata="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">
-                <v:imagedata r:id="rId122" o:title=""/>
+              <v:shape w14:anchorId="1D836C2A" id="Ink 309" o:spid="_x0000_s1026" type="#_x0000_t75" style="position:absolute;margin-left:79.65pt;margin-top:-20.65pt;width:309.2pt;height:50pt;z-index:251850752;visibility:visible;mso-wrap-style:square;mso-wrap-distance-left:9pt;mso-wrap-distance-top:0;mso-wrap-distance-right:9pt;mso-wrap-distance-bottom:0;mso-position-horizontal:absolute;mso-position-horizontal-relative:text;mso-position-vertical:absolute;mso-position-vertical-relative:text" o:gfxdata="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">
+                <v:imagedata r:id="rId123" o:title=""/>
               </v:shape>
             </w:pict>
           </mc:Fallback>
@@ -7460,7 +7750,7 @@
                 <wp:cNvGraphicFramePr/>
                 <a:graphic xmlns:a="http://schemas.openxmlformats.org/drawingml/2006/main">
                   <a:graphicData uri="http://schemas.microsoft.com/office/word/2010/wordprocessingInk">
-                    <w14:contentPart bwMode="auto" r:id="rId123">
+                    <w14:contentPart bwMode="auto" r:id="rId124">
                       <w14:nvContentPartPr>
                         <w14:cNvContentPartPr/>
                       </w14:nvContentPartPr>
@@ -7476,8 +7766,8 @@
           </mc:Choice>
           <mc:Fallback>
             <w:pict>
-              <v:shape w14:anchorId="3A94C9A4" id="Ink 334" o:spid="_x0000_s1026" type="#_x0000_t75" style="position:absolute;margin-left:226.65pt;margin-top:390pt;width:157.35pt;height:14.15pt;z-index:251866112;visibility:visible;mso-wrap-style:square;mso-wrap-distance-left:9pt;mso-wrap-distance-top:0;mso-wrap-distance-right:9pt;mso-wrap-distance-bottom:0;mso-position-horizontal:absolute;mso-position-horizontal-relative:text;mso-position-vertical:absolute;mso-position-vertical-relative:text" o:gfxdata="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">
-                <v:imagedata r:id="rId124" o:title=""/>
+              <v:shape w14:anchorId="29D529AD" id="Ink 334" o:spid="_x0000_s1026" type="#_x0000_t75" style="position:absolute;margin-left:226.65pt;margin-top:390pt;width:157.35pt;height:14.15pt;z-index:251866112;visibility:visible;mso-wrap-style:square;mso-wrap-distance-left:9pt;mso-wrap-distance-top:0;mso-wrap-distance-right:9pt;mso-wrap-distance-bottom:0;mso-position-horizontal:absolute;mso-position-horizontal-relative:text;mso-position-vertical:absolute;mso-position-vertical-relative:text" o:gfxdata="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">
+                <v:imagedata r:id="rId125" o:title=""/>
               </v:shape>
             </w:pict>
           </mc:Fallback>
@@ -7505,7 +7795,7 @@
                 <wp:cNvGraphicFramePr/>
                 <a:graphic xmlns:a="http://schemas.openxmlformats.org/drawingml/2006/main">
                   <a:graphicData uri="http://schemas.microsoft.com/office/word/2010/wordprocessingInk">
-                    <w14:contentPart bwMode="auto" r:id="rId125">
+                    <w14:contentPart bwMode="auto" r:id="rId126">
                       <w14:nvContentPartPr>
                         <w14:cNvContentPartPr/>
                       </w14:nvContentPartPr>
@@ -7521,8 +7811,8 @@
           </mc:Choice>
           <mc:Fallback>
             <w:pict>
-              <v:shape w14:anchorId="3FB392D7" id="Ink 333" o:spid="_x0000_s1026" type="#_x0000_t75" style="position:absolute;margin-left:62.25pt;margin-top:311.2pt;width:176.3pt;height:171.05pt;z-index:251865088;visibility:visible;mso-wrap-style:square;mso-wrap-distance-left:9pt;mso-wrap-distance-top:0;mso-wrap-distance-right:9pt;mso-wrap-distance-bottom:0;mso-position-horizontal:absolute;mso-position-horizontal-relative:text;mso-position-vertical:absolute;mso-position-vertical-relative:text" o:gfxdata="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">
-                <v:imagedata r:id="rId126" o:title=""/>
+              <v:shape w14:anchorId="707F4AB7" id="Ink 333" o:spid="_x0000_s1026" type="#_x0000_t75" style="position:absolute;margin-left:62.25pt;margin-top:311.2pt;width:176.3pt;height:171.05pt;z-index:251865088;visibility:visible;mso-wrap-style:square;mso-wrap-distance-left:9pt;mso-wrap-distance-top:0;mso-wrap-distance-right:9pt;mso-wrap-distance-bottom:0;mso-position-horizontal:absolute;mso-position-horizontal-relative:text;mso-position-vertical:absolute;mso-position-vertical-relative:text" o:gfxdata="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">
+                <v:imagedata r:id="rId127" o:title=""/>
               </v:shape>
             </w:pict>
           </mc:Fallback>
@@ -7595,7 +7885,7 @@
           </mc:Choice>
           <mc:Fallback>
             <w:pict>
-              <v:shape w14:anchorId="40CD41D6" id="Text Box 331" o:spid="_x0000_s1066" type="#_x0000_t202" style="position:absolute;margin-left:386.25pt;margin-top:318.75pt;width:131.65pt;height:198pt;z-index:251864064;visibility:visible;mso-wrap-style:square;mso-height-percent:0;mso-wrap-distance-left:9pt;mso-wrap-distance-top:0;mso-wrap-distance-right:9pt;mso-wrap-distance-bottom:0;mso-position-horizontal:absolute;mso-position-horizontal-relative:text;mso-position-vertical:absolute;mso-position-vertical-relative:text;mso-height-percent:0;mso-height-relative:margin;v-text-anchor:top" o:gfxdata="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" fillcolor="white [3201]" strokeweight=".5pt">
+              <v:shape w14:anchorId="40CD41D6" id="Text Box 331" o:spid="_x0000_s1066" type="#_x0000_t202" style="position:absolute;margin-left:386.25pt;margin-top:318.75pt;width:131.65pt;height:198pt;z-index:251864064;visibility:visible;mso-wrap-style:square;mso-height-percent:0;mso-wrap-distance-left:9pt;mso-wrap-distance-top:0;mso-wrap-distance-right:9pt;mso-wrap-distance-bottom:0;mso-position-horizontal:absolute;mso-position-horizontal-relative:text;mso-position-vertical:absolute;mso-position-vertical-relative:text;mso-height-percent:0;mso-height-relative:margin;v-text-anchor:top" o:gfxdata="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" fillcolor="white [3201]" strokeweight=".5pt">
                 <v:textbox>
                   <w:txbxContent>
                     <w:p>
@@ -7632,7 +7922,7 @@
                 <wp:cNvGraphicFramePr/>
                 <a:graphic xmlns:a="http://schemas.openxmlformats.org/drawingml/2006/main">
                   <a:graphicData uri="http://schemas.microsoft.com/office/word/2010/wordprocessingInk">
-                    <w14:contentPart bwMode="auto" r:id="rId127">
+                    <w14:contentPart bwMode="auto" r:id="rId128">
                       <w14:nvContentPartPr>
                         <w14:cNvContentPartPr/>
                       </w14:nvContentPartPr>
@@ -7648,8 +7938,8 @@
           </mc:Choice>
           <mc:Fallback>
             <w:pict>
-              <v:shape w14:anchorId="6743D3B8" id="Ink 330" o:spid="_x0000_s1026" type="#_x0000_t75" style="position:absolute;margin-left:53.85pt;margin-top:636.15pt;width:19.5pt;height:6.5pt;z-index:251863040;visibility:visible;mso-wrap-style:square;mso-wrap-distance-left:9pt;mso-wrap-distance-top:0;mso-wrap-distance-right:9pt;mso-wrap-distance-bottom:0;mso-position-horizontal:absolute;mso-position-horizontal-relative:text;mso-position-vertical:absolute;mso-position-vertical-relative:text" o:gfxdata="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">
-                <v:imagedata r:id="rId128" o:title=""/>
+              <v:shape w14:anchorId="63B8D0A1" id="Ink 330" o:spid="_x0000_s1026" type="#_x0000_t75" style="position:absolute;margin-left:53.85pt;margin-top:636.15pt;width:19.5pt;height:6.5pt;z-index:251863040;visibility:visible;mso-wrap-style:square;mso-wrap-distance-left:9pt;mso-wrap-distance-top:0;mso-wrap-distance-right:9pt;mso-wrap-distance-bottom:0;mso-position-horizontal:absolute;mso-position-horizontal-relative:text;mso-position-vertical:absolute;mso-position-vertical-relative:text" o:gfxdata="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">
+                <v:imagedata r:id="rId129" o:title=""/>
               </v:shape>
             </w:pict>
           </mc:Fallback>
@@ -7722,7 +8012,7 @@
           </mc:Choice>
           <mc:Fallback>
             <w:pict>
-              <v:shape w14:anchorId="21C444BC" id="Text Box 326" o:spid="_x0000_s1067" type="#_x0000_t202" style="position:absolute;margin-left:-65.25pt;margin-top:582.75pt;width:117.75pt;height:93.75pt;z-index:251860992;visibility:visible;mso-wrap-style:square;mso-height-percent:0;mso-wrap-distance-left:9pt;mso-wrap-distance-top:0;mso-wrap-distance-right:9pt;mso-wrap-distance-bottom:0;mso-position-horizontal:absolute;mso-position-horizontal-relative:text;mso-position-vertical:absolute;mso-position-vertical-relative:text;mso-height-percent:0;mso-height-relative:margin;v-text-anchor:top" o:gfxdata="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" fillcolor="white [3201]" strokeweight=".5pt">
+              <v:shape w14:anchorId="21C444BC" id="Text Box 326" o:spid="_x0000_s1067" type="#_x0000_t202" style="position:absolute;margin-left:-65.25pt;margin-top:582.75pt;width:117.75pt;height:93.75pt;z-index:251860992;visibility:visible;mso-wrap-style:square;mso-height-percent:0;mso-wrap-distance-left:9pt;mso-wrap-distance-top:0;mso-wrap-distance-right:9pt;mso-wrap-distance-bottom:0;mso-position-horizontal:absolute;mso-position-horizontal-relative:text;mso-position-vertical:absolute;mso-position-vertical-relative:text;mso-height-percent:0;mso-height-relative:margin;v-text-anchor:top" o:gfxdata="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" fillcolor="white [3201]" strokeweight=".5pt">
                 <v:textbox>
                   <w:txbxContent>
                     <w:p>
@@ -7759,7 +8049,7 @@
                 <wp:cNvGraphicFramePr/>
                 <a:graphic xmlns:a="http://schemas.openxmlformats.org/drawingml/2006/main">
                   <a:graphicData uri="http://schemas.microsoft.com/office/word/2010/wordprocessingInk">
-                    <w14:contentPart bwMode="auto" r:id="rId129">
+                    <w14:contentPart bwMode="auto" r:id="rId130">
                       <w14:nvContentPartPr>
                         <w14:cNvContentPartPr/>
                       </w14:nvContentPartPr>
@@ -7775,8 +8065,8 @@
           </mc:Choice>
           <mc:Fallback>
             <w:pict>
-              <v:shape w14:anchorId="52E13905" id="Ink 329" o:spid="_x0000_s1026" type="#_x0000_t75" style="position:absolute;margin-left:66.15pt;margin-top:612.9pt;width:155.15pt;height:45.7pt;z-index:251862016;visibility:visible;mso-wrap-style:square;mso-wrap-distance-left:9pt;mso-wrap-distance-top:0;mso-wrap-distance-right:9pt;mso-wrap-distance-bottom:0;mso-position-horizontal:absolute;mso-position-horizontal-relative:text;mso-position-vertical:absolute;mso-position-vertical-relative:text" o:gfxdata="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">
-                <v:imagedata r:id="rId130" o:title=""/>
+              <v:shape w14:anchorId="0F618116" id="Ink 329" o:spid="_x0000_s1026" type="#_x0000_t75" style="position:absolute;margin-left:66.15pt;margin-top:612.9pt;width:155.15pt;height:45.7pt;z-index:251862016;visibility:visible;mso-wrap-style:square;mso-wrap-distance-left:9pt;mso-wrap-distance-top:0;mso-wrap-distance-right:9pt;mso-wrap-distance-bottom:0;mso-position-horizontal:absolute;mso-position-horizontal-relative:text;mso-position-vertical:absolute;mso-position-vertical-relative:text" o:gfxdata="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">
+                <v:imagedata r:id="rId131" o:title=""/>
               </v:shape>
             </w:pict>
           </mc:Fallback>
@@ -7804,7 +8094,7 @@
                 <wp:cNvGraphicFramePr/>
                 <a:graphic xmlns:a="http://schemas.openxmlformats.org/drawingml/2006/main">
                   <a:graphicData uri="http://schemas.microsoft.com/office/word/2010/wordprocessingInk">
-                    <w14:contentPart bwMode="auto" r:id="rId131">
+                    <w14:contentPart bwMode="auto" r:id="rId132">
                       <w14:nvContentPartPr>
                         <w14:cNvContentPartPr/>
                       </w14:nvContentPartPr>
@@ -7820,8 +8110,8 @@
           </mc:Choice>
           <mc:Fallback>
             <w:pict>
-              <v:shape w14:anchorId="45492E46" id="Ink 325" o:spid="_x0000_s1026" type="#_x0000_t75" style="position:absolute;margin-left:54.1pt;margin-top:87.8pt;width:149.95pt;height:45.55pt;z-index:251859968;visibility:visible;mso-wrap-style:square;mso-wrap-distance-left:9pt;mso-wrap-distance-top:0;mso-wrap-distance-right:9pt;mso-wrap-distance-bottom:0;mso-position-horizontal:absolute;mso-position-horizontal-relative:text;mso-position-vertical:absolute;mso-position-vertical-relative:text" o:gfxdata="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">
-                <v:imagedata r:id="rId132" o:title=""/>
+              <v:shape w14:anchorId="619BC859" id="Ink 325" o:spid="_x0000_s1026" type="#_x0000_t75" style="position:absolute;margin-left:54.1pt;margin-top:87.8pt;width:149.95pt;height:45.55pt;z-index:251859968;visibility:visible;mso-wrap-style:square;mso-wrap-distance-left:9pt;mso-wrap-distance-top:0;mso-wrap-distance-right:9pt;mso-wrap-distance-bottom:0;mso-position-horizontal:absolute;mso-position-horizontal-relative:text;mso-position-vertical:absolute;mso-position-vertical-relative:text" o:gfxdata="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">
+                <v:imagedata r:id="rId133" o:title=""/>
               </v:shape>
             </w:pict>
           </mc:Fallback>
@@ -7894,7 +8184,7 @@
           </mc:Choice>
           <mc:Fallback>
             <w:pict>
-              <v:shape w14:anchorId="2F3DAEEE" id="Text Box 315" o:spid="_x0000_s1068" type="#_x0000_t202" style="position:absolute;margin-left:0;margin-top:71.25pt;width:127.5pt;height:78.75pt;z-index:251855872;visibility:visible;mso-wrap-style:square;mso-height-percent:0;mso-wrap-distance-left:9pt;mso-wrap-distance-top:0;mso-wrap-distance-right:9pt;mso-wrap-distance-bottom:0;mso-position-horizontal:left;mso-position-horizontal-relative:page;mso-position-vertical:absolute;mso-position-vertical-relative:text;mso-height-percent:0;mso-height-relative:margin;v-text-anchor:top" o:gfxdata="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" fillcolor="white [3201]" strokeweight=".5pt">
+              <v:shape w14:anchorId="2F3DAEEE" id="Text Box 315" o:spid="_x0000_s1068" type="#_x0000_t202" style="position:absolute;margin-left:0;margin-top:71.25pt;width:127.5pt;height:78.75pt;z-index:251855872;visibility:visible;mso-wrap-style:square;mso-height-percent:0;mso-wrap-distance-left:9pt;mso-wrap-distance-top:0;mso-wrap-distance-right:9pt;mso-wrap-distance-bottom:0;mso-position-horizontal:left;mso-position-horizontal-relative:page;mso-position-vertical:absolute;mso-position-vertical-relative:text;mso-height-percent:0;mso-height-relative:margin;v-text-anchor:top" o:gfxdata="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" fillcolor="white [3201]" strokeweight=".5pt">
                 <v:textbox>
                   <w:txbxContent>
                     <w:p>
@@ -7973,18 +8263,7 @@
                                 <w:szCs w:val="32"/>
                                 <w:u w:val="single"/>
                               </w:rPr>
-                              <w:t>Profile</w:t>
-                            </w:r>
-                            <w:r>
-                              <w:rPr>
-                                <w:b/>
-                                <w:bCs/>
-                                <w:color w:val="000000" w:themeColor="text1"/>
-                                <w:sz w:val="32"/>
-                                <w:szCs w:val="32"/>
-                                <w:u w:val="single"/>
-                              </w:rPr>
-                              <w:t xml:space="preserve"> page</w:t>
+                              <w:t>Profile page</w:t>
                             </w:r>
                           </w:p>
                         </w:txbxContent>
@@ -8009,7 +8288,7 @@
           </mc:Choice>
           <mc:Fallback>
             <w:pict>
-              <v:shape w14:anchorId="58693F08" id="Text Box 298" o:spid="_x0000_s1069" type="#_x0000_t202" style="position:absolute;margin-left:0;margin-top:.05pt;width:95.4pt;height:30pt;z-index:251842560;visibility:visible;mso-wrap-style:square;mso-width-percent:0;mso-height-percent:0;mso-wrap-distance-left:9pt;mso-wrap-distance-top:0;mso-wrap-distance-right:9pt;mso-wrap-distance-bottom:0;mso-position-horizontal:center;mso-position-horizontal-relative:margin;mso-position-vertical:absolute;mso-position-vertical-relative:text;mso-width-percent:0;mso-height-percent:0;mso-width-relative:margin;mso-height-relative:margin;v-text-anchor:top" o:gfxdata="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" filled="f" stroked="f">
+              <v:shape w14:anchorId="58693F08" id="Text Box 298" o:spid="_x0000_s1069" type="#_x0000_t202" style="position:absolute;margin-left:0;margin-top:.05pt;width:95.4pt;height:30pt;z-index:251842560;visibility:visible;mso-wrap-style:square;mso-width-percent:0;mso-height-percent:0;mso-wrap-distance-left:9pt;mso-wrap-distance-top:0;mso-wrap-distance-right:9pt;mso-wrap-distance-bottom:0;mso-position-horizontal:center;mso-position-horizontal-relative:margin;mso-position-vertical:absolute;mso-position-vertical-relative:text;mso-width-percent:0;mso-height-percent:0;mso-width-relative:margin;mso-height-relative:margin;v-text-anchor:top" o:gfxdata="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" filled="f" stroked="f">
                 <v:textbox>
                   <w:txbxContent>
                     <w:p>
@@ -8072,7 +8351,7 @@
                     <pic:cNvPicPr/>
                   </pic:nvPicPr>
                   <pic:blipFill rotWithShape="1">
-                    <a:blip r:embed="rId133" cstate="print">
+                    <a:blip r:embed="rId134" cstate="print">
                       <a:extLst>
                         <a:ext uri="{28A0092B-C50C-407E-A947-70E740481C1C}">
                           <a14:useLocalDpi xmlns:a14="http://schemas.microsoft.com/office/drawing/2010/main" val="0"/>
@@ -8107,7 +8386,7 @@
       </w:r>
     </w:p>
     <w:sectPr>
-      <w:footerReference w:type="default" r:id="rId134"/>
+      <w:footerReference w:type="default" r:id="rId135"/>
       <w:pgSz w:w="11906" w:h="16838"/>
       <w:pgMar w:top="1440" w:right="1440" w:bottom="1440" w:left="1440" w:header="708" w:footer="708" w:gutter="0"/>
       <w:cols w:space="708"/>
@@ -8144,49 +8423,11 @@
 
 <file path=word/footer1.xml><?xml version="1.0" encoding="utf-8"?>
 <w:ftr xmlns:wpc="http://schemas.microsoft.com/office/word/2010/wordprocessingCanvas" xmlns:cx="http://schemas.microsoft.com/office/drawing/2014/chartex" xmlns:cx1="http://schemas.microsoft.com/office/drawing/2015/9/8/chartex" xmlns:cx2="http://schemas.microsoft.com/office/drawing/2015/10/21/chartex" xmlns:cx3="http://schemas.microsoft.com/office/drawing/2016/5/9/chartex" xmlns:cx4="http://schemas.microsoft.com/office/drawing/2016/5/10/chartex" xmlns:cx5="http://schemas.microsoft.com/office/drawing/2016/5/11/chartex" xmlns:cx6="http://schemas.microsoft.com/office/drawing/2016/5/12/chartex" xmlns:cx7="http://schemas.microsoft.com/office/drawing/2016/5/13/chartex" xmlns:cx8="http://schemas.microsoft.com/office/drawing/2016/5/14/chartex" xmlns:mc="http://schemas.openxmlformats.org/markup-compatibility/2006" xmlns:aink="http://schemas.microsoft.com/office/drawing/2016/ink" xmlns:am3d="http://schemas.microsoft.com/office/drawing/2017/model3d" xmlns:o="urn:schemas-microsoft-com:office:office" xmlns:r="http://schemas.openxmlformats.org/officeDocument/2006/relationships" xmlns:m="http://schemas.openxmlformats.org/officeDocument/2006/math" xmlns:v="urn:schemas-microsoft-com:vml" xmlns:wp14="http://schemas.microsoft.com/office/word/2010/wordprocessingDrawing" xmlns:wp="http://schemas.openxmlformats.org/drawingml/2006/wordprocessingDrawing" xmlns:w10="urn:schemas-microsoft-com:office:word" xmlns:w="http://schemas.openxmlformats.org/wordprocessingml/2006/main" xmlns:w14="http://schemas.microsoft.com/office/word/2010/wordml" xmlns:w15="http://schemas.microsoft.com/office/word/2012/wordml" xmlns:w16cex="http://schemas.microsoft.com/office/word/2018/wordml/cex" xmlns:w16cid="http://schemas.microsoft.com/office/word/2016/wordml/cid" xmlns:w16="http://schemas.microsoft.com/office/word/2018/wordml" xmlns:w16sdtdh="http://schemas.microsoft.com/office/word/2020/wordml/sdtdatahash" xmlns:w16se="http://schemas.microsoft.com/office/word/2015/wordml/symex" xmlns:wpg="http://schemas.microsoft.com/office/word/2010/wordprocessingGroup" xmlns:wpi="http://schemas.microsoft.com/office/word/2010/wordprocessingInk" xmlns:wne="http://schemas.microsoft.com/office/word/2006/wordml" xmlns:wps="http://schemas.microsoft.com/office/word/2010/wordprocessingShape" mc:Ignorable="w14 w15 w16se w16cid w16 w16cex w16sdtdh wp14">
-  <w:sdt>
-    <w:sdtPr>
-      <w:id w:val="-760134014"/>
-      <w:docPartObj>
-        <w:docPartGallery w:val="Page Numbers (Bottom of Page)"/>
-        <w:docPartUnique/>
-      </w:docPartObj>
-    </w:sdtPr>
-    <w:sdtEndPr>
-      <w:rPr>
-        <w:noProof/>
-      </w:rPr>
-    </w:sdtEndPr>
-    <w:sdtContent>
-      <w:p>
-        <w:pPr>
-          <w:pStyle w:val="Footer"/>
-          <w:jc w:val="center"/>
-        </w:pPr>
-        <w:r>
-          <w:fldChar w:fldCharType="begin"/>
-        </w:r>
-        <w:r>
-          <w:instrText xml:space="preserve"> PAGE   \* MERGEFORMAT </w:instrText>
-        </w:r>
-        <w:r>
-          <w:fldChar w:fldCharType="separate"/>
-        </w:r>
-        <w:r>
-          <w:rPr>
-            <w:noProof/>
-          </w:rPr>
-          <w:t>2</w:t>
-        </w:r>
-        <w:r>
-          <w:rPr>
-            <w:noProof/>
-          </w:rPr>
-          <w:fldChar w:fldCharType="end"/>
-        </w:r>
-      </w:p>
-    </w:sdtContent>
-  </w:sdt>
+  <w:p>
+    <w:pPr>
+      <w:pStyle w:val="Footer"/>
+    </w:pPr>
+  </w:p>
   <w:p>
     <w:pPr>
       <w:pStyle w:val="Footer"/>
@@ -8709,7 +8950,7 @@
           <inkml:channelProperty channel="F" name="resolution" value="0" units="1/dev"/>
         </inkml:channelProperties>
       </inkml:inkSource>
-      <inkml:timestamp xml:id="ts0" timeString="2021-12-10T23:34:09.485"/>
+      <inkml:timestamp xml:id="ts0" timeString="2021-12-11T12:02:53.573"/>
     </inkml:context>
     <inkml:brush xml:id="br0">
       <inkml:brushProperty name="width" value="0.2" units="cm"/>
@@ -8717,7 +8958,7 @@
       <inkml:brushProperty name="color" value="#FFC114"/>
     </inkml:brush>
   </inkml:definitions>
-  <inkml:trace contextRef="#ctx0" brushRef="#br0">1 52 24575,'0'956'0,"0"-950"0,0-1 0,0 1 0,1 0 0,-1 0 0,1-1 0,1 1 0,-1 0 0,1-1 0,0 1 0,5 9 0,-5-13 0,-1 1 0,1-1 0,0-1 0,0 1 0,0 0 0,0 0 0,1-1 0,-1 1 0,0-1 0,1 1 0,-1-1 0,1 0 0,0 0 0,-1-1 0,1 1 0,0 0 0,-1-1 0,1 1 0,0-1 0,-1 0 0,1 0 0,0 0 0,0 0 0,-1-1 0,4 0 0,22-4 0,-2-1 0,1-2 0,30-12 0,36-11 0,-65 24 0,-3 1 0,-1 0 0,0 2 0,45-3 0,-32 4 0,46-8 0,-47 6 0,52-3 0,574 9 0,-657-1 0,-1 1 0,1-2 0,0 1 0,-1 0 0,1-1 0,-1 0 0,1 0 0,-1 0 0,0 0 0,1-1 0,-1 0 0,0 0 0,0 0 0,0 0 0,4-3 0,-5 1 0,-1 1 0,1-1 0,-1 1 0,0-1 0,0 0 0,0 0 0,0 0 0,0 0 0,-1 0 0,0 0 0,0-1 0,0 1 0,-1 0 0,1-1 0,-1-7 0,1-58 0,-8-76 0,-17 9 0,21 125 0,-20-50 0,17 50 0,1 0 0,1 0 0,-5-18 0,-22-113 0,30 138 0,-1-1 0,0 1 0,0 0 0,0 0 0,0 0 0,-1 0 0,0 0 0,0 0 0,0 1 0,-1-1 0,1 1 0,-1 0 0,0 0 0,-1 0 0,1 1 0,0-1 0,-1 1 0,0 0 0,0 1 0,0-1 0,0 1 0,0 0 0,0 0 0,-1 0 0,-5 0 0,-17-5 0,1 2 0,-1 1 0,-47 0 0,72 4 0,-55-2 0,23 2 0,-1-1 0,-59-12 0,41 1 0,1 2 0,-1 3 0,-71-1 0,95 6 0,-60-10 0,58 7 0,-54-3 0,64 8 0,11 1 0,1-1 0,-1 0 0,1-1 0,-1 0 0,1 0 0,0-1 0,0-1 0,-1 0 0,-16-7 0,16 4-195,-1 1 0,1 1 0,-1 0 0,0 0 0,0 1 0,-20-2 0</inkml:trace>
+  <inkml:trace contextRef="#ctx0" brushRef="#br0">1778 0 24575,'-1'3'0,"-1"0"0,1 0 0,-1 0 0,0 0 0,0 0 0,0-1 0,0 1 0,0-1 0,-1 1 0,1-1 0,-1 0 0,0 0 0,1 0 0,-6 2 0,-3 4 0,-744 586 0,729-574 0,0 2 0,1 2 0,2 0 0,1 1 0,0 1 0,2 1 0,-33 59 0,-19 85 0,0 0 0,53-134 0,-104 211 0,45-37 0,-26 66 0,82-214 0,3 0 0,-13 78 0,7-48 0,18-72 0,1 0 0,1 0 0,0 1 0,-1 36 0,4-16 0,2 1 0,2 0 0,15 79 0,-13-99 0,0 1 0,-2 0 0,-1 0 0,-1 0 0,0 0 0,-7 34 0,-36 144 0,34-165 0,-76 244 0,74-252 0,5-13 0,0-1 0,1 1 0,1-1 0,0 1 0,1 0 0,-2 27 0,8 47-6,-1-59-333,-1 0-1,-1-1 0,-9 54 0</inkml:trace>
 </inkml:ink>
 </file>
 
@@ -9003,7 +9244,7 @@
     </inkml:brush>
   </inkml:definitions>
   <inkml:trace contextRef="#ctx0" brushRef="#br0">2 188 24575,'0'58'0,"-1"-12"0,1 0 0,3 0 0,12 63 0,-9-67 0,-1 0 0,-2 1 0,-3 43 0,0-39 0,1-1 0,10 60 0,-6-63 0,-1-1 0,-3 72 0,0 20 0,12-52 0,-8-58 0,-1 0 0,1 25 0,-7 43 0,0-54 0,2-1 0,5 41 0,-4-69 0,1 0 0,0 0 0,0-1 0,1 1 0,0-1 0,0 1 0,1-1 0,0 0 0,10 14 0,-10-18 0,-1 0 0,1 0 0,-1-1 0,1 1 0,0-1 0,0 0 0,1 0 0,-1-1 0,1 1 0,-1-1 0,1 0 0,0 0 0,0 0 0,0-1 0,0 0 0,0 0 0,0 0 0,7 0 0,201 21 0,-213-22 0,67 12 0,-39-7 0,57 5 0,-56-10 0,-10 0 0,0 0 0,0 1 0,0 1 0,-1 1 0,1 0 0,21 8 0,-13-3 0,1-1 0,0-1 0,0-2 0,0 0 0,1-2 0,35-2 0,33 2 0,13 10 0,-59-5 0,57 0 0,-72-8 0,0 3 0,0 0 0,47 10 0,-30-4 0,0-3 0,0-1 0,88-7 0,-28 0 0,-53 5 0,80 15 0,-129-16 0,70 6 0,155-5 0,-103-5 0,1163 3 0,-1271 1 0,0 2 0,34 7 0,-32-5 0,47 4 0,20-8 0,-26-1 0,105 14 0,-109-7 0,109-2 0,-112-5 0,122 14 0,-150-10 0,0-1 0,41-3 0,-40 0 0,62 6 0,-75-2 0,0 2 0,22 8 0,-25-8 0,0 0 0,1-1 0,29 4 0,103-5 0,-103-5 0,-1 2 0,70 12 0,-48-5 0,1-2 0,135-7 0,-74-2 0,1521 3 0,-1641-1 0,0 0 0,0-1 0,0-1 0,0 1 0,-1-2 0,1 1 0,11-7 0,-9 4 0,0 1 0,0 1 0,0 0 0,18-3 0,17 0 0,0-2 0,-1-3 0,64-23 0,-27 13 0,-61 16 0,1 0 0,31-13 0,-34 12 0,-1 1 0,1 0 0,23-2 0,-3 0 0,-28 5 0,-1 0 0,1 0 0,0-1 0,-1-1 0,14-8 0,-6 5 0,1 0 0,0 1 0,0 1 0,33-5 0,-12 2 0,-21 5 0,-10 2 0,0 0 0,0-1 0,0 0 0,0-1 0,-1 0 0,11-6 0,-17 7 0,-1 1 0,0-1 0,1 0 0,-1 0 0,-1 0 0,1 0 0,0-1 0,-1 1 0,0-1 0,0 1 0,0-1 0,0 0 0,0 0 0,-1 0 0,0 0 0,1 0 0,-2 0 0,1 0 0,0 0 0,-1-6 0,0-170 0,-3 80 0,2 75 0,-2-1 0,-7-31 0,5 30 0,-3-48 0,-5-68 0,-1-18 0,17-12 0,-5-191 0,-3 329 0,-1 1 0,-12-41 0,-5-21 0,22 92 0,1 1 0,-2-1 0,1 0 0,0 0 0,-1 0 0,0 1 0,0-1 0,0 1 0,0 0 0,0-1 0,-1 1 0,1 0 0,-1 0 0,0 0 0,0 1 0,0-1 0,0 1 0,-1 0 0,1 0 0,-1 0 0,1 0 0,-1 0 0,0 1 0,1-1 0,-1 1 0,0 0 0,0 1 0,-4-2 0,-14 0 0,-1 0 0,1 2 0,0 0 0,-25 4 0,-3 0 0,-914-1 0,506-5 0,425 0 0,-58-10 0,56 6 0,-44-2 0,-601 7 0,331 3 0,323-3 0,0-2 0,-30-6 0,28 3 0,-46-2 0,-720 7 0,386 3 0,370-4 0,-59-10 0,57 6 0,-54-2 0,-480 9 0,547-2 0,1-2 0,-30-6 0,27 3 0,-44-2 0,-702 6 0,377 5 0,-1020-3 0,1392 1 0,-1 2 0,-29 6 0,28-3 0,-46 2 0,32-7 0,-76 14 0,77-10 0,-65 2 0,67-6 0,0 1 0,-39 9 0,22-2 0,41-7 0,0 0 0,0 1 0,0 0 0,0 2 0,1-1 0,-22 12 0,15-5-108,13-5-49,-1-1 0,0-1 0,0 1 0,0-2-1,-1 1 1,1-1 0,-11 1 0</inkml:trace>
-  <inkml:trace contextRef="#ctx0" brushRef="#br0" timeOffset="2575.24">9077 425 24575,'484'0'0,"-469"-2"0,-1 0 0,0-1 0,0-1 0,0 0 0,-1-1 0,1-1 0,-1 0 0,0 0 0,-1-1 0,15-11 0,53-26 0,-43 28 0,-1-1 0,40-28 0,-17 17 0,-49 24 0,1 0 0,-1-1 0,-1 0 0,1 0 0,10-9 0,14-17-1365</inkml:trace>
+  <inkml:trace contextRef="#ctx0" brushRef="#br0" timeOffset="2575.23">9077 425 24575,'484'0'0,"-469"-2"0,-1 0 0,0-1 0,0-1 0,0 0 0,-1-1 0,1-1 0,-1 0 0,0 0 0,-1-1 0,15-11 0,53-26 0,-43 28 0,-1-1 0,40-28 0,-17 17 0,-49 24 0,1 0 0,-1-1 0,-1 0 0,1 0 0,10-9 0,14-17-1365</inkml:trace>
 </inkml:ink>
 </file>
 
@@ -9023,7 +9264,7 @@
           <inkml:channelProperty channel="F" name="resolution" value="0" units="1/dev"/>
         </inkml:channelProperties>
       </inkml:inkSource>
-      <inkml:timestamp xml:id="ts0" timeString="2021-12-10T23:33:54.267"/>
+      <inkml:timestamp xml:id="ts0" timeString="2021-12-11T12:02:49.196"/>
     </inkml:context>
     <inkml:brush xml:id="br0">
       <inkml:brushProperty name="width" value="0.2" units="cm"/>
@@ -9031,7 +9272,7 @@
       <inkml:brushProperty name="color" value="#FFC114"/>
     </inkml:brush>
   </inkml:definitions>
-  <inkml:trace contextRef="#ctx0" brushRef="#br0">1 1 24575,'0'1950'0,"0"-1943"0,0 0 0,0 1 0,1-1 0,0 1 0,0-1 0,1 0 0,0 0 0,5 13 0,-5-18 0,0 1 0,-1 0 0,1-1 0,0 1 0,1-1 0,-1 1 0,0-1 0,1 0 0,-1 0 0,1 0 0,0 0 0,0-1 0,-1 1 0,1-1 0,0 0 0,0 0 0,0 0 0,1 0 0,-1 0 0,0 0 0,0-1 0,5 0 0,68 4 0,79-7 0,-23-1 0,709 4 0,-817 1 0,0 2 0,33 7 0,-31-5 0,49 4 0,-40-9 0,1 2 0,57 11 0,-66-9 0,1 0 0,46-1 0,-52-4 0,0 2 0,-1 0 0,0 2 0,1 0 0,33 10 0,-27-4 0,1-1 0,0-2 0,1-1 0,46 3 0,124-9 0,-80-2 0,870 3 0,-957-2 0,56-10 0,-55 7 0,53-3 0,-25 8 0,-19 1 0,0-1 0,0-3 0,55-10 0,-64 7 0,1 2 0,58 0 0,-57 4 0,0-2 0,51-9 0,69-16 0,23-4 0,-86 23 0,-57 6 0,51-10 0,-33 5 0,0 1 0,0 3 0,80 6 0,-24 0 0,-61-2 0,-1-3 0,82-13 0,-86 9 0,0 2 0,0 1 0,47 5 0,-31-1 0,-50-2 0,-1 0 0,1-1 0,-1 0 0,1-1 0,-1 1 0,0-2 0,14-6 0,-11 4 0,1 1 0,-1 1 0,16-4 0,159-14 0,-148 17 0,51 1 0,-60 4 0,0-2 0,0 0 0,45-11 0,-72 11 0,1 1 0,-1 0 0,1-1 0,-1 0 0,0 0 0,1 0 0,-1 0 0,0-1 0,0 1 0,-1-1 0,1 0 0,0 0 0,-1 0 0,0 0 0,0 0 0,0 0 0,0 0 0,0-1 0,-1 1 0,1-1 0,-1 0 0,0 1 0,0-1 0,0 0 0,-1 0 0,1-4 0,1-13 0,-1-1 0,-1 0 0,-5-34 0,2 10 0,1-311 0,2 204 0,2 120 0,10-56 0,-7 55 0,3-53 0,-6-10 0,-6-165 0,-1 220 0,-17-63 0,-4-18 0,1-31 0,24 151 0,0 0 0,0 0 0,0 1 0,0-1 0,0 0 0,-1 1 0,1-1 0,-1 1 0,1-1 0,-1 1 0,0 0 0,0 0 0,0 0 0,0 0 0,-1 0 0,1 0 0,0 0 0,-1 1 0,1-1 0,-1 1 0,0 0 0,1 0 0,-1 0 0,0 0 0,0 0 0,0 1 0,1-1 0,-5 0 0,-11-1 0,0 1 0,0 0 0,-28 3 0,24 0 0,-783 3 0,459-7 0,323 1 0,-1-2 0,-34-7 0,33 5 0,-50-4 0,-743 7 0,398 5 0,-213-3 0,607 1 0,1 2 0,-33 7 0,30-5 0,-46 4 0,-680-8 0,366-3 0,-1177 2-1365</inkml:trace>
+  <inkml:trace contextRef="#ctx0" brushRef="#br0">1970 0 24575,'-2'5'0,"0"0"0,0 0 0,0-1 0,-1 1 0,1-1 0,-1 0 0,0 0 0,0 0 0,-1 0 0,1 0 0,-1-1 0,0 0 0,-8 6 0,5-3 0,-43 35 0,-41 37 0,45-33 0,9-10 0,1 1 0,2 2 0,-57 83 0,80-107 0,-1 0 0,0-1 0,-1 0 0,0-1 0,-1 0 0,-19 11 0,-5 6 0,-43 37 0,-150 93 0,96-89 0,85-46 0,1 2 0,1 3 0,-46 35 0,-57 39 0,113-81 0,2 2 0,0 2 0,2 1 0,-39 38 0,48-37 0,7-7 0,-1-1 0,-36 29 0,48-43 0,-1-1 0,0 0 0,0 0 0,0-1 0,-1-1 0,1 1 0,-1-1 0,0-1 0,0 1 0,0-1 0,0-1 0,-10 1 0,-70 11-1365</inkml:trace>
 </inkml:ink>
 </file>
 
@@ -9337,7 +9578,7 @@
           <inkml:channelProperty channel="F" name="resolution" value="0" units="1/dev"/>
         </inkml:channelProperties>
       </inkml:inkSource>
-      <inkml:timestamp xml:id="ts0" timeString="2021-12-10T23:31:57.694"/>
+      <inkml:timestamp xml:id="ts0" timeString="2021-12-10T23:34:09.485"/>
     </inkml:context>
     <inkml:brush xml:id="br0">
       <inkml:brushProperty name="width" value="0.2" units="cm"/>
@@ -9345,8 +9586,7 @@
       <inkml:brushProperty name="color" value="#FFC114"/>
     </inkml:brush>
   </inkml:definitions>
-  <inkml:trace contextRef="#ctx0" brushRef="#br0">4488 2 24575,'-7'0'0,"-47"-2"0,0 3 0,-1 3 0,1 1 0,-95 23 0,120-21 0,0-2 0,-37 3 0,-31 6 0,59-8 0,-61 2 0,-19 3 0,57-4 0,43-5 0,1-1 0,-1 2 0,0 1 0,1 0 0,-18 7 0,14-3 0,-1-1 0,0-1 0,0-2 0,0 0 0,-38 2 0,-118-7 0,73-2 0,-527 3 0,591-2 0,-55-10 0,55 6 0,-52-1 0,50 7 0,-25 0 0,-123-15 0,107 5 0,0 5 0,-119 6 0,62 2 0,-856-3 0,994 0 0,-1 0 0,0 0 0,0 0 0,1 0 0,-1 1 0,0 0 0,1 0 0,-1 0 0,1 0 0,-1 0 0,1 1 0,-1 0 0,1-1 0,0 1 0,0 1 0,0-1 0,0 0 0,-4 5 0,4-3 0,0 1 0,0-1 0,1 1 0,0-1 0,0 1 0,0 0 0,0 0 0,1 0 0,0 0 0,0 0 0,0 1 0,1-1 0,0 6 0,2 245 0,1-84 0,-3-133 0,1-1 0,2 0 0,9 43 0,-4-29 0,-3 1 0,-2 1 0,-6 81 0,0-24 0,3-47 0,1 24 0,-17 152 0,-12-82 0,0-17 0,17-74 0,-23 69 0,25-102 0,5-20 0,0-1 0,-1 1 0,-11 22 0,4-10 0,2 0 0,1 0 0,0 1 0,-7 51 0,3-18 0,12-57 0,0-1 0,0 1 0,1 0 0,-1-1 0,1 1 0,-1 0 0,1-1 0,0 1 0,0 0 0,1 0 0,-1-1 0,1 1 0,-1 0 0,1-1 0,0 1 0,0 0 0,0-1 0,0 1 0,0-1 0,0 0 0,1 1 0,-1-1 0,4 4 0,0-3 0,-1-1 0,0 1 0,1-1 0,-1 0 0,1 0 0,-1 0 0,1-1 0,0 0 0,0 0 0,0 0 0,-1 0 0,10-1 0,230-1 0,-93-2 0,-2 1 0,158 5 0,-202 9 0,27 3 0,-101-13 0,42 9 0,-42-6 0,44 3 0,-7-7 0,76 13 0,157 25 0,-152-15 0,-103-14 0,2-2 0,69 2 0,-101-8 0,-1-1 0,1 2 0,0 0 0,-1 1 0,22 9 0,-19-7 0,0 0 0,1-1 0,23 3 0,117 10 0,-54-6 0,-68-9 0,0 1 0,43 12 0,252 60 0,-178-46 0,-144-27 0,0 1 0,0 0 0,-1 1 0,1 0 0,15 11 0,-17-10 0,1-1 0,-1 0 0,1 0 0,0-1 0,0 0 0,0 0 0,10 2 0,81 17 0,39 6 0,45-8 0,-149-15 0,1-1 0,0-2 0,-1-2 0,1-1 0,0-2 0,0-1 0,-1-2 0,41-11 0,-21 0 0,72-23 0,-122 36 0,0 1 0,-1-1 0,1 0 0,-1 0 0,0 0 0,0-1 0,0 1 0,0-1 0,0 0 0,-1 0 0,0-1 0,0 1 0,0-1 0,0 1 0,-1-1 0,0 0 0,0 0 0,0 0 0,0 0 0,-1 0 0,2-10 0,0-11 0,0 1 0,-2-1 0,-2-32 0,0 34 0,2-28 0,11-65 0,0-42 0,1-9 0,0 1 0,-14-1218 0,2 1373 0,1 1 0,0-1 0,0 1 0,1 0 0,1 0 0,8-20 0,-6 18 0,-1 0 0,0-1 0,-1 0 0,2-17 0,7-54 0,-6 44 0,2-71 0,-7 78 0,9-52 0,-5 52 0,1-52 0,-7 60-1365</inkml:trace>
-  <inkml:trace contextRef="#ctx0" brushRef="#br0" timeOffset="1342.3">4699 1509 24575,'595'0'0,"-568"2"0,0 0 0,36 9 0,0 0 0,5 0 0,-33-4 0,-1-2 0,39 0 0,-55-5-195,-1 1 0,1 1 0,-1 0 0,0 1 0,0 1 0,31 11 0</inkml:trace>
+  <inkml:trace contextRef="#ctx0" brushRef="#br0">1 52 24575,'0'956'0,"0"-950"0,0-1 0,0 1 0,1 0 0,-1 0 0,1-1 0,1 1 0,-1 0 0,1-1 0,0 1 0,5 9 0,-5-13 0,-1 1 0,1-1 0,0-1 0,0 1 0,0 0 0,0 0 0,1-1 0,-1 1 0,0-1 0,1 1 0,-1-1 0,1 0 0,0 0 0,-1-1 0,1 1 0,0 0 0,-1-1 0,1 1 0,0-1 0,-1 0 0,1 0 0,0 0 0,0 0 0,-1-1 0,4 0 0,22-4 0,-2-1 0,1-2 0,30-12 0,36-11 0,-65 24 0,-3 1 0,-1 0 0,0 2 0,45-3 0,-32 4 0,46-8 0,-47 6 0,52-3 0,574 9 0,-657-1 0,-1 1 0,1-2 0,0 1 0,-1 0 0,1-1 0,-1 0 0,1 0 0,-1 0 0,0 0 0,1-1 0,-1 0 0,0 0 0,0 0 0,0 0 0,4-3 0,-5 1 0,-1 1 0,1-1 0,-1 1 0,0-1 0,0 0 0,0 0 0,0 0 0,0 0 0,-1 0 0,0 0 0,0-1 0,0 1 0,-1 0 0,1-1 0,-1-7 0,1-58 0,-8-76 0,-17 9 0,21 125 0,-20-50 0,17 50 0,1 0 0,1 0 0,-5-18 0,-22-113 0,30 138 0,-1-1 0,0 1 0,0 0 0,0 0 0,0 0 0,-1 0 0,0 0 0,0 0 0,0 1 0,-1-1 0,1 1 0,-1 0 0,0 0 0,-1 0 0,1 1 0,0-1 0,-1 1 0,0 0 0,0 1 0,0-1 0,0 1 0,0 0 0,0 0 0,-1 0 0,-5 0 0,-17-5 0,1 2 0,-1 1 0,-47 0 0,72 4 0,-55-2 0,23 2 0,-1-1 0,-59-12 0,41 1 0,1 2 0,-1 3 0,-71-1 0,95 6 0,-60-10 0,58 7 0,-54-3 0,64 8 0,11 1 0,1-1 0,-1 0 0,1-1 0,-1 0 0,1 0 0,0-1 0,0-1 0,-1 0 0,-16-7 0,16 4-195,-1 1 0,1 1 0,-1 0 0,0 0 0,0 1 0,-20-2 0</inkml:trace>
 </inkml:ink>
 </file>
 
@@ -9488,7 +9728,7 @@
     </inkml:brush>
   </inkml:definitions>
   <inkml:trace contextRef="#ctx0" brushRef="#br0">1561 1 24575,'2'1'0,"0"0"0,-1 0 0,1 0 0,0 0 0,-1 0 0,1 1 0,-1-1 0,1 1 0,-1-1 0,0 1 0,0-1 0,0 1 0,0 0 0,0-1 0,0 1 0,0 0 0,0 0 0,0 3 0,8 12 0,-2-7 0,-1 0 0,0 1 0,0 0 0,-1 1 0,-1-1 0,0 1 0,0 0 0,-1 0 0,-1 0 0,2 23 0,-2 15 0,-5 70 0,-1-35 0,6 39 0,-5 112 0,-10-154 0,8-58 0,1 0 0,0 26 0,3-13 0,-2 0 0,-9 49 0,8-56 0,1 0 0,1 43 0,2-43 0,-1-1 0,-10 53 0,3-29 0,2-1 0,2 1 0,3 58 0,2-51 0,-14 114 0,3-92 0,5 1 0,7 119 0,0-62 0,-2 2391 0,-1-2506 0,-2 1 0,-7 32 0,5-31 0,-3 48 0,6 736 0,4-393 0,-2 2327 0,2-2720 0,0 1 0,8 32 0,-5-31 0,4 48 0,-7 715 0,-5-382 0,1-241 0,5 183 0,10-268 0,-8-57 0,3 48 0,-7-24 0,-1-1 0,2 0 0,11 56 0,-5-36 0,-2 0 0,-3 1 0,-7 70 0,1-7 0,3 347 0,-1-454 0,-2 1 0,-7 32 0,5-31 0,-3 48 0,6 679 0,4-366 0,-2 1839 0,2-2202 0,0 0 0,8 33 0,-5-31 0,4 49 0,-9-36 0,-1-29 0,0 0 0,1 0 0,1-1 0,0 1 0,0 0 0,1 0 0,1 0 0,-1-1 0,2 1 0,4 11 0,3 3 0,-1 0 0,-2 1 0,0 0 0,-2 0 0,5 46 0,10 86 0,-12-97 0,-4 1 0,-2-1 0,-7 73 0,1-11 0,5-28 0,-5 105 0,-1-178-1365</inkml:trace>
-  <inkml:trace contextRef="#ctx0" brushRef="#br0" timeOffset="1219.12">1667 17568 24575,'-1667'0'-1365</inkml:trace>
+  <inkml:trace contextRef="#ctx0" brushRef="#br0" timeOffset="1219.1">1667 17568 24575,'-1667'0'-1365</inkml:trace>
 </inkml:ink>
 </file>
 
@@ -9648,7 +9888,7 @@
           <inkml:channelProperty channel="F" name="resolution" value="0" units="1/dev"/>
         </inkml:channelProperties>
       </inkml:inkSource>
-      <inkml:timestamp xml:id="ts0" timeString="2021-12-10T23:27:34.693"/>
+      <inkml:timestamp xml:id="ts0" timeString="2021-12-10T23:33:54.267"/>
     </inkml:context>
     <inkml:brush xml:id="br0">
       <inkml:brushProperty name="width" value="0.2" units="cm"/>
@@ -9656,8 +9896,7 @@
       <inkml:brushProperty name="color" value="#FFC114"/>
     </inkml:brush>
   </inkml:definitions>
-  <inkml:trace contextRef="#ctx0" brushRef="#br0">4309 3 24575,'-153'-2'0,"-165"5"0,235 9 0,58-7 0,-48 4 0,-107 4 0,-33 1 0,-569-15 0,760 2 0,-1 1 0,-31 8 0,-30 2 0,-13 2 0,68-8 0,-52 3 0,49-7 0,1 2 0,-58 14 0,27 7 0,52-20 0,0 0 0,0-1 0,-1 0 0,1-1 0,-1 0 0,-13 2 0,-48 7 0,1 3 0,-124 43 0,177-52 0,-13 6 0,1 1 0,-1 1 0,2 2 0,-51 35 0,-99 93 0,167-133 0,1 0 0,1 1 0,0-1 0,1 1 0,0 1 0,-8 16 0,7-12 0,-1-1 0,-18 23 0,-4-4 0,-53 64 0,58-64 0,-60 57 0,85-90 0,-26 41 0,6-7 0,8-21 0,0 1 0,-2-2 0,-19 14 0,24-20 0,0 1 0,1 0 0,0 0 0,0 1 0,1 1 0,1 0 0,0 0 0,0 1 0,-8 15 0,9-14 0,0 0 0,-1-1 0,-1 0 0,0 0 0,-1-1 0,0 0 0,-25 18 0,20-16 0,0 0 0,2 1 0,-1 0 0,-12 18 0,10-12 10,0 0-1,-2-1 0,-35 28 1,27-24-12,-35 38 1,55-53-139,0 0 0,1 1 0,0-1 0,0 2 0,1-1 0,1 0 0,-1 1 0,1 0 0,-3 13 0</inkml:trace>
-  <inkml:trace contextRef="#ctx0" brushRef="#br0" timeOffset="2583.69">4389 2225 24575,'0'1'0,"0"0"0,-1 0 0,1 0 0,-1 0 0,1-1 0,0 1 0,-1 0 0,0 0 0,1 0 0,-1-1 0,0 1 0,1 0 0,-1-1 0,0 1 0,0 0 0,1-1 0,-1 1 0,0-1 0,0 1 0,0-1 0,0 0 0,0 1 0,0-1 0,0 0 0,1 0 0,-3 1 0,-33 5 0,25-5 0,-19 5 0,-10 2 0,0-1 0,-64 1 0,74-8 0,1 2 0,-1 0 0,-37 9 0,40-6 0,0-2 0,0-2 0,-36-1 0,30-1 0,-52 6 0,67-2 0,1 2 0,-32 11 0,34-10 0,-1 0 0,0-2 0,-32 6 0,-38-5 0,44-4 0,-54 10 0,-131 16 0,200-24 0,0 2 0,1 1 0,0 1 0,-41 17 0,47-17 0,1-1 0,-1 0 0,-30 3 0,13-2 0,-161 29 0,142-13 0,47-18 0,0-1 0,-1 0 0,1 0 0,-19 4 0,-52 5 0,-1-3 0,-87-1 0,82-10-1365</inkml:trace>
+  <inkml:trace contextRef="#ctx0" brushRef="#br0">1 1 24575,'0'1950'0,"0"-1943"0,0 0 0,0 1 0,1-1 0,0 1 0,0-1 0,1 0 0,0 0 0,5 13 0,-5-18 0,0 1 0,-1 0 0,1-1 0,0 1 0,1-1 0,-1 1 0,0-1 0,1 0 0,-1 0 0,1 0 0,0 0 0,0-1 0,-1 1 0,1-1 0,0 0 0,0 0 0,0 0 0,1 0 0,-1 0 0,0 0 0,0-1 0,5 0 0,68 4 0,79-7 0,-23-1 0,709 4 0,-817 1 0,0 2 0,33 7 0,-31-5 0,49 4 0,-40-9 0,1 2 0,57 11 0,-66-9 0,1 0 0,46-1 0,-52-4 0,0 2 0,-1 0 0,0 2 0,1 0 0,33 10 0,-27-4 0,1-1 0,0-2 0,1-1 0,46 3 0,124-9 0,-80-2 0,870 3 0,-957-2 0,56-10 0,-55 7 0,53-3 0,-25 8 0,-19 1 0,0-1 0,0-3 0,55-10 0,-64 7 0,1 2 0,58 0 0,-57 4 0,0-2 0,51-9 0,69-16 0,23-4 0,-86 23 0,-57 6 0,51-10 0,-33 5 0,0 1 0,0 3 0,80 6 0,-24 0 0,-61-2 0,-1-3 0,82-13 0,-86 9 0,0 2 0,0 1 0,47 5 0,-31-1 0,-50-2 0,-1 0 0,1-1 0,-1 0 0,1-1 0,-1 1 0,0-2 0,14-6 0,-11 4 0,1 1 0,-1 1 0,16-4 0,159-14 0,-148 17 0,51 1 0,-60 4 0,0-2 0,0 0 0,45-11 0,-72 11 0,1 1 0,-1 0 0,1-1 0,-1 0 0,0 0 0,1 0 0,-1 0 0,0-1 0,0 1 0,-1-1 0,1 0 0,0 0 0,-1 0 0,0 0 0,0 0 0,0 0 0,0 0 0,0-1 0,-1 1 0,1-1 0,-1 0 0,0 1 0,0-1 0,0 0 0,-1 0 0,1-4 0,1-13 0,-1-1 0,-1 0 0,-5-34 0,2 10 0,1-311 0,2 204 0,2 120 0,10-56 0,-7 55 0,3-53 0,-6-10 0,-6-165 0,-1 220 0,-17-63 0,-4-18 0,1-31 0,24 151 0,0 0 0,0 0 0,0 1 0,0-1 0,0 0 0,-1 1 0,1-1 0,-1 1 0,1-1 0,-1 1 0,0 0 0,0 0 0,0 0 0,0 0 0,-1 0 0,1 0 0,0 0 0,-1 1 0,1-1 0,-1 1 0,0 0 0,1 0 0,-1 0 0,0 0 0,0 0 0,0 1 0,1-1 0,-5 0 0,-11-1 0,0 1 0,0 0 0,-28 3 0,24 0 0,-783 3 0,459-7 0,323 1 0,-1-2 0,-34-7 0,33 5 0,-50-4 0,-743 7 0,398 5 0,-213-3 0,607 1 0,1 2 0,-33 7 0,30-5 0,-46 4 0,-680-8 0,366-3 0,-1177 2-1365</inkml:trace>
 </inkml:ink>
 </file>
 
@@ -9771,7 +10010,7 @@
     </inkml:brush>
   </inkml:definitions>
   <inkml:trace contextRef="#ctx0" brushRef="#br0">97 430 24575,'0'1960'0,"-1"-1952"0,0 0 0,0 1 0,-1-1 0,-1 0 0,1 0 0,-1-1 0,-1 1 0,-4 7 0,5-10 0,0 1 0,0 0 0,1-1 0,-1 1 0,1 0 0,0 0 0,1 0 0,0 0 0,0 0 0,0 1 0,0-1 0,1 0 0,0 1 0,2 7 0,-2-12 0,1 0 0,1 0 0,-1 0 0,0 0 0,0 0 0,1 0 0,-1 0 0,1 0 0,0 0 0,-1 0 0,1-1 0,0 1 0,0-1 0,0 0 0,0 1 0,0-1 0,0 0 0,1 0 0,-1 0 0,0 0 0,0-1 0,1 1 0,-1-1 0,1 1 0,1-1 0,11 2 0,-1-1 0,1-1 0,14-1 0,-13 0 0,500-3 0,-489 5 0,0 2 0,29 6 0,-28-3 0,46 2 0,25-8 0,-44-1 0,0 3 0,78 12 0,-64-6 0,0-2 0,133-7 0,-71-2 0,3181 3 0,-3286-1 0,1-2 0,29-6 0,-28 3 0,45-2 0,66-5 0,-87 7 0,54-1 0,59 10 0,184-6 0,-267-10 0,-58 8 0,0 1 0,26-1 0,-15 5 0,1-2 0,57-11 0,-41 5 0,-1 3 0,1 2 0,90 6 0,-29 0 0,-104-3 0,0 0 0,-1-1 0,1 1 0,0-2 0,-1 1 0,1-1 0,-1-1 0,0 0 0,0 0 0,8-4 0,-11 4 0,0-1 0,-1 1 0,1-1 0,-1 0 0,0 0 0,0 0 0,0 0 0,-1-1 0,0 1 0,0-1 0,0 0 0,0 0 0,-1 0 0,1-1 0,-2 1 0,3-8 0,5-24 0,-1-1 0,-3 0 0,2-49 0,-8-120 0,-2 76 0,3-1679 0,1 1807 0,-1-1 0,0 1 0,-1-1 0,1 1 0,0-1 0,-1 1 0,0-1 0,0 1 0,0 0 0,0-1 0,0 1 0,-1 0 0,1 0 0,-1 0 0,0 0 0,0 0 0,0 0 0,-1 0 0,1 1 0,0-1 0,-1 1 0,0 0 0,-5-4 0,1 3 0,0 0 0,-1 1 0,1 0 0,-1 0 0,1 0 0,-1 1 0,0 0 0,0 1 0,-14 0 0,-349 26 0,242-19 0,94-7 0,0 1 0,0 2 0,-38 8 0,27-3 0,0-3 0,-1-2 0,0-2 0,-47-4 0,-10 0 0,77 5 13,0 0 1,-1 2-1,-46 14 0,41-10-308,-63 9 0,-260-13 168,185-7 146,-2147 3-1335,2278 2 1773,-58 10-1,56-6 68,-54 2 0,-45-10-524,-103 4 0,141 10 0,59-5 0,-53 0 0,93-7 0,-46 0 0,0 2 0,-68 11 0,51-4 0,0-3 0,-1-4 0,-71-5 0,9 0 0,-954 3-1365</inkml:trace>
-  <inkml:trace contextRef="#ctx0" brushRef="#br0" timeOffset="2443.72">7082 1965 24575,'130'-2'0,"141"5"0,-60 23 0,-44-2 0,-93-12 0,135 5 0,-167-16 0,-1 3 0,0 1 0,45 11 0,-64-10 0,-1 2 0,29 13 0,-33-13 0,1 0 0,0-1 0,0-1 0,24 4 0,22 0 0,4 0 0,-1 2 0,0 3 0,86 31 0,-67-17 0,-59-21 0,-1 1 0,-1 1 0,31 16 0,-18-7 0,63 24 0,24 10 0,-49-22 0,-62-27 0,0 1 0,0 0 0,-1 1 0,0 1 0,23 14 0,0 3 0,2-1 0,0-3 0,2 0 0,46 14 0,17 10 0,-93-40 0,1 0 0,-1 2 0,-1-1 0,1 1 0,-1 0 0,0 1 0,-1 0 0,12 12 0,-4-3 0,1-1 0,0-1 0,1-1 0,1 0 0,23 11 0,-23-14 0,-1 1 0,0 1 0,-1 0 0,0 2 0,-1 0 0,16 17 0,-17-15 0,1-1 0,0 0 0,31 20 0,-29-23 0,-1 2 0,0 0 0,-1 1 0,18 21 0,38 48 0,-45-55 0,-1 2 0,-2 1 0,0 0 0,18 39 0,-20-32 0,44 61 0,-49-77 0,4 12 0,-1 1 0,24 59 0,-25-51 0,0 3 0,-14-34 0,0 0 0,0 0 0,2 0 0,-1-1 0,2 1 0,14 17 0,-8-11 0,-1 0 0,-1 1 0,-1 0 0,0 1 0,13 39 0,12 25 0,-3-5 0,-26-61 0,0 1 0,2-1 0,0-1 0,19 29 0,-14-24 0,-1 0 0,-1 0 0,-1 1 0,-1 1 0,11 42 0,17 38 0,-30-81 0,0 1 0,6 38 0,-6-25 0,2 10 0,2 0 0,2-1 0,30 66 0,-31-82 0,-2 1 0,-2 0 0,-1 1 0,7 58 0,-8-2 0,-6-58 0,2 0 0,6 33 0,-3-28 0,-2 0 0,-2 1 0,-3 67 0,1 36 0,26 11 0,-25-44 0,-2-67 0,2 0 0,2 0 0,9 49 0,-5-49 0,2 44 0,2 16 0,-3-30-15,-3 1 0,-6 100 0,-1-59-1305</inkml:trace>
+  <inkml:trace contextRef="#ctx0" brushRef="#br0" timeOffset="2443.71">7082 1965 24575,'130'-2'0,"141"5"0,-60 23 0,-44-2 0,-93-12 0,135 5 0,-167-16 0,-1 3 0,0 1 0,45 11 0,-64-10 0,-1 2 0,29 13 0,-33-13 0,1 0 0,0-1 0,0-1 0,24 4 0,22 0 0,4 0 0,-1 2 0,0 3 0,86 31 0,-67-17 0,-59-21 0,-1 1 0,-1 1 0,31 16 0,-18-7 0,63 24 0,24 10 0,-49-22 0,-62-27 0,0 1 0,0 0 0,-1 1 0,0 1 0,23 14 0,0 3 0,2-1 0,0-3 0,2 0 0,46 14 0,17 10 0,-93-40 0,1 0 0,-1 2 0,-1-1 0,1 1 0,-1 0 0,0 1 0,-1 0 0,12 12 0,-4-3 0,1-1 0,0-1 0,1-1 0,1 0 0,23 11 0,-23-14 0,-1 1 0,0 1 0,-1 0 0,0 2 0,-1 0 0,16 17 0,-17-15 0,1-1 0,0 0 0,31 20 0,-29-23 0,-1 2 0,0 0 0,-1 1 0,18 21 0,38 48 0,-45-55 0,-1 2 0,-2 1 0,0 0 0,18 39 0,-20-32 0,44 61 0,-49-77 0,4 12 0,-1 1 0,24 59 0,-25-51 0,0 3 0,-14-34 0,0 0 0,0 0 0,2 0 0,-1-1 0,2 1 0,14 17 0,-8-11 0,-1 0 0,-1 1 0,-1 0 0,0 1 0,13 39 0,12 25 0,-3-5 0,-26-61 0,0 1 0,2-1 0,0-1 0,19 29 0,-14-24 0,-1 0 0,-1 0 0,-1 1 0,-1 1 0,11 42 0,17 38 0,-30-81 0,0 1 0,6 38 0,-6-25 0,2 10 0,2 0 0,2-1 0,30 66 0,-31-82 0,-2 1 0,-2 0 0,-1 1 0,7 58 0,-8-2 0,-6-58 0,2 0 0,6 33 0,-3-28 0,-2 0 0,-2 1 0,-3 67 0,1 36 0,26 11 0,-25-44 0,-2-67 0,2 0 0,2 0 0,9 49 0,-5-49 0,2 44 0,2 16 0,-3-30-15,-3 1 0,-6 100 0,-1-59-1305</inkml:trace>
 </inkml:ink>
 </file>
 
@@ -9960,7 +10199,7 @@
           <inkml:channelProperty channel="F" name="resolution" value="0" units="1/dev"/>
         </inkml:channelProperties>
       </inkml:inkSource>
-      <inkml:timestamp xml:id="ts0" timeString="2021-12-10T23:26:20.201"/>
+      <inkml:timestamp xml:id="ts0" timeString="2021-12-10T23:31:57.694"/>
     </inkml:context>
     <inkml:brush xml:id="br0">
       <inkml:brushProperty name="width" value="0.2" units="cm"/>
@@ -9968,7 +10207,8 @@
       <inkml:brushProperty name="color" value="#FFC114"/>
     </inkml:brush>
   </inkml:definitions>
-  <inkml:trace contextRef="#ctx0" brushRef="#br0">0 1227 24575,'1'0'0,"0"0"0,0-1 0,0 1 0,0 0 0,-1-1 0,1 1 0,0-1 0,0 1 0,0-1 0,-1 1 0,1-1 0,0 1 0,-1-1 0,1 0 0,0 1 0,-1-1 0,1 0 0,-1 0 0,1 1 0,-1-1 0,1 0 0,-1 0 0,0 0 0,1 0 0,-1 0 0,0 1 0,0-3 0,6-30 0,-5 23 0,28-115 0,4 51 0,-3 10 0,-22 41 0,47-119 0,-46 122 0,1 1 0,0 0 0,2 1 0,26-33 0,-29 42 0,1 1 0,0 0 0,0 1 0,0 0 0,19-9 0,-19 11 0,0-1 0,0 0 0,-1 0 0,0-1 0,0 0 0,0-1 0,7-8 0,-5 1 0,1 0 0,0 1 0,0 0 0,2 1 0,-1 1 0,2 0 0,0 1 0,24-14 0,136-70 0,-132 78 0,1 2 0,0 3 0,1 1 0,73-8 0,8-5 0,-88 15 0,1 1 0,0 2 0,45 0 0,-57 4 0,-1 0 0,29-7 0,-26 3 0,46-2 0,29-5 0,-73 8 0,46-3 0,-52 7 0,45-10 0,16-2 0,-69 10-35,0 0 0,0-2 0,0 0 0,-1-1 0,1-1 0,21-12 0,-7 4-1085</inkml:trace>
+  <inkml:trace contextRef="#ctx0" brushRef="#br0">4488 2 24575,'-7'0'0,"-47"-2"0,0 3 0,-1 3 0,1 1 0,-95 23 0,120-21 0,0-2 0,-37 3 0,-31 6 0,59-8 0,-61 2 0,-19 3 0,57-4 0,43-5 0,1-1 0,-1 2 0,0 1 0,1 0 0,-18 7 0,14-3 0,-1-1 0,0-1 0,0-2 0,0 0 0,-38 2 0,-118-7 0,73-2 0,-527 3 0,591-2 0,-55-10 0,55 6 0,-52-1 0,50 7 0,-25 0 0,-123-15 0,107 5 0,0 5 0,-119 6 0,62 2 0,-856-3 0,994 0 0,-1 0 0,0 0 0,0 0 0,1 0 0,-1 1 0,0 0 0,1 0 0,-1 0 0,1 0 0,-1 0 0,1 1 0,-1 0 0,1-1 0,0 1 0,0 1 0,0-1 0,0 0 0,-4 5 0,4-3 0,0 1 0,0-1 0,1 1 0,0-1 0,0 1 0,0 0 0,0 0 0,1 0 0,0 0 0,0 0 0,0 1 0,1-1 0,0 6 0,2 245 0,1-84 0,-3-133 0,1-1 0,2 0 0,9 43 0,-4-29 0,-3 1 0,-2 1 0,-6 81 0,0-24 0,3-47 0,1 24 0,-17 152 0,-12-82 0,0-17 0,17-74 0,-23 69 0,25-102 0,5-20 0,0-1 0,-1 1 0,-11 22 0,4-10 0,2 0 0,1 0 0,0 1 0,-7 51 0,3-18 0,12-57 0,0-1 0,0 1 0,1 0 0,-1-1 0,1 1 0,-1 0 0,1-1 0,0 1 0,0 0 0,1 0 0,-1-1 0,1 1 0,-1 0 0,1-1 0,0 1 0,0 0 0,0-1 0,0 1 0,0-1 0,0 0 0,1 1 0,-1-1 0,4 4 0,0-3 0,-1-1 0,0 1 0,1-1 0,-1 0 0,1 0 0,-1 0 0,1-1 0,0 0 0,0 0 0,0 0 0,-1 0 0,10-1 0,230-1 0,-93-2 0,-2 1 0,158 5 0,-202 9 0,27 3 0,-101-13 0,42 9 0,-42-6 0,44 3 0,-7-7 0,76 13 0,157 25 0,-152-15 0,-103-14 0,2-2 0,69 2 0,-101-8 0,-1-1 0,1 2 0,0 0 0,-1 1 0,22 9 0,-19-7 0,0 0 0,1-1 0,23 3 0,117 10 0,-54-6 0,-68-9 0,0 1 0,43 12 0,252 60 0,-178-46 0,-144-27 0,0 1 0,0 0 0,-1 1 0,1 0 0,15 11 0,-17-10 0,1-1 0,-1 0 0,1 0 0,0-1 0,0 0 0,0 0 0,10 2 0,81 17 0,39 6 0,45-8 0,-149-15 0,1-1 0,0-2 0,-1-2 0,1-1 0,0-2 0,0-1 0,-1-2 0,41-11 0,-21 0 0,72-23 0,-122 36 0,0 1 0,-1-1 0,1 0 0,-1 0 0,0 0 0,0-1 0,0 1 0,0-1 0,0 0 0,-1 0 0,0-1 0,0 1 0,0-1 0,0 1 0,-1-1 0,0 0 0,0 0 0,0 0 0,0 0 0,-1 0 0,2-10 0,0-11 0,0 1 0,-2-1 0,-2-32 0,0 34 0,2-28 0,11-65 0,0-42 0,1-9 0,0 1 0,-14-1218 0,2 1373 0,1 1 0,0-1 0,0 1 0,1 0 0,1 0 0,8-20 0,-6 18 0,-1 0 0,0-1 0,-1 0 0,2-17 0,7-54 0,-6 44 0,2-71 0,-7 78 0,9-52 0,-5 52 0,1-52 0,-7 60-1365</inkml:trace>
+  <inkml:trace contextRef="#ctx0" brushRef="#br0" timeOffset="1342.3">4699 1509 24575,'595'0'0,"-568"2"0,0 0 0,36 9 0,0 0 0,5 0 0,-33-4 0,-1-2 0,39 0 0,-55-5-195,-1 1 0,1 1 0,-1 0 0,0 1 0,0 1 0,31 11 0</inkml:trace>
 </inkml:ink>
 </file>
 
@@ -10273,6 +10513,34 @@
           <inkml:channelProperty channel="F" name="resolution" value="0" units="1/dev"/>
         </inkml:channelProperties>
       </inkml:inkSource>
+      <inkml:timestamp xml:id="ts0" timeString="2021-12-10T23:26:20.201"/>
+    </inkml:context>
+    <inkml:brush xml:id="br0">
+      <inkml:brushProperty name="width" value="0.2" units="cm"/>
+      <inkml:brushProperty name="height" value="0.2" units="cm"/>
+      <inkml:brushProperty name="color" value="#FFC114"/>
+    </inkml:brush>
+  </inkml:definitions>
+  <inkml:trace contextRef="#ctx0" brushRef="#br0">0 1227 24575,'1'0'0,"0"0"0,0-1 0,0 1 0,0 0 0,-1-1 0,1 1 0,0-1 0,0 1 0,0-1 0,-1 1 0,1-1 0,0 1 0,-1-1 0,1 0 0,0 1 0,-1-1 0,1 0 0,-1 0 0,1 1 0,-1-1 0,1 0 0,-1 0 0,0 0 0,1 0 0,-1 0 0,0 1 0,0-3 0,6-30 0,-5 23 0,28-115 0,4 51 0,-3 10 0,-22 41 0,47-119 0,-46 122 0,1 1 0,0 0 0,2 1 0,26-33 0,-29 42 0,1 1 0,0 0 0,0 1 0,0 0 0,19-9 0,-19 11 0,0-1 0,0 0 0,-1 0 0,0-1 0,0 0 0,0-1 0,7-8 0,-5 1 0,1 0 0,0 1 0,0 0 0,2 1 0,-1 1 0,2 0 0,0 1 0,24-14 0,136-70 0,-132 78 0,1 2 0,0 3 0,1 1 0,73-8 0,8-5 0,-88 15 0,1 1 0,0 2 0,45 0 0,-57 4 0,-1 0 0,29-7 0,-26 3 0,46-2 0,29-5 0,-73 8 0,46-3 0,-52 7 0,45-10 0,16-2 0,-69 10-35,0 0 0,0-2 0,0 0 0,-1-1 0,1-1 0,21-12 0,-7 4-1085</inkml:trace>
+</inkml:ink>
+</file>
+
+<file path=word/ink/ink7.xml><?xml version="1.0" encoding="utf-8"?>
+<inkml:ink xmlns:inkml="http://www.w3.org/2003/InkML">
+  <inkml:definitions>
+    <inkml:context xml:id="ctx0">
+      <inkml:inkSource xml:id="inkSrc0">
+        <inkml:traceFormat>
+          <inkml:channel name="X" type="integer" min="-2.14748E9" max="2.14748E9" units="cm"/>
+          <inkml:channel name="Y" type="integer" min="-2.14748E9" max="2.14748E9" units="cm"/>
+          <inkml:channel name="F" type="integer" max="32767" units="dev"/>
+        </inkml:traceFormat>
+        <inkml:channelProperties>
+          <inkml:channelProperty channel="X" name="resolution" value="1000" units="1/cm"/>
+          <inkml:channelProperty channel="Y" name="resolution" value="1000" units="1/cm"/>
+          <inkml:channelProperty channel="F" name="resolution" value="0" units="1/dev"/>
+        </inkml:channelProperties>
+      </inkml:inkSource>
       <inkml:timestamp xml:id="ts0" timeString="2021-12-10T23:09:23.453"/>
     </inkml:context>
     <inkml:brush xml:id="br0">
@@ -10285,7 +10553,7 @@
 </inkml:ink>
 </file>
 
-<file path=word/ink/ink7.xml><?xml version="1.0" encoding="utf-8"?>
+<file path=word/ink/ink8.xml><?xml version="1.0" encoding="utf-8"?>
 <inkml:ink xmlns:inkml="http://www.w3.org/2003/InkML">
   <inkml:definitions>
     <inkml:context xml:id="ctx0">
@@ -10310,37 +10578,6 @@
     </inkml:brush>
   </inkml:definitions>
   <inkml:trace contextRef="#ctx0" brushRef="#br0">0 0 24575</inkml:trace>
-</inkml:ink>
-</file>
-
-<file path=word/ink/ink8.xml><?xml version="1.0" encoding="utf-8"?>
-<inkml:ink xmlns:inkml="http://www.w3.org/2003/InkML">
-  <inkml:definitions>
-    <inkml:context xml:id="ctx0">
-      <inkml:inkSource xml:id="inkSrc0">
-        <inkml:traceFormat>
-          <inkml:channel name="X" type="integer" min="-2.14748E9" max="2.14748E9" units="cm"/>
-          <inkml:channel name="Y" type="integer" min="-2.14748E9" max="2.14748E9" units="cm"/>
-          <inkml:channel name="F" type="integer" max="32767" units="dev"/>
-        </inkml:traceFormat>
-        <inkml:channelProperties>
-          <inkml:channelProperty channel="X" name="resolution" value="1000" units="1/cm"/>
-          <inkml:channelProperty channel="Y" name="resolution" value="1000" units="1/cm"/>
-          <inkml:channelProperty channel="F" name="resolution" value="0" units="1/dev"/>
-        </inkml:channelProperties>
-      </inkml:inkSource>
-      <inkml:timestamp xml:id="ts0" timeString="2021-12-01T14:20:51.149"/>
-    </inkml:context>
-    <inkml:brush xml:id="br0">
-      <inkml:brushProperty name="width" value="0.05" units="cm"/>
-      <inkml:brushProperty name="height" value="0.05" units="cm"/>
-    </inkml:brush>
-  </inkml:definitions>
-  <inkml:trace contextRef="#ctx0" brushRef="#br0">1 1 24575,'-1'0'-8191</inkml:trace>
-  <inkml:trace contextRef="#ctx0" brushRef="#br0" timeOffset="365.36">1 1 24575,'-1'0'-8191</inkml:trace>
-  <inkml:trace contextRef="#ctx0" brushRef="#br0" timeOffset="861.7">1 1 24575,'-1'0'-8191</inkml:trace>
-  <inkml:trace contextRef="#ctx0" brushRef="#br0" timeOffset="1217.31">1 1 24575,'-1'0'-8191</inkml:trace>
-  <inkml:trace contextRef="#ctx0" brushRef="#br0" timeOffset="1567.08">1 1 24575,'-1'0'-8191</inkml:trace>
 </inkml:ink>
 </file>
 
@@ -10369,8 +10606,8 @@
     </inkml:brush>
   </inkml:definitions>
   <inkml:trace contextRef="#ctx0" brushRef="#br0">5051 310 24575,'0'27'0,"-2"0"0,-1 0 0,-8 33 0,3-5 0,3 1 0,2-1 0,6 82 0,-1-23 0,-3-51 0,-1-34 0,2 1 0,1-1 0,1 1 0,9 44 0,-4-39 0,-1 1 0,1 45 0,5 35 0,-7-81 0,0 60 0,-3-25 0,-2-66 0,1-1 0,-1 0 0,1 0 0,0 1 0,0-1 0,0 0 0,0 0 0,0 0 0,1 0 0,0 0 0,-1 0 0,1 0 0,0 0 0,0-1 0,1 1 0,-1-1 0,0 0 0,1 1 0,0-1 0,-1 0 0,1 0 0,0-1 0,0 1 0,0-1 0,0 1 0,0-1 0,1 0 0,-1 0 0,0 0 0,0-1 0,5 1 0,13 1 0,0 0 0,0-2 0,0 0 0,23-4 0,-2 1 0,11 0 0,0 3 0,0 3 0,70 11 0,-60-5 0,1-4 0,-1-2 0,71-6 0,-13 0 0,1291 3 0,-1386 1 0,0 2 0,31 6 0,-29-3 0,46 2 0,678-7 0,-364-3 0,791 2 0,-1174 0 0,-1 1 0,0-1 0,0-1 0,0 1 0,0-1 0,0 1 0,1-1 0,-1 0 0,0 0 0,-1-1 0,1 1 0,0-1 0,0 0 0,-1 0 0,1 0 0,3-4 0,-4 2 0,0 1 0,-1-1 0,0 0 0,1 0 0,-2 0 0,1 0 0,0-1 0,-1 1 0,0 0 0,0-1 0,0 1 0,0-1 0,-1 1 0,0-9 0,-2-244 0,-2 85 0,4-458 0,6 587 0,-5 35 0,1 1 0,-1-1 0,0 1 0,-1-1 0,0-10 0,-1 17 0,0-1 0,1 1 0,-1 0 0,0-1 0,1 1 0,-1 0 0,0-1 0,0 1 0,0 0 0,0 0 0,0 0 0,-1 0 0,1 0 0,0 0 0,0 0 0,-1 0 0,1 0 0,-1 1 0,1-1 0,0 1 0,-1-1 0,1 1 0,-1-1 0,0 1 0,1 0 0,-1 0 0,-2 0 0,-50-1 0,42 1 0,-2051 8 0,1173-11 0,-1039 3-1365</inkml:trace>
-  <inkml:trace contextRef="#ctx0" brushRef="#br0" timeOffset="2456.22">10132 1075 24575,'45'-1'0,"0"1"0,0 3 0,-1 1 0,0 3 0,63 17 0,9 5 0,-83-22 0,1 2 0,-1 1 0,58 25 0,-61-22 0,0-2 0,1 0 0,56 9 0,-25-6 0,244 54 0,-97-18 0,-195-46 0,-1 0 0,1 1 0,-1 0 0,0 1 0,0 0 0,-1 1 0,0 1 0,14 10 0,4 1 0,2-3 0,0 0 0,1-2 0,49 14 0,-43-15 0,-1 1 0,70 37 0,-62-18 0,-39-27 0,0 0 0,0-1 0,1 0 0,0 0 0,0-1 0,0 1 0,1-2 0,-1 1 0,1-1 0,9 2 0,82 15 0,-45-8 0,1-1 0,84 3 0,-102-12 0,41 9 0,-43-5 0,53 1 0,155-8-1365</inkml:trace>
-  <inkml:trace contextRef="#ctx0" brushRef="#br0" timeOffset="2.83966E6">2908 839 24575,'-13'-1'0,"0"0"0,1 0 0,-1-2 0,0 1 0,1-2 0,-1 1 0,1-2 0,-20-10 0,9 3 0,1-2 0,0 0 0,-27-25 0,29 20 0,1-1 0,-23-30 0,-19-20 0,47 57 0,-1 1 0,0 1 0,-20-12 0,22 15 0,0 0 0,0-1 0,1-1 0,0 0 0,-18-21 0,19 21 0,0 0 0,0 1 0,0 0 0,-1 1 0,-1 0 0,1 1 0,-1 1 0,0-1 0,-1 2 0,1 0 0,-16-3 0,-39-17 0,-28-10 0,61 24 0,-47-22 0,45 18 0,-1 1 0,0 2 0,-73-12 0,60 14 0,-34-10 0,25 5 0,-93-10 0,111 21 0,5 3 0,0-3 0,1-1 0,0-2 0,-37-11 0,57 14 0,-1 0 0,-32-3 0,36 5 0,0 1 0,-1-2 0,1 0 0,0 0 0,-19-8 0,25 7 0,-1 1 0,1 0 0,-1 0 0,1 0 0,-1 1 0,0 1 0,0-1 0,0 1 0,0 1 0,0-1 0,-1 2 0,1-1 0,0 1 0,0 0 0,0 0 0,0 1 0,1 0 0,-12 5 0,-30 8 0,26-8 0,0 0 0,1 2 0,-31 16 0,-75 28 0,118-47 0,0 0 0,1 0 0,0 1 0,0 0 0,1 1 0,0 0 0,0 0 0,-10 14 0,-15 17 0,-39 22 0,59-51 0,0-1 0,1 1 0,0 1 0,1 0 0,0 1 0,1 0 0,0 1 0,-9 16 0,17-26 0,-1 5 0,0-1 0,0-1 0,-1 1 0,0 0 0,-1-1 0,1 0 0,-1 0 0,0 0 0,-1 0 0,1-1 0,-1 0 0,0 0 0,0-1 0,-11 6 0,-23 12-1365</inkml:trace>
+  <inkml:trace contextRef="#ctx0" brushRef="#br0" timeOffset="2456.21">10132 1075 24575,'45'-1'0,"0"1"0,0 3 0,-1 1 0,0 3 0,63 17 0,9 5 0,-83-22 0,1 2 0,-1 1 0,58 25 0,-61-22 0,0-2 0,1 0 0,56 9 0,-25-6 0,244 54 0,-97-18 0,-195-46 0,-1 0 0,1 1 0,-1 0 0,0 1 0,0 0 0,-1 1 0,0 1 0,14 10 0,4 1 0,2-3 0,0 0 0,1-2 0,49 14 0,-43-15 0,-1 1 0,70 37 0,-62-18 0,-39-27 0,0 0 0,0-1 0,1 0 0,0 0 0,0-1 0,0 1 0,1-2 0,-1 1 0,1-1 0,9 2 0,82 15 0,-45-8 0,1-1 0,84 3 0,-102-12 0,41 9 0,-43-5 0,53 1 0,155-8-1365</inkml:trace>
+  <inkml:trace contextRef="#ctx0" brushRef="#br0" timeOffset="-166817.12">2908 839 24575,'-13'-1'0,"0"0"0,1 0 0,-1-2 0,0 1 0,1-2 0,-1 1 0,1-2 0,-20-10 0,9 3 0,1-2 0,0 0 0,-27-25 0,29 20 0,1-1 0,-23-30 0,-19-20 0,47 57 0,-1 1 0,0 1 0,-20-12 0,22 15 0,0 0 0,0-1 0,1-1 0,0 0 0,-18-21 0,19 21 0,0 0 0,0 1 0,0 0 0,-1 1 0,-1 0 0,1 1 0,-1 1 0,0-1 0,-1 2 0,1 0 0,-16-3 0,-39-17 0,-28-10 0,61 24 0,-47-22 0,45 18 0,-1 1 0,0 2 0,-73-12 0,60 14 0,-34-10 0,25 5 0,-93-10 0,111 21 0,5 3 0,0-3 0,1-1 0,0-2 0,-37-11 0,57 14 0,-1 0 0,-32-3 0,36 5 0,0 1 0,-1-2 0,1 0 0,0 0 0,-19-8 0,25 7 0,-1 1 0,1 0 0,-1 0 0,1 0 0,-1 1 0,0 1 0,0-1 0,0 1 0,0 1 0,0-1 0,-1 2 0,1-1 0,0 1 0,0 0 0,0 0 0,0 1 0,1 0 0,-12 5 0,-30 8 0,26-8 0,0 0 0,1 2 0,-31 16 0,-75 28 0,118-47 0,0 0 0,1 0 0,0 1 0,0 0 0,1 1 0,0 0 0,0 0 0,-10 14 0,-15 17 0,-39 22 0,59-51 0,0-1 0,1 1 0,0 1 0,1 0 0,0 1 0,1 0 0,0 1 0,-9 16 0,17-26 0,-1 5 0,0-1 0,0-1 0,-1 1 0,0 0 0,-1-1 0,1 0 0,-1 0 0,0 0 0,-1 0 0,1-1 0,-1 0 0,0 0 0,0-1 0,-11 6 0,-23 12-1365</inkml:trace>
 </inkml:ink>
 </file>
 

</xml_diff>

<commit_message>
route details analysis finished
</commit_message>
<xml_diff>
--- a/Assignment 1/Analysis/first bus app analysis.docx
+++ b/Assignment 1/Analysis/first bus app analysis.docx
@@ -2308,6 +2308,767 @@
         <w:rPr>
           <w:noProof/>
         </w:rPr>
+        <mc:AlternateContent>
+          <mc:Choice Requires="wpi">
+            <w:drawing>
+              <wp:anchor distT="0" distB="0" distL="114300" distR="114300" simplePos="0" relativeHeight="251888640" behindDoc="0" locked="0" layoutInCell="1" allowOverlap="1" wp14:anchorId="442826E1" wp14:editId="49E80D60">
+                <wp:simplePos x="0" y="0"/>
+                <wp:positionH relativeFrom="column">
+                  <wp:posOffset>873125</wp:posOffset>
+                </wp:positionH>
+                <wp:positionV relativeFrom="paragraph">
+                  <wp:posOffset>6389370</wp:posOffset>
+                </wp:positionV>
+                <wp:extent cx="634365" cy="1407880"/>
+                <wp:effectExtent l="95250" t="95250" r="89535" b="97155"/>
+                <wp:wrapNone/>
+                <wp:docPr id="38" name="Ink 38"/>
+                <wp:cNvGraphicFramePr/>
+                <a:graphic xmlns:a="http://schemas.openxmlformats.org/drawingml/2006/main">
+                  <a:graphicData uri="http://schemas.microsoft.com/office/word/2010/wordprocessingInk">
+                    <w14:contentPart bwMode="auto" r:id="rId43">
+                      <w14:nvContentPartPr>
+                        <w14:cNvContentPartPr/>
+                      </w14:nvContentPartPr>
+                      <w14:xfrm>
+                        <a:off x="0" y="0"/>
+                        <a:ext cx="634365" cy="1407880"/>
+                      </w14:xfrm>
+                    </w14:contentPart>
+                  </a:graphicData>
+                </a:graphic>
+              </wp:anchor>
+            </w:drawing>
+          </mc:Choice>
+          <mc:Fallback>
+            <w:pict>
+              <v:shapetype w14:anchorId="262C81A3" id="_x0000_t75" coordsize="21600,21600" o:spt="75" o:preferrelative="t" path="m@4@5l@4@11@9@11@9@5xe" filled="f" stroked="f">
+                <v:stroke joinstyle="miter"/>
+                <v:formulas>
+                  <v:f eqn="if lineDrawn pixelLineWidth 0"/>
+                  <v:f eqn="sum @0 1 0"/>
+                  <v:f eqn="sum 0 0 @1"/>
+                  <v:f eqn="prod @2 1 2"/>
+                  <v:f eqn="prod @3 21600 pixelWidth"/>
+                  <v:f eqn="prod @3 21600 pixelHeight"/>
+                  <v:f eqn="sum @0 0 1"/>
+                  <v:f eqn="prod @6 1 2"/>
+                  <v:f eqn="prod @7 21600 pixelWidth"/>
+                  <v:f eqn="sum @8 21600 0"/>
+                  <v:f eqn="prod @7 21600 pixelHeight"/>
+                  <v:f eqn="sum @10 21600 0"/>
+                </v:formulas>
+                <v:path o:extrusionok="f" gradientshapeok="t" o:connecttype="rect"/>
+                <o:lock v:ext="edit" aspectratio="t"/>
+              </v:shapetype>
+              <v:shape id="Ink 38" o:spid="_x0000_s1026" type="#_x0000_t75" style="position:absolute;margin-left:65.95pt;margin-top:500.25pt;width:55.6pt;height:116.5pt;z-index:251888640;visibility:visible;mso-wrap-style:square;mso-wrap-distance-left:9pt;mso-wrap-distance-top:0;mso-wrap-distance-right:9pt;mso-wrap-distance-bottom:0;mso-position-horizontal:absolute;mso-position-horizontal-relative:text;mso-position-vertical:absolute;mso-position-vertical-relative:text" o:gfxdata="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">
+                <v:imagedata r:id="rId44" o:title=""/>
+              </v:shape>
+            </w:pict>
+          </mc:Fallback>
+        </mc:AlternateContent>
+      </w:r>
+      <w:r>
+        <w:rPr>
+          <w:noProof/>
+        </w:rPr>
+        <mc:AlternateContent>
+          <mc:Choice Requires="wps">
+            <w:drawing>
+              <wp:anchor distT="0" distB="0" distL="114300" distR="114300" simplePos="0" relativeHeight="251885568" behindDoc="0" locked="0" layoutInCell="1" allowOverlap="1" wp14:anchorId="06E5BFD9" wp14:editId="39D578B3">
+                <wp:simplePos x="0" y="0"/>
+                <wp:positionH relativeFrom="column">
+                  <wp:posOffset>-895350</wp:posOffset>
+                </wp:positionH>
+                <wp:positionV relativeFrom="paragraph">
+                  <wp:posOffset>7286625</wp:posOffset>
+                </wp:positionV>
+                <wp:extent cx="1724025" cy="1038225"/>
+                <wp:effectExtent l="0" t="0" r="28575" b="28575"/>
+                <wp:wrapNone/>
+                <wp:docPr id="33" name="Text Box 33"/>
+                <wp:cNvGraphicFramePr/>
+                <a:graphic xmlns:a="http://schemas.openxmlformats.org/drawingml/2006/main">
+                  <a:graphicData uri="http://schemas.microsoft.com/office/word/2010/wordprocessingShape">
+                    <wps:wsp>
+                      <wps:cNvSpPr txBox="1"/>
+                      <wps:spPr>
+                        <a:xfrm>
+                          <a:off x="0" y="0"/>
+                          <a:ext cx="1724025" cy="1038225"/>
+                        </a:xfrm>
+                        <a:prstGeom prst="rect">
+                          <a:avLst/>
+                        </a:prstGeom>
+                        <a:solidFill>
+                          <a:schemeClr val="lt1"/>
+                        </a:solidFill>
+                        <a:ln w="6350">
+                          <a:solidFill>
+                            <a:prstClr val="black"/>
+                          </a:solidFill>
+                        </a:ln>
+                      </wps:spPr>
+                      <wps:txbx>
+                        <w:txbxContent>
+                          <w:p>
+                            <w:r>
+                              <w:t>Imagery is very useful as it helps people identify which transport method will be occurring at what given time.</w:t>
+                            </w:r>
+                          </w:p>
+                        </w:txbxContent>
+                      </wps:txbx>
+                      <wps:bodyPr rot="0" spcFirstLastPara="0" vertOverflow="overflow" horzOverflow="overflow" vert="horz" wrap="square" lIns="91440" tIns="45720" rIns="91440" bIns="45720" numCol="1" spcCol="0" rtlCol="0" fromWordArt="0" anchor="t" anchorCtr="0" forceAA="0" compatLnSpc="1">
+                        <a:prstTxWarp prst="textNoShape">
+                          <a:avLst/>
+                        </a:prstTxWarp>
+                        <a:noAutofit/>
+                      </wps:bodyPr>
+                    </wps:wsp>
+                  </a:graphicData>
+                </a:graphic>
+                <wp14:sizeRelV relativeFrom="margin">
+                  <wp14:pctHeight>0</wp14:pctHeight>
+                </wp14:sizeRelV>
+              </wp:anchor>
+            </w:drawing>
+          </mc:Choice>
+          <mc:Fallback>
+            <w:pict>
+              <v:shape w14:anchorId="06E5BFD9" id="Text Box 33" o:spid="_x0000_s1038" type="#_x0000_t202" style="position:absolute;margin-left:-70.5pt;margin-top:573.75pt;width:135.75pt;height:81.75pt;z-index:251885568;visibility:visible;mso-wrap-style:square;mso-height-percent:0;mso-wrap-distance-left:9pt;mso-wrap-distance-top:0;mso-wrap-distance-right:9pt;mso-wrap-distance-bottom:0;mso-position-horizontal:absolute;mso-position-horizontal-relative:text;mso-position-vertical:absolute;mso-position-vertical-relative:text;mso-height-percent:0;mso-height-relative:margin;v-text-anchor:top" o:gfxdata="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" fillcolor="white [3201]" strokeweight=".5pt">
+                <v:textbox>
+                  <w:txbxContent>
+                    <w:p>
+                      <w:r>
+                        <w:t>Imagery is very useful as it helps people identify which transport method will be occurring at what given time.</w:t>
+                      </w:r>
+                    </w:p>
+                  </w:txbxContent>
+                </v:textbox>
+              </v:shape>
+            </w:pict>
+          </mc:Fallback>
+        </mc:AlternateContent>
+      </w:r>
+      <w:r>
+        <w:rPr>
+          <w:noProof/>
+        </w:rPr>
+        <mc:AlternateContent>
+          <mc:Choice Requires="wpi">
+            <w:drawing>
+              <wp:anchor distT="0" distB="0" distL="114300" distR="114300" simplePos="0" relativeHeight="251884544" behindDoc="0" locked="0" layoutInCell="1" allowOverlap="1" wp14:anchorId="00D2EE07" wp14:editId="458E3183">
+                <wp:simplePos x="0" y="0"/>
+                <wp:positionH relativeFrom="column">
+                  <wp:posOffset>842010</wp:posOffset>
+                </wp:positionH>
+                <wp:positionV relativeFrom="paragraph">
+                  <wp:posOffset>5551805</wp:posOffset>
+                </wp:positionV>
+                <wp:extent cx="646430" cy="622935"/>
+                <wp:effectExtent l="95250" t="76200" r="96520" b="100965"/>
+                <wp:wrapNone/>
+                <wp:docPr id="32" name="Ink 32"/>
+                <wp:cNvGraphicFramePr/>
+                <a:graphic xmlns:a="http://schemas.openxmlformats.org/drawingml/2006/main">
+                  <a:graphicData uri="http://schemas.microsoft.com/office/word/2010/wordprocessingInk">
+                    <w14:contentPart bwMode="auto" r:id="rId45">
+                      <w14:nvContentPartPr>
+                        <w14:cNvContentPartPr/>
+                      </w14:nvContentPartPr>
+                      <w14:xfrm>
+                        <a:off x="0" y="0"/>
+                        <a:ext cx="646430" cy="622935"/>
+                      </w14:xfrm>
+                    </w14:contentPart>
+                  </a:graphicData>
+                </a:graphic>
+              </wp:anchor>
+            </w:drawing>
+          </mc:Choice>
+          <mc:Fallback>
+            <w:pict>
+              <v:shape w14:anchorId="2A39475F" id="Ink 32" o:spid="_x0000_s1026" type="#_x0000_t75" style="position:absolute;margin-left:63.45pt;margin-top:434.3pt;width:56.55pt;height:54.7pt;z-index:251884544;visibility:visible;mso-wrap-style:square;mso-wrap-distance-left:9pt;mso-wrap-distance-top:0;mso-wrap-distance-right:9pt;mso-wrap-distance-bottom:0;mso-position-horizontal:absolute;mso-position-horizontal-relative:text;mso-position-vertical:absolute;mso-position-vertical-relative:text" o:gfxdata="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">
+                <v:imagedata r:id="rId46" o:title=""/>
+              </v:shape>
+            </w:pict>
+          </mc:Fallback>
+        </mc:AlternateContent>
+      </w:r>
+      <w:r>
+        <w:rPr>
+          <w:noProof/>
+        </w:rPr>
+        <mc:AlternateContent>
+          <mc:Choice Requires="wps">
+            <w:drawing>
+              <wp:anchor distT="0" distB="0" distL="114300" distR="114300" simplePos="0" relativeHeight="251878400" behindDoc="0" locked="0" layoutInCell="1" allowOverlap="1" wp14:anchorId="760E8462" wp14:editId="71B9D730">
+                <wp:simplePos x="0" y="0"/>
+                <wp:positionH relativeFrom="column">
+                  <wp:posOffset>-904875</wp:posOffset>
+                </wp:positionH>
+                <wp:positionV relativeFrom="paragraph">
+                  <wp:posOffset>5066665</wp:posOffset>
+                </wp:positionV>
+                <wp:extent cx="1714500" cy="1971675"/>
+                <wp:effectExtent l="0" t="0" r="19050" b="28575"/>
+                <wp:wrapNone/>
+                <wp:docPr id="20" name="Text Box 20"/>
+                <wp:cNvGraphicFramePr/>
+                <a:graphic xmlns:a="http://schemas.openxmlformats.org/drawingml/2006/main">
+                  <a:graphicData uri="http://schemas.microsoft.com/office/word/2010/wordprocessingShape">
+                    <wps:wsp>
+                      <wps:cNvSpPr txBox="1"/>
+                      <wps:spPr>
+                        <a:xfrm>
+                          <a:off x="0" y="0"/>
+                          <a:ext cx="1714500" cy="1971675"/>
+                        </a:xfrm>
+                        <a:prstGeom prst="rect">
+                          <a:avLst/>
+                        </a:prstGeom>
+                        <a:solidFill>
+                          <a:schemeClr val="lt1"/>
+                        </a:solidFill>
+                        <a:ln w="6350">
+                          <a:solidFill>
+                            <a:prstClr val="black"/>
+                          </a:solidFill>
+                        </a:ln>
+                      </wps:spPr>
+                      <wps:txbx>
+                        <w:txbxContent>
+                          <w:p>
+                            <w:r>
+                              <w:t>Predicted time helps plan a journey, however the walking speed is the average walking speed. This could be higher or lower based on a variety of reasons. Some users may not consider this and end up late to the bus stop.</w:t>
+                            </w:r>
+                          </w:p>
+                        </w:txbxContent>
+                      </wps:txbx>
+                      <wps:bodyPr rot="0" spcFirstLastPara="0" vertOverflow="overflow" horzOverflow="overflow" vert="horz" wrap="square" lIns="91440" tIns="45720" rIns="91440" bIns="45720" numCol="1" spcCol="0" rtlCol="0" fromWordArt="0" anchor="t" anchorCtr="0" forceAA="0" compatLnSpc="1">
+                        <a:prstTxWarp prst="textNoShape">
+                          <a:avLst/>
+                        </a:prstTxWarp>
+                        <a:noAutofit/>
+                      </wps:bodyPr>
+                    </wps:wsp>
+                  </a:graphicData>
+                </a:graphic>
+                <wp14:sizeRelV relativeFrom="margin">
+                  <wp14:pctHeight>0</wp14:pctHeight>
+                </wp14:sizeRelV>
+              </wp:anchor>
+            </w:drawing>
+          </mc:Choice>
+          <mc:Fallback>
+            <w:pict>
+              <v:shape w14:anchorId="760E8462" id="Text Box 20" o:spid="_x0000_s1039" type="#_x0000_t202" style="position:absolute;margin-left:-71.25pt;margin-top:398.95pt;width:135pt;height:155.25pt;z-index:251878400;visibility:visible;mso-wrap-style:square;mso-height-percent:0;mso-wrap-distance-left:9pt;mso-wrap-distance-top:0;mso-wrap-distance-right:9pt;mso-wrap-distance-bottom:0;mso-position-horizontal:absolute;mso-position-horizontal-relative:text;mso-position-vertical:absolute;mso-position-vertical-relative:text;mso-height-percent:0;mso-height-relative:margin;v-text-anchor:top" o:gfxdata="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" fillcolor="white [3201]" strokeweight=".5pt">
+                <v:textbox>
+                  <w:txbxContent>
+                    <w:p>
+                      <w:r>
+                        <w:t>Predicted time helps plan a journey, however the walking speed is the average walking speed. This could be higher or lower based on a variety of reasons. Some users may not consider this and end up late to the bus stop.</w:t>
+                      </w:r>
+                    </w:p>
+                  </w:txbxContent>
+                </v:textbox>
+              </v:shape>
+            </w:pict>
+          </mc:Fallback>
+        </mc:AlternateContent>
+      </w:r>
+      <w:r>
+        <w:rPr>
+          <w:noProof/>
+        </w:rPr>
+        <mc:AlternateContent>
+          <mc:Choice Requires="wps">
+            <w:drawing>
+              <wp:anchor distT="0" distB="0" distL="114300" distR="114300" simplePos="0" relativeHeight="251879424" behindDoc="0" locked="0" layoutInCell="1" allowOverlap="1" wp14:anchorId="3529E5C7" wp14:editId="370407A4">
+                <wp:simplePos x="0" y="0"/>
+                <wp:positionH relativeFrom="column">
+                  <wp:posOffset>4895850</wp:posOffset>
+                </wp:positionH>
+                <wp:positionV relativeFrom="paragraph">
+                  <wp:posOffset>5095875</wp:posOffset>
+                </wp:positionV>
+                <wp:extent cx="1609725" cy="2676525"/>
+                <wp:effectExtent l="0" t="0" r="28575" b="28575"/>
+                <wp:wrapNone/>
+                <wp:docPr id="21" name="Text Box 21"/>
+                <wp:cNvGraphicFramePr/>
+                <a:graphic xmlns:a="http://schemas.openxmlformats.org/drawingml/2006/main">
+                  <a:graphicData uri="http://schemas.microsoft.com/office/word/2010/wordprocessingShape">
+                    <wps:wsp>
+                      <wps:cNvSpPr txBox="1"/>
+                      <wps:spPr>
+                        <a:xfrm>
+                          <a:off x="0" y="0"/>
+                          <a:ext cx="1609725" cy="2676525"/>
+                        </a:xfrm>
+                        <a:prstGeom prst="rect">
+                          <a:avLst/>
+                        </a:prstGeom>
+                        <a:solidFill>
+                          <a:schemeClr val="lt1"/>
+                        </a:solidFill>
+                        <a:ln w="6350">
+                          <a:solidFill>
+                            <a:prstClr val="black"/>
+                          </a:solidFill>
+                        </a:ln>
+                      </wps:spPr>
+                      <wps:txbx>
+                        <w:txbxContent>
+                          <w:p>
+                            <w:r>
+                              <w:t xml:space="preserve">There are zero notifications or information to let people know whether the bus is late or early. With a service like this it is imperative to know ETA. </w:t>
+                            </w:r>
+                          </w:p>
+                          <w:p>
+                            <w:r>
+                              <w:t xml:space="preserve">For example, on the </w:t>
+                            </w:r>
+                            <w:proofErr w:type="spellStart"/>
+                            <w:r>
+                              <w:t>arriva</w:t>
+                            </w:r>
+                            <w:proofErr w:type="spellEnd"/>
+                            <w:r>
+                              <w:t xml:space="preserve"> bus app it tells users predicted </w:t>
+                            </w:r>
+                            <w:r>
+                              <w:t>ETA and</w:t>
+                            </w:r>
+                            <w:r>
+                              <w:t xml:space="preserve"> will even state whether it is on time.</w:t>
+                            </w:r>
+                          </w:p>
+                        </w:txbxContent>
+                      </wps:txbx>
+                      <wps:bodyPr rot="0" spcFirstLastPara="0" vertOverflow="overflow" horzOverflow="overflow" vert="horz" wrap="square" lIns="91440" tIns="45720" rIns="91440" bIns="45720" numCol="1" spcCol="0" rtlCol="0" fromWordArt="0" anchor="t" anchorCtr="0" forceAA="0" compatLnSpc="1">
+                        <a:prstTxWarp prst="textNoShape">
+                          <a:avLst/>
+                        </a:prstTxWarp>
+                        <a:noAutofit/>
+                      </wps:bodyPr>
+                    </wps:wsp>
+                  </a:graphicData>
+                </a:graphic>
+                <wp14:sizeRelH relativeFrom="margin">
+                  <wp14:pctWidth>0</wp14:pctWidth>
+                </wp14:sizeRelH>
+                <wp14:sizeRelV relativeFrom="margin">
+                  <wp14:pctHeight>0</wp14:pctHeight>
+                </wp14:sizeRelV>
+              </wp:anchor>
+            </w:drawing>
+          </mc:Choice>
+          <mc:Fallback>
+            <w:pict>
+              <v:shape w14:anchorId="3529E5C7" id="Text Box 21" o:spid="_x0000_s1040" type="#_x0000_t202" style="position:absolute;margin-left:385.5pt;margin-top:401.25pt;width:126.75pt;height:210.75pt;z-index:251879424;visibility:visible;mso-wrap-style:square;mso-width-percent:0;mso-height-percent:0;mso-wrap-distance-left:9pt;mso-wrap-distance-top:0;mso-wrap-distance-right:9pt;mso-wrap-distance-bottom:0;mso-position-horizontal:absolute;mso-position-horizontal-relative:text;mso-position-vertical:absolute;mso-position-vertical-relative:text;mso-width-percent:0;mso-height-percent:0;mso-width-relative:margin;mso-height-relative:margin;v-text-anchor:top" o:gfxdata="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" fillcolor="white [3201]" strokeweight=".5pt">
+                <v:textbox>
+                  <w:txbxContent>
+                    <w:p>
+                      <w:r>
+                        <w:t xml:space="preserve">There are zero notifications or information to let people know whether the bus is late or early. With a service like this it is imperative to know ETA. </w:t>
+                      </w:r>
+                    </w:p>
+                    <w:p>
+                      <w:r>
+                        <w:t xml:space="preserve">For example, on the </w:t>
+                      </w:r>
+                      <w:proofErr w:type="spellStart"/>
+                      <w:r>
+                        <w:t>arriva</w:t>
+                      </w:r>
+                      <w:proofErr w:type="spellEnd"/>
+                      <w:r>
+                        <w:t xml:space="preserve"> bus app it tells users predicted </w:t>
+                      </w:r>
+                      <w:r>
+                        <w:t>ETA and</w:t>
+                      </w:r>
+                      <w:r>
+                        <w:t xml:space="preserve"> will even state whether it is on time.</w:t>
+                      </w:r>
+                    </w:p>
+                  </w:txbxContent>
+                </v:textbox>
+              </v:shape>
+            </w:pict>
+          </mc:Fallback>
+        </mc:AlternateContent>
+      </w:r>
+      <w:r>
+        <w:rPr>
+          <w:noProof/>
+        </w:rPr>
+        <mc:AlternateContent>
+          <mc:Choice Requires="wps">
+            <w:drawing>
+              <wp:anchor distT="0" distB="0" distL="114300" distR="114300" simplePos="0" relativeHeight="251872256" behindDoc="0" locked="0" layoutInCell="1" allowOverlap="1" wp14:anchorId="201F9DFD" wp14:editId="75EDF01A">
+                <wp:simplePos x="0" y="0"/>
+                <wp:positionH relativeFrom="page">
+                  <wp:align>left</wp:align>
+                </wp:positionH>
+                <wp:positionV relativeFrom="paragraph">
+                  <wp:posOffset>3209925</wp:posOffset>
+                </wp:positionV>
+                <wp:extent cx="1714500" cy="1495425"/>
+                <wp:effectExtent l="0" t="0" r="19050" b="28575"/>
+                <wp:wrapNone/>
+                <wp:docPr id="7" name="Text Box 7"/>
+                <wp:cNvGraphicFramePr/>
+                <a:graphic xmlns:a="http://schemas.openxmlformats.org/drawingml/2006/main">
+                  <a:graphicData uri="http://schemas.microsoft.com/office/word/2010/wordprocessingShape">
+                    <wps:wsp>
+                      <wps:cNvSpPr txBox="1"/>
+                      <wps:spPr>
+                        <a:xfrm>
+                          <a:off x="0" y="0"/>
+                          <a:ext cx="1714500" cy="1495425"/>
+                        </a:xfrm>
+                        <a:prstGeom prst="rect">
+                          <a:avLst/>
+                        </a:prstGeom>
+                        <a:solidFill>
+                          <a:schemeClr val="lt1"/>
+                        </a:solidFill>
+                        <a:ln w="6350">
+                          <a:solidFill>
+                            <a:prstClr val="black"/>
+                          </a:solidFill>
+                        </a:ln>
+                      </wps:spPr>
+                      <wps:txbx>
+                        <w:txbxContent>
+                          <w:p>
+                            <w:r>
+                              <w:t xml:space="preserve">Clear outline of time of travel and the requirements of travel. </w:t>
+                            </w:r>
+                          </w:p>
+                          <w:p>
+                            <w:r>
+                              <w:t>However, the bus needed to be taken may not be as obvious. One is labelled while the other is not.</w:t>
+                            </w:r>
+                          </w:p>
+                        </w:txbxContent>
+                      </wps:txbx>
+                      <wps:bodyPr rot="0" spcFirstLastPara="0" vertOverflow="overflow" horzOverflow="overflow" vert="horz" wrap="square" lIns="91440" tIns="45720" rIns="91440" bIns="45720" numCol="1" spcCol="0" rtlCol="0" fromWordArt="0" anchor="t" anchorCtr="0" forceAA="0" compatLnSpc="1">
+                        <a:prstTxWarp prst="textNoShape">
+                          <a:avLst/>
+                        </a:prstTxWarp>
+                        <a:noAutofit/>
+                      </wps:bodyPr>
+                    </wps:wsp>
+                  </a:graphicData>
+                </a:graphic>
+                <wp14:sizeRelV relativeFrom="margin">
+                  <wp14:pctHeight>0</wp14:pctHeight>
+                </wp14:sizeRelV>
+              </wp:anchor>
+            </w:drawing>
+          </mc:Choice>
+          <mc:Fallback>
+            <w:pict>
+              <v:shape w14:anchorId="201F9DFD" id="Text Box 7" o:spid="_x0000_s1041" type="#_x0000_t202" style="position:absolute;margin-left:0;margin-top:252.75pt;width:135pt;height:117.75pt;z-index:251872256;visibility:visible;mso-wrap-style:square;mso-height-percent:0;mso-wrap-distance-left:9pt;mso-wrap-distance-top:0;mso-wrap-distance-right:9pt;mso-wrap-distance-bottom:0;mso-position-horizontal:left;mso-position-horizontal-relative:page;mso-position-vertical:absolute;mso-position-vertical-relative:text;mso-height-percent:0;mso-height-relative:margin;v-text-anchor:top" o:gfxdata="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" fillcolor="white [3201]" strokeweight=".5pt">
+                <v:textbox>
+                  <w:txbxContent>
+                    <w:p>
+                      <w:r>
+                        <w:t xml:space="preserve">Clear outline of time of travel and the requirements of travel. </w:t>
+                      </w:r>
+                    </w:p>
+                    <w:p>
+                      <w:r>
+                        <w:t>However, the bus needed to be taken may not be as obvious. One is labelled while the other is not.</w:t>
+                      </w:r>
+                    </w:p>
+                  </w:txbxContent>
+                </v:textbox>
+                <w10:wrap anchorx="page"/>
+              </v:shape>
+            </w:pict>
+          </mc:Fallback>
+        </mc:AlternateContent>
+      </w:r>
+      <w:r>
+        <w:rPr>
+          <w:noProof/>
+        </w:rPr>
+        <mc:AlternateContent>
+          <mc:Choice Requires="wpi">
+            <w:drawing>
+              <wp:anchor distT="0" distB="0" distL="114300" distR="114300" simplePos="0" relativeHeight="251877376" behindDoc="0" locked="0" layoutInCell="1" allowOverlap="1" wp14:anchorId="2DAF9E4B" wp14:editId="3CA832D1">
+                <wp:simplePos x="0" y="0"/>
+                <wp:positionH relativeFrom="column">
+                  <wp:posOffset>3771945</wp:posOffset>
+                </wp:positionH>
+                <wp:positionV relativeFrom="paragraph">
+                  <wp:posOffset>1761870</wp:posOffset>
+                </wp:positionV>
+                <wp:extent cx="1095840" cy="181800"/>
+                <wp:effectExtent l="95250" t="95250" r="85725" b="104140"/>
+                <wp:wrapNone/>
+                <wp:docPr id="19" name="Ink 19"/>
+                <wp:cNvGraphicFramePr/>
+                <a:graphic xmlns:a="http://schemas.openxmlformats.org/drawingml/2006/main">
+                  <a:graphicData uri="http://schemas.microsoft.com/office/word/2010/wordprocessingInk">
+                    <w14:contentPart bwMode="auto" r:id="rId47">
+                      <w14:nvContentPartPr>
+                        <w14:cNvContentPartPr/>
+                      </w14:nvContentPartPr>
+                      <w14:xfrm>
+                        <a:off x="0" y="0"/>
+                        <a:ext cx="1095840" cy="181800"/>
+                      </w14:xfrm>
+                    </w14:contentPart>
+                  </a:graphicData>
+                </a:graphic>
+              </wp:anchor>
+            </w:drawing>
+          </mc:Choice>
+          <mc:Fallback>
+            <w:pict>
+              <v:shape w14:anchorId="7471E5D9" id="Ink 19" o:spid="_x0000_s1026" type="#_x0000_t75" style="position:absolute;margin-left:294.15pt;margin-top:135.9pt;width:92pt;height:19.95pt;z-index:251877376;visibility:visible;mso-wrap-style:square;mso-wrap-distance-left:9pt;mso-wrap-distance-top:0;mso-wrap-distance-right:9pt;mso-wrap-distance-bottom:0;mso-position-horizontal:absolute;mso-position-horizontal-relative:text;mso-position-vertical:absolute;mso-position-vertical-relative:text" o:gfxdata="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">
+                <v:imagedata r:id="rId48" o:title=""/>
+              </v:shape>
+            </w:pict>
+          </mc:Fallback>
+        </mc:AlternateContent>
+      </w:r>
+      <w:r>
+        <w:rPr>
+          <w:noProof/>
+        </w:rPr>
+        <mc:AlternateContent>
+          <mc:Choice Requires="wpi">
+            <w:drawing>
+              <wp:anchor distT="0" distB="0" distL="114300" distR="114300" simplePos="0" relativeHeight="251876352" behindDoc="0" locked="0" layoutInCell="1" allowOverlap="1" wp14:anchorId="4A1EC0F9" wp14:editId="743BB9CD">
+                <wp:simplePos x="0" y="0"/>
+                <wp:positionH relativeFrom="column">
+                  <wp:posOffset>1952145</wp:posOffset>
+                </wp:positionH>
+                <wp:positionV relativeFrom="paragraph">
+                  <wp:posOffset>959070</wp:posOffset>
+                </wp:positionV>
+                <wp:extent cx="1850400" cy="1900800"/>
+                <wp:effectExtent l="76200" t="95250" r="111760" b="99695"/>
+                <wp:wrapNone/>
+                <wp:docPr id="13" name="Ink 13"/>
+                <wp:cNvGraphicFramePr/>
+                <a:graphic xmlns:a="http://schemas.openxmlformats.org/drawingml/2006/main">
+                  <a:graphicData uri="http://schemas.microsoft.com/office/word/2010/wordprocessingInk">
+                    <w14:contentPart bwMode="auto" r:id="rId49">
+                      <w14:nvContentPartPr>
+                        <w14:cNvContentPartPr/>
+                      </w14:nvContentPartPr>
+                      <w14:xfrm>
+                        <a:off x="0" y="0"/>
+                        <a:ext cx="1850400" cy="1900800"/>
+                      </w14:xfrm>
+                    </w14:contentPart>
+                  </a:graphicData>
+                </a:graphic>
+              </wp:anchor>
+            </w:drawing>
+          </mc:Choice>
+          <mc:Fallback>
+            <w:pict>
+              <v:shape w14:anchorId="66912B7F" id="Ink 13" o:spid="_x0000_s1026" type="#_x0000_t75" style="position:absolute;margin-left:150.9pt;margin-top:72.65pt;width:151.35pt;height:155.3pt;z-index:251876352;visibility:visible;mso-wrap-style:square;mso-wrap-distance-left:9pt;mso-wrap-distance-top:0;mso-wrap-distance-right:9pt;mso-wrap-distance-bottom:0;mso-position-horizontal:absolute;mso-position-horizontal-relative:text;mso-position-vertical:absolute;mso-position-vertical-relative:text" o:gfxdata="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">
+                <v:imagedata r:id="rId50" o:title=""/>
+              </v:shape>
+            </w:pict>
+          </mc:Fallback>
+        </mc:AlternateContent>
+      </w:r>
+      <w:r>
+        <w:rPr>
+          <w:noProof/>
+        </w:rPr>
+        <mc:AlternateContent>
+          <mc:Choice Requires="wps">
+            <w:drawing>
+              <wp:anchor distT="0" distB="0" distL="114300" distR="114300" simplePos="0" relativeHeight="251875328" behindDoc="0" locked="0" layoutInCell="1" allowOverlap="1" wp14:anchorId="7A31207B" wp14:editId="7D43E724">
+                <wp:simplePos x="0" y="0"/>
+                <wp:positionH relativeFrom="column">
+                  <wp:posOffset>4905375</wp:posOffset>
+                </wp:positionH>
+                <wp:positionV relativeFrom="paragraph">
+                  <wp:posOffset>1000126</wp:posOffset>
+                </wp:positionV>
+                <wp:extent cx="1671955" cy="2152650"/>
+                <wp:effectExtent l="0" t="0" r="23495" b="19050"/>
+                <wp:wrapNone/>
+                <wp:docPr id="12" name="Text Box 12"/>
+                <wp:cNvGraphicFramePr/>
+                <a:graphic xmlns:a="http://schemas.openxmlformats.org/drawingml/2006/main">
+                  <a:graphicData uri="http://schemas.microsoft.com/office/word/2010/wordprocessingShape">
+                    <wps:wsp>
+                      <wps:cNvSpPr txBox="1"/>
+                      <wps:spPr>
+                        <a:xfrm>
+                          <a:off x="0" y="0"/>
+                          <a:ext cx="1671955" cy="2152650"/>
+                        </a:xfrm>
+                        <a:prstGeom prst="rect">
+                          <a:avLst/>
+                        </a:prstGeom>
+                        <a:solidFill>
+                          <a:schemeClr val="lt1"/>
+                        </a:solidFill>
+                        <a:ln w="6350">
+                          <a:solidFill>
+                            <a:prstClr val="black"/>
+                          </a:solidFill>
+                        </a:ln>
+                      </wps:spPr>
+                      <wps:txbx>
+                        <w:txbxContent>
+                          <w:p>
+                            <w:r>
+                              <w:t>Map is not clear and rather slow on response. A user would be better off looking up the stops name on the google maps app or maps online.</w:t>
+                            </w:r>
+                          </w:p>
+                          <w:p>
+                            <w:r>
+                              <w:t xml:space="preserve">The colouring of start and end is not obvious, a colour code could potentially help. </w:t>
+                            </w:r>
+                          </w:p>
+                        </w:txbxContent>
+                      </wps:txbx>
+                      <wps:bodyPr rot="0" spcFirstLastPara="0" vertOverflow="overflow" horzOverflow="overflow" vert="horz" wrap="square" lIns="91440" tIns="45720" rIns="91440" bIns="45720" numCol="1" spcCol="0" rtlCol="0" fromWordArt="0" anchor="t" anchorCtr="0" forceAA="0" compatLnSpc="1">
+                        <a:prstTxWarp prst="textNoShape">
+                          <a:avLst/>
+                        </a:prstTxWarp>
+                        <a:noAutofit/>
+                      </wps:bodyPr>
+                    </wps:wsp>
+                  </a:graphicData>
+                </a:graphic>
+                <wp14:sizeRelV relativeFrom="margin">
+                  <wp14:pctHeight>0</wp14:pctHeight>
+                </wp14:sizeRelV>
+              </wp:anchor>
+            </w:drawing>
+          </mc:Choice>
+          <mc:Fallback>
+            <w:pict>
+              <v:shape w14:anchorId="7A31207B" id="Text Box 12" o:spid="_x0000_s1042" type="#_x0000_t202" style="position:absolute;margin-left:386.25pt;margin-top:78.75pt;width:131.65pt;height:169.5pt;z-index:251875328;visibility:visible;mso-wrap-style:square;mso-height-percent:0;mso-wrap-distance-left:9pt;mso-wrap-distance-top:0;mso-wrap-distance-right:9pt;mso-wrap-distance-bottom:0;mso-position-horizontal:absolute;mso-position-horizontal-relative:text;mso-position-vertical:absolute;mso-position-vertical-relative:text;mso-height-percent:0;mso-height-relative:margin;v-text-anchor:top" o:gfxdata="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" fillcolor="white [3201]" strokeweight=".5pt">
+                <v:textbox>
+                  <w:txbxContent>
+                    <w:p>
+                      <w:r>
+                        <w:t>Map is not clear and rather slow on response. A user would be better off looking up the stops name on the google maps app or maps online.</w:t>
+                      </w:r>
+                    </w:p>
+                    <w:p>
+                      <w:r>
+                        <w:t xml:space="preserve">The colouring of start and end is not obvious, a colour code could potentially help. </w:t>
+                      </w:r>
+                    </w:p>
+                  </w:txbxContent>
+                </v:textbox>
+              </v:shape>
+            </w:pict>
+          </mc:Fallback>
+        </mc:AlternateContent>
+      </w:r>
+      <w:r>
+        <w:rPr>
+          <w:noProof/>
+        </w:rPr>
+        <mc:AlternateContent>
+          <mc:Choice Requires="wpi">
+            <w:drawing>
+              <wp:anchor distT="0" distB="0" distL="114300" distR="114300" simplePos="0" relativeHeight="251874304" behindDoc="0" locked="0" layoutInCell="1" allowOverlap="1" wp14:anchorId="7DAB3592" wp14:editId="0895C872">
+                <wp:simplePos x="0" y="0"/>
+                <wp:positionH relativeFrom="column">
+                  <wp:posOffset>844785</wp:posOffset>
+                </wp:positionH>
+                <wp:positionV relativeFrom="paragraph">
+                  <wp:posOffset>3981270</wp:posOffset>
+                </wp:positionV>
+                <wp:extent cx="669960" cy="217440"/>
+                <wp:effectExtent l="76200" t="95250" r="92075" b="87630"/>
+                <wp:wrapNone/>
+                <wp:docPr id="10" name="Ink 10"/>
+                <wp:cNvGraphicFramePr/>
+                <a:graphic xmlns:a="http://schemas.openxmlformats.org/drawingml/2006/main">
+                  <a:graphicData uri="http://schemas.microsoft.com/office/word/2010/wordprocessingInk">
+                    <w14:contentPart bwMode="auto" r:id="rId51">
+                      <w14:nvContentPartPr>
+                        <w14:cNvContentPartPr/>
+                      </w14:nvContentPartPr>
+                      <w14:xfrm>
+                        <a:off x="0" y="0"/>
+                        <a:ext cx="669960" cy="217440"/>
+                      </w14:xfrm>
+                    </w14:contentPart>
+                  </a:graphicData>
+                </a:graphic>
+              </wp:anchor>
+            </w:drawing>
+          </mc:Choice>
+          <mc:Fallback>
+            <w:pict>
+              <v:shape w14:anchorId="1126C094" id="Ink 10" o:spid="_x0000_s1026" type="#_x0000_t75" style="position:absolute;margin-left:63.65pt;margin-top:310.65pt;width:58.4pt;height:22.75pt;z-index:251874304;visibility:visible;mso-wrap-style:square;mso-wrap-distance-left:9pt;mso-wrap-distance-top:0;mso-wrap-distance-right:9pt;mso-wrap-distance-bottom:0;mso-position-horizontal:absolute;mso-position-horizontal-relative:text;mso-position-vertical:absolute;mso-position-vertical-relative:text" o:gfxdata="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">
+                <v:imagedata r:id="rId52" o:title=""/>
+              </v:shape>
+            </w:pict>
+          </mc:Fallback>
+        </mc:AlternateContent>
+      </w:r>
+      <w:r>
+        <w:rPr>
+          <w:noProof/>
+        </w:rPr>
+        <mc:AlternateContent>
+          <mc:Choice Requires="wpi">
+            <w:drawing>
+              <wp:anchor distT="0" distB="0" distL="114300" distR="114300" simplePos="0" relativeHeight="251873280" behindDoc="0" locked="0" layoutInCell="1" allowOverlap="1" wp14:anchorId="04BA0340" wp14:editId="2FB0681A">
+                <wp:simplePos x="0" y="0"/>
+                <wp:positionH relativeFrom="column">
+                  <wp:posOffset>902025</wp:posOffset>
+                </wp:positionH>
+                <wp:positionV relativeFrom="paragraph">
+                  <wp:posOffset>3139950</wp:posOffset>
+                </wp:positionV>
+                <wp:extent cx="3949560" cy="880560"/>
+                <wp:effectExtent l="95250" t="76200" r="89535" b="110490"/>
+                <wp:wrapNone/>
+                <wp:docPr id="9" name="Ink 9"/>
+                <wp:cNvGraphicFramePr/>
+                <a:graphic xmlns:a="http://schemas.openxmlformats.org/drawingml/2006/main">
+                  <a:graphicData uri="http://schemas.microsoft.com/office/word/2010/wordprocessingInk">
+                    <w14:contentPart bwMode="auto" r:id="rId53">
+                      <w14:nvContentPartPr>
+                        <w14:cNvContentPartPr/>
+                      </w14:nvContentPartPr>
+                      <w14:xfrm>
+                        <a:off x="0" y="0"/>
+                        <a:ext cx="3949560" cy="880560"/>
+                      </w14:xfrm>
+                    </w14:contentPart>
+                  </a:graphicData>
+                </a:graphic>
+              </wp:anchor>
+            </w:drawing>
+          </mc:Choice>
+          <mc:Fallback>
+            <w:pict>
+              <v:shape w14:anchorId="13051B76" id="Ink 9" o:spid="_x0000_s1026" type="#_x0000_t75" style="position:absolute;margin-left:68.25pt;margin-top:244.45pt;width:316.7pt;height:75.05pt;z-index:251873280;visibility:visible;mso-wrap-style:square;mso-wrap-distance-left:9pt;mso-wrap-distance-top:0;mso-wrap-distance-right:9pt;mso-wrap-distance-bottom:0;mso-position-horizontal:absolute;mso-position-horizontal-relative:text;mso-position-vertical:absolute;mso-position-vertical-relative:text" o:gfxdata="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">
+                <v:imagedata r:id="rId54" o:title=""/>
+              </v:shape>
+            </w:pict>
+          </mc:Fallback>
+        </mc:AlternateContent>
+      </w:r>
+      <w:r>
+        <w:rPr>
+          <w:noProof/>
+        </w:rPr>
         <w:drawing>
           <wp:anchor distT="0" distB="0" distL="114300" distR="114300" simplePos="0" relativeHeight="251869184" behindDoc="0" locked="0" layoutInCell="1" allowOverlap="1" wp14:anchorId="6F822C05" wp14:editId="66A932A7">
             <wp:simplePos x="0" y="0"/>
@@ -2332,7 +3093,7 @@
                     <pic:cNvPicPr/>
                   </pic:nvPicPr>
                   <pic:blipFill rotWithShape="1">
-                    <a:blip r:embed="rId43" cstate="print">
+                    <a:blip r:embed="rId55" cstate="print">
                       <a:extLst>
                         <a:ext uri="{28A0092B-C50C-407E-A947-70E740481C1C}">
                           <a14:useLocalDpi xmlns:a14="http://schemas.microsoft.com/office/drawing/2010/main" val="0"/>
@@ -2511,7 +3272,7 @@
                 <wp:cNvGraphicFramePr/>
                 <a:graphic xmlns:a="http://schemas.openxmlformats.org/drawingml/2006/main">
                   <a:graphicData uri="http://schemas.microsoft.com/office/word/2010/wordprocessingInk">
-                    <w14:contentPart bwMode="auto" r:id="rId44">
+                    <w14:contentPart bwMode="auto" r:id="rId56">
                       <w14:nvContentPartPr>
                         <w14:cNvContentPartPr/>
                       </w14:nvContentPartPr>
@@ -2528,7 +3289,7 @@
           <mc:Fallback>
             <w:pict>
               <v:shape w14:anchorId="13DD3548" id="Ink 88" o:spid="_x0000_s1026" type="#_x0000_t75" style="position:absolute;margin-left:75.9pt;margin-top:-10.45pt;width:316.4pt;height:63.55pt;z-index:251729920;visibility:visible;mso-wrap-style:square;mso-wrap-distance-left:9pt;mso-wrap-distance-top:0;mso-wrap-distance-right:9pt;mso-wrap-distance-bottom:0;mso-position-horizontal:absolute;mso-position-horizontal-relative:text;mso-position-vertical:absolute;mso-position-vertical-relative:text" o:gfxdata="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">
-                <v:imagedata r:id="rId45" o:title=""/>
+                <v:imagedata r:id="rId57" o:title=""/>
               </v:shape>
             </w:pict>
           </mc:Fallback>
@@ -2638,7 +3399,15 @@
     </w:p>
     <w:p>
       <w:r>
-        <w:t>“mTickets” is slightly more self-explanatory with it being where your tickets are stored. Although the “m” at the beginning of it could possibly cause confusion with users.</w:t>
+        <w:t>“</w:t>
+      </w:r>
+      <w:proofErr w:type="spellStart"/>
+      <w:r>
+        <w:t>mTickets</w:t>
+      </w:r>
+      <w:proofErr w:type="spellEnd"/>
+      <w:r>
+        <w:t>” is slightly more self-explanatory with it being where your tickets are stored. Although the “m” at the beginning of it could possibly cause confusion with users.</w:t>
       </w:r>
       <w:r>
         <w:t xml:space="preserve"> However, the image of the ticket reiterates the idea that your digital tickets will be here. This could potentially be confusing to a retired person who may not be the most comfortable with technology. While you can still pay for tickets on the bus</w:t>
@@ -2840,7 +3609,7 @@
                 <wp:cNvGraphicFramePr/>
                 <a:graphic xmlns:a="http://schemas.openxmlformats.org/drawingml/2006/main">
                   <a:graphicData uri="http://schemas.microsoft.com/office/word/2010/wordprocessingInk">
-                    <w14:contentPart bwMode="auto" r:id="rId46">
+                    <w14:contentPart bwMode="auto" r:id="rId58">
                       <w14:nvContentPartPr>
                         <w14:cNvContentPartPr/>
                       </w14:nvContentPartPr>
@@ -2857,7 +3626,7 @@
           <mc:Fallback>
             <w:pict>
               <v:shape w14:anchorId="4EA9BE1E" id="Ink 114" o:spid="_x0000_s1026" type="#_x0000_t75" style="position:absolute;margin-left:96.85pt;margin-top:417.8pt;width:292.45pt;height:66.55pt;z-index:251755520;visibility:visible;mso-wrap-style:square;mso-wrap-distance-left:9pt;mso-wrap-distance-top:0;mso-wrap-distance-right:9pt;mso-wrap-distance-bottom:0;mso-position-horizontal:absolute;mso-position-horizontal-relative:text;mso-position-vertical:absolute;mso-position-vertical-relative:text" o:gfxdata="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">
-                <v:imagedata r:id="rId47" o:title=""/>
+                <v:imagedata r:id="rId59" o:title=""/>
               </v:shape>
             </w:pict>
           </mc:Fallback>
@@ -2885,7 +3654,7 @@
                 <wp:cNvGraphicFramePr/>
                 <a:graphic xmlns:a="http://schemas.openxmlformats.org/drawingml/2006/main">
                   <a:graphicData uri="http://schemas.microsoft.com/office/word/2010/wordprocessingInk">
-                    <w14:contentPart bwMode="auto" r:id="rId48">
+                    <w14:contentPart bwMode="auto" r:id="rId60">
                       <w14:nvContentPartPr>
                         <w14:cNvContentPartPr/>
                       </w14:nvContentPartPr>
@@ -2902,7 +3671,7 @@
           <mc:Fallback>
             <w:pict>
               <v:shape w14:anchorId="468F1148" id="Ink 109" o:spid="_x0000_s1026" type="#_x0000_t75" style="position:absolute;margin-left:60.7pt;margin-top:275.9pt;width:226.45pt;height:98.35pt;z-index:251751424;visibility:visible;mso-wrap-style:square;mso-wrap-distance-left:9pt;mso-wrap-distance-top:0;mso-wrap-distance-right:9pt;mso-wrap-distance-bottom:0;mso-position-horizontal:absolute;mso-position-horizontal-relative:text;mso-position-vertical:absolute;mso-position-vertical-relative:text" o:gfxdata="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">
-                <v:imagedata r:id="rId49" o:title=""/>
+                <v:imagedata r:id="rId61" o:title=""/>
               </v:shape>
             </w:pict>
           </mc:Fallback>
@@ -3019,7 +3788,7 @@
                 <wp:cNvGraphicFramePr/>
                 <a:graphic xmlns:a="http://schemas.openxmlformats.org/drawingml/2006/main">
                   <a:graphicData uri="http://schemas.microsoft.com/office/word/2010/wordprocessingInk">
-                    <w14:contentPart bwMode="auto" r:id="rId50">
+                    <w14:contentPart bwMode="auto" r:id="rId62">
                       <w14:nvContentPartPr>
                         <w14:cNvContentPartPr/>
                       </w14:nvContentPartPr>
@@ -3036,7 +3805,7 @@
           <mc:Fallback>
             <w:pict>
               <v:shape w14:anchorId="1A3E3FD9" id="Ink 104" o:spid="_x0000_s1026" type="#_x0000_t75" style="position:absolute;margin-left:99.15pt;margin-top:99.7pt;width:287.55pt;height:51.7pt;z-index:251747328;visibility:visible;mso-wrap-style:square;mso-wrap-distance-left:9pt;mso-wrap-distance-top:0;mso-wrap-distance-right:9pt;mso-wrap-distance-bottom:0;mso-position-horizontal:absolute;mso-position-horizontal-relative:text;mso-position-vertical:absolute;mso-position-vertical-relative:text" o:gfxdata="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">
-                <v:imagedata r:id="rId51" o:title=""/>
+                <v:imagedata r:id="rId63" o:title=""/>
               </v:shape>
             </w:pict>
           </mc:Fallback>
@@ -3168,7 +3937,7 @@
                 <wp:cNvGraphicFramePr/>
                 <a:graphic xmlns:a="http://schemas.openxmlformats.org/drawingml/2006/main">
                   <a:graphicData uri="http://schemas.microsoft.com/office/word/2010/wordprocessingInk">
-                    <w14:contentPart bwMode="auto" r:id="rId52">
+                    <w14:contentPart bwMode="auto" r:id="rId64">
                       <w14:nvContentPartPr>
                         <w14:cNvContentPartPr/>
                       </w14:nvContentPartPr>
@@ -3185,7 +3954,7 @@
           <mc:Fallback>
             <w:pict>
               <v:shape w14:anchorId="5F80E84F" id="Ink 98" o:spid="_x0000_s1026" type="#_x0000_t75" style="position:absolute;margin-left:-10.4pt;margin-top:56.25pt;width:177.6pt;height:39.6pt;z-index:251741184;visibility:visible;mso-wrap-style:square;mso-wrap-distance-left:9pt;mso-wrap-distance-top:0;mso-wrap-distance-right:9pt;mso-wrap-distance-bottom:0;mso-position-horizontal:absolute;mso-position-horizontal-relative:text;mso-position-vertical:absolute;mso-position-vertical-relative:text" o:gfxdata="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">
-                <v:imagedata r:id="rId53" o:title=""/>
+                <v:imagedata r:id="rId65" o:title=""/>
               </v:shape>
             </w:pict>
           </mc:Fallback>
@@ -3327,6 +4096,7 @@
                       <wps:txbx>
                         <w:txbxContent>
                           <w:p>
+                            <w:proofErr w:type="spellStart"/>
                             <w:r>
                               <w:rPr>
                                 <w:b/>
@@ -3336,7 +4106,19 @@
                                 <w:szCs w:val="32"/>
                                 <w:u w:val="single"/>
                               </w:rPr>
-                              <w:t>mTickets Wallet</w:t>
+                              <w:t>mTickets</w:t>
+                            </w:r>
+                            <w:proofErr w:type="spellEnd"/>
+                            <w:r>
+                              <w:rPr>
+                                <w:b/>
+                                <w:bCs/>
+                                <w:color w:val="000000" w:themeColor="text1"/>
+                                <w:sz w:val="32"/>
+                                <w:szCs w:val="32"/>
+                                <w:u w:val="single"/>
+                              </w:rPr>
+                              <w:t xml:space="preserve"> Wallet</w:t>
                             </w:r>
                           </w:p>
                         </w:txbxContent>
@@ -3413,7 +4195,7 @@
                     <pic:cNvPicPr/>
                   </pic:nvPicPr>
                   <pic:blipFill rotWithShape="1">
-                    <a:blip r:embed="rId54" cstate="print">
+                    <a:blip r:embed="rId66" cstate="print">
                       <a:extLst>
                         <a:ext uri="{28A0092B-C50C-407E-A947-70E740481C1C}">
                           <a14:useLocalDpi xmlns:a14="http://schemas.microsoft.com/office/drawing/2010/main" val="0"/>
@@ -3504,7 +4286,7 @@
                 <wp:cNvGraphicFramePr/>
                 <a:graphic xmlns:a="http://schemas.openxmlformats.org/drawingml/2006/main">
                   <a:graphicData uri="http://schemas.microsoft.com/office/word/2010/wordprocessingInk">
-                    <w14:contentPart bwMode="auto" r:id="rId55">
+                    <w14:contentPart bwMode="auto" r:id="rId67">
                       <w14:nvContentPartPr>
                         <w14:cNvContentPartPr/>
                       </w14:nvContentPartPr>
@@ -3521,7 +4303,7 @@
           <mc:Fallback>
             <w:pict>
               <v:shape w14:anchorId="41702FAD" id="Ink 200" o:spid="_x0000_s1026" type="#_x0000_t75" style="position:absolute;margin-left:27.6pt;margin-top:421.95pt;width:35.2pt;height:39.15pt;z-index:251770880;visibility:visible;mso-wrap-style:square;mso-wrap-distance-left:9pt;mso-wrap-distance-top:0;mso-wrap-distance-right:9pt;mso-wrap-distance-bottom:0;mso-position-horizontal:absolute;mso-position-horizontal-relative:text;mso-position-vertical:absolute;mso-position-vertical-relative:text" o:gfxdata="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">
-                <v:imagedata r:id="rId56" o:title=""/>
+                <v:imagedata r:id="rId68" o:title=""/>
               </v:shape>
             </w:pict>
           </mc:Fallback>
@@ -3549,7 +4331,7 @@
                 <wp:cNvGraphicFramePr/>
                 <a:graphic xmlns:a="http://schemas.openxmlformats.org/drawingml/2006/main">
                   <a:graphicData uri="http://schemas.microsoft.com/office/word/2010/wordprocessingInk">
-                    <w14:contentPart bwMode="auto" r:id="rId57">
+                    <w14:contentPart bwMode="auto" r:id="rId69">
                       <w14:nvContentPartPr>
                         <w14:cNvContentPartPr/>
                       </w14:nvContentPartPr>
@@ -3566,7 +4348,7 @@
           <mc:Fallback>
             <w:pict>
               <v:shape w14:anchorId="2ECE5E22" id="Ink 196" o:spid="_x0000_s1026" type="#_x0000_t75" style="position:absolute;margin-left:58.6pt;margin-top:324.9pt;width:12.55pt;height:336.05pt;z-index:251769856;visibility:visible;mso-wrap-style:square;mso-wrap-distance-left:9pt;mso-wrap-distance-top:0;mso-wrap-distance-right:9pt;mso-wrap-distance-bottom:0;mso-position-horizontal:absolute;mso-position-horizontal-relative:text;mso-position-vertical:absolute;mso-position-vertical-relative:text" o:gfxdata="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">
-                <v:imagedata r:id="rId58" o:title=""/>
+                <v:imagedata r:id="rId70" o:title=""/>
               </v:shape>
             </w:pict>
           </mc:Fallback>
@@ -3594,7 +4376,7 @@
                 <wp:cNvGraphicFramePr/>
                 <a:graphic xmlns:a="http://schemas.openxmlformats.org/drawingml/2006/main">
                   <a:graphicData uri="http://schemas.microsoft.com/office/word/2010/wordprocessingInk">
-                    <w14:contentPart bwMode="auto" r:id="rId59">
+                    <w14:contentPart bwMode="auto" r:id="rId71">
                       <w14:nvContentPartPr>
                         <w14:cNvContentPartPr/>
                       </w14:nvContentPartPr>
@@ -3611,7 +4393,7 @@
           <mc:Fallback>
             <w:pict>
               <v:shape w14:anchorId="3FA5A2FC" id="Ink 195" o:spid="_x0000_s1026" type="#_x0000_t75" style="position:absolute;margin-left:58.3pt;margin-top:337.65pt;width:347.45pt;height:328.95pt;z-index:251768832;visibility:visible;mso-wrap-style:square;mso-wrap-distance-left:9pt;mso-wrap-distance-top:0;mso-wrap-distance-right:9pt;mso-wrap-distance-bottom:0;mso-position-horizontal:absolute;mso-position-horizontal-relative:text;mso-position-vertical:absolute;mso-position-vertical-relative:text" o:gfxdata="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">
-                <v:imagedata r:id="rId60" o:title=""/>
+                <v:imagedata r:id="rId72" o:title=""/>
               </v:shape>
             </w:pict>
           </mc:Fallback>
@@ -3639,7 +4421,7 @@
                 <wp:cNvGraphicFramePr/>
                 <a:graphic xmlns:a="http://schemas.openxmlformats.org/drawingml/2006/main">
                   <a:graphicData uri="http://schemas.microsoft.com/office/word/2010/wordprocessingInk">
-                    <w14:contentPart bwMode="auto" r:id="rId61">
+                    <w14:contentPart bwMode="auto" r:id="rId73">
                       <w14:nvContentPartPr>
                         <w14:cNvContentPartPr/>
                       </w14:nvContentPartPr>
@@ -3656,7 +4438,7 @@
           <mc:Fallback>
             <w:pict>
               <v:shape w14:anchorId="722FDD30" id="Ink 192" o:spid="_x0000_s1026" type="#_x0000_t75" style="position:absolute;margin-left:60.15pt;margin-top:326.35pt;width:328.4pt;height:14pt;z-index:251765760;visibility:visible;mso-wrap-style:square;mso-wrap-distance-left:9pt;mso-wrap-distance-top:0;mso-wrap-distance-right:9pt;mso-wrap-distance-bottom:0;mso-position-horizontal:absolute;mso-position-horizontal-relative:text;mso-position-vertical:absolute;mso-position-vertical-relative:text" o:gfxdata="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">
-                <v:imagedata r:id="rId62" o:title=""/>
+                <v:imagedata r:id="rId74" o:title=""/>
               </v:shape>
             </w:pict>
           </mc:Fallback>
@@ -3766,7 +4548,7 @@
                 <wp:cNvGraphicFramePr/>
                 <a:graphic xmlns:a="http://schemas.openxmlformats.org/drawingml/2006/main">
                   <a:graphicData uri="http://schemas.microsoft.com/office/word/2010/wordprocessingInk">
-                    <w14:contentPart bwMode="auto" r:id="rId63">
+                    <w14:contentPart bwMode="auto" r:id="rId75">
                       <w14:nvContentPartPr>
                         <w14:cNvContentPartPr/>
                       </w14:nvContentPartPr>
@@ -3783,7 +4565,7 @@
           <mc:Fallback>
             <w:pict>
               <v:shape w14:anchorId="0D44BB28" id="Ink 121" o:spid="_x0000_s1026" type="#_x0000_t75" style="position:absolute;margin-left:68.65pt;margin-top:146.3pt;width:318.7pt;height:63.55pt;z-index:251763712;visibility:visible;mso-wrap-style:square;mso-wrap-distance-left:9pt;mso-wrap-distance-top:0;mso-wrap-distance-right:9pt;mso-wrap-distance-bottom:0;mso-position-horizontal:absolute;mso-position-horizontal-relative:text;mso-position-vertical:absolute;mso-position-vertical-relative:text" o:gfxdata="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">
-                <v:imagedata r:id="rId64" o:title=""/>
+                <v:imagedata r:id="rId76" o:title=""/>
               </v:shape>
             </w:pict>
           </mc:Fallback>
@@ -4007,6 +4789,7 @@
                       <wps:txbx>
                         <w:txbxContent>
                           <w:p>
+                            <w:proofErr w:type="spellStart"/>
                             <w:r>
                               <w:rPr>
                                 <w:b/>
@@ -4016,7 +4799,19 @@
                                 <w:szCs w:val="32"/>
                                 <w:u w:val="single"/>
                               </w:rPr>
-                              <w:t xml:space="preserve">mTickets </w:t>
+                              <w:t>mTickets</w:t>
+                            </w:r>
+                            <w:proofErr w:type="spellEnd"/>
+                            <w:r>
+                              <w:rPr>
+                                <w:b/>
+                                <w:bCs/>
+                                <w:color w:val="000000" w:themeColor="text1"/>
+                                <w:sz w:val="32"/>
+                                <w:szCs w:val="32"/>
+                                <w:u w:val="single"/>
+                              </w:rPr>
+                              <w:t xml:space="preserve"> </w:t>
                             </w:r>
                             <w:r>
                               <w:rPr>
@@ -4115,7 +4910,7 @@
                     <pic:cNvPicPr/>
                   </pic:nvPicPr>
                   <pic:blipFill rotWithShape="1">
-                    <a:blip r:embed="rId65" cstate="print">
+                    <a:blip r:embed="rId77" cstate="print">
                       <a:extLst>
                         <a:ext uri="{28A0092B-C50C-407E-A947-70E740481C1C}">
                           <a14:useLocalDpi xmlns:a14="http://schemas.microsoft.com/office/drawing/2010/main" val="0"/>
@@ -4428,6 +5223,7 @@
                       <wps:txbx>
                         <w:txbxContent>
                           <w:p>
+                            <w:proofErr w:type="spellStart"/>
                             <w:r>
                               <w:rPr>
                                 <w:b/>
@@ -4437,7 +5233,19 @@
                                 <w:szCs w:val="32"/>
                                 <w:u w:val="single"/>
                               </w:rPr>
-                              <w:t>mTickets Buy – ticket options</w:t>
+                              <w:t>mTickets</w:t>
+                            </w:r>
+                            <w:proofErr w:type="spellEnd"/>
+                            <w:r>
+                              <w:rPr>
+                                <w:b/>
+                                <w:bCs/>
+                                <w:color w:val="000000" w:themeColor="text1"/>
+                                <w:sz w:val="32"/>
+                                <w:szCs w:val="32"/>
+                                <w:u w:val="single"/>
+                              </w:rPr>
+                              <w:t xml:space="preserve"> Buy – ticket options</w:t>
                             </w:r>
                           </w:p>
                         </w:txbxContent>
@@ -4525,7 +5333,7 @@
                     <pic:cNvPicPr/>
                   </pic:nvPicPr>
                   <pic:blipFill rotWithShape="1">
-                    <a:blip r:embed="rId66" cstate="print">
+                    <a:blip r:embed="rId78" cstate="print">
                       <a:extLst>
                         <a:ext uri="{28A0092B-C50C-407E-A947-70E740481C1C}">
                           <a14:useLocalDpi xmlns:a14="http://schemas.microsoft.com/office/drawing/2010/main" val="0"/>
@@ -4590,7 +5398,7 @@
                 <wp:cNvGraphicFramePr/>
                 <a:graphic xmlns:a="http://schemas.openxmlformats.org/drawingml/2006/main">
                   <a:graphicData uri="http://schemas.microsoft.com/office/word/2010/wordprocessingInk">
-                    <w14:contentPart bwMode="auto" r:id="rId67">
+                    <w14:contentPart bwMode="auto" r:id="rId79">
                       <w14:nvContentPartPr>
                         <w14:cNvContentPartPr/>
                       </w14:nvContentPartPr>
@@ -4607,7 +5415,7 @@
           <mc:Fallback>
             <w:pict>
               <v:shape w14:anchorId="4A88DCBE" id="Ink 216" o:spid="_x0000_s1026" type="#_x0000_t75" style="position:absolute;margin-left:64.3pt;margin-top:3.2pt;width:44.35pt;height:6.25pt;z-index:251787264;visibility:visible;mso-wrap-style:square;mso-wrap-distance-left:9pt;mso-wrap-distance-top:0;mso-wrap-distance-right:9pt;mso-wrap-distance-bottom:0;mso-position-horizontal:absolute;mso-position-horizontal-relative:text;mso-position-vertical:absolute;mso-position-vertical-relative:text" o:gfxdata="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">
-                <v:imagedata r:id="rId68" o:title=""/>
+                <v:imagedata r:id="rId80" o:title=""/>
               </v:shape>
             </w:pict>
           </mc:Fallback>
@@ -4637,7 +5445,7 @@
                 <wp:cNvGraphicFramePr/>
                 <a:graphic xmlns:a="http://schemas.openxmlformats.org/drawingml/2006/main">
                   <a:graphicData uri="http://schemas.microsoft.com/office/word/2010/wordprocessingInk">
-                    <w14:contentPart bwMode="auto" r:id="rId69">
+                    <w14:contentPart bwMode="auto" r:id="rId81">
                       <w14:nvContentPartPr>
                         <w14:cNvContentPartPr/>
                       </w14:nvContentPartPr>
@@ -4654,7 +5462,7 @@
           <mc:Fallback>
             <w:pict>
               <v:shape w14:anchorId="4958172D" id="Ink 222" o:spid="_x0000_s1026" type="#_x0000_t75" style="position:absolute;margin-left:109.65pt;margin-top:-5.15pt;width:97.35pt;height:42.9pt;z-index:251791360;visibility:visible;mso-wrap-style:square;mso-wrap-distance-left:9pt;mso-wrap-distance-top:0;mso-wrap-distance-right:9pt;mso-wrap-distance-bottom:0;mso-position-horizontal:absolute;mso-position-horizontal-relative:text;mso-position-vertical:absolute;mso-position-vertical-relative:text" o:gfxdata="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">
-                <v:imagedata r:id="rId70" o:title=""/>
+                <v:imagedata r:id="rId82" o:title=""/>
               </v:shape>
             </w:pict>
           </mc:Fallback>
@@ -4685,7 +5493,7 @@
                 <wp:cNvGraphicFramePr/>
                 <a:graphic xmlns:a="http://schemas.openxmlformats.org/drawingml/2006/main">
                   <a:graphicData uri="http://schemas.microsoft.com/office/word/2010/wordprocessingInk">
-                    <w14:contentPart bwMode="auto" r:id="rId71">
+                    <w14:contentPart bwMode="auto" r:id="rId83">
                       <w14:nvContentPartPr>
                         <w14:cNvContentPartPr/>
                       </w14:nvContentPartPr>
@@ -4702,7 +5510,7 @@
           <mc:Fallback>
             <w:pict>
               <v:shape w14:anchorId="499738CB" id="Ink 225" o:spid="_x0000_s1026" type="#_x0000_t75" style="position:absolute;margin-left:201.9pt;margin-top:-34.2pt;width:188.9pt;height:100.35pt;z-index:251792384;visibility:visible;mso-wrap-style:square;mso-wrap-distance-left:9pt;mso-wrap-distance-top:0;mso-wrap-distance-right:9pt;mso-wrap-distance-bottom:0;mso-position-horizontal:absolute;mso-position-horizontal-relative:text;mso-position-vertical:absolute;mso-position-vertical-relative:text" o:gfxdata="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">
-                <v:imagedata r:id="rId72" o:title=""/>
+                <v:imagedata r:id="rId84" o:title=""/>
               </v:shape>
             </w:pict>
           </mc:Fallback>
@@ -4818,7 +5626,7 @@
                 <wp:cNvGraphicFramePr/>
                 <a:graphic xmlns:a="http://schemas.openxmlformats.org/drawingml/2006/main">
                   <a:graphicData uri="http://schemas.microsoft.com/office/word/2010/wordprocessingInk">
-                    <w14:contentPart bwMode="auto" r:id="rId73">
+                    <w14:contentPart bwMode="auto" r:id="rId85">
                       <w14:nvContentPartPr>
                         <w14:cNvContentPartPr/>
                       </w14:nvContentPartPr>
@@ -4835,7 +5643,7 @@
           <mc:Fallback>
             <w:pict>
               <v:shape w14:anchorId="33CD21D6" id="Ink 228" o:spid="_x0000_s1026" type="#_x0000_t75" style="position:absolute;margin-left:159.15pt;margin-top:-29.15pt;width:229.8pt;height:104.15pt;z-index:251794432;visibility:visible;mso-wrap-style:square;mso-wrap-distance-left:9pt;mso-wrap-distance-top:0;mso-wrap-distance-right:9pt;mso-wrap-distance-bottom:0;mso-position-horizontal:absolute;mso-position-horizontal-relative:text;mso-position-vertical:absolute;mso-position-vertical-relative:text" o:gfxdata="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">
-                <v:imagedata r:id="rId74" o:title=""/>
+                <v:imagedata r:id="rId86" o:title=""/>
               </v:shape>
             </w:pict>
           </mc:Fallback>
@@ -4868,7 +5676,7 @@
                 <wp:cNvGraphicFramePr/>
                 <a:graphic xmlns:a="http://schemas.openxmlformats.org/drawingml/2006/main">
                   <a:graphicData uri="http://schemas.microsoft.com/office/word/2010/wordprocessingInk">
-                    <w14:contentPart bwMode="auto" r:id="rId75">
+                    <w14:contentPart bwMode="auto" r:id="rId87">
                       <w14:nvContentPartPr>
                         <w14:cNvContentPartPr/>
                       </w14:nvContentPartPr>
@@ -4885,7 +5693,7 @@
           <mc:Fallback>
             <w:pict>
               <v:shape w14:anchorId="5DCB6265" id="Ink 227" o:spid="_x0000_s1026" type="#_x0000_t75" style="position:absolute;margin-left:107.4pt;margin-top:-43.4pt;width:55.45pt;height:106.6pt;z-index:251793408;visibility:visible;mso-wrap-style:square;mso-wrap-distance-left:9pt;mso-wrap-distance-top:0;mso-wrap-distance-right:9pt;mso-wrap-distance-bottom:0;mso-position-horizontal:absolute;mso-position-horizontal-relative:text;mso-position-vertical:absolute;mso-position-vertical-relative:text" o:gfxdata="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">
-                <v:imagedata r:id="rId76" o:title=""/>
+                <v:imagedata r:id="rId88" o:title=""/>
               </v:shape>
             </w:pict>
           </mc:Fallback>
@@ -4913,7 +5721,7 @@
                 <wp:cNvGraphicFramePr/>
                 <a:graphic xmlns:a="http://schemas.openxmlformats.org/drawingml/2006/main">
                   <a:graphicData uri="http://schemas.microsoft.com/office/word/2010/wordprocessingInk">
-                    <w14:contentPart bwMode="auto" r:id="rId77">
+                    <w14:contentPart bwMode="auto" r:id="rId89">
                       <w14:nvContentPartPr>
                         <w14:cNvContentPartPr/>
                       </w14:nvContentPartPr>
@@ -4930,7 +5738,7 @@
           <mc:Fallback>
             <w:pict>
               <v:shape w14:anchorId="408E0F8E" id="Ink 221" o:spid="_x0000_s1026" type="#_x0000_t75" style="position:absolute;margin-left:5.2pt;margin-top:-244.15pt;width:68.95pt;height:506.55pt;z-index:251790336;visibility:visible;mso-wrap-style:square;mso-wrap-distance-left:9pt;mso-wrap-distance-top:0;mso-wrap-distance-right:9pt;mso-wrap-distance-bottom:0;mso-position-horizontal:absolute;mso-position-horizontal-relative:text;mso-position-vertical:absolute;mso-position-vertical-relative:text" o:gfxdata="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">
-                <v:imagedata r:id="rId78" o:title=""/>
+                <v:imagedata r:id="rId90" o:title=""/>
               </v:shape>
             </w:pict>
           </mc:Fallback>
@@ -4958,7 +5766,7 @@
                 <wp:cNvGraphicFramePr/>
                 <a:graphic xmlns:a="http://schemas.openxmlformats.org/drawingml/2006/main">
                   <a:graphicData uri="http://schemas.microsoft.com/office/word/2010/wordprocessingInk">
-                    <w14:contentPart bwMode="auto" r:id="rId79">
+                    <w14:contentPart bwMode="auto" r:id="rId91">
                       <w14:nvContentPartPr>
                         <w14:cNvContentPartPr/>
                       </w14:nvContentPartPr>
@@ -4975,7 +5783,7 @@
           <mc:Fallback>
             <w:pict>
               <v:shape w14:anchorId="759BE07E" id="Ink 215" o:spid="_x0000_s1026" type="#_x0000_t75" style="position:absolute;margin-left:60.85pt;margin-top:-243.4pt;width:53.85pt;height:503.65pt;z-index:251786240;visibility:visible;mso-wrap-style:square;mso-wrap-distance-left:9pt;mso-wrap-distance-top:0;mso-wrap-distance-right:9pt;mso-wrap-distance-bottom:0;mso-position-horizontal:absolute;mso-position-horizontal-relative:text;mso-position-vertical:absolute;mso-position-vertical-relative:text" o:gfxdata="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">
-                <v:imagedata r:id="rId80" o:title=""/>
+                <v:imagedata r:id="rId92" o:title=""/>
               </v:shape>
             </w:pict>
           </mc:Fallback>
@@ -5019,7 +5827,7 @@
                 <wp:cNvGraphicFramePr/>
                 <a:graphic xmlns:a="http://schemas.openxmlformats.org/drawingml/2006/main">
                   <a:graphicData uri="http://schemas.microsoft.com/office/word/2010/wordprocessingInk">
-                    <w14:contentPart bwMode="auto" r:id="rId81">
+                    <w14:contentPart bwMode="auto" r:id="rId93">
                       <w14:nvContentPartPr>
                         <w14:cNvContentPartPr/>
                       </w14:nvContentPartPr>
@@ -5036,7 +5844,7 @@
           <mc:Fallback>
             <w:pict>
               <v:shape w14:anchorId="37623CDE" id="Ink 275" o:spid="_x0000_s1026" type="#_x0000_t75" style="position:absolute;margin-left:62.3pt;margin-top:333.2pt;width:90.6pt;height:151.35pt;z-index:251821056;visibility:visible;mso-wrap-style:square;mso-wrap-distance-left:9pt;mso-wrap-distance-top:0;mso-wrap-distance-right:9pt;mso-wrap-distance-bottom:0;mso-position-horizontal:absolute;mso-position-horizontal-relative:text;mso-position-vertical:absolute;mso-position-vertical-relative:text" o:gfxdata="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">
-                <v:imagedata r:id="rId82" o:title=""/>
+                <v:imagedata r:id="rId94" o:title=""/>
               </v:shape>
             </w:pict>
           </mc:Fallback>
@@ -5064,7 +5872,7 @@
                 <wp:cNvGraphicFramePr/>
                 <a:graphic xmlns:a="http://schemas.openxmlformats.org/drawingml/2006/main">
                   <a:graphicData uri="http://schemas.microsoft.com/office/word/2010/wordprocessingInk">
-                    <w14:contentPart bwMode="auto" r:id="rId83">
+                    <w14:contentPart bwMode="auto" r:id="rId95">
                       <w14:nvContentPartPr>
                         <w14:cNvContentPartPr/>
                       </w14:nvContentPartPr>
@@ -5081,7 +5889,7 @@
           <mc:Fallback>
             <w:pict>
               <v:shape w14:anchorId="24018076" id="Ink 273" o:spid="_x0000_s1026" type="#_x0000_t75" style="position:absolute;margin-left:64.75pt;margin-top:485.25pt;width:88.05pt;height:61.4pt;z-index:251820032;visibility:visible;mso-wrap-style:square;mso-wrap-distance-left:9pt;mso-wrap-distance-top:0;mso-wrap-distance-right:9pt;mso-wrap-distance-bottom:0;mso-position-horizontal:absolute;mso-position-horizontal-relative:text;mso-position-vertical:absolute;mso-position-vertical-relative:text" o:gfxdata="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">
-                <v:imagedata r:id="rId84" o:title=""/>
+                <v:imagedata r:id="rId96" o:title=""/>
               </v:shape>
             </w:pict>
           </mc:Fallback>
@@ -5109,7 +5917,7 @@
                 <wp:cNvGraphicFramePr/>
                 <a:graphic xmlns:a="http://schemas.openxmlformats.org/drawingml/2006/main">
                   <a:graphicData uri="http://schemas.microsoft.com/office/word/2010/wordprocessingInk">
-                    <w14:contentPart bwMode="auto" r:id="rId85">
+                    <w14:contentPart bwMode="auto" r:id="rId97">
                       <w14:nvContentPartPr>
                         <w14:cNvContentPartPr/>
                       </w14:nvContentPartPr>
@@ -5126,7 +5934,7 @@
           <mc:Fallback>
             <w:pict>
               <v:shape w14:anchorId="34BD34A1" id="Ink 272" o:spid="_x0000_s1026" type="#_x0000_t75" style="position:absolute;margin-left:149.65pt;margin-top:519.15pt;width:173.75pt;height:50.75pt;z-index:251819008;visibility:visible;mso-wrap-style:square;mso-wrap-distance-left:9pt;mso-wrap-distance-top:0;mso-wrap-distance-right:9pt;mso-wrap-distance-bottom:0;mso-position-horizontal:absolute;mso-position-horizontal-relative:text;mso-position-vertical:absolute;mso-position-vertical-relative:text" o:gfxdata="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">
-                <v:imagedata r:id="rId86" o:title=""/>
+                <v:imagedata r:id="rId98" o:title=""/>
               </v:shape>
             </w:pict>
           </mc:Fallback>
@@ -5154,7 +5962,7 @@
                 <wp:cNvGraphicFramePr/>
                 <a:graphic xmlns:a="http://schemas.openxmlformats.org/drawingml/2006/main">
                   <a:graphicData uri="http://schemas.microsoft.com/office/word/2010/wordprocessingInk">
-                    <w14:contentPart bwMode="auto" r:id="rId87">
+                    <w14:contentPart bwMode="auto" r:id="rId99">
                       <w14:nvContentPartPr>
                         <w14:cNvContentPartPr/>
                       </w14:nvContentPartPr>
@@ -5171,7 +5979,7 @@
           <mc:Fallback>
             <w:pict>
               <v:shape w14:anchorId="4CCCAFA9" id="Ink 269" o:spid="_x0000_s1026" type="#_x0000_t75" style="position:absolute;margin-left:146.4pt;margin-top:516.95pt;width:50.15pt;height:53.15pt;z-index:251817984;visibility:visible;mso-wrap-style:square;mso-wrap-distance-left:9pt;mso-wrap-distance-top:0;mso-wrap-distance-right:9pt;mso-wrap-distance-bottom:0;mso-position-horizontal:absolute;mso-position-horizontal-relative:text;mso-position-vertical:absolute;mso-position-vertical-relative:text" o:gfxdata="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">
-                <v:imagedata r:id="rId88" o:title=""/>
+                <v:imagedata r:id="rId100" o:title=""/>
               </v:shape>
             </w:pict>
           </mc:Fallback>
@@ -5199,7 +6007,7 @@
                 <wp:cNvGraphicFramePr/>
                 <a:graphic xmlns:a="http://schemas.openxmlformats.org/drawingml/2006/main">
                   <a:graphicData uri="http://schemas.microsoft.com/office/word/2010/wordprocessingInk">
-                    <w14:contentPart bwMode="auto" r:id="rId89">
+                    <w14:contentPart bwMode="auto" r:id="rId101">
                       <w14:nvContentPartPr>
                         <w14:cNvContentPartPr/>
                       </w14:nvContentPartPr>
@@ -5216,7 +6024,7 @@
           <mc:Fallback>
             <w:pict>
               <v:shape w14:anchorId="76EAE638" id="Ink 268" o:spid="_x0000_s1026" type="#_x0000_t75" style="position:absolute;margin-left:52.35pt;margin-top:187.95pt;width:23.95pt;height:46.65pt;z-index:251816960;visibility:visible;mso-wrap-style:square;mso-wrap-distance-left:9pt;mso-wrap-distance-top:0;mso-wrap-distance-right:9pt;mso-wrap-distance-bottom:0;mso-position-horizontal:absolute;mso-position-horizontal-relative:text;mso-position-vertical:absolute;mso-position-vertical-relative:text" o:gfxdata="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">
-                <v:imagedata r:id="rId90" o:title=""/>
+                <v:imagedata r:id="rId102" o:title=""/>
               </v:shape>
             </w:pict>
           </mc:Fallback>
@@ -5244,7 +6052,7 @@
                 <wp:cNvGraphicFramePr/>
                 <a:graphic xmlns:a="http://schemas.openxmlformats.org/drawingml/2006/main">
                   <a:graphicData uri="http://schemas.microsoft.com/office/word/2010/wordprocessingInk">
-                    <w14:contentPart bwMode="auto" r:id="rId91">
+                    <w14:contentPart bwMode="auto" r:id="rId103">
                       <w14:nvContentPartPr>
                         <w14:cNvContentPartPr/>
                       </w14:nvContentPartPr>
@@ -5261,7 +6069,7 @@
           <mc:Fallback>
             <w:pict>
               <v:shape w14:anchorId="5D70C1CC" id="Ink 266" o:spid="_x0000_s1026" type="#_x0000_t75" style="position:absolute;margin-left:71.95pt;margin-top:198.95pt;width:87.15pt;height:79.25pt;z-index:251815936;visibility:visible;mso-wrap-style:square;mso-wrap-distance-left:9pt;mso-wrap-distance-top:0;mso-wrap-distance-right:9pt;mso-wrap-distance-bottom:0;mso-position-horizontal:absolute;mso-position-horizontal-relative:text;mso-position-vertical:absolute;mso-position-vertical-relative:text" o:gfxdata="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">
-                <v:imagedata r:id="rId92" o:title=""/>
+                <v:imagedata r:id="rId104" o:title=""/>
               </v:shape>
             </w:pict>
           </mc:Fallback>
@@ -5289,7 +6097,7 @@
                 <wp:cNvGraphicFramePr/>
                 <a:graphic xmlns:a="http://schemas.openxmlformats.org/drawingml/2006/main">
                   <a:graphicData uri="http://schemas.microsoft.com/office/word/2010/wordprocessingInk">
-                    <w14:contentPart bwMode="auto" r:id="rId93">
+                    <w14:contentPart bwMode="auto" r:id="rId105">
                       <w14:nvContentPartPr>
                         <w14:cNvContentPartPr/>
                       </w14:nvContentPartPr>
@@ -5306,7 +6114,7 @@
           <mc:Fallback>
             <w:pict>
               <v:shape w14:anchorId="0124933C" id="Ink 262" o:spid="_x0000_s1026" type="#_x0000_t75" style="position:absolute;margin-left:149.4pt;margin-top:300.9pt;width:178.45pt;height:56.95pt;z-index:251814912;visibility:visible;mso-wrap-style:square;mso-wrap-distance-left:9pt;mso-wrap-distance-top:0;mso-wrap-distance-right:9pt;mso-wrap-distance-bottom:0;mso-position-horizontal:absolute;mso-position-horizontal-relative:text;mso-position-vertical:absolute;mso-position-vertical-relative:text" o:gfxdata="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